<commit_message>
Estado del arte algoritmo 1
</commit_message>
<xml_diff>
--- a/Informe/Informe_TF.docx
+++ b/Informe/Informe_TF.docx
@@ -1045,7 +1045,11 @@
     <w:sdt>
       <w:sdtPr>
         <w:rPr>
-          <w:lang w:val="es-ES"/>
+          <w:rFonts w:asciiTheme="minorHAnsi" w:eastAsiaTheme="minorHAnsi" w:hAnsiTheme="minorHAnsi" w:cstheme="minorBidi"/>
+          <w:color w:val="auto"/>
+          <w:sz w:val="22"/>
+          <w:szCs w:val="22"/>
+          <w:lang w:val="es-ES" w:eastAsia="en-US"/>
         </w:rPr>
         <w:id w:val="-711495527"/>
         <w:docPartObj>
@@ -1055,13 +1059,8 @@
       </w:sdtPr>
       <w:sdtEndPr>
         <w:rPr>
-          <w:rFonts w:asciiTheme="minorHAnsi" w:eastAsiaTheme="minorHAnsi" w:hAnsiTheme="minorHAnsi" w:cstheme="minorBidi"/>
           <w:b/>
           <w:bCs/>
-          <w:color w:val="auto"/>
-          <w:sz w:val="22"/>
-          <w:szCs w:val="22"/>
-          <w:lang w:eastAsia="en-US"/>
         </w:rPr>
       </w:sdtEndPr>
       <w:sdtContent>
@@ -2835,6 +2834,28 @@
           <w:lang w:val="es-PE"/>
         </w:rPr>
       </w:pPr>
+      <w:r>
+        <w:rPr>
+          <w:rFonts w:ascii="Times New Roman" w:hAnsi="Times New Roman" w:cs="Times New Roman"/>
+          <w:b/>
+          <w:color w:val="auto"/>
+          <w:sz w:val="24"/>
+          <w:szCs w:val="24"/>
+          <w:lang w:val="es-PE"/>
+        </w:rPr>
+        <w:t>2.1</w:t>
+      </w:r>
+      <w:r>
+        <w:rPr>
+          <w:rFonts w:ascii="Times New Roman" w:hAnsi="Times New Roman" w:cs="Times New Roman"/>
+          <w:b/>
+          <w:color w:val="auto"/>
+          <w:sz w:val="24"/>
+          <w:szCs w:val="24"/>
+          <w:lang w:val="es-PE"/>
+        </w:rPr>
+        <w:t xml:space="preserve"> </w:t>
+      </w:r>
       <w:bookmarkStart w:id="2" w:name="_Toc22827445"/>
       <w:r>
         <w:rPr>
@@ -2845,40 +2866,7 @@
           <w:szCs w:val="24"/>
           <w:lang w:val="es-PE"/>
         </w:rPr>
-        <w:t>2.1</w:t>
-      </w:r>
-      <w:r>
-        <w:rPr>
-          <w:rFonts w:ascii="Times New Roman" w:hAnsi="Times New Roman" w:cs="Times New Roman"/>
-          <w:b/>
-          <w:color w:val="auto"/>
-          <w:sz w:val="24"/>
-          <w:szCs w:val="24"/>
-          <w:lang w:val="es-PE"/>
-        </w:rPr>
-        <w:t xml:space="preserve"> </w:t>
-      </w:r>
-      <w:r>
-        <w:rPr>
-          <w:rFonts w:ascii="Times New Roman" w:hAnsi="Times New Roman" w:cs="Times New Roman"/>
-          <w:b/>
-          <w:color w:val="auto"/>
-          <w:sz w:val="24"/>
-          <w:szCs w:val="24"/>
-          <w:lang w:val="es-PE"/>
-        </w:rPr>
-        <w:t xml:space="preserve">Algoritmo </w:t>
-      </w:r>
-      <w:r>
-        <w:rPr>
-          <w:rFonts w:ascii="Times New Roman" w:hAnsi="Times New Roman" w:cs="Times New Roman"/>
-          <w:b/>
-          <w:color w:val="auto"/>
-          <w:sz w:val="24"/>
-          <w:szCs w:val="24"/>
-          <w:lang w:val="es-PE"/>
-        </w:rPr>
-        <w:t>1:</w:t>
+        <w:t>Algoritmo 1:</w:t>
       </w:r>
       <w:bookmarkEnd w:id="2"/>
     </w:p>
@@ -2888,6 +2876,12 @@
           <w:lang w:val="es-PE"/>
         </w:rPr>
       </w:pPr>
+      <w:r>
+        <w:rPr>
+          <w:lang w:val="es-PE"/>
+        </w:rPr>
+        <w:tab/>
+      </w:r>
     </w:p>
     <w:p>
       <w:pPr>
@@ -2897,11 +2891,11 @@
           <w:rFonts w:ascii="Times New Roman" w:hAnsi="Times New Roman" w:cs="Times New Roman"/>
           <w:b/>
           <w:color w:val="auto"/>
-          <w:sz w:val="28"/>
-          <w:szCs w:val="28"/>
-        </w:rPr>
-      </w:pPr>
-      <w:bookmarkStart w:id="3" w:name="_Toc22827446"/>
+          <w:sz w:val="24"/>
+          <w:szCs w:val="24"/>
+          <w:lang w:val="es-PE"/>
+        </w:rPr>
+      </w:pPr>
       <w:r>
         <w:rPr>
           <w:rFonts w:ascii="Times New Roman" w:hAnsi="Times New Roman" w:cs="Times New Roman"/>
@@ -2911,7 +2905,7 @@
           <w:szCs w:val="24"/>
           <w:lang w:val="es-PE"/>
         </w:rPr>
-        <w:t>2.2</w:t>
+        <w:t>Heurística</w:t>
       </w:r>
       <w:r>
         <w:rPr>
@@ -2933,7 +2927,7 @@
           <w:szCs w:val="24"/>
           <w:lang w:val="es-PE"/>
         </w:rPr>
-        <w:t xml:space="preserve">Algoritmo 2: </w:t>
+        <w:t>Left-Bottom</w:t>
       </w:r>
       <w:r>
         <w:rPr>
@@ -2944,7 +2938,7 @@
           <w:szCs w:val="24"/>
           <w:lang w:val="es-PE"/>
         </w:rPr>
-        <w:t>Heurística</w:t>
+        <w:t xml:space="preserve"> </w:t>
       </w:r>
       <w:r>
         <w:rPr>
@@ -2955,7 +2949,7 @@
           <w:szCs w:val="24"/>
           <w:lang w:val="es-PE"/>
         </w:rPr>
-        <w:t xml:space="preserve"> Next-Fit Decreasing Height</w:t>
+        <w:t>(</w:t>
       </w:r>
       <w:r>
         <w:rPr>
@@ -2966,7 +2960,7 @@
           <w:szCs w:val="24"/>
           <w:lang w:val="es-PE"/>
         </w:rPr>
-        <w:t xml:space="preserve"> </w:t>
+        <w:t>BL</w:t>
       </w:r>
       <w:r>
         <w:rPr>
@@ -2977,41 +2971,14 @@
           <w:szCs w:val="24"/>
           <w:lang w:val="es-PE"/>
         </w:rPr>
-        <w:t>(</w:t>
-      </w:r>
-      <w:r>
-        <w:rPr>
-          <w:rFonts w:ascii="Times New Roman" w:hAnsi="Times New Roman" w:cs="Times New Roman"/>
-          <w:b/>
-          <w:color w:val="auto"/>
-          <w:sz w:val="24"/>
-          <w:szCs w:val="24"/>
-          <w:lang w:val="es-PE"/>
-        </w:rPr>
-        <w:t>NFDH</w:t>
-      </w:r>
-      <w:r>
-        <w:rPr>
-          <w:rFonts w:ascii="Times New Roman" w:hAnsi="Times New Roman" w:cs="Times New Roman"/>
-          <w:b/>
-          <w:color w:val="auto"/>
-          <w:sz w:val="24"/>
-          <w:szCs w:val="24"/>
-          <w:lang w:val="es-PE"/>
-        </w:rPr>
         <w:t>)</w:t>
       </w:r>
-      <w:bookmarkEnd w:id="3"/>
-    </w:p>
-    <w:p>
-      <w:pPr>
-        <w:pStyle w:val="Prrafodelista"/>
-        <w:spacing w:line="276" w:lineRule="auto"/>
-        <w:rPr>
-          <w:rFonts w:ascii="Times New Roman" w:hAnsi="Times New Roman" w:cs="Times New Roman"/>
-          <w:b/>
-          <w:sz w:val="24"/>
-          <w:szCs w:val="24"/>
+    </w:p>
+    <w:p>
+      <w:pPr>
+        <w:ind w:left="720"/>
+        <w:jc w:val="both"/>
+        <w:rPr>
           <w:lang w:val="es-PE"/>
         </w:rPr>
       </w:pPr>
@@ -3020,6 +2987,399 @@
       <w:pPr>
         <w:pStyle w:val="NormalWeb"/>
         <w:spacing w:before="0" w:beforeAutospacing="0" w:after="160" w:afterAutospacing="0" w:line="480" w:lineRule="auto"/>
+        <w:ind w:left="720"/>
+        <w:jc w:val="both"/>
+        <w:rPr>
+          <w:color w:val="000000"/>
+          <w:lang w:val="es-PE" w:eastAsia="es-PE"/>
+        </w:rPr>
+      </w:pPr>
+      <w:r>
+        <w:rPr>
+          <w:color w:val="000000"/>
+          <w:lang w:val="es-PE" w:eastAsia="es-PE"/>
+        </w:rPr>
+        <w:t xml:space="preserve">Este algoritmo de empaquetamiento también sigue la heurística de Strip Packing. Consiste en ordenar todas las piezas </w:t>
+      </w:r>
+      <w:r>
+        <w:rPr>
+          <w:color w:val="000000"/>
+          <w:lang w:val="es-PE" w:eastAsia="es-PE"/>
+        </w:rPr>
+        <w:t xml:space="preserve">a empaquetar </w:t>
+      </w:r>
+      <w:r>
+        <w:rPr>
+          <w:color w:val="000000"/>
+          <w:lang w:val="es-PE" w:eastAsia="es-PE"/>
+        </w:rPr>
+        <w:t>de manera decreciente</w:t>
+      </w:r>
+      <w:r>
+        <w:rPr>
+          <w:color w:val="000000"/>
+          <w:lang w:val="es-PE" w:eastAsia="es-PE"/>
+        </w:rPr>
+        <w:t xml:space="preserve"> de acuerdo a su área</w:t>
+      </w:r>
+      <w:r>
+        <w:rPr>
+          <w:color w:val="000000"/>
+          <w:lang w:val="es-PE" w:eastAsia="es-PE"/>
+        </w:rPr>
+        <w:t xml:space="preserve">, luego se empaqueta de forma que la siguiente pieza vaya lo más cerca posible de la parte inferior, y luego lo más cerca posible de la izquierda sin superponerse con ninguna otra pieza embalada. Hay que tener en cuenta que este </w:t>
+      </w:r>
+      <w:r>
+        <w:rPr>
+          <w:color w:val="000000"/>
+          <w:u w:val="single"/>
+          <w:lang w:val="es-PE" w:eastAsia="es-PE"/>
+        </w:rPr>
+        <w:t>algoritmo</w:t>
+      </w:r>
+      <w:r>
+        <w:rPr>
+          <w:color w:val="000000"/>
+          <w:lang w:val="es-PE" w:eastAsia="es-PE"/>
+        </w:rPr>
+        <w:t xml:space="preserve"> no rota las piezas a empaquetar simplemente las acomoda.</w:t>
+      </w:r>
+    </w:p>
+    <w:p>
+      <w:pPr>
+        <w:pStyle w:val="Ttulo2"/>
+        <w:ind w:firstLine="720"/>
+        <w:rPr>
+          <w:rFonts w:ascii="Times New Roman" w:hAnsi="Times New Roman" w:cs="Times New Roman"/>
+          <w:b/>
+          <w:color w:val="auto"/>
+          <w:sz w:val="24"/>
+          <w:szCs w:val="24"/>
+          <w:lang w:val="es-PE"/>
+        </w:rPr>
+      </w:pPr>
+      <w:r>
+        <w:rPr>
+          <w:rFonts w:ascii="Times New Roman" w:hAnsi="Times New Roman" w:cs="Times New Roman"/>
+          <w:b/>
+          <w:color w:val="auto"/>
+          <w:sz w:val="24"/>
+          <w:szCs w:val="24"/>
+          <w:lang w:val="es-PE"/>
+        </w:rPr>
+        <w:t>Heurística</w:t>
+      </w:r>
+      <w:r>
+        <w:rPr>
+          <w:rFonts w:ascii="Times New Roman" w:hAnsi="Times New Roman" w:cs="Times New Roman"/>
+          <w:b/>
+          <w:color w:val="auto"/>
+          <w:sz w:val="24"/>
+          <w:szCs w:val="24"/>
+          <w:lang w:val="es-PE"/>
+        </w:rPr>
+        <w:t xml:space="preserve"> </w:t>
+      </w:r>
+      <w:r>
+        <w:rPr>
+          <w:rFonts w:ascii="Times New Roman" w:hAnsi="Times New Roman" w:cs="Times New Roman"/>
+          <w:b/>
+          <w:color w:val="auto"/>
+          <w:sz w:val="24"/>
+          <w:szCs w:val="24"/>
+          <w:lang w:val="es-PE"/>
+        </w:rPr>
+        <w:t>Finite-Next-Fit</w:t>
+      </w:r>
+      <w:r>
+        <w:rPr>
+          <w:rFonts w:ascii="Times New Roman" w:hAnsi="Times New Roman" w:cs="Times New Roman"/>
+          <w:b/>
+          <w:color w:val="auto"/>
+          <w:sz w:val="24"/>
+          <w:szCs w:val="24"/>
+          <w:lang w:val="es-PE"/>
+        </w:rPr>
+        <w:t xml:space="preserve"> </w:t>
+      </w:r>
+      <w:r>
+        <w:rPr>
+          <w:rFonts w:ascii="Times New Roman" w:hAnsi="Times New Roman" w:cs="Times New Roman"/>
+          <w:b/>
+          <w:color w:val="auto"/>
+          <w:sz w:val="24"/>
+          <w:szCs w:val="24"/>
+          <w:lang w:val="es-PE"/>
+        </w:rPr>
+        <w:t>(</w:t>
+      </w:r>
+      <w:r>
+        <w:rPr>
+          <w:rFonts w:ascii="Times New Roman" w:hAnsi="Times New Roman" w:cs="Times New Roman"/>
+          <w:b/>
+          <w:color w:val="auto"/>
+          <w:sz w:val="24"/>
+          <w:szCs w:val="24"/>
+          <w:lang w:val="es-PE"/>
+        </w:rPr>
+        <w:t>FNF</w:t>
+      </w:r>
+      <w:r>
+        <w:rPr>
+          <w:rFonts w:ascii="Times New Roman" w:hAnsi="Times New Roman" w:cs="Times New Roman"/>
+          <w:b/>
+          <w:color w:val="auto"/>
+          <w:sz w:val="24"/>
+          <w:szCs w:val="24"/>
+          <w:lang w:val="es-PE"/>
+        </w:rPr>
+        <w:t>)</w:t>
+      </w:r>
+    </w:p>
+    <w:p>
+      <w:pPr>
+        <w:rPr>
+          <w:lang w:val="es-PE"/>
+        </w:rPr>
+      </w:pPr>
+    </w:p>
+    <w:p>
+      <w:pPr>
+        <w:pStyle w:val="NormalWeb"/>
+        <w:spacing w:before="0" w:beforeAutospacing="0" w:after="160" w:afterAutospacing="0" w:line="480" w:lineRule="auto"/>
+        <w:ind w:left="720"/>
+        <w:jc w:val="both"/>
+        <w:rPr>
+          <w:color w:val="000000"/>
+          <w:lang w:val="es-PE" w:eastAsia="es-PE"/>
+        </w:rPr>
+      </w:pPr>
+      <w:r>
+        <w:t xml:space="preserve">Inicialmente se tienen todos los contenedores vacíos. Se empieza </w:t>
+      </w:r>
+      <w:r>
+        <w:t>con el primer</w:t>
+      </w:r>
+      <w:r>
+        <w:t xml:space="preserve"> el primer ítem (i=1). Si el contenedor j tiene capacidad suficiente para albergar a la pieza i, ésta es asignada al contenedor j y se consideraría en ítem i+1. Si, en cambio, no tuviera la capacidad se pasaría a considerar el contenedor j+1. Este proceso continuaría hasta asignar los n ítems. Esta heurística nunca reconsidera los contenedores que han sido rechazados, lo que deja espacio para la mejora.</w:t>
+      </w:r>
+    </w:p>
+    <w:p>
+      <w:pPr>
+        <w:pStyle w:val="NormalWeb"/>
+        <w:spacing w:before="0" w:beforeAutospacing="0" w:after="160" w:afterAutospacing="0" w:line="480" w:lineRule="auto"/>
+        <w:ind w:left="720"/>
+        <w:jc w:val="both"/>
+        <w:rPr>
+          <w:color w:val="000000"/>
+          <w:u w:val="single"/>
+          <w:lang w:val="es-PE" w:eastAsia="es-PE"/>
+        </w:rPr>
+      </w:pPr>
+      <w:r>
+        <w:rPr>
+          <w:color w:val="000000"/>
+          <w:lang w:val="es-PE" w:eastAsia="es-PE"/>
+        </w:rPr>
+        <w:lastRenderedPageBreak/>
+        <w:t>Las dos heurísticas mencionadas en párrafos anteriores se utilizarán de la siguiente manera para el empaquetado tridimensional. En primer lugar, los ítems serán ordenados de manera decrecie</w:t>
+      </w:r>
+      <w:r>
+        <w:rPr>
+          <w:color w:val="000000"/>
+          <w:lang w:val="es-PE" w:eastAsia="es-PE"/>
+        </w:rPr>
+        <w:t>nte por el volumen de cada uno, como la heurística BL lo hacía en 2D, pero con áreas. En segunda lugar, la heurística  de Finite Next Fit será aplicada de igual forma, ya que está no varía.</w:t>
+      </w:r>
+    </w:p>
+    <w:p>
+      <w:pPr>
+        <w:rPr>
+          <w:lang w:val="es-PE"/>
+        </w:rPr>
+      </w:pPr>
+    </w:p>
+    <w:p>
+      <w:pPr>
+        <w:rPr>
+          <w:lang w:val="es-PE"/>
+        </w:rPr>
+      </w:pPr>
+    </w:p>
+    <w:p>
+      <w:pPr>
+        <w:rPr>
+          <w:lang w:val="es-PE"/>
+        </w:rPr>
+      </w:pPr>
+    </w:p>
+    <w:p>
+      <w:pPr>
+        <w:rPr>
+          <w:lang w:val="es-PE"/>
+        </w:rPr>
+      </w:pPr>
+    </w:p>
+    <w:p>
+      <w:pPr>
+        <w:pStyle w:val="Ttulo2"/>
+        <w:ind w:firstLine="720"/>
+        <w:rPr>
+          <w:rFonts w:ascii="Times New Roman" w:hAnsi="Times New Roman" w:cs="Times New Roman"/>
+          <w:b/>
+          <w:color w:val="auto"/>
+          <w:sz w:val="24"/>
+          <w:szCs w:val="24"/>
+          <w:lang w:val="es-PE"/>
+        </w:rPr>
+      </w:pPr>
+      <w:bookmarkStart w:id="3" w:name="_Toc22827446"/>
+      <w:r>
+        <w:rPr>
+          <w:rFonts w:ascii="Times New Roman" w:hAnsi="Times New Roman" w:cs="Times New Roman"/>
+          <w:b/>
+          <w:color w:val="auto"/>
+          <w:sz w:val="24"/>
+          <w:szCs w:val="24"/>
+          <w:lang w:val="es-PE"/>
+        </w:rPr>
+        <w:t>2.2</w:t>
+      </w:r>
+      <w:r>
+        <w:rPr>
+          <w:rFonts w:ascii="Times New Roman" w:hAnsi="Times New Roman" w:cs="Times New Roman"/>
+          <w:b/>
+          <w:color w:val="auto"/>
+          <w:sz w:val="24"/>
+          <w:szCs w:val="24"/>
+          <w:lang w:val="es-PE"/>
+        </w:rPr>
+        <w:t xml:space="preserve"> </w:t>
+      </w:r>
+      <w:r>
+        <w:rPr>
+          <w:rFonts w:ascii="Times New Roman" w:hAnsi="Times New Roman" w:cs="Times New Roman"/>
+          <w:b/>
+          <w:color w:val="auto"/>
+          <w:sz w:val="24"/>
+          <w:szCs w:val="24"/>
+          <w:lang w:val="es-PE"/>
+        </w:rPr>
+        <w:t xml:space="preserve">Algoritmo 2: </w:t>
+      </w:r>
+    </w:p>
+    <w:p>
+      <w:pPr>
+        <w:pStyle w:val="Ttulo2"/>
+        <w:ind w:firstLine="720"/>
+        <w:rPr>
+          <w:rFonts w:ascii="Times New Roman" w:hAnsi="Times New Roman" w:cs="Times New Roman"/>
+          <w:b/>
+          <w:color w:val="auto"/>
+          <w:sz w:val="24"/>
+          <w:szCs w:val="24"/>
+          <w:lang w:val="es-PE"/>
+        </w:rPr>
+      </w:pPr>
+    </w:p>
+    <w:p>
+      <w:pPr>
+        <w:pStyle w:val="Ttulo2"/>
+        <w:ind w:firstLine="720"/>
+        <w:rPr>
+          <w:rFonts w:ascii="Times New Roman" w:hAnsi="Times New Roman" w:cs="Times New Roman"/>
+          <w:b/>
+          <w:color w:val="auto"/>
+          <w:sz w:val="28"/>
+          <w:szCs w:val="28"/>
+        </w:rPr>
+      </w:pPr>
+      <w:r>
+        <w:rPr>
+          <w:rFonts w:ascii="Times New Roman" w:hAnsi="Times New Roman" w:cs="Times New Roman"/>
+          <w:b/>
+          <w:color w:val="auto"/>
+          <w:sz w:val="24"/>
+          <w:szCs w:val="24"/>
+          <w:lang w:val="es-PE"/>
+        </w:rPr>
+        <w:t>Heurística</w:t>
+      </w:r>
+      <w:r>
+        <w:rPr>
+          <w:rFonts w:ascii="Times New Roman" w:hAnsi="Times New Roman" w:cs="Times New Roman"/>
+          <w:b/>
+          <w:color w:val="auto"/>
+          <w:sz w:val="24"/>
+          <w:szCs w:val="24"/>
+          <w:lang w:val="es-PE"/>
+        </w:rPr>
+        <w:t xml:space="preserve"> Next-Fit Decreasing Height</w:t>
+      </w:r>
+      <w:r>
+        <w:rPr>
+          <w:rFonts w:ascii="Times New Roman" w:hAnsi="Times New Roman" w:cs="Times New Roman"/>
+          <w:b/>
+          <w:color w:val="auto"/>
+          <w:sz w:val="24"/>
+          <w:szCs w:val="24"/>
+          <w:lang w:val="es-PE"/>
+        </w:rPr>
+        <w:t xml:space="preserve"> </w:t>
+      </w:r>
+      <w:r>
+        <w:rPr>
+          <w:rFonts w:ascii="Times New Roman" w:hAnsi="Times New Roman" w:cs="Times New Roman"/>
+          <w:b/>
+          <w:color w:val="auto"/>
+          <w:sz w:val="24"/>
+          <w:szCs w:val="24"/>
+          <w:lang w:val="es-PE"/>
+        </w:rPr>
+        <w:t>(</w:t>
+      </w:r>
+      <w:r>
+        <w:rPr>
+          <w:rFonts w:ascii="Times New Roman" w:hAnsi="Times New Roman" w:cs="Times New Roman"/>
+          <w:b/>
+          <w:color w:val="auto"/>
+          <w:sz w:val="24"/>
+          <w:szCs w:val="24"/>
+          <w:lang w:val="es-PE"/>
+        </w:rPr>
+        <w:t>NFDH</w:t>
+      </w:r>
+      <w:r>
+        <w:rPr>
+          <w:rFonts w:ascii="Times New Roman" w:hAnsi="Times New Roman" w:cs="Times New Roman"/>
+          <w:b/>
+          <w:color w:val="auto"/>
+          <w:sz w:val="24"/>
+          <w:szCs w:val="24"/>
+          <w:lang w:val="es-PE"/>
+        </w:rPr>
+        <w:t>)</w:t>
+      </w:r>
+      <w:bookmarkEnd w:id="3"/>
+    </w:p>
+    <w:p>
+      <w:pPr>
+        <w:pStyle w:val="Prrafodelista"/>
+        <w:spacing w:line="276" w:lineRule="auto"/>
+        <w:rPr>
+          <w:rFonts w:ascii="Times New Roman" w:hAnsi="Times New Roman" w:cs="Times New Roman"/>
+          <w:b/>
+          <w:sz w:val="24"/>
+          <w:szCs w:val="24"/>
+          <w:lang w:val="es-PE"/>
+        </w:rPr>
+      </w:pPr>
+    </w:p>
+    <w:p>
+      <w:pPr>
+        <w:pStyle w:val="NormalWeb"/>
+        <w:spacing w:before="0" w:beforeAutospacing="0" w:after="160" w:afterAutospacing="0" w:line="480" w:lineRule="auto"/>
+        <w:ind w:left="720"/>
         <w:jc w:val="both"/>
         <w:rPr>
           <w:b/>
@@ -3128,31 +3488,35 @@
         <w:rPr>
           <w:color w:val="000000"/>
         </w:rPr>
-        <w:t xml:space="preserve">Para este caso, se realizará la implementación de esta heurística que será dirigida a problemas reales de forma tridimensional (3D), donde tanto el contenedor como los items serán manipulados con los ejes X, Y y Z. Esta heurística permitirá ordenar por altura los ítems y se colocará de manera descendente apegada, en primera instancia, hacia el eje Y y hacia la derecha, apilandolos hasta que ya no quepa otro ítem. Es ahí donde </w:t>
+        <w:t xml:space="preserve">Para este caso, se realizará la implementación de esta heurística que será dirigida a problemas reales de forma tridimensional (3D), donde tanto el contenedor como los items serán manipulados con los </w:t>
       </w:r>
       <w:r>
         <w:rPr>
           <w:color w:val="000000"/>
         </w:rPr>
         <w:lastRenderedPageBreak/>
-        <w:t>el siguiente ítem pasará a colocarse en la posición X que tendrá el valor del ítem con mayor largo que ha sido colocado hasta el momento y se repetirá el proceso hasta que ya no pueda entrar otro ítem en el contenedor.</w:t>
-      </w:r>
-    </w:p>
-    <w:p>
-      <w:pPr>
-        <w:spacing w:line="276" w:lineRule="auto"/>
-        <w:rPr>
-          <w:rFonts w:ascii="Times New Roman" w:hAnsi="Times New Roman" w:cs="Times New Roman"/>
-          <w:b/>
-          <w:sz w:val="24"/>
-          <w:szCs w:val="24"/>
-          <w:lang w:val="es-PE"/>
-        </w:rPr>
-      </w:pPr>
-    </w:p>
-    <w:p>
-      <w:pPr>
-        <w:spacing w:line="276" w:lineRule="auto"/>
+        <w:t>ejes X, Y y Z. Esta heurística permitirá ordenar por altura los ítems y se colocará de manera descendente apegada, en primera instancia, hacia el eje Y y hacia la derecha, apilandolos hasta que ya no quepa otro ítem. Es ahí donde el siguiente ítem pasará a colocarse en la posición X que tendrá el valor del ítem con mayor largo que ha sido colocado hasta el momento y se repetirá el proceso hasta que ya no pueda entrar otro ítem en el contenedor.</w:t>
+      </w:r>
+    </w:p>
+    <w:p>
+      <w:pPr>
+        <w:spacing w:line="276" w:lineRule="auto"/>
+        <w:ind w:left="720"/>
+        <w:jc w:val="both"/>
+        <w:rPr>
+          <w:rFonts w:ascii="Times New Roman" w:hAnsi="Times New Roman" w:cs="Times New Roman"/>
+          <w:b/>
+          <w:sz w:val="24"/>
+          <w:szCs w:val="24"/>
+          <w:lang w:val="es-PE"/>
+        </w:rPr>
+      </w:pPr>
+    </w:p>
+    <w:p>
+      <w:pPr>
+        <w:spacing w:line="276" w:lineRule="auto"/>
+        <w:ind w:left="720"/>
+        <w:jc w:val="both"/>
         <w:rPr>
           <w:rFonts w:ascii="Times New Roman" w:hAnsi="Times New Roman" w:cs="Times New Roman"/>
           <w:b/>
@@ -3359,29 +3723,7 @@
           <w:szCs w:val="24"/>
           <w:lang w:val="es-PE"/>
         </w:rPr>
-        <w:t xml:space="preserve">Algoritmo </w:t>
-      </w:r>
-      <w:r>
-        <w:rPr>
-          <w:rFonts w:ascii="Times New Roman" w:hAnsi="Times New Roman" w:cs="Times New Roman"/>
-          <w:b/>
-          <w:color w:val="auto"/>
-          <w:sz w:val="24"/>
-          <w:szCs w:val="24"/>
-          <w:lang w:val="es-PE"/>
-        </w:rPr>
-        <w:t>3</w:t>
-      </w:r>
-      <w:r>
-        <w:rPr>
-          <w:rFonts w:ascii="Times New Roman" w:hAnsi="Times New Roman" w:cs="Times New Roman"/>
-          <w:b/>
-          <w:color w:val="auto"/>
-          <w:sz w:val="24"/>
-          <w:szCs w:val="24"/>
-          <w:lang w:val="es-PE"/>
-        </w:rPr>
-        <w:t>:</w:t>
+        <w:t>Algoritmo 3:</w:t>
       </w:r>
       <w:bookmarkEnd w:id="4"/>
     </w:p>
@@ -3994,7 +4336,7 @@
           <w:szCs w:val="24"/>
           <w:lang w:val="es-PE"/>
         </w:rPr>
-        <w:t>4</w:t>
+        <w:t>4.2</w:t>
       </w:r>
       <w:r>
         <w:rPr>
@@ -4005,7 +4347,7 @@
           <w:szCs w:val="24"/>
           <w:lang w:val="es-PE"/>
         </w:rPr>
-        <w:t>.2</w:t>
+        <w:t xml:space="preserve"> </w:t>
       </w:r>
       <w:r>
         <w:rPr>
@@ -4016,6 +4358,39 @@
           <w:szCs w:val="24"/>
           <w:lang w:val="es-PE"/>
         </w:rPr>
+        <w:t xml:space="preserve">Pseudocódigo 2: </w:t>
+      </w:r>
+      <w:r>
+        <w:rPr>
+          <w:rFonts w:ascii="Times New Roman" w:hAnsi="Times New Roman" w:cs="Times New Roman"/>
+          <w:b/>
+          <w:color w:val="auto"/>
+          <w:sz w:val="24"/>
+          <w:szCs w:val="24"/>
+          <w:lang w:val="es-PE"/>
+        </w:rPr>
+        <w:t>Heurística</w:t>
+      </w:r>
+      <w:r>
+        <w:rPr>
+          <w:rFonts w:ascii="Times New Roman" w:hAnsi="Times New Roman" w:cs="Times New Roman"/>
+          <w:b/>
+          <w:color w:val="auto"/>
+          <w:sz w:val="24"/>
+          <w:szCs w:val="24"/>
+          <w:lang w:val="es-PE"/>
+        </w:rPr>
+        <w:t xml:space="preserve"> Next-Fit Decreasing Height</w:t>
+      </w:r>
+      <w:r>
+        <w:rPr>
+          <w:rFonts w:ascii="Times New Roman" w:hAnsi="Times New Roman" w:cs="Times New Roman"/>
+          <w:b/>
+          <w:color w:val="auto"/>
+          <w:sz w:val="24"/>
+          <w:szCs w:val="24"/>
+          <w:lang w:val="es-PE"/>
+        </w:rPr>
         <w:t xml:space="preserve"> </w:t>
       </w:r>
       <w:r>
@@ -4027,7 +4402,7 @@
           <w:szCs w:val="24"/>
           <w:lang w:val="es-PE"/>
         </w:rPr>
-        <w:t>Pseudocódigo</w:t>
+        <w:t>(</w:t>
       </w:r>
       <w:r>
         <w:rPr>
@@ -4038,7 +4413,7 @@
           <w:szCs w:val="24"/>
           <w:lang w:val="es-PE"/>
         </w:rPr>
-        <w:t xml:space="preserve"> 2: </w:t>
+        <w:t>NFDH</w:t>
       </w:r>
       <w:r>
         <w:rPr>
@@ -4049,8 +4424,80 @@
           <w:szCs w:val="24"/>
           <w:lang w:val="es-PE"/>
         </w:rPr>
-        <w:t>Heurística</w:t>
-      </w:r>
+        <w:t>)</w:t>
+      </w:r>
+      <w:bookmarkEnd w:id="8"/>
+    </w:p>
+    <w:p>
+      <w:pPr>
+        <w:spacing w:line="276" w:lineRule="auto"/>
+        <w:rPr>
+          <w:rFonts w:ascii="Times New Roman" w:hAnsi="Times New Roman" w:cs="Times New Roman"/>
+          <w:b/>
+          <w:sz w:val="28"/>
+          <w:szCs w:val="28"/>
+          <w:lang w:val="es-PE"/>
+        </w:rPr>
+      </w:pPr>
+    </w:p>
+    <w:p>
+      <w:pPr>
+        <w:spacing w:line="276" w:lineRule="auto"/>
+        <w:rPr>
+          <w:rFonts w:ascii="Times New Roman" w:hAnsi="Times New Roman" w:cs="Times New Roman"/>
+          <w:b/>
+          <w:sz w:val="28"/>
+          <w:szCs w:val="28"/>
+          <w:lang w:val="es-PE"/>
+        </w:rPr>
+      </w:pPr>
+    </w:p>
+    <w:p>
+      <w:pPr>
+        <w:spacing w:line="276" w:lineRule="auto"/>
+        <w:rPr>
+          <w:rFonts w:ascii="Times New Roman" w:hAnsi="Times New Roman" w:cs="Times New Roman"/>
+          <w:b/>
+          <w:sz w:val="28"/>
+          <w:szCs w:val="28"/>
+          <w:lang w:val="es-PE"/>
+        </w:rPr>
+      </w:pPr>
+    </w:p>
+    <w:p>
+      <w:pPr>
+        <w:spacing w:line="276" w:lineRule="auto"/>
+        <w:rPr>
+          <w:rFonts w:ascii="Times New Roman" w:hAnsi="Times New Roman" w:cs="Times New Roman"/>
+          <w:b/>
+          <w:sz w:val="28"/>
+          <w:szCs w:val="28"/>
+          <w:lang w:val="es-PE"/>
+        </w:rPr>
+      </w:pPr>
+    </w:p>
+    <w:p>
+      <w:pPr>
+        <w:pStyle w:val="Ttulo2"/>
+        <w:rPr>
+          <w:rFonts w:ascii="Times New Roman" w:hAnsi="Times New Roman" w:cs="Times New Roman"/>
+          <w:b/>
+          <w:sz w:val="28"/>
+          <w:szCs w:val="28"/>
+          <w:lang w:val="es-PE"/>
+        </w:rPr>
+      </w:pPr>
+      <w:r>
+        <w:rPr>
+          <w:rFonts w:ascii="Times New Roman" w:hAnsi="Times New Roman" w:cs="Times New Roman"/>
+          <w:b/>
+          <w:sz w:val="28"/>
+          <w:szCs w:val="28"/>
+          <w:lang w:val="es-PE"/>
+        </w:rPr>
+        <w:tab/>
+      </w:r>
+      <w:bookmarkStart w:id="9" w:name="_Toc22827452"/>
       <w:r>
         <w:rPr>
           <w:rFonts w:ascii="Times New Roman" w:hAnsi="Times New Roman" w:cs="Times New Roman"/>
@@ -4060,171 +4507,9 @@
           <w:szCs w:val="24"/>
           <w:lang w:val="es-PE"/>
         </w:rPr>
-        <w:t xml:space="preserve"> Next-Fit Decreasing Height</w:t>
-      </w:r>
-      <w:r>
-        <w:rPr>
-          <w:rFonts w:ascii="Times New Roman" w:hAnsi="Times New Roman" w:cs="Times New Roman"/>
-          <w:b/>
-          <w:color w:val="auto"/>
-          <w:sz w:val="24"/>
-          <w:szCs w:val="24"/>
-          <w:lang w:val="es-PE"/>
-        </w:rPr>
-        <w:t xml:space="preserve"> </w:t>
-      </w:r>
-      <w:r>
-        <w:rPr>
-          <w:rFonts w:ascii="Times New Roman" w:hAnsi="Times New Roman" w:cs="Times New Roman"/>
-          <w:b/>
-          <w:color w:val="auto"/>
-          <w:sz w:val="24"/>
-          <w:szCs w:val="24"/>
-          <w:lang w:val="es-PE"/>
-        </w:rPr>
-        <w:t>(</w:t>
-      </w:r>
-      <w:r>
-        <w:rPr>
-          <w:rFonts w:ascii="Times New Roman" w:hAnsi="Times New Roman" w:cs="Times New Roman"/>
-          <w:b/>
-          <w:color w:val="auto"/>
-          <w:sz w:val="24"/>
-          <w:szCs w:val="24"/>
-          <w:lang w:val="es-PE"/>
-        </w:rPr>
-        <w:t>NFDH</w:t>
-      </w:r>
-      <w:r>
-        <w:rPr>
-          <w:rFonts w:ascii="Times New Roman" w:hAnsi="Times New Roman" w:cs="Times New Roman"/>
-          <w:b/>
-          <w:color w:val="auto"/>
-          <w:sz w:val="24"/>
-          <w:szCs w:val="24"/>
-          <w:lang w:val="es-PE"/>
-        </w:rPr>
-        <w:t>)</w:t>
-      </w:r>
-      <w:bookmarkEnd w:id="8"/>
-    </w:p>
-    <w:p>
-      <w:pPr>
-        <w:spacing w:line="276" w:lineRule="auto"/>
-        <w:rPr>
-          <w:rFonts w:ascii="Times New Roman" w:hAnsi="Times New Roman" w:cs="Times New Roman"/>
-          <w:b/>
-          <w:sz w:val="28"/>
-          <w:szCs w:val="28"/>
-          <w:lang w:val="es-PE"/>
-        </w:rPr>
-      </w:pPr>
-    </w:p>
-    <w:p>
-      <w:pPr>
-        <w:spacing w:line="276" w:lineRule="auto"/>
-        <w:rPr>
-          <w:rFonts w:ascii="Times New Roman" w:hAnsi="Times New Roman" w:cs="Times New Roman"/>
-          <w:b/>
-          <w:sz w:val="28"/>
-          <w:szCs w:val="28"/>
-          <w:lang w:val="es-PE"/>
-        </w:rPr>
-      </w:pPr>
-      <w:bookmarkStart w:id="9" w:name="_GoBack"/>
+        <w:t>4.3 Pseudocódigo 3:</w:t>
+      </w:r>
       <w:bookmarkEnd w:id="9"/>
-    </w:p>
-    <w:p>
-      <w:pPr>
-        <w:spacing w:line="276" w:lineRule="auto"/>
-        <w:rPr>
-          <w:rFonts w:ascii="Times New Roman" w:hAnsi="Times New Roman" w:cs="Times New Roman"/>
-          <w:b/>
-          <w:sz w:val="28"/>
-          <w:szCs w:val="28"/>
-          <w:lang w:val="es-PE"/>
-        </w:rPr>
-      </w:pPr>
-    </w:p>
-    <w:p>
-      <w:pPr>
-        <w:spacing w:line="276" w:lineRule="auto"/>
-        <w:rPr>
-          <w:rFonts w:ascii="Times New Roman" w:hAnsi="Times New Roman" w:cs="Times New Roman"/>
-          <w:b/>
-          <w:sz w:val="28"/>
-          <w:szCs w:val="28"/>
-          <w:lang w:val="es-PE"/>
-        </w:rPr>
-      </w:pPr>
-    </w:p>
-    <w:p>
-      <w:pPr>
-        <w:pStyle w:val="Ttulo2"/>
-        <w:rPr>
-          <w:rFonts w:ascii="Times New Roman" w:hAnsi="Times New Roman" w:cs="Times New Roman"/>
-          <w:b/>
-          <w:sz w:val="28"/>
-          <w:szCs w:val="28"/>
-          <w:lang w:val="es-PE"/>
-        </w:rPr>
-      </w:pPr>
-      <w:r>
-        <w:rPr>
-          <w:rFonts w:ascii="Times New Roman" w:hAnsi="Times New Roman" w:cs="Times New Roman"/>
-          <w:b/>
-          <w:sz w:val="28"/>
-          <w:szCs w:val="28"/>
-          <w:lang w:val="es-PE"/>
-        </w:rPr>
-        <w:tab/>
-      </w:r>
-      <w:bookmarkStart w:id="10" w:name="_Toc22827452"/>
-      <w:r>
-        <w:rPr>
-          <w:rFonts w:ascii="Times New Roman" w:hAnsi="Times New Roman" w:cs="Times New Roman"/>
-          <w:b/>
-          <w:color w:val="auto"/>
-          <w:sz w:val="24"/>
-          <w:szCs w:val="24"/>
-          <w:lang w:val="es-PE"/>
-        </w:rPr>
-        <w:t>4.3</w:t>
-      </w:r>
-      <w:r>
-        <w:rPr>
-          <w:rFonts w:ascii="Times New Roman" w:hAnsi="Times New Roman" w:cs="Times New Roman"/>
-          <w:b/>
-          <w:color w:val="auto"/>
-          <w:sz w:val="24"/>
-          <w:szCs w:val="24"/>
-          <w:lang w:val="es-PE"/>
-        </w:rPr>
-        <w:t xml:space="preserve"> </w:t>
-      </w:r>
-      <w:r>
-        <w:rPr>
-          <w:rFonts w:ascii="Times New Roman" w:hAnsi="Times New Roman" w:cs="Times New Roman"/>
-          <w:b/>
-          <w:color w:val="auto"/>
-          <w:sz w:val="24"/>
-          <w:szCs w:val="24"/>
-          <w:lang w:val="es-PE"/>
-        </w:rPr>
-        <w:t>Pseudocódigo 3</w:t>
-      </w:r>
-      <w:r>
-        <w:rPr>
-          <w:rFonts w:ascii="Times New Roman" w:hAnsi="Times New Roman" w:cs="Times New Roman"/>
-          <w:b/>
-          <w:color w:val="auto"/>
-          <w:sz w:val="24"/>
-          <w:szCs w:val="24"/>
-          <w:lang w:val="es-PE"/>
-        </w:rPr>
-        <w:t>:</w:t>
-      </w:r>
-      <w:bookmarkEnd w:id="10"/>
     </w:p>
     <w:p>
       <w:pPr>
@@ -4478,7 +4763,7 @@
           <w:szCs w:val="28"/>
         </w:rPr>
       </w:pPr>
-      <w:bookmarkStart w:id="11" w:name="_Toc22827453"/>
+      <w:bookmarkStart w:id="10" w:name="_Toc22827453"/>
       <w:r>
         <w:rPr>
           <w:rFonts w:ascii="Times New Roman" w:hAnsi="Times New Roman" w:cs="Times New Roman"/>
@@ -4499,7 +4784,7 @@
         </w:rPr>
         <w:t>ción de Resultados y Discusión</w:t>
       </w:r>
-      <w:bookmarkEnd w:id="11"/>
+      <w:bookmarkEnd w:id="10"/>
     </w:p>
     <w:p>
       <w:pPr>
@@ -4801,7 +5086,7 @@
           <w:szCs w:val="28"/>
         </w:rPr>
       </w:pPr>
-      <w:bookmarkStart w:id="12" w:name="_Toc22827454"/>
+      <w:bookmarkStart w:id="11" w:name="_Toc22827454"/>
       <w:r>
         <w:rPr>
           <w:rFonts w:ascii="Times New Roman" w:hAnsi="Times New Roman" w:cs="Times New Roman"/>
@@ -4822,7 +5107,7 @@
         </w:rPr>
         <w:t>Futuros</w:t>
       </w:r>
-      <w:bookmarkEnd w:id="12"/>
+      <w:bookmarkEnd w:id="11"/>
     </w:p>
     <w:p>
       <w:pPr>
@@ -5124,7 +5409,7 @@
           <w:szCs w:val="28"/>
         </w:rPr>
       </w:pPr>
-      <w:bookmarkStart w:id="13" w:name="_Toc22827455"/>
+      <w:bookmarkStart w:id="12" w:name="_Toc22827455"/>
       <w:r>
         <w:rPr>
           <w:rFonts w:ascii="Times New Roman" w:hAnsi="Times New Roman" w:cs="Times New Roman"/>
@@ -5135,7 +5420,7 @@
         </w:rPr>
         <w:t>Conclusiones</w:t>
       </w:r>
-      <w:bookmarkEnd w:id="13"/>
+      <w:bookmarkEnd w:id="12"/>
       <w:r>
         <w:rPr>
           <w:rFonts w:ascii="Times New Roman" w:hAnsi="Times New Roman" w:cs="Times New Roman"/>
@@ -5444,7 +5729,7 @@
           <w:szCs w:val="28"/>
         </w:rPr>
       </w:pPr>
-      <w:bookmarkStart w:id="14" w:name="_Toc22827456"/>
+      <w:bookmarkStart w:id="13" w:name="_Toc22827456"/>
       <w:r>
         <w:rPr>
           <w:rFonts w:ascii="Times New Roman" w:hAnsi="Times New Roman" w:cs="Times New Roman"/>
@@ -5455,7 +5740,7 @@
         </w:rPr>
         <w:t>Anexos</w:t>
       </w:r>
-      <w:bookmarkEnd w:id="14"/>
+      <w:bookmarkEnd w:id="13"/>
     </w:p>
     <w:p>
       <w:pPr>
@@ -5757,7 +6042,7 @@
           <w:szCs w:val="28"/>
         </w:rPr>
       </w:pPr>
-      <w:bookmarkStart w:id="15" w:name="_Toc22827457"/>
+      <w:bookmarkStart w:id="14" w:name="_Toc22827457"/>
       <w:r>
         <w:rPr>
           <w:rFonts w:ascii="Times New Roman" w:hAnsi="Times New Roman" w:cs="Times New Roman"/>
@@ -5768,16 +6053,232 @@
         </w:rPr>
         <w:t>Bibliografía</w:t>
       </w:r>
-      <w:bookmarkEnd w:id="15"/>
-    </w:p>
-    <w:p>
-      <w:pPr>
-        <w:spacing w:line="276" w:lineRule="auto"/>
-        <w:rPr>
-          <w:rFonts w:ascii="Times New Roman" w:hAnsi="Times New Roman" w:cs="Times New Roman"/>
-          <w:lang w:val="es-PE"/>
-        </w:rPr>
-      </w:pPr>
+      <w:bookmarkStart w:id="15" w:name="baep-author-id11"/>
+      <w:bookmarkEnd w:id="14"/>
+    </w:p>
+    <w:p>
+      <w:pPr>
+        <w:tabs>
+          <w:tab w:val="left" w:pos="6185"/>
+        </w:tabs>
+      </w:pPr>
+      <w:r>
+        <w:tab/>
+      </w:r>
+      <w:bookmarkStart w:id="16" w:name="_GoBack"/>
+      <w:bookmarkEnd w:id="16"/>
+    </w:p>
+    <w:bookmarkEnd w:id="15"/>
+    <w:p>
+      <w:pPr>
+        <w:pStyle w:val="Ttulo1"/>
+        <w:spacing w:before="0"/>
+        <w:ind w:left="360"/>
+        <w:jc w:val="both"/>
+        <w:rPr>
+          <w:rFonts w:ascii="Times New Roman" w:eastAsia="Times New Roman" w:hAnsi="Times New Roman" w:cs="Times New Roman"/>
+          <w:color w:val="000000"/>
+          <w:sz w:val="24"/>
+          <w:szCs w:val="24"/>
+          <w:lang w:val="es-PE" w:eastAsia="es-PE"/>
+        </w:rPr>
+      </w:pPr>
+      <w:r>
+        <w:rPr>
+          <w:rFonts w:ascii="Times New Roman" w:eastAsia="Times New Roman" w:hAnsi="Times New Roman" w:cs="Times New Roman"/>
+          <w:color w:val="000000"/>
+          <w:sz w:val="24"/>
+          <w:szCs w:val="24"/>
+          <w:lang w:val="es-PE" w:eastAsia="es-PE"/>
+        </w:rPr>
+        <w:fldChar w:fldCharType="begin"/>
+      </w:r>
+      <w:r>
+        <w:rPr>
+          <w:rFonts w:ascii="Times New Roman" w:eastAsia="Times New Roman" w:hAnsi="Times New Roman" w:cs="Times New Roman"/>
+          <w:color w:val="000000"/>
+          <w:sz w:val="24"/>
+          <w:szCs w:val="24"/>
+          <w:lang w:val="es-PE" w:eastAsia="es-PE"/>
+        </w:rPr>
+        <w:instrText xml:space="preserve"> HYPERLINK "https://www.sciencedirect.com/science/article/pii/S0166218X0100347X" \l "!" </w:instrText>
+      </w:r>
+      <w:r>
+        <w:rPr>
+          <w:rFonts w:ascii="Times New Roman" w:eastAsia="Times New Roman" w:hAnsi="Times New Roman" w:cs="Times New Roman"/>
+          <w:color w:val="000000"/>
+          <w:sz w:val="24"/>
+          <w:szCs w:val="24"/>
+          <w:lang w:val="es-PE" w:eastAsia="es-PE"/>
+        </w:rPr>
+        <w:fldChar w:fldCharType="separate"/>
+      </w:r>
+      <w:r>
+        <w:rPr>
+          <w:rFonts w:ascii="Times New Roman" w:eastAsia="Times New Roman" w:hAnsi="Times New Roman" w:cs="Times New Roman"/>
+          <w:color w:val="000000"/>
+          <w:sz w:val="24"/>
+          <w:szCs w:val="24"/>
+          <w:lang w:val="es-PE" w:eastAsia="es-PE"/>
+        </w:rPr>
+        <w:t>Andrea</w:t>
+      </w:r>
+      <w:r>
+        <w:rPr>
+          <w:rFonts w:ascii="Times New Roman" w:eastAsia="Times New Roman" w:hAnsi="Times New Roman" w:cs="Times New Roman"/>
+          <w:color w:val="000000"/>
+          <w:sz w:val="24"/>
+          <w:szCs w:val="24"/>
+          <w:lang w:val="es-PE" w:eastAsia="es-PE"/>
+        </w:rPr>
+        <w:t xml:space="preserve"> </w:t>
+      </w:r>
+      <w:r>
+        <w:rPr>
+          <w:rFonts w:ascii="Times New Roman" w:eastAsia="Times New Roman" w:hAnsi="Times New Roman" w:cs="Times New Roman"/>
+          <w:color w:val="000000"/>
+          <w:sz w:val="24"/>
+          <w:szCs w:val="24"/>
+          <w:lang w:val="es-PE" w:eastAsia="es-PE"/>
+        </w:rPr>
+        <w:t>Lodi</w:t>
+      </w:r>
+      <w:r>
+        <w:rPr>
+          <w:rFonts w:ascii="Times New Roman" w:eastAsia="Times New Roman" w:hAnsi="Times New Roman" w:cs="Times New Roman"/>
+          <w:color w:val="000000"/>
+          <w:sz w:val="24"/>
+          <w:szCs w:val="24"/>
+          <w:lang w:val="es-PE" w:eastAsia="es-PE"/>
+        </w:rPr>
+        <w:fldChar w:fldCharType="end"/>
+      </w:r>
+      <w:r>
+        <w:rPr>
+          <w:rFonts w:ascii="Times New Roman" w:eastAsia="Times New Roman" w:hAnsi="Times New Roman" w:cs="Times New Roman"/>
+          <w:color w:val="000000"/>
+          <w:sz w:val="24"/>
+          <w:szCs w:val="24"/>
+          <w:lang w:val="es-PE" w:eastAsia="es-PE"/>
+        </w:rPr>
+        <w:t xml:space="preserve">, </w:t>
+      </w:r>
+      <w:hyperlink r:id="rId12" w:anchor="!" w:history="1">
+        <w:r>
+          <w:rPr>
+            <w:rFonts w:ascii="Times New Roman" w:eastAsia="Times New Roman" w:hAnsi="Times New Roman" w:cs="Times New Roman"/>
+            <w:color w:val="000000"/>
+            <w:sz w:val="24"/>
+            <w:szCs w:val="24"/>
+            <w:lang w:val="es-PE" w:eastAsia="es-PE"/>
+          </w:rPr>
+          <w:t>Silvano</w:t>
+        </w:r>
+        <w:r>
+          <w:rPr>
+            <w:rFonts w:ascii="Times New Roman" w:eastAsia="Times New Roman" w:hAnsi="Times New Roman" w:cs="Times New Roman"/>
+            <w:color w:val="000000"/>
+            <w:sz w:val="24"/>
+            <w:szCs w:val="24"/>
+            <w:lang w:val="es-PE" w:eastAsia="es-PE"/>
+          </w:rPr>
+          <w:t xml:space="preserve"> </w:t>
+        </w:r>
+        <w:r>
+          <w:rPr>
+            <w:rFonts w:ascii="Times New Roman" w:eastAsia="Times New Roman" w:hAnsi="Times New Roman" w:cs="Times New Roman"/>
+            <w:color w:val="000000"/>
+            <w:sz w:val="24"/>
+            <w:szCs w:val="24"/>
+            <w:lang w:val="es-PE" w:eastAsia="es-PE"/>
+          </w:rPr>
+          <w:t>Martello</w:t>
+        </w:r>
+      </w:hyperlink>
+      <w:r>
+        <w:rPr>
+          <w:rFonts w:ascii="Times New Roman" w:eastAsia="Times New Roman" w:hAnsi="Times New Roman" w:cs="Times New Roman"/>
+          <w:color w:val="000000"/>
+          <w:sz w:val="24"/>
+          <w:szCs w:val="24"/>
+          <w:lang w:val="es-PE" w:eastAsia="es-PE"/>
+        </w:rPr>
+        <w:t xml:space="preserve">, </w:t>
+      </w:r>
+      <w:hyperlink r:id="rId13" w:anchor="!" w:history="1">
+        <w:r>
+          <w:rPr>
+            <w:rFonts w:ascii="Times New Roman" w:eastAsia="Times New Roman" w:hAnsi="Times New Roman" w:cs="Times New Roman"/>
+            <w:color w:val="000000"/>
+            <w:sz w:val="24"/>
+            <w:szCs w:val="24"/>
+            <w:lang w:val="es-PE" w:eastAsia="es-PE"/>
+          </w:rPr>
+          <w:t>Daniele</w:t>
+        </w:r>
+        <w:r>
+          <w:rPr>
+            <w:rFonts w:ascii="Times New Roman" w:eastAsia="Times New Roman" w:hAnsi="Times New Roman" w:cs="Times New Roman"/>
+            <w:color w:val="000000"/>
+            <w:sz w:val="24"/>
+            <w:szCs w:val="24"/>
+            <w:lang w:val="es-PE" w:eastAsia="es-PE"/>
+          </w:rPr>
+          <w:t xml:space="preserve"> </w:t>
+        </w:r>
+        <w:r>
+          <w:rPr>
+            <w:rFonts w:ascii="Times New Roman" w:eastAsia="Times New Roman" w:hAnsi="Times New Roman" w:cs="Times New Roman"/>
+            <w:color w:val="000000"/>
+            <w:sz w:val="24"/>
+            <w:szCs w:val="24"/>
+            <w:lang w:val="es-PE" w:eastAsia="es-PE"/>
+          </w:rPr>
+          <w:t>Vigo</w:t>
+        </w:r>
+      </w:hyperlink>
+      <w:r>
+        <w:rPr>
+          <w:rFonts w:ascii="Times New Roman" w:eastAsia="Times New Roman" w:hAnsi="Times New Roman" w:cs="Times New Roman"/>
+          <w:color w:val="000000"/>
+          <w:sz w:val="24"/>
+          <w:szCs w:val="24"/>
+          <w:lang w:val="es-PE" w:eastAsia="es-PE"/>
+        </w:rPr>
+        <w:t xml:space="preserve"> (</w:t>
+      </w:r>
+      <w:r>
+        <w:rPr>
+          <w:rFonts w:ascii="Times New Roman" w:eastAsia="Times New Roman" w:hAnsi="Times New Roman" w:cs="Times New Roman"/>
+          <w:color w:val="000000"/>
+          <w:sz w:val="24"/>
+          <w:szCs w:val="24"/>
+          <w:lang w:val="es-PE" w:eastAsia="es-PE"/>
+        </w:rPr>
+        <w:t>SF</w:t>
+      </w:r>
+      <w:r>
+        <w:rPr>
+          <w:rFonts w:ascii="Times New Roman" w:eastAsia="Times New Roman" w:hAnsi="Times New Roman" w:cs="Times New Roman"/>
+          <w:color w:val="000000"/>
+          <w:sz w:val="24"/>
+          <w:szCs w:val="24"/>
+          <w:lang w:val="es-PE" w:eastAsia="es-PE"/>
+        </w:rPr>
+        <w:t xml:space="preserve">). Recent advances on two-dimensional bin packing problems. Recuperado de </w:t>
+      </w:r>
+      <w:hyperlink r:id="rId14" w:anchor="SEC2" w:history="1">
+        <w:r>
+          <w:rPr>
+            <w:rFonts w:ascii="Times New Roman" w:eastAsia="Times New Roman" w:hAnsi="Times New Roman" w:cs="Times New Roman"/>
+            <w:color w:val="000000"/>
+            <w:sz w:val="24"/>
+            <w:szCs w:val="24"/>
+            <w:lang w:val="es-PE" w:eastAsia="es-PE"/>
+          </w:rPr>
+          <w:t>https://www.sciencedirect.com/science/article/pii/S0166218X0100347X#SEC2</w:t>
+        </w:r>
+      </w:hyperlink>
     </w:p>
     <w:p>
       <w:pPr>
@@ -6991,541 +7492,22 @@
       <w:szCs w:val="26"/>
     </w:rPr>
   </w:style>
-</w:styles>
-</file>
-
-<file path=word/glossary/document.xml><?xml version="1.0" encoding="utf-8"?>
-<w:glossaryDocument xmlns:wpc="http://schemas.microsoft.com/office/word/2010/wordprocessingCanvas" xmlns:mc="http://schemas.openxmlformats.org/markup-compatibility/2006" xmlns:o="urn:schemas-microsoft-com:office:office" xmlns:r="http://schemas.openxmlformats.org/officeDocument/2006/relationships" xmlns:m="http://schemas.openxmlformats.org/officeDocument/2006/math" xmlns:v="urn:schemas-microsoft-com:vml" xmlns:wp14="http://schemas.microsoft.com/office/word/2010/wordprocessingDrawing" xmlns:wp="http://schemas.openxmlformats.org/drawingml/2006/wordprocessingDrawing" xmlns:w10="urn:schemas-microsoft-com:office:word" xmlns:w="http://schemas.openxmlformats.org/wordprocessingml/2006/main" xmlns:w14="http://schemas.microsoft.com/office/word/2010/wordml" xmlns:w15="http://schemas.microsoft.com/office/word/2012/wordml" xmlns:wpg="http://schemas.microsoft.com/office/word/2010/wordprocessingGroup" xmlns:wpi="http://schemas.microsoft.com/office/word/2010/wordprocessingInk" xmlns:wne="http://schemas.microsoft.com/office/word/2006/wordml" xmlns:wps="http://schemas.microsoft.com/office/word/2010/wordprocessingShape" mc:Ignorable="w14 w15 wp14"/>
-</file>
-
-<file path=word/glossary/fontTable.xml><?xml version="1.0" encoding="utf-8"?>
-<w:fonts xmlns:mc="http://schemas.openxmlformats.org/markup-compatibility/2006" xmlns:r="http://schemas.openxmlformats.org/officeDocument/2006/relationships" xmlns:w="http://schemas.openxmlformats.org/wordprocessingml/2006/main" xmlns:w14="http://schemas.microsoft.com/office/word/2010/wordml" xmlns:w15="http://schemas.microsoft.com/office/word/2012/wordml" mc:Ignorable="w14 w15">
-  <w:font w:name="Times New Roman">
-    <w:panose1 w:val="02020603050405020304"/>
-    <w:charset w:val="00"/>
-    <w:family w:val="roman"/>
-    <w:pitch w:val="variable"/>
-    <w:sig w:usb0="E0002EFF" w:usb1="C000785B" w:usb2="00000009" w:usb3="00000000" w:csb0="000001FF" w:csb1="00000000"/>
-  </w:font>
-  <w:font w:name="Symbol">
-    <w:panose1 w:val="05050102010706020507"/>
-    <w:charset w:val="02"/>
-    <w:family w:val="roman"/>
-    <w:pitch w:val="variable"/>
-    <w:sig w:usb0="00000000" w:usb1="10000000" w:usb2="00000000" w:usb3="00000000" w:csb0="80000000" w:csb1="00000000"/>
-  </w:font>
-  <w:font w:name="Courier New">
-    <w:panose1 w:val="02070309020205020404"/>
-    <w:charset w:val="00"/>
-    <w:family w:val="modern"/>
-    <w:pitch w:val="fixed"/>
-    <w:sig w:usb0="E0002EFF" w:usb1="C0007843" w:usb2="00000009" w:usb3="00000000" w:csb0="000001FF" w:csb1="00000000"/>
-  </w:font>
-  <w:font w:name="Wingdings">
-    <w:panose1 w:val="05000000000000000000"/>
-    <w:charset w:val="02"/>
-    <w:family w:val="auto"/>
-    <w:pitch w:val="variable"/>
-    <w:sig w:usb0="00000000" w:usb1="10000000" w:usb2="00000000" w:usb3="00000000" w:csb0="80000000" w:csb1="00000000"/>
-  </w:font>
-  <w:font w:name="Calibri">
-    <w:panose1 w:val="020F0502020204030204"/>
-    <w:charset w:val="00"/>
-    <w:family w:val="swiss"/>
-    <w:pitch w:val="variable"/>
-    <w:sig w:usb0="E4002EFF" w:usb1="C000247B" w:usb2="00000009" w:usb3="00000000" w:csb0="000001FF" w:csb1="00000000"/>
-  </w:font>
-  <w:font w:name="Calibri Light">
-    <w:panose1 w:val="020F0302020204030204"/>
-    <w:charset w:val="00"/>
-    <w:family w:val="swiss"/>
-    <w:pitch w:val="variable"/>
-    <w:sig w:usb0="E4002EFF" w:usb1="C000247B" w:usb2="00000009" w:usb3="00000000" w:csb0="000001FF" w:csb1="00000000"/>
-  </w:font>
-</w:fonts>
-</file>
-
-<file path=word/glossary/settings.xml><?xml version="1.0" encoding="utf-8"?>
-<w:settings xmlns:mc="http://schemas.openxmlformats.org/markup-compatibility/2006" xmlns:o="urn:schemas-microsoft-com:office:office" xmlns:r="http://schemas.openxmlformats.org/officeDocument/2006/relationships" xmlns:m="http://schemas.openxmlformats.org/officeDocument/2006/math" xmlns:v="urn:schemas-microsoft-com:vml" xmlns:w10="urn:schemas-microsoft-com:office:word" xmlns:w="http://schemas.openxmlformats.org/wordprocessingml/2006/main" xmlns:w14="http://schemas.microsoft.com/office/word/2010/wordml" xmlns:w15="http://schemas.microsoft.com/office/word/2012/wordml" xmlns:sl="http://schemas.openxmlformats.org/schemaLibrary/2006/main" mc:Ignorable="w14 w15">
-  <w:view w:val="normal"/>
-  <w:defaultTabStop w:val="708"/>
-  <w:hyphenationZone w:val="425"/>
-  <w:characterSpacingControl w:val="doNotCompress"/>
-  <w:compat>
-    <w:useFELayout/>
-    <w:compatSetting w:name="compatibilityMode" w:uri="http://schemas.microsoft.com/office/word" w:val="15"/>
-    <w:compatSetting w:name="overrideTableStyleFontSizeAndJustification" w:uri="http://schemas.microsoft.com/office/word" w:val="1"/>
-    <w:compatSetting w:name="enableOpenTypeFeatures" w:uri="http://schemas.microsoft.com/office/word" w:val="1"/>
-    <w:compatSetting w:name="doNotFlipMirrorIndents" w:uri="http://schemas.microsoft.com/office/word" w:val="1"/>
-    <w:compatSetting w:name="differentiateMultirowTableHeaders" w:uri="http://schemas.microsoft.com/office/word" w:val="1"/>
-  </w:compat>
-  <w:rsids>
-    <w:rsidRoot w:val="00DE1C90"/>
-    <w:rsid w:val="009309F7"/>
-    <w:rsid w:val="00DE1C90"/>
-  </w:rsids>
-  <m:mathPr>
-    <m:mathFont m:val="Cambria Math"/>
-    <m:brkBin m:val="before"/>
-    <m:brkBinSub m:val="--"/>
-    <m:smallFrac m:val="0"/>
-    <m:dispDef/>
-    <m:lMargin m:val="0"/>
-    <m:rMargin m:val="0"/>
-    <m:defJc m:val="centerGroup"/>
-    <m:wrapIndent m:val="1440"/>
-    <m:intLim m:val="subSup"/>
-    <m:naryLim m:val="undOvr"/>
-  </m:mathPr>
-  <w:themeFontLang w:val="es-PE"/>
-  <w:clrSchemeMapping w:bg1="light1" w:t1="dark1" w:bg2="light2" w:t2="dark2" w:accent1="accent1" w:accent2="accent2" w:accent3="accent3" w:accent4="accent4" w:accent5="accent5" w:accent6="accent6" w:hyperlink="hyperlink" w:followedHyperlink="followedHyperlink"/>
-  <w:decimalSymbol w:val="."/>
-  <w:listSeparator w:val=";"/>
-  <w15:chartTrackingRefBased/>
-</w:settings>
-</file>
-
-<file path=word/glossary/styles.xml><?xml version="1.0" encoding="utf-8"?>
-<w:styles xmlns:mc="http://schemas.openxmlformats.org/markup-compatibility/2006" xmlns:r="http://schemas.openxmlformats.org/officeDocument/2006/relationships" xmlns:w="http://schemas.openxmlformats.org/wordprocessingml/2006/main" xmlns:w14="http://schemas.microsoft.com/office/word/2010/wordml" xmlns:w15="http://schemas.microsoft.com/office/word/2012/wordml" mc:Ignorable="w14 w15">
-  <w:docDefaults>
-    <w:rPrDefault>
-      <w:rPr>
-        <w:rFonts w:asciiTheme="minorHAnsi" w:eastAsiaTheme="minorEastAsia" w:hAnsiTheme="minorHAnsi" w:cstheme="minorBidi"/>
-        <w:sz w:val="22"/>
-        <w:szCs w:val="22"/>
-        <w:lang w:val="es-PE" w:eastAsia="es-PE" w:bidi="ar-SA"/>
-      </w:rPr>
-    </w:rPrDefault>
-    <w:pPrDefault>
-      <w:pPr>
-        <w:spacing w:after="160" w:line="259" w:lineRule="auto"/>
-      </w:pPr>
-    </w:pPrDefault>
-  </w:docDefaults>
-  <w:latentStyles w:defLockedState="0" w:defUIPriority="99" w:defSemiHidden="0" w:defUnhideWhenUsed="0" w:defQFormat="0" w:count="371">
-    <w:lsdException w:name="Normal" w:uiPriority="0" w:qFormat="1"/>
-    <w:lsdException w:name="heading 1" w:uiPriority="9" w:qFormat="1"/>
-    <w:lsdException w:name="heading 2" w:semiHidden="1" w:uiPriority="9" w:unhideWhenUsed="1" w:qFormat="1"/>
-    <w:lsdException w:name="heading 3" w:semiHidden="1" w:uiPriority="9" w:unhideWhenUsed="1" w:qFormat="1"/>
-    <w:lsdException w:name="heading 4" w:semiHidden="1" w:uiPriority="9" w:unhideWhenUsed="1" w:qFormat="1"/>
-    <w:lsdException w:name="heading 5" w:semiHidden="1" w:uiPriority="9" w:unhideWhenUsed="1" w:qFormat="1"/>
-    <w:lsdException w:name="heading 6" w:semiHidden="1" w:uiPriority="9" w:unhideWhenUsed="1" w:qFormat="1"/>
-    <w:lsdException w:name="heading 7" w:semiHidden="1" w:uiPriority="9" w:unhideWhenUsed="1" w:qFormat="1"/>
-    <w:lsdException w:name="heading 8" w:semiHidden="1" w:uiPriority="9" w:unhideWhenUsed="1" w:qFormat="1"/>
-    <w:lsdException w:name="heading 9" w:semiHidden="1" w:uiPriority="9" w:unhideWhenUsed="1" w:qFormat="1"/>
-    <w:lsdException w:name="index 1" w:semiHidden="1" w:unhideWhenUsed="1"/>
-    <w:lsdException w:name="index 2" w:semiHidden="1" w:unhideWhenUsed="1"/>
-    <w:lsdException w:name="index 3" w:semiHidden="1" w:unhideWhenUsed="1"/>
-    <w:lsdException w:name="index 4" w:semiHidden="1" w:unhideWhenUsed="1"/>
-    <w:lsdException w:name="index 5" w:semiHidden="1" w:unhideWhenUsed="1"/>
-    <w:lsdException w:name="index 6" w:semiHidden="1" w:unhideWhenUsed="1"/>
-    <w:lsdException w:name="index 7" w:semiHidden="1" w:unhideWhenUsed="1"/>
-    <w:lsdException w:name="index 8" w:semiHidden="1" w:unhideWhenUsed="1"/>
-    <w:lsdException w:name="index 9" w:semiHidden="1" w:unhideWhenUsed="1"/>
-    <w:lsdException w:name="toc 1" w:semiHidden="1" w:uiPriority="39" w:unhideWhenUsed="1"/>
-    <w:lsdException w:name="toc 2" w:semiHidden="1" w:uiPriority="39" w:unhideWhenUsed="1"/>
-    <w:lsdException w:name="toc 3" w:semiHidden="1" w:uiPriority="39" w:unhideWhenUsed="1"/>
-    <w:lsdException w:name="toc 4" w:semiHidden="1" w:uiPriority="39" w:unhideWhenUsed="1"/>
-    <w:lsdException w:name="toc 5" w:semiHidden="1" w:uiPriority="39" w:unhideWhenUsed="1"/>
-    <w:lsdException w:name="toc 6" w:semiHidden="1" w:uiPriority="39" w:unhideWhenUsed="1"/>
-    <w:lsdException w:name="toc 7" w:semiHidden="1" w:uiPriority="39" w:unhideWhenUsed="1"/>
-    <w:lsdException w:name="toc 8" w:semiHidden="1" w:uiPriority="39" w:unhideWhenUsed="1"/>
-    <w:lsdException w:name="toc 9" w:semiHidden="1" w:uiPriority="39" w:unhideWhenUsed="1"/>
-    <w:lsdException w:name="Normal Indent" w:semiHidden="1" w:unhideWhenUsed="1"/>
-    <w:lsdException w:name="footnote text" w:semiHidden="1" w:unhideWhenUsed="1"/>
-    <w:lsdException w:name="annotation text" w:semiHidden="1" w:unhideWhenUsed="1"/>
-    <w:lsdException w:name="header" w:semiHidden="1" w:unhideWhenUsed="1"/>
-    <w:lsdException w:name="footer" w:semiHidden="1" w:unhideWhenUsed="1"/>
-    <w:lsdException w:name="index heading" w:semiHidden="1" w:unhideWhenUsed="1"/>
-    <w:lsdException w:name="caption" w:semiHidden="1" w:uiPriority="35" w:unhideWhenUsed="1" w:qFormat="1"/>
-    <w:lsdException w:name="table of figures" w:semiHidden="1" w:unhideWhenUsed="1"/>
-    <w:lsdException w:name="envelope address" w:semiHidden="1" w:unhideWhenUsed="1"/>
-    <w:lsdException w:name="envelope return" w:semiHidden="1" w:unhideWhenUsed="1"/>
-    <w:lsdException w:name="footnote reference" w:semiHidden="1" w:unhideWhenUsed="1"/>
-    <w:lsdException w:name="annotation reference" w:semiHidden="1" w:unhideWhenUsed="1"/>
-    <w:lsdException w:name="line number" w:semiHidden="1" w:unhideWhenUsed="1"/>
-    <w:lsdException w:name="page number" w:semiHidden="1" w:unhideWhenUsed="1"/>
-    <w:lsdException w:name="endnote reference" w:semiHidden="1" w:unhideWhenUsed="1"/>
-    <w:lsdException w:name="endnote text" w:semiHidden="1" w:unhideWhenUsed="1"/>
-    <w:lsdException w:name="table of authorities" w:semiHidden="1" w:unhideWhenUsed="1"/>
-    <w:lsdException w:name="macro" w:semiHidden="1" w:unhideWhenUsed="1"/>
-    <w:lsdException w:name="toa heading" w:semiHidden="1" w:unhideWhenUsed="1"/>
-    <w:lsdException w:name="List" w:semiHidden="1" w:unhideWhenUsed="1"/>
-    <w:lsdException w:name="List Bullet" w:semiHidden="1" w:unhideWhenUsed="1"/>
-    <w:lsdException w:name="List Number" w:semiHidden="1" w:unhideWhenUsed="1"/>
-    <w:lsdException w:name="List 2" w:semiHidden="1" w:unhideWhenUsed="1"/>
-    <w:lsdException w:name="List 3" w:semiHidden="1" w:unhideWhenUsed="1"/>
-    <w:lsdException w:name="List 4" w:semiHidden="1" w:unhideWhenUsed="1"/>
-    <w:lsdException w:name="List 5" w:semiHidden="1" w:unhideWhenUsed="1"/>
-    <w:lsdException w:name="List Bullet 2" w:semiHidden="1" w:unhideWhenUsed="1"/>
-    <w:lsdException w:name="List Bullet 3" w:semiHidden="1" w:unhideWhenUsed="1"/>
-    <w:lsdException w:name="List Bullet 4" w:semiHidden="1" w:unhideWhenUsed="1"/>
-    <w:lsdException w:name="List Bullet 5" w:semiHidden="1" w:unhideWhenUsed="1"/>
-    <w:lsdException w:name="List Number 2" w:semiHidden="1" w:unhideWhenUsed="1"/>
-    <w:lsdException w:name="List Number 3" w:semiHidden="1" w:unhideWhenUsed="1"/>
-    <w:lsdException w:name="List Number 4" w:semiHidden="1" w:unhideWhenUsed="1"/>
-    <w:lsdException w:name="List Number 5" w:semiHidden="1" w:unhideWhenUsed="1"/>
-    <w:lsdException w:name="Title" w:uiPriority="10" w:qFormat="1"/>
-    <w:lsdException w:name="Closing" w:semiHidden="1" w:unhideWhenUsed="1"/>
-    <w:lsdException w:name="Signature" w:semiHidden="1" w:unhideWhenUsed="1"/>
-    <w:lsdException w:name="Default Paragraph Font" w:semiHidden="1" w:uiPriority="1" w:unhideWhenUsed="1"/>
-    <w:lsdException w:name="Body Text" w:semiHidden="1" w:unhideWhenUsed="1"/>
-    <w:lsdException w:name="Body Text Indent" w:semiHidden="1" w:unhideWhenUsed="1"/>
-    <w:lsdException w:name="List Continue" w:semiHidden="1" w:unhideWhenUsed="1"/>
-    <w:lsdException w:name="List Continue 2" w:semiHidden="1" w:unhideWhenUsed="1"/>
-    <w:lsdException w:name="List Continue 3" w:semiHidden="1" w:unhideWhenUsed="1"/>
-    <w:lsdException w:name="List Continue 4" w:semiHidden="1" w:unhideWhenUsed="1"/>
-    <w:lsdException w:name="List Continue 5" w:semiHidden="1" w:unhideWhenUsed="1"/>
-    <w:lsdException w:name="Message Header" w:semiHidden="1" w:unhideWhenUsed="1"/>
-    <w:lsdException w:name="Subtitle" w:uiPriority="11" w:qFormat="1"/>
-    <w:lsdException w:name="Salutation" w:semiHidden="1" w:unhideWhenUsed="1"/>
-    <w:lsdException w:name="Date" w:semiHidden="1" w:unhideWhenUsed="1"/>
-    <w:lsdException w:name="Body Text First Indent" w:semiHidden="1" w:unhideWhenUsed="1"/>
-    <w:lsdException w:name="Body Text First Indent 2" w:semiHidden="1" w:unhideWhenUsed="1"/>
-    <w:lsdException w:name="Note Heading" w:semiHidden="1" w:unhideWhenUsed="1"/>
-    <w:lsdException w:name="Body Text 2" w:semiHidden="1" w:unhideWhenUsed="1"/>
-    <w:lsdException w:name="Body Text 3" w:semiHidden="1" w:unhideWhenUsed="1"/>
-    <w:lsdException w:name="Body Text Indent 2" w:semiHidden="1" w:unhideWhenUsed="1"/>
-    <w:lsdException w:name="Body Text Indent 3" w:semiHidden="1" w:unhideWhenUsed="1"/>
-    <w:lsdException w:name="Block Text" w:semiHidden="1" w:unhideWhenUsed="1"/>
-    <w:lsdException w:name="Hyperlink" w:semiHidden="1" w:unhideWhenUsed="1"/>
-    <w:lsdException w:name="FollowedHyperlink" w:semiHidden="1" w:unhideWhenUsed="1"/>
-    <w:lsdException w:name="Strong" w:uiPriority="22" w:qFormat="1"/>
-    <w:lsdException w:name="Emphasis" w:uiPriority="20" w:qFormat="1"/>
-    <w:lsdException w:name="Document Map" w:semiHidden="1" w:unhideWhenUsed="1"/>
-    <w:lsdException w:name="Plain Text" w:semiHidden="1" w:unhideWhenUsed="1"/>
-    <w:lsdException w:name="E-mail Signature" w:semiHidden="1" w:unhideWhenUsed="1"/>
-    <w:lsdException w:name="HTML Top of Form" w:semiHidden="1" w:unhideWhenUsed="1"/>
-    <w:lsdException w:name="HTML Bottom of Form" w:semiHidden="1" w:unhideWhenUsed="1"/>
-    <w:lsdException w:name="Normal (Web)" w:semiHidden="1" w:unhideWhenUsed="1"/>
-    <w:lsdException w:name="HTML Acronym" w:semiHidden="1" w:unhideWhenUsed="1"/>
-    <w:lsdException w:name="HTML Address" w:semiHidden="1" w:unhideWhenUsed="1"/>
-    <w:lsdException w:name="HTML Cite" w:semiHidden="1" w:unhideWhenUsed="1"/>
-    <w:lsdException w:name="HTML Code" w:semiHidden="1" w:unhideWhenUsed="1"/>
-    <w:lsdException w:name="HTML Definition" w:semiHidden="1" w:unhideWhenUsed="1"/>
-    <w:lsdException w:name="HTML Keyboard" w:semiHidden="1" w:unhideWhenUsed="1"/>
-    <w:lsdException w:name="HTML Preformatted" w:semiHidden="1" w:unhideWhenUsed="1"/>
-    <w:lsdException w:name="HTML Sample" w:semiHidden="1" w:unhideWhenUsed="1"/>
-    <w:lsdException w:name="HTML Typewriter" w:semiHidden="1" w:unhideWhenUsed="1"/>
-    <w:lsdException w:name="HTML Variable" w:semiHidden="1" w:unhideWhenUsed="1"/>
-    <w:lsdException w:name="Normal Table" w:semiHidden="1" w:unhideWhenUsed="1"/>
-    <w:lsdException w:name="annotation subject" w:semiHidden="1" w:unhideWhenUsed="1"/>
-    <w:lsdException w:name="No List" w:semiHidden="1" w:unhideWhenUsed="1"/>
-    <w:lsdException w:name="Outline List 1" w:semiHidden="1" w:unhideWhenUsed="1"/>
-    <w:lsdException w:name="Outline List 2" w:semiHidden="1" w:unhideWhenUsed="1"/>
-    <w:lsdException w:name="Outline List 3" w:semiHidden="1" w:unhideWhenUsed="1"/>
-    <w:lsdException w:name="Table Simple 1" w:semiHidden="1" w:unhideWhenUsed="1"/>
-    <w:lsdException w:name="Table Simple 2" w:semiHidden="1" w:unhideWhenUsed="1"/>
-    <w:lsdException w:name="Table Simple 3" w:semiHidden="1" w:unhideWhenUsed="1"/>
-    <w:lsdException w:name="Table Classic 1" w:semiHidden="1" w:unhideWhenUsed="1"/>
-    <w:lsdException w:name="Table Classic 2" w:semiHidden="1" w:unhideWhenUsed="1"/>
-    <w:lsdException w:name="Table Classic 3" w:semiHidden="1" w:unhideWhenUsed="1"/>
-    <w:lsdException w:name="Table Classic 4" w:semiHidden="1" w:unhideWhenUsed="1"/>
-    <w:lsdException w:name="Table Colorful 1" w:semiHidden="1" w:unhideWhenUsed="1"/>
-    <w:lsdException w:name="Table Colorful 2" w:semiHidden="1" w:unhideWhenUsed="1"/>
-    <w:lsdException w:name="Table Colorful 3" w:semiHidden="1" w:unhideWhenUsed="1"/>
-    <w:lsdException w:name="Table Columns 1" w:semiHidden="1" w:unhideWhenUsed="1"/>
-    <w:lsdException w:name="Table Columns 2" w:semiHidden="1" w:unhideWhenUsed="1"/>
-    <w:lsdException w:name="Table Columns 3" w:semiHidden="1" w:unhideWhenUsed="1"/>
-    <w:lsdException w:name="Table Columns 4" w:semiHidden="1" w:unhideWhenUsed="1"/>
-    <w:lsdException w:name="Table Columns 5" w:semiHidden="1" w:unhideWhenUsed="1"/>
-    <w:lsdException w:name="Table Grid 1" w:semiHidden="1" w:unhideWhenUsed="1"/>
-    <w:lsdException w:name="Table Grid 2" w:semiHidden="1" w:unhideWhenUsed="1"/>
-    <w:lsdException w:name="Table Grid 3" w:semiHidden="1" w:unhideWhenUsed="1"/>
-    <w:lsdException w:name="Table Grid 4" w:semiHidden="1" w:unhideWhenUsed="1"/>
-    <w:lsdException w:name="Table Grid 5" w:semiHidden="1" w:unhideWhenUsed="1"/>
-    <w:lsdException w:name="Table Grid 6" w:semiHidden="1" w:unhideWhenUsed="1"/>
-    <w:lsdException w:name="Table Grid 7" w:semiHidden="1" w:unhideWhenUsed="1"/>
-    <w:lsdException w:name="Table Grid 8" w:semiHidden="1" w:unhideWhenUsed="1"/>
-    <w:lsdException w:name="Table List 1" w:semiHidden="1" w:unhideWhenUsed="1"/>
-    <w:lsdException w:name="Table List 2" w:semiHidden="1" w:unhideWhenUsed="1"/>
-    <w:lsdException w:name="Table List 3" w:semiHidden="1" w:unhideWhenUsed="1"/>
-    <w:lsdException w:name="Table List 4" w:semiHidden="1" w:unhideWhenUsed="1"/>
-    <w:lsdException w:name="Table List 5" w:semiHidden="1" w:unhideWhenUsed="1"/>
-    <w:lsdException w:name="Table List 6" w:semiHidden="1" w:unhideWhenUsed="1"/>
-    <w:lsdException w:name="Table List 7" w:semiHidden="1" w:unhideWhenUsed="1"/>
-    <w:lsdException w:name="Table List 8" w:semiHidden="1" w:unhideWhenUsed="1"/>
-    <w:lsdException w:name="Table 3D effects 1" w:semiHidden="1" w:unhideWhenUsed="1"/>
-    <w:lsdException w:name="Table 3D effects 2" w:semiHidden="1" w:unhideWhenUsed="1"/>
-    <w:lsdException w:name="Table 3D effects 3" w:semiHidden="1" w:unhideWhenUsed="1"/>
-    <w:lsdException w:name="Table Contemporary" w:semiHidden="1" w:unhideWhenUsed="1"/>
-    <w:lsdException w:name="Table Elegant" w:semiHidden="1" w:unhideWhenUsed="1"/>
-    <w:lsdException w:name="Table Professional" w:semiHidden="1" w:unhideWhenUsed="1"/>
-    <w:lsdException w:name="Table Subtle 1" w:semiHidden="1" w:unhideWhenUsed="1"/>
-    <w:lsdException w:name="Table Subtle 2" w:semiHidden="1" w:unhideWhenUsed="1"/>
-    <w:lsdException w:name="Table Web 1" w:semiHidden="1" w:unhideWhenUsed="1"/>
-    <w:lsdException w:name="Table Web 2" w:semiHidden="1" w:unhideWhenUsed="1"/>
-    <w:lsdException w:name="Table Web 3" w:semiHidden="1" w:unhideWhenUsed="1"/>
-    <w:lsdException w:name="Balloon Text" w:semiHidden="1" w:unhideWhenUsed="1"/>
-    <w:lsdException w:name="Table Grid" w:uiPriority="39"/>
-    <w:lsdException w:name="Table Theme" w:semiHidden="1" w:unhideWhenUsed="1"/>
-    <w:lsdException w:name="Placeholder Text" w:semiHidden="1"/>
-    <w:lsdException w:name="No Spacing" w:uiPriority="1" w:qFormat="1"/>
-    <w:lsdException w:name="Light Shading" w:uiPriority="60"/>
-    <w:lsdException w:name="Light List" w:uiPriority="61"/>
-    <w:lsdException w:name="Light Grid" w:uiPriority="62"/>
-    <w:lsdException w:name="Medium Shading 1" w:uiPriority="63"/>
-    <w:lsdException w:name="Medium Shading 2" w:uiPriority="64"/>
-    <w:lsdException w:name="Medium List 1" w:uiPriority="65"/>
-    <w:lsdException w:name="Medium List 2" w:uiPriority="66"/>
-    <w:lsdException w:name="Medium Grid 1" w:uiPriority="67"/>
-    <w:lsdException w:name="Medium Grid 2" w:uiPriority="68"/>
-    <w:lsdException w:name="Medium Grid 3" w:uiPriority="69"/>
-    <w:lsdException w:name="Dark List" w:uiPriority="70"/>
-    <w:lsdException w:name="Colorful Shading" w:uiPriority="71"/>
-    <w:lsdException w:name="Colorful List" w:uiPriority="72"/>
-    <w:lsdException w:name="Colorful Grid" w:uiPriority="73"/>
-    <w:lsdException w:name="Light Shading Accent 1" w:uiPriority="60"/>
-    <w:lsdException w:name="Light List Accent 1" w:uiPriority="61"/>
-    <w:lsdException w:name="Light Grid Accent 1" w:uiPriority="62"/>
-    <w:lsdException w:name="Medium Shading 1 Accent 1" w:uiPriority="63"/>
-    <w:lsdException w:name="Medium Shading 2 Accent 1" w:uiPriority="64"/>
-    <w:lsdException w:name="Medium List 1 Accent 1" w:uiPriority="65"/>
-    <w:lsdException w:name="Revision" w:semiHidden="1"/>
-    <w:lsdException w:name="List Paragraph" w:uiPriority="34" w:qFormat="1"/>
-    <w:lsdException w:name="Quote" w:uiPriority="29" w:qFormat="1"/>
-    <w:lsdException w:name="Intense Quote" w:uiPriority="30" w:qFormat="1"/>
-    <w:lsdException w:name="Medium List 2 Accent 1" w:uiPriority="66"/>
-    <w:lsdException w:name="Medium Grid 1 Accent 1" w:uiPriority="67"/>
-    <w:lsdException w:name="Medium Grid 2 Accent 1" w:uiPriority="68"/>
-    <w:lsdException w:name="Medium Grid 3 Accent 1" w:uiPriority="69"/>
-    <w:lsdException w:name="Dark List Accent 1" w:uiPriority="70"/>
-    <w:lsdException w:name="Colorful Shading Accent 1" w:uiPriority="71"/>
-    <w:lsdException w:name="Colorful List Accent 1" w:uiPriority="72"/>
-    <w:lsdException w:name="Colorful Grid Accent 1" w:uiPriority="73"/>
-    <w:lsdException w:name="Light Shading Accent 2" w:uiPriority="60"/>
-    <w:lsdException w:name="Light List Accent 2" w:uiPriority="61"/>
-    <w:lsdException w:name="Light Grid Accent 2" w:uiPriority="62"/>
-    <w:lsdException w:name="Medium Shading 1 Accent 2" w:uiPriority="63"/>
-    <w:lsdException w:name="Medium Shading 2 Accent 2" w:uiPriority="64"/>
-    <w:lsdException w:name="Medium List 1 Accent 2" w:uiPriority="65"/>
-    <w:lsdException w:name="Medium List 2 Accent 2" w:uiPriority="66"/>
-    <w:lsdException w:name="Medium Grid 1 Accent 2" w:uiPriority="67"/>
-    <w:lsdException w:name="Medium Grid 2 Accent 2" w:uiPriority="68"/>
-    <w:lsdException w:name="Medium Grid 3 Accent 2" w:uiPriority="69"/>
-    <w:lsdException w:name="Dark List Accent 2" w:uiPriority="70"/>
-    <w:lsdException w:name="Colorful Shading Accent 2" w:uiPriority="71"/>
-    <w:lsdException w:name="Colorful List Accent 2" w:uiPriority="72"/>
-    <w:lsdException w:name="Colorful Grid Accent 2" w:uiPriority="73"/>
-    <w:lsdException w:name="Light Shading Accent 3" w:uiPriority="60"/>
-    <w:lsdException w:name="Light List Accent 3" w:uiPriority="61"/>
-    <w:lsdException w:name="Light Grid Accent 3" w:uiPriority="62"/>
-    <w:lsdException w:name="Medium Shading 1 Accent 3" w:uiPriority="63"/>
-    <w:lsdException w:name="Medium Shading 2 Accent 3" w:uiPriority="64"/>
-    <w:lsdException w:name="Medium List 1 Accent 3" w:uiPriority="65"/>
-    <w:lsdException w:name="Medium List 2 Accent 3" w:uiPriority="66"/>
-    <w:lsdException w:name="Medium Grid 1 Accent 3" w:uiPriority="67"/>
-    <w:lsdException w:name="Medium Grid 2 Accent 3" w:uiPriority="68"/>
-    <w:lsdException w:name="Medium Grid 3 Accent 3" w:uiPriority="69"/>
-    <w:lsdException w:name="Dark List Accent 3" w:uiPriority="70"/>
-    <w:lsdException w:name="Colorful Shading Accent 3" w:uiPriority="71"/>
-    <w:lsdException w:name="Colorful List Accent 3" w:uiPriority="72"/>
-    <w:lsdException w:name="Colorful Grid Accent 3" w:uiPriority="73"/>
-    <w:lsdException w:name="Light Shading Accent 4" w:uiPriority="60"/>
-    <w:lsdException w:name="Light List Accent 4" w:uiPriority="61"/>
-    <w:lsdException w:name="Light Grid Accent 4" w:uiPriority="62"/>
-    <w:lsdException w:name="Medium Shading 1 Accent 4" w:uiPriority="63"/>
-    <w:lsdException w:name="Medium Shading 2 Accent 4" w:uiPriority="64"/>
-    <w:lsdException w:name="Medium List 1 Accent 4" w:uiPriority="65"/>
-    <w:lsdException w:name="Medium List 2 Accent 4" w:uiPriority="66"/>
-    <w:lsdException w:name="Medium Grid 1 Accent 4" w:uiPriority="67"/>
-    <w:lsdException w:name="Medium Grid 2 Accent 4" w:uiPriority="68"/>
-    <w:lsdException w:name="Medium Grid 3 Accent 4" w:uiPriority="69"/>
-    <w:lsdException w:name="Dark List Accent 4" w:uiPriority="70"/>
-    <w:lsdException w:name="Colorful Shading Accent 4" w:uiPriority="71"/>
-    <w:lsdException w:name="Colorful List Accent 4" w:uiPriority="72"/>
-    <w:lsdException w:name="Colorful Grid Accent 4" w:uiPriority="73"/>
-    <w:lsdException w:name="Light Shading Accent 5" w:uiPriority="60"/>
-    <w:lsdException w:name="Light List Accent 5" w:uiPriority="61"/>
-    <w:lsdException w:name="Light Grid Accent 5" w:uiPriority="62"/>
-    <w:lsdException w:name="Medium Shading 1 Accent 5" w:uiPriority="63"/>
-    <w:lsdException w:name="Medium Shading 2 Accent 5" w:uiPriority="64"/>
-    <w:lsdException w:name="Medium List 1 Accent 5" w:uiPriority="65"/>
-    <w:lsdException w:name="Medium List 2 Accent 5" w:uiPriority="66"/>
-    <w:lsdException w:name="Medium Grid 1 Accent 5" w:uiPriority="67"/>
-    <w:lsdException w:name="Medium Grid 2 Accent 5" w:uiPriority="68"/>
-    <w:lsdException w:name="Medium Grid 3 Accent 5" w:uiPriority="69"/>
-    <w:lsdException w:name="Dark List Accent 5" w:uiPriority="70"/>
-    <w:lsdException w:name="Colorful Shading Accent 5" w:uiPriority="71"/>
-    <w:lsdException w:name="Colorful List Accent 5" w:uiPriority="72"/>
-    <w:lsdException w:name="Colorful Grid Accent 5" w:uiPriority="73"/>
-    <w:lsdException w:name="Light Shading Accent 6" w:uiPriority="60"/>
-    <w:lsdException w:name="Light List Accent 6" w:uiPriority="61"/>
-    <w:lsdException w:name="Light Grid Accent 6" w:uiPriority="62"/>
-    <w:lsdException w:name="Medium Shading 1 Accent 6" w:uiPriority="63"/>
-    <w:lsdException w:name="Medium Shading 2 Accent 6" w:uiPriority="64"/>
-    <w:lsdException w:name="Medium List 1 Accent 6" w:uiPriority="65"/>
-    <w:lsdException w:name="Medium List 2 Accent 6" w:uiPriority="66"/>
-    <w:lsdException w:name="Medium Grid 1 Accent 6" w:uiPriority="67"/>
-    <w:lsdException w:name="Medium Grid 2 Accent 6" w:uiPriority="68"/>
-    <w:lsdException w:name="Medium Grid 3 Accent 6" w:uiPriority="69"/>
-    <w:lsdException w:name="Dark List Accent 6" w:uiPriority="70"/>
-    <w:lsdException w:name="Colorful Shading Accent 6" w:uiPriority="71"/>
-    <w:lsdException w:name="Colorful List Accent 6" w:uiPriority="72"/>
-    <w:lsdException w:name="Colorful Grid Accent 6" w:uiPriority="73"/>
-    <w:lsdException w:name="Subtle Emphasis" w:uiPriority="19" w:qFormat="1"/>
-    <w:lsdException w:name="Intense Emphasis" w:uiPriority="21" w:qFormat="1"/>
-    <w:lsdException w:name="Subtle Reference" w:uiPriority="31" w:qFormat="1"/>
-    <w:lsdException w:name="Intense Reference" w:uiPriority="32" w:qFormat="1"/>
-    <w:lsdException w:name="Book Title" w:uiPriority="33" w:qFormat="1"/>
-    <w:lsdException w:name="Bibliography" w:semiHidden="1" w:uiPriority="37" w:unhideWhenUsed="1"/>
-    <w:lsdException w:name="TOC Heading" w:semiHidden="1" w:uiPriority="39" w:unhideWhenUsed="1" w:qFormat="1"/>
-    <w:lsdException w:name="Plain Table 1" w:uiPriority="41"/>
-    <w:lsdException w:name="Plain Table 2" w:uiPriority="42"/>
-    <w:lsdException w:name="Plain Table 3" w:uiPriority="43"/>
-    <w:lsdException w:name="Plain Table 4" w:uiPriority="44"/>
-    <w:lsdException w:name="Plain Table 5" w:uiPriority="45"/>
-    <w:lsdException w:name="Grid Table Light" w:uiPriority="40"/>
-    <w:lsdException w:name="Grid Table 1 Light" w:uiPriority="46"/>
-    <w:lsdException w:name="Grid Table 2" w:uiPriority="47"/>
-    <w:lsdException w:name="Grid Table 3" w:uiPriority="48"/>
-    <w:lsdException w:name="Grid Table 4" w:uiPriority="49"/>
-    <w:lsdException w:name="Grid Table 5 Dark" w:uiPriority="50"/>
-    <w:lsdException w:name="Grid Table 6 Colorful" w:uiPriority="51"/>
-    <w:lsdException w:name="Grid Table 7 Colorful" w:uiPriority="52"/>
-    <w:lsdException w:name="Grid Table 1 Light Accent 1" w:uiPriority="46"/>
-    <w:lsdException w:name="Grid Table 2 Accent 1" w:uiPriority="47"/>
-    <w:lsdException w:name="Grid Table 3 Accent 1" w:uiPriority="48"/>
-    <w:lsdException w:name="Grid Table 4 Accent 1" w:uiPriority="49"/>
-    <w:lsdException w:name="Grid Table 5 Dark Accent 1" w:uiPriority="50"/>
-    <w:lsdException w:name="Grid Table 6 Colorful Accent 1" w:uiPriority="51"/>
-    <w:lsdException w:name="Grid Table 7 Colorful Accent 1" w:uiPriority="52"/>
-    <w:lsdException w:name="Grid Table 1 Light Accent 2" w:uiPriority="46"/>
-    <w:lsdException w:name="Grid Table 2 Accent 2" w:uiPriority="47"/>
-    <w:lsdException w:name="Grid Table 3 Accent 2" w:uiPriority="48"/>
-    <w:lsdException w:name="Grid Table 4 Accent 2" w:uiPriority="49"/>
-    <w:lsdException w:name="Grid Table 5 Dark Accent 2" w:uiPriority="50"/>
-    <w:lsdException w:name="Grid Table 6 Colorful Accent 2" w:uiPriority="51"/>
-    <w:lsdException w:name="Grid Table 7 Colorful Accent 2" w:uiPriority="52"/>
-    <w:lsdException w:name="Grid Table 1 Light Accent 3" w:uiPriority="46"/>
-    <w:lsdException w:name="Grid Table 2 Accent 3" w:uiPriority="47"/>
-    <w:lsdException w:name="Grid Table 3 Accent 3" w:uiPriority="48"/>
-    <w:lsdException w:name="Grid Table 4 Accent 3" w:uiPriority="49"/>
-    <w:lsdException w:name="Grid Table 5 Dark Accent 3" w:uiPriority="50"/>
-    <w:lsdException w:name="Grid Table 6 Colorful Accent 3" w:uiPriority="51"/>
-    <w:lsdException w:name="Grid Table 7 Colorful Accent 3" w:uiPriority="52"/>
-    <w:lsdException w:name="Grid Table 1 Light Accent 4" w:uiPriority="46"/>
-    <w:lsdException w:name="Grid Table 2 Accent 4" w:uiPriority="47"/>
-    <w:lsdException w:name="Grid Table 3 Accent 4" w:uiPriority="48"/>
-    <w:lsdException w:name="Grid Table 4 Accent 4" w:uiPriority="49"/>
-    <w:lsdException w:name="Grid Table 5 Dark Accent 4" w:uiPriority="50"/>
-    <w:lsdException w:name="Grid Table 6 Colorful Accent 4" w:uiPriority="51"/>
-    <w:lsdException w:name="Grid Table 7 Colorful Accent 4" w:uiPriority="52"/>
-    <w:lsdException w:name="Grid Table 1 Light Accent 5" w:uiPriority="46"/>
-    <w:lsdException w:name="Grid Table 2 Accent 5" w:uiPriority="47"/>
-    <w:lsdException w:name="Grid Table 3 Accent 5" w:uiPriority="48"/>
-    <w:lsdException w:name="Grid Table 4 Accent 5" w:uiPriority="49"/>
-    <w:lsdException w:name="Grid Table 5 Dark Accent 5" w:uiPriority="50"/>
-    <w:lsdException w:name="Grid Table 6 Colorful Accent 5" w:uiPriority="51"/>
-    <w:lsdException w:name="Grid Table 7 Colorful Accent 5" w:uiPriority="52"/>
-    <w:lsdException w:name="Grid Table 1 Light Accent 6" w:uiPriority="46"/>
-    <w:lsdException w:name="Grid Table 2 Accent 6" w:uiPriority="47"/>
-    <w:lsdException w:name="Grid Table 3 Accent 6" w:uiPriority="48"/>
-    <w:lsdException w:name="Grid Table 4 Accent 6" w:uiPriority="49"/>
-    <w:lsdException w:name="Grid Table 5 Dark Accent 6" w:uiPriority="50"/>
-    <w:lsdException w:name="Grid Table 6 Colorful Accent 6" w:uiPriority="51"/>
-    <w:lsdException w:name="Grid Table 7 Colorful Accent 6" w:uiPriority="52"/>
-    <w:lsdException w:name="List Table 1 Light" w:uiPriority="46"/>
-    <w:lsdException w:name="List Table 2" w:uiPriority="47"/>
-    <w:lsdException w:name="List Table 3" w:uiPriority="48"/>
-    <w:lsdException w:name="List Table 4" w:uiPriority="49"/>
-    <w:lsdException w:name="List Table 5 Dark" w:uiPriority="50"/>
-    <w:lsdException w:name="List Table 6 Colorful" w:uiPriority="51"/>
-    <w:lsdException w:name="List Table 7 Colorful" w:uiPriority="52"/>
-    <w:lsdException w:name="List Table 1 Light Accent 1" w:uiPriority="46"/>
-    <w:lsdException w:name="List Table 2 Accent 1" w:uiPriority="47"/>
-    <w:lsdException w:name="List Table 3 Accent 1" w:uiPriority="48"/>
-    <w:lsdException w:name="List Table 4 Accent 1" w:uiPriority="49"/>
-    <w:lsdException w:name="List Table 5 Dark Accent 1" w:uiPriority="50"/>
-    <w:lsdException w:name="List Table 6 Colorful Accent 1" w:uiPriority="51"/>
-    <w:lsdException w:name="List Table 7 Colorful Accent 1" w:uiPriority="52"/>
-    <w:lsdException w:name="List Table 1 Light Accent 2" w:uiPriority="46"/>
-    <w:lsdException w:name="List Table 2 Accent 2" w:uiPriority="47"/>
-    <w:lsdException w:name="List Table 3 Accent 2" w:uiPriority="48"/>
-    <w:lsdException w:name="List Table 4 Accent 2" w:uiPriority="49"/>
-    <w:lsdException w:name="List Table 5 Dark Accent 2" w:uiPriority="50"/>
-    <w:lsdException w:name="List Table 6 Colorful Accent 2" w:uiPriority="51"/>
-    <w:lsdException w:name="List Table 7 Colorful Accent 2" w:uiPriority="52"/>
-    <w:lsdException w:name="List Table 1 Light Accent 3" w:uiPriority="46"/>
-    <w:lsdException w:name="List Table 2 Accent 3" w:uiPriority="47"/>
-    <w:lsdException w:name="List Table 3 Accent 3" w:uiPriority="48"/>
-    <w:lsdException w:name="List Table 4 Accent 3" w:uiPriority="49"/>
-    <w:lsdException w:name="List Table 5 Dark Accent 3" w:uiPriority="50"/>
-    <w:lsdException w:name="List Table 6 Colorful Accent 3" w:uiPriority="51"/>
-    <w:lsdException w:name="List Table 7 Colorful Accent 3" w:uiPriority="52"/>
-    <w:lsdException w:name="List Table 1 Light Accent 4" w:uiPriority="46"/>
-    <w:lsdException w:name="List Table 2 Accent 4" w:uiPriority="47"/>
-    <w:lsdException w:name="List Table 3 Accent 4" w:uiPriority="48"/>
-    <w:lsdException w:name="List Table 4 Accent 4" w:uiPriority="49"/>
-    <w:lsdException w:name="List Table 5 Dark Accent 4" w:uiPriority="50"/>
-    <w:lsdException w:name="List Table 6 Colorful Accent 4" w:uiPriority="51"/>
-    <w:lsdException w:name="List Table 7 Colorful Accent 4" w:uiPriority="52"/>
-    <w:lsdException w:name="List Table 1 Light Accent 5" w:uiPriority="46"/>
-    <w:lsdException w:name="List Table 2 Accent 5" w:uiPriority="47"/>
-    <w:lsdException w:name="List Table 3 Accent 5" w:uiPriority="48"/>
-    <w:lsdException w:name="List Table 4 Accent 5" w:uiPriority="49"/>
-    <w:lsdException w:name="List Table 5 Dark Accent 5" w:uiPriority="50"/>
-    <w:lsdException w:name="List Table 6 Colorful Accent 5" w:uiPriority="51"/>
-    <w:lsdException w:name="List Table 7 Colorful Accent 5" w:uiPriority="52"/>
-    <w:lsdException w:name="List Table 1 Light Accent 6" w:uiPriority="46"/>
-    <w:lsdException w:name="List Table 2 Accent 6" w:uiPriority="47"/>
-    <w:lsdException w:name="List Table 3 Accent 6" w:uiPriority="48"/>
-    <w:lsdException w:name="List Table 4 Accent 6" w:uiPriority="49"/>
-    <w:lsdException w:name="List Table 5 Dark Accent 6" w:uiPriority="50"/>
-    <w:lsdException w:name="List Table 6 Colorful Accent 6" w:uiPriority="51"/>
-    <w:lsdException w:name="List Table 7 Colorful Accent 6" w:uiPriority="52"/>
-  </w:latentStyles>
-  <w:style w:type="paragraph" w:default="1" w:styleId="Normal">
-    <w:name w:val="Normal"/>
-    <w:qFormat/>
+  <w:style w:type="character" w:customStyle="1" w:styleId="sr-only">
+    <w:name w:val="sr-only"/>
+    <w:basedOn w:val="Fuentedeprrafopredeter"/>
+    <w:rsid w:val="00AB5BB8"/>
   </w:style>
-  <w:style w:type="character" w:default="1" w:styleId="Fuentedeprrafopredeter">
-    <w:name w:val="Default Paragraph Font"/>
-    <w:uiPriority w:val="1"/>
-    <w:semiHidden/>
-    <w:unhideWhenUsed/>
+  <w:style w:type="character" w:customStyle="1" w:styleId="text">
+    <w:name w:val="text"/>
+    <w:basedOn w:val="Fuentedeprrafopredeter"/>
+    <w:rsid w:val="00AB5BB8"/>
   </w:style>
-  <w:style w:type="table" w:default="1" w:styleId="Tablanormal">
-    <w:name w:val="Normal Table"/>
-    <w:uiPriority w:val="99"/>
-    <w:semiHidden/>
-    <w:unhideWhenUsed/>
-    <w:tblPr>
-      <w:tblInd w:w="0" w:type="dxa"/>
-      <w:tblCellMar>
-        <w:top w:w="0" w:type="dxa"/>
-        <w:left w:w="108" w:type="dxa"/>
-        <w:bottom w:w="0" w:type="dxa"/>
-        <w:right w:w="108" w:type="dxa"/>
-      </w:tblCellMar>
-    </w:tblPr>
-  </w:style>
-  <w:style w:type="numbering" w:default="1" w:styleId="Sinlista">
-    <w:name w:val="No List"/>
-    <w:uiPriority w:val="99"/>
-    <w:semiHidden/>
-    <w:unhideWhenUsed/>
-  </w:style>
-  <w:style w:type="paragraph" w:customStyle="1" w:styleId="4BD169C286404AE9AF04BAC1F28C0BD6">
-    <w:name w:val="4BD169C286404AE9AF04BAC1F28C0BD6"/>
-    <w:rsid w:val="00DE1C90"/>
-  </w:style>
-  <w:style w:type="paragraph" w:customStyle="1" w:styleId="D11D979C927243699D70A558A7E77DCF">
-    <w:name w:val="D11D979C927243699D70A558A7E77DCF"/>
-    <w:rsid w:val="00DE1C90"/>
-  </w:style>
-  <w:style w:type="paragraph" w:customStyle="1" w:styleId="B57216B90E5442778DA19BA84CD5BC45">
-    <w:name w:val="B57216B90E5442778DA19BA84CD5BC45"/>
-    <w:rsid w:val="00DE1C90"/>
+  <w:style w:type="character" w:customStyle="1" w:styleId="title-text">
+    <w:name w:val="title-text"/>
+    <w:basedOn w:val="Fuentedeprrafopredeter"/>
+    <w:rsid w:val="00AB5BB8"/>
   </w:style>
 </w:styles>
-</file>
-
-<file path=word/glossary/webSettings.xml><?xml version="1.0" encoding="utf-8"?>
-<w:webSettings xmlns:mc="http://schemas.openxmlformats.org/markup-compatibility/2006" xmlns:r="http://schemas.openxmlformats.org/officeDocument/2006/relationships" xmlns:w="http://schemas.openxmlformats.org/wordprocessingml/2006/main" xmlns:w14="http://schemas.microsoft.com/office/word/2010/wordml" xmlns:w15="http://schemas.microsoft.com/office/word/2012/wordml" mc:Ignorable="w14 w15">
-  <w:optimizeForBrowser/>
-  <w:allowPNG/>
-</w:webSettings>
 </file>
 
 <file path=word/theme/theme1.xml><?xml version="1.0" encoding="utf-8"?>
@@ -7794,7 +7776,7 @@
 </file>
 
 <file path=customXml/itemProps1.xml><?xml version="1.0" encoding="utf-8"?>
-<ds:datastoreItem xmlns:ds="http://schemas.openxmlformats.org/officeDocument/2006/customXml" ds:itemID="{659D8B11-1421-4236-9A8B-B0FEF31A4375}">
+<ds:datastoreItem xmlns:ds="http://schemas.openxmlformats.org/officeDocument/2006/customXml" ds:itemID="{1CACAD8F-38C1-48DF-8A97-FCA303878659}">
   <ds:schemaRefs>
     <ds:schemaRef ds:uri="http://schemas.openxmlformats.org/officeDocument/2006/bibliography"/>
   </ds:schemaRefs>

</xml_diff>

<commit_message>
Añadiendo de Algoritmo 1
</commit_message>
<xml_diff>
--- a/Informe/Informe_TF.docx
+++ b/Informe/Informe_TF.docx
@@ -3210,13 +3210,38 @@
           <w:color w:val="000000"/>
           <w:lang w:val="es-PE" w:eastAsia="es-PE"/>
         </w:rPr>
-        <w:t>Las dos heurísticas mencionadas en párrafos anteriores se utilizarán de la siguiente manera para el empaquetado tridimensional. En primer lugar, los ítems serán ordenados de manera decrecie</w:t>
+        <w:t xml:space="preserve">Las dos heurísticas mencionadas en párrafos </w:t>
+      </w:r>
+      <w:r>
+        <w:rPr>
+          <w:color w:val="000000"/>
+          <w:u w:val="single"/>
+          <w:lang w:val="es-PE" w:eastAsia="es-PE"/>
+        </w:rPr>
+        <w:t>ante</w:t>
+      </w:r>
+      <w:bookmarkStart w:id="5" w:name="_GoBack"/>
+      <w:bookmarkEnd w:id="5"/>
+      <w:r>
+        <w:rPr>
+          <w:color w:val="000000"/>
+          <w:u w:val="single"/>
+          <w:lang w:val="es-PE" w:eastAsia="es-PE"/>
+        </w:rPr>
+        <w:t>riores</w:t>
       </w:r>
       <w:r>
         <w:rPr>
           <w:color w:val="000000"/>
           <w:lang w:val="es-PE" w:eastAsia="es-PE"/>
         </w:rPr>
+        <w:t xml:space="preserve"> se utilizarán de la siguiente manera para el empaquetado tridimensional. En primer lugar, los ítems serán ordenados de manera decrecie</w:t>
+      </w:r>
+      <w:r>
+        <w:rPr>
+          <w:color w:val="000000"/>
+          <w:lang w:val="es-PE" w:eastAsia="es-PE"/>
+        </w:rPr>
         <w:t>nte por el volumen de cada uno, como la heurística BL lo hacía en 2D, pero con áreas. En segunda lugar, la heurística  de Finite Next Fit será aplicada de igual forma, ya que está no varía.</w:t>
       </w:r>
     </w:p>
@@ -3239,7 +3264,7 @@
           <w:szCs w:val="24"/>
         </w:rPr>
       </w:pPr>
-      <w:bookmarkStart w:id="5" w:name="_Toc22847973"/>
+      <w:bookmarkStart w:id="6" w:name="_Toc22847973"/>
       <w:r>
         <w:rPr>
           <w:rFonts w:ascii="Times New Roman" w:hAnsi="Times New Roman" w:cs="Times New Roman"/>
@@ -3270,7 +3295,7 @@
         </w:rPr>
         <w:t>Algoritmo 2:</w:t>
       </w:r>
-      <w:bookmarkEnd w:id="5"/>
+      <w:bookmarkEnd w:id="6"/>
       <w:r>
         <w:rPr>
           <w:rFonts w:ascii="Times New Roman" w:hAnsi="Times New Roman" w:cs="Times New Roman"/>
@@ -3307,7 +3332,7 @@
           <w:szCs w:val="28"/>
         </w:rPr>
       </w:pPr>
-      <w:bookmarkStart w:id="6" w:name="_Toc22847974"/>
+      <w:bookmarkStart w:id="7" w:name="_Toc22847974"/>
       <w:r>
         <w:rPr>
           <w:rFonts w:ascii="Times New Roman" w:hAnsi="Times New Roman" w:cs="Times New Roman"/>
@@ -3368,7 +3393,7 @@
         </w:rPr>
         <w:t>)</w:t>
       </w:r>
-      <w:bookmarkEnd w:id="6"/>
+      <w:bookmarkEnd w:id="7"/>
     </w:p>
     <w:p>
       <w:pPr>
@@ -3695,7 +3720,7 @@
           <w:lang w:val="es-PE"/>
         </w:rPr>
       </w:pPr>
-      <w:bookmarkStart w:id="7" w:name="_Toc22847975"/>
+      <w:bookmarkStart w:id="8" w:name="_Toc22847975"/>
       <w:r>
         <w:rPr>
           <w:rFonts w:ascii="Times New Roman" w:hAnsi="Times New Roman" w:cs="Times New Roman"/>
@@ -3729,7 +3754,7 @@
         </w:rPr>
         <w:t>Algoritmo 3:</w:t>
       </w:r>
-      <w:bookmarkEnd w:id="7"/>
+      <w:bookmarkEnd w:id="8"/>
     </w:p>
     <w:p>
       <w:pPr>
@@ -3911,7 +3936,7 @@
           <w:szCs w:val="28"/>
         </w:rPr>
       </w:pPr>
-      <w:bookmarkStart w:id="8" w:name="_Toc22847976"/>
+      <w:bookmarkStart w:id="9" w:name="_Toc22847976"/>
       <w:r>
         <w:rPr>
           <w:rFonts w:ascii="Times New Roman" w:hAnsi="Times New Roman" w:cs="Times New Roman"/>
@@ -3923,7 +3948,7 @@
         <w:lastRenderedPageBreak/>
         <w:t>Aporte: Demuestra ética profesional</w:t>
       </w:r>
-      <w:bookmarkEnd w:id="8"/>
+      <w:bookmarkEnd w:id="9"/>
       <w:r>
         <w:rPr>
           <w:rFonts w:ascii="Times New Roman" w:hAnsi="Times New Roman" w:cs="Times New Roman"/>
@@ -4223,7 +4248,7 @@
           <w:lang w:val="es-PE"/>
         </w:rPr>
       </w:pPr>
-      <w:bookmarkStart w:id="9" w:name="_Toc22847977"/>
+      <w:bookmarkStart w:id="10" w:name="_Toc22847977"/>
       <w:r>
         <w:rPr>
           <w:rFonts w:ascii="Times New Roman" w:hAnsi="Times New Roman" w:cs="Times New Roman"/>
@@ -4245,1049 +4270,89 @@
         </w:rPr>
         <w:t>seño de Aplicativo para Pruebas</w:t>
       </w:r>
-      <w:bookmarkEnd w:id="9"/>
-    </w:p>
-    <w:p>
-      <w:pPr>
-        <w:spacing w:line="276" w:lineRule="auto"/>
-        <w:rPr>
-          <w:rFonts w:ascii="Times New Roman" w:hAnsi="Times New Roman" w:cs="Times New Roman"/>
-          <w:b/>
-          <w:sz w:val="28"/>
-          <w:szCs w:val="28"/>
-          <w:lang w:val="es-PE"/>
-        </w:rPr>
-      </w:pPr>
-    </w:p>
-    <w:p>
-      <w:pPr>
-        <w:pStyle w:val="Ttulo2"/>
-        <w:numPr>
-          <w:ilvl w:val="1"/>
-          <w:numId w:val="4"/>
-        </w:numPr>
-        <w:rPr>
-          <w:rFonts w:ascii="Times New Roman" w:hAnsi="Times New Roman" w:cs="Times New Roman"/>
-          <w:b/>
-          <w:color w:val="auto"/>
-          <w:sz w:val="24"/>
-          <w:szCs w:val="24"/>
-          <w:lang w:val="es-PE"/>
-        </w:rPr>
-      </w:pPr>
-      <w:bookmarkStart w:id="10" w:name="_Toc22847978"/>
-      <w:r>
-        <w:rPr>
-          <w:rFonts w:ascii="Times New Roman" w:hAnsi="Times New Roman" w:cs="Times New Roman"/>
-          <w:b/>
-          <w:color w:val="auto"/>
-          <w:sz w:val="24"/>
-          <w:szCs w:val="24"/>
-          <w:lang w:val="es-PE"/>
-        </w:rPr>
-        <w:t>Pseudocódigo 1:</w:t>
-      </w:r>
       <w:bookmarkEnd w:id="10"/>
     </w:p>
     <w:p>
       <w:pPr>
-        <w:pStyle w:val="Prrafodelista"/>
-        <w:rPr>
-          <w:lang w:val="es-PE"/>
-        </w:rPr>
-      </w:pPr>
-    </w:p>
-    <w:p>
-      <w:pPr>
-        <w:pStyle w:val="Prrafodelista"/>
-        <w:rPr>
-          <w:lang w:val="es-PE"/>
-        </w:rPr>
-      </w:pPr>
-    </w:p>
-    <w:p>
-      <w:pPr>
-        <w:pStyle w:val="Prrafodelista"/>
-        <w:rPr>
-          <w:lang w:val="es-PE"/>
-        </w:rPr>
-      </w:pPr>
-    </w:p>
-    <w:p>
-      <w:pPr>
-        <w:pStyle w:val="Prrafodelista"/>
-        <w:rPr>
-          <w:lang w:val="es-PE"/>
-        </w:rPr>
-      </w:pPr>
-    </w:p>
-    <w:p>
-      <w:pPr>
-        <w:pStyle w:val="Prrafodelista"/>
-        <w:rPr>
-          <w:lang w:val="es-PE"/>
-        </w:rPr>
-      </w:pPr>
-    </w:p>
-    <w:p>
-      <w:pPr>
-        <w:pStyle w:val="Prrafodelista"/>
-        <w:rPr>
-          <w:lang w:val="es-PE"/>
-        </w:rPr>
-      </w:pPr>
-    </w:p>
-    <w:p>
-      <w:pPr>
-        <w:pStyle w:val="Prrafodelista"/>
-        <w:rPr>
-          <w:lang w:val="es-PE"/>
-        </w:rPr>
-      </w:pPr>
-    </w:p>
-    <w:p>
-      <w:pPr>
-        <w:pStyle w:val="Prrafodelista"/>
-        <w:rPr>
-          <w:lang w:val="es-PE"/>
-        </w:rPr>
-      </w:pPr>
-    </w:p>
-    <w:p>
-      <w:pPr>
-        <w:pStyle w:val="Prrafodelista"/>
-        <w:rPr>
-          <w:lang w:val="es-PE"/>
-        </w:rPr>
-      </w:pPr>
-    </w:p>
-    <w:p>
-      <w:pPr>
-        <w:pStyle w:val="Prrafodelista"/>
-        <w:rPr>
-          <w:lang w:val="es-PE"/>
-        </w:rPr>
-      </w:pPr>
-    </w:p>
-    <w:p>
-      <w:pPr>
-        <w:pStyle w:val="Prrafodelista"/>
-        <w:rPr>
-          <w:lang w:val="es-PE"/>
-        </w:rPr>
-      </w:pPr>
-    </w:p>
-    <w:p>
-      <w:pPr>
-        <w:pStyle w:val="Prrafodelista"/>
-        <w:rPr>
-          <w:lang w:val="es-PE"/>
-        </w:rPr>
-      </w:pPr>
-    </w:p>
-    <w:p>
-      <w:pPr>
-        <w:spacing w:line="276" w:lineRule="auto"/>
-        <w:ind w:left="720"/>
-        <w:rPr>
-          <w:rFonts w:ascii="Times New Roman" w:hAnsi="Times New Roman" w:cs="Times New Roman"/>
-          <w:b/>
-          <w:sz w:val="28"/>
-          <w:szCs w:val="28"/>
-          <w:lang w:val="es-PE"/>
-        </w:rPr>
-      </w:pPr>
-    </w:p>
-    <w:p>
-      <w:pPr>
-        <w:pStyle w:val="Ttulo2"/>
-        <w:ind w:firstLine="426"/>
-        <w:rPr>
-          <w:rFonts w:ascii="Times New Roman" w:hAnsi="Times New Roman" w:cs="Times New Roman"/>
-          <w:b/>
-          <w:color w:val="auto"/>
-          <w:sz w:val="28"/>
-          <w:szCs w:val="28"/>
-        </w:rPr>
-      </w:pPr>
-      <w:bookmarkStart w:id="11" w:name="_Toc22847979"/>
-      <w:r>
-        <w:rPr>
-          <w:rFonts w:ascii="Times New Roman" w:hAnsi="Times New Roman" w:cs="Times New Roman"/>
-          <w:b/>
-          <w:color w:val="auto"/>
-          <w:sz w:val="24"/>
-          <w:szCs w:val="24"/>
-        </w:rPr>
-        <w:t>4.2 Pseudocódigo 2: Heurística Next-Fit Decreasing Height (NFDH)</w:t>
-      </w:r>
-      <w:bookmarkEnd w:id="11"/>
-    </w:p>
-    <w:p>
-      <w:pPr>
-        <w:spacing w:line="276" w:lineRule="auto"/>
-        <w:rPr>
-          <w:rFonts w:ascii="Times New Roman" w:hAnsi="Times New Roman" w:cs="Times New Roman"/>
-          <w:b/>
-          <w:sz w:val="28"/>
-          <w:szCs w:val="28"/>
-        </w:rPr>
-      </w:pPr>
-    </w:p>
-    <w:p>
-      <w:pPr>
-        <w:spacing w:line="276" w:lineRule="auto"/>
-        <w:rPr>
-          <w:b/>
-        </w:rPr>
-      </w:pPr>
-      <w:r>
-        <w:rPr>
-          <w:rFonts w:ascii="Times New Roman" w:hAnsi="Times New Roman" w:cs="Times New Roman"/>
-          <w:b/>
-          <w:sz w:val="28"/>
-          <w:szCs w:val="28"/>
-        </w:rPr>
-        <w:tab/>
-      </w:r>
-      <w:r>
-        <w:rPr>
-          <w:rFonts w:ascii="Times New Roman" w:hAnsi="Times New Roman" w:cs="Times New Roman"/>
-          <w:b/>
-          <w:sz w:val="28"/>
-          <w:szCs w:val="28"/>
-        </w:rPr>
-        <w:tab/>
-      </w:r>
-      <w:r>
-        <w:rPr>
-          <w:b/>
-        </w:rPr>
-        <w:t>#</w:t>
-      </w:r>
-      <w:r>
-        <w:rPr>
-          <w:b/>
-        </w:rPr>
-        <w:t>#</w:t>
-      </w:r>
-      <w:r>
-        <w:rPr>
-          <w:b/>
-        </w:rPr>
-        <w:t>AlgoritmoDiego</w:t>
-      </w:r>
-    </w:p>
-    <w:p>
-      <w:pPr>
-        <w:spacing w:line="240" w:lineRule="auto"/>
+        <w:spacing w:line="276" w:lineRule="auto"/>
+        <w:rPr>
+          <w:rFonts w:ascii="Times New Roman" w:hAnsi="Times New Roman" w:cs="Times New Roman"/>
+          <w:b/>
+          <w:sz w:val="28"/>
+          <w:szCs w:val="28"/>
+          <w:lang w:val="es-PE"/>
+        </w:rPr>
+      </w:pPr>
+    </w:p>
+    <w:p>
+      <w:pPr>
+        <w:spacing w:line="276" w:lineRule="auto"/>
+        <w:rPr>
+          <w:rFonts w:ascii="Times New Roman" w:hAnsi="Times New Roman" w:cs="Times New Roman"/>
+          <w:b/>
+          <w:sz w:val="28"/>
+          <w:szCs w:val="28"/>
+          <w:lang w:val="es-PE"/>
+        </w:rPr>
+      </w:pPr>
+    </w:p>
+    <w:p>
+      <w:pPr>
+        <w:spacing w:line="276" w:lineRule="auto"/>
+        <w:ind w:left="360"/>
         <w:jc w:val="both"/>
-      </w:pPr>
-      <w:r>
-        <w:t>def nfdhSPP(arrItem, largoBin, anchBin, altoBin)</w:t>
-      </w:r>
-    </w:p>
-    <w:p>
-      <w:pPr>
-        <w:spacing w:line="240" w:lineRule="auto"/>
-        <w:jc w:val="both"/>
-      </w:pPr>
-      <w:r>
-        <w:t xml:space="preserve">    n = len(arrItem)</w:t>
-      </w:r>
-    </w:p>
-    <w:p>
-      <w:pPr>
-        <w:spacing w:line="240" w:lineRule="auto"/>
-        <w:jc w:val="both"/>
-      </w:pPr>
-      <w:r>
-        <w:t xml:space="preserve">    quicksort(arrItem, 0, n-1, 2)</w:t>
-      </w:r>
-    </w:p>
-    <w:p>
-      <w:pPr>
-        <w:spacing w:line="240" w:lineRule="auto"/>
-        <w:jc w:val="both"/>
-      </w:pPr>
-      <w:r>
-        <w:t xml:space="preserve">    bins = 0</w:t>
-      </w:r>
-    </w:p>
-    <w:p>
-      <w:pPr>
-        <w:spacing w:line="240" w:lineRule="auto"/>
-        <w:jc w:val="both"/>
-      </w:pPr>
-      <w:r>
-        <w:t xml:space="preserve">    y = anchBin</w:t>
-      </w:r>
-    </w:p>
-    <w:p>
-      <w:pPr>
-        <w:spacing w:line="240" w:lineRule="auto"/>
-        <w:jc w:val="both"/>
-      </w:pPr>
-      <w:r>
-        <w:t xml:space="preserve">    z = 0</w:t>
-      </w:r>
-    </w:p>
-    <w:p>
-      <w:pPr>
-        <w:spacing w:line="240" w:lineRule="auto"/>
-        <w:jc w:val="both"/>
-      </w:pPr>
-      <w:r>
-        <w:t xml:space="preserve">    x = 0</w:t>
-      </w:r>
-    </w:p>
-    <w:p>
-      <w:pPr>
-        <w:spacing w:line="240" w:lineRule="auto"/>
-        <w:jc w:val="both"/>
-      </w:pPr>
-      <w:r>
-        <w:t xml:space="preserve">    larC = arrItem[0][0] ##mayor largo</w:t>
-      </w:r>
-    </w:p>
-    <w:p>
-      <w:pPr>
-        <w:spacing w:line="240" w:lineRule="auto"/>
-        <w:jc w:val="both"/>
-      </w:pPr>
-      <w:r>
-        <w:t xml:space="preserve">   </w:t>
-      </w:r>
-    </w:p>
-    <w:p>
-      <w:pPr>
-        <w:spacing w:line="240" w:lineRule="auto"/>
-        <w:jc w:val="both"/>
-      </w:pPr>
-      <w:r>
-        <w:t xml:space="preserve">    arrItem[0] = (arrItem[0][0], arrItem[0][1], arrItem[0][2], x, y - arrItem[0][1], z, bins)</w:t>
-      </w:r>
-    </w:p>
-    <w:p>
-      <w:pPr>
-        <w:spacing w:line="240" w:lineRule="auto"/>
-        <w:jc w:val="both"/>
-      </w:pPr>
-      <w:r>
-        <w:t xml:space="preserve">    newEst = arrItem[0][2] ##Z</w:t>
-      </w:r>
-    </w:p>
-    <w:p>
-      <w:pPr>
-        <w:spacing w:line="240" w:lineRule="auto"/>
-        <w:jc w:val="both"/>
-      </w:pPr>
-      <w:r>
-        <w:t xml:space="preserve">    </w:t>
-      </w:r>
-    </w:p>
-    <w:p>
-      <w:pPr>
-        <w:spacing w:line="240" w:lineRule="auto"/>
-        <w:jc w:val="both"/>
-      </w:pPr>
-      <w:r>
-        <w:t xml:space="preserve">    for i in range(1, n)</w:t>
-      </w:r>
-    </w:p>
-    <w:p>
-      <w:pPr>
-        <w:spacing w:line="240" w:lineRule="auto"/>
-        <w:jc w:val="both"/>
-      </w:pPr>
-      <w:r>
-        <w:t xml:space="preserve">        varY = arrItem[i-1][4] - arrItem[i][1]</w:t>
-      </w:r>
-    </w:p>
-    <w:p>
-      <w:pPr>
-        <w:spacing w:line="240" w:lineRule="auto"/>
-        <w:jc w:val="both"/>
-      </w:pPr>
-      <w:r>
-        <w:t xml:space="preserve">        </w:t>
-      </w:r>
-    </w:p>
-    <w:p>
-      <w:pPr>
-        <w:spacing w:line="240" w:lineRule="auto"/>
-        <w:jc w:val="both"/>
-        <w:rPr>
-          <w:lang w:val="es-PE"/>
-        </w:rPr>
-      </w:pPr>
-      <w:r>
-        <w:rPr>
-          <w:lang w:val="es-PE"/>
-        </w:rPr>
-        <w:lastRenderedPageBreak/>
-        <w:t xml:space="preserve">        </w:t>
-      </w:r>
-      <w:r>
-        <w:rPr>
-          <w:lang w:val="es-PE"/>
-        </w:rPr>
-        <w:t xml:space="preserve">if varY &gt;= 0      </w:t>
-      </w:r>
-      <w:r>
-        <w:rPr>
-          <w:lang w:val="es-PE"/>
-        </w:rPr>
-        <w:t xml:space="preserve"> ## Si el ancho del item es mayor o igual al 0, agregar </w:t>
-      </w:r>
-    </w:p>
-    <w:p>
-      <w:pPr>
-        <w:spacing w:line="240" w:lineRule="auto"/>
-        <w:jc w:val="both"/>
-      </w:pPr>
-      <w:r>
-        <w:t xml:space="preserve">            arrItem[i] = (arrItem[i][0], arrItem[i][1], arrItem[i][2], x, arrItem[i-</w:t>
-      </w:r>
-      <w:r>
-        <w:t>1][4] - arrItem[i][1], z, bins)</w:t>
-      </w:r>
-    </w:p>
-    <w:p>
-      <w:pPr>
-        <w:spacing w:line="240" w:lineRule="auto"/>
-        <w:jc w:val="both"/>
-      </w:pPr>
-      <w:r>
-        <w:t xml:space="preserve">        </w:t>
-      </w:r>
-      <w:r>
-        <w:t xml:space="preserve">    if x + arrItem[i][0] &gt; larC</w:t>
-      </w:r>
-    </w:p>
-    <w:p>
-      <w:pPr>
-        <w:spacing w:line="240" w:lineRule="auto"/>
-        <w:jc w:val="both"/>
-      </w:pPr>
-      <w:r>
-        <w:t xml:space="preserve">                </w:t>
-      </w:r>
-      <w:r>
-        <w:t>larC = arrItem[i][0]</w:t>
-      </w:r>
-    </w:p>
-    <w:p>
-      <w:pPr>
-        <w:spacing w:line="240" w:lineRule="auto"/>
-        <w:jc w:val="both"/>
-      </w:pPr>
-      <w:r>
-        <w:t xml:space="preserve">        else</w:t>
-      </w:r>
-    </w:p>
-    <w:p>
-      <w:pPr>
-        <w:spacing w:line="240" w:lineRule="auto"/>
-        <w:jc w:val="both"/>
-      </w:pPr>
-      <w:r>
-        <w:t xml:space="preserve">            z = newEst ## Actualiza posicion z para un nuevo estante</w:t>
-      </w:r>
-    </w:p>
-    <w:p>
-      <w:pPr>
-        <w:spacing w:line="240" w:lineRule="auto"/>
-        <w:jc w:val="both"/>
-      </w:pPr>
-      <w:r>
-        <w:t xml:space="preserve">            varZ = z + arrItem[i][2]</w:t>
-      </w:r>
-    </w:p>
-    <w:p>
-      <w:pPr>
-        <w:spacing w:line="240" w:lineRule="auto"/>
-        <w:jc w:val="both"/>
-      </w:pPr>
-      <w:r>
-        <w:t xml:space="preserve">            varX = larC + arrItem[i][0]</w:t>
-      </w:r>
-    </w:p>
-    <w:p>
-      <w:pPr>
-        <w:spacing w:line="240" w:lineRule="auto"/>
-        <w:jc w:val="both"/>
-      </w:pPr>
-      <w:r>
-        <w:t xml:space="preserve">            </w:t>
-      </w:r>
-    </w:p>
-    <w:p>
-      <w:pPr>
-        <w:spacing w:line="240" w:lineRule="auto"/>
-        <w:jc w:val="both"/>
-        <w:rPr>
-          <w:lang w:val="es-PE"/>
-        </w:rPr>
-      </w:pPr>
-      <w:r>
-        <w:rPr>
-          <w:lang w:val="es-PE"/>
-        </w:rPr>
-        <w:t xml:space="preserve">            </w:t>
-      </w:r>
-      <w:r>
-        <w:rPr>
-          <w:lang w:val="es-PE"/>
-        </w:rPr>
-        <w:t xml:space="preserve">if varZ &lt;= altoBin      </w:t>
-      </w:r>
-      <w:r>
-        <w:rPr>
-          <w:lang w:val="es-PE"/>
-        </w:rPr>
-        <w:t>## Si el alto del item es menor o igual a altoBin, agregar</w:t>
-      </w:r>
-    </w:p>
-    <w:p>
-      <w:pPr>
-        <w:spacing w:line="240" w:lineRule="auto"/>
-        <w:jc w:val="both"/>
-      </w:pPr>
-      <w:r>
-        <w:rPr>
-          <w:lang w:val="es-PE"/>
-        </w:rPr>
-        <w:t xml:space="preserve">                </w:t>
-      </w:r>
-      <w:r>
-        <w:t>newEst = newEst + arrItem[i][2]</w:t>
-      </w:r>
-    </w:p>
-    <w:p>
-      <w:pPr>
-        <w:spacing w:line="240" w:lineRule="auto"/>
-        <w:jc w:val="both"/>
-      </w:pPr>
-      <w:r>
-        <w:t xml:space="preserve">                arrItem[i] = (arrItem[i][0], arrItem[i][1], arrItem[i][2], x, anchBin - arrItem[i][1], z, bins)</w:t>
-      </w:r>
-    </w:p>
-    <w:p>
-      <w:pPr>
-        <w:spacing w:line="240" w:lineRule="auto"/>
-        <w:jc w:val="both"/>
-      </w:pPr>
-      <w:r>
-        <w:t xml:space="preserve">                </w:t>
-      </w:r>
-    </w:p>
-    <w:p>
-      <w:pPr>
-        <w:spacing w:line="240" w:lineRule="auto"/>
-        <w:jc w:val="both"/>
-      </w:pPr>
-      <w:r>
-        <w:t xml:space="preserve">            </w:t>
-      </w:r>
-      <w:r>
-        <w:t xml:space="preserve">    if x + arrItem[i][0] &gt; larC</w:t>
-      </w:r>
-    </w:p>
-    <w:p>
-      <w:pPr>
-        <w:spacing w:line="240" w:lineRule="auto"/>
-        <w:jc w:val="both"/>
-      </w:pPr>
-      <w:r>
-        <w:t xml:space="preserve">                    larC = arrItem[i][0]</w:t>
-      </w:r>
-    </w:p>
-    <w:p>
-      <w:pPr>
-        <w:spacing w:line="240" w:lineRule="auto"/>
-        <w:jc w:val="both"/>
-      </w:pPr>
-      <w:r>
-        <w:t xml:space="preserve">            </w:t>
-      </w:r>
-    </w:p>
-    <w:p>
-      <w:pPr>
-        <w:spacing w:line="240" w:lineRule="auto"/>
-        <w:jc w:val="both"/>
-      </w:pPr>
-      <w:r>
-        <w:t xml:space="preserve">            elif varZ</w:t>
-      </w:r>
-      <w:r>
-        <w:t xml:space="preserve"> &gt; altoBin and varX &lt;= largoBin</w:t>
-      </w:r>
-    </w:p>
-    <w:p>
-      <w:pPr>
-        <w:spacing w:line="240" w:lineRule="auto"/>
-        <w:jc w:val="both"/>
-      </w:pPr>
-      <w:r>
-        <w:t xml:space="preserve">                newEst = arrItem[i][5]</w:t>
-      </w:r>
-    </w:p>
-    <w:p>
-      <w:pPr>
-        <w:spacing w:line="240" w:lineRule="auto"/>
-        <w:jc w:val="both"/>
-      </w:pPr>
-      <w:r>
-        <w:t xml:space="preserve">                y = anchBin</w:t>
-      </w:r>
-    </w:p>
-    <w:p>
-      <w:pPr>
-        <w:spacing w:line="240" w:lineRule="auto"/>
-        <w:jc w:val="both"/>
-      </w:pPr>
-      <w:r>
-        <w:t xml:space="preserve">                z = 0</w:t>
-      </w:r>
-    </w:p>
-    <w:p>
-      <w:pPr>
-        <w:spacing w:line="240" w:lineRule="auto"/>
-        <w:jc w:val="both"/>
-      </w:pPr>
-      <w:r>
-        <w:t xml:space="preserve">                x = larC</w:t>
-      </w:r>
-    </w:p>
-    <w:p>
-      <w:pPr>
-        <w:spacing w:line="240" w:lineRule="auto"/>
-        <w:jc w:val="both"/>
-      </w:pPr>
-      <w:r>
-        <w:t xml:space="preserve">                larC = x + arrItem[i][0]</w:t>
-      </w:r>
-    </w:p>
-    <w:p>
-      <w:pPr>
-        <w:spacing w:line="240" w:lineRule="auto"/>
-        <w:jc w:val="both"/>
-      </w:pPr>
-      <w:r>
-        <w:t xml:space="preserve">                </w:t>
-      </w:r>
-    </w:p>
-    <w:p>
-      <w:pPr>
-        <w:spacing w:line="240" w:lineRule="auto"/>
-        <w:jc w:val="both"/>
-      </w:pPr>
-      <w:r>
-        <w:t xml:space="preserve">                arrItem[i] = (arrItem[i][0], arrItem[i][1], arrItem[i][2], x, y - arrItem[i][1], z, bins)</w:t>
-      </w:r>
-    </w:p>
-    <w:p>
-      <w:pPr>
-        <w:spacing w:line="240" w:lineRule="auto"/>
-        <w:jc w:val="both"/>
-      </w:pPr>
-      <w:r>
-        <w:t xml:space="preserve">            </w:t>
-      </w:r>
-    </w:p>
-    <w:p>
-      <w:pPr>
-        <w:spacing w:line="240" w:lineRule="auto"/>
-        <w:jc w:val="both"/>
-      </w:pPr>
-      <w:r>
-        <w:t xml:space="preserve">            else</w:t>
-      </w:r>
-    </w:p>
-    <w:p>
-      <w:pPr>
-        <w:spacing w:line="240" w:lineRule="auto"/>
-        <w:jc w:val="both"/>
-      </w:pPr>
-      <w:r>
-        <w:t xml:space="preserve">                newEst = arrItem[i][5]</w:t>
-      </w:r>
-    </w:p>
-    <w:p>
-      <w:pPr>
-        <w:spacing w:line="240" w:lineRule="auto"/>
-        <w:jc w:val="both"/>
-      </w:pPr>
-      <w:r>
-        <w:t xml:space="preserve">                y = anchBin</w:t>
-      </w:r>
-      <w:bookmarkStart w:id="12" w:name="_GoBack"/>
-      <w:bookmarkEnd w:id="12"/>
-    </w:p>
-    <w:p>
-      <w:pPr>
-        <w:spacing w:line="240" w:lineRule="auto"/>
-        <w:jc w:val="both"/>
-      </w:pPr>
-      <w:r>
-        <w:t xml:space="preserve">                x = 0</w:t>
-      </w:r>
-    </w:p>
-    <w:p>
-      <w:pPr>
-        <w:spacing w:line="240" w:lineRule="auto"/>
-        <w:jc w:val="both"/>
-      </w:pPr>
-      <w:r>
-        <w:t xml:space="preserve">                z = 0</w:t>
-      </w:r>
-    </w:p>
-    <w:p>
-      <w:pPr>
-        <w:spacing w:line="240" w:lineRule="auto"/>
-        <w:jc w:val="both"/>
-      </w:pPr>
-      <w:r>
-        <w:lastRenderedPageBreak/>
-        <w:t xml:space="preserve">                bins = bins + 1</w:t>
-      </w:r>
-    </w:p>
-    <w:p>
-      <w:pPr>
-        <w:spacing w:line="240" w:lineRule="auto"/>
-        <w:jc w:val="both"/>
-      </w:pPr>
-      <w:r>
-        <w:t xml:space="preserve">                arrItem[i] = (arrItem[i][0], arrItem[i][1], arrItem[i][2],</w:t>
-      </w:r>
-      <w:r>
-        <w:t xml:space="preserve"> x, y - arrItem[i][1], z, bins)</w:t>
-      </w:r>
-    </w:p>
-    <w:p>
-      <w:pPr>
-        <w:spacing w:line="240" w:lineRule="auto"/>
-        <w:jc w:val="both"/>
-      </w:pPr>
-      <w:r>
-        <w:t xml:space="preserve">    return arrItem, bins</w:t>
-      </w:r>
-    </w:p>
-    <w:p>
-      <w:pPr>
-        <w:spacing w:line="276" w:lineRule="auto"/>
-        <w:rPr>
-          <w:rFonts w:ascii="Times New Roman" w:hAnsi="Times New Roman" w:cs="Times New Roman"/>
-          <w:b/>
-          <w:sz w:val="28"/>
-          <w:szCs w:val="28"/>
-        </w:rPr>
-      </w:pPr>
-    </w:p>
-    <w:p>
-      <w:pPr>
-        <w:spacing w:line="276" w:lineRule="auto"/>
-        <w:rPr>
-          <w:rFonts w:ascii="Times New Roman" w:hAnsi="Times New Roman" w:cs="Times New Roman"/>
-          <w:b/>
-          <w:sz w:val="28"/>
-          <w:szCs w:val="28"/>
-        </w:rPr>
-      </w:pPr>
-    </w:p>
-    <w:p>
-      <w:pPr>
-        <w:spacing w:line="276" w:lineRule="auto"/>
-        <w:rPr>
-          <w:rFonts w:ascii="Times New Roman" w:hAnsi="Times New Roman" w:cs="Times New Roman"/>
-          <w:b/>
-          <w:sz w:val="28"/>
-          <w:szCs w:val="28"/>
-        </w:rPr>
-      </w:pPr>
-    </w:p>
-    <w:p>
-      <w:pPr>
-        <w:spacing w:line="276" w:lineRule="auto"/>
-        <w:rPr>
-          <w:rFonts w:ascii="Times New Roman" w:hAnsi="Times New Roman" w:cs="Times New Roman"/>
-          <w:b/>
-          <w:sz w:val="28"/>
-          <w:szCs w:val="28"/>
-        </w:rPr>
-      </w:pPr>
-    </w:p>
-    <w:p>
-      <w:pPr>
-        <w:spacing w:line="276" w:lineRule="auto"/>
-        <w:rPr>
-          <w:rFonts w:ascii="Times New Roman" w:hAnsi="Times New Roman" w:cs="Times New Roman"/>
-          <w:b/>
-          <w:sz w:val="28"/>
-          <w:szCs w:val="28"/>
-        </w:rPr>
-      </w:pPr>
-    </w:p>
-    <w:p>
-      <w:pPr>
-        <w:spacing w:line="276" w:lineRule="auto"/>
-        <w:rPr>
-          <w:rFonts w:ascii="Times New Roman" w:hAnsi="Times New Roman" w:cs="Times New Roman"/>
-          <w:b/>
-          <w:sz w:val="28"/>
-          <w:szCs w:val="28"/>
-        </w:rPr>
-      </w:pPr>
-    </w:p>
-    <w:p>
-      <w:pPr>
-        <w:spacing w:line="276" w:lineRule="auto"/>
-        <w:rPr>
-          <w:rFonts w:ascii="Times New Roman" w:hAnsi="Times New Roman" w:cs="Times New Roman"/>
-          <w:b/>
-          <w:sz w:val="28"/>
-          <w:szCs w:val="28"/>
-        </w:rPr>
-      </w:pPr>
-    </w:p>
-    <w:p>
-      <w:pPr>
-        <w:pStyle w:val="Ttulo2"/>
-        <w:rPr>
-          <w:rFonts w:ascii="Times New Roman" w:hAnsi="Times New Roman" w:cs="Times New Roman"/>
-          <w:b/>
-          <w:sz w:val="28"/>
-          <w:szCs w:val="28"/>
-          <w:lang w:val="es-PE"/>
-        </w:rPr>
-      </w:pPr>
-      <w:r>
-        <w:rPr>
-          <w:rFonts w:ascii="Times New Roman" w:hAnsi="Times New Roman" w:cs="Times New Roman"/>
-          <w:b/>
-          <w:sz w:val="28"/>
-          <w:szCs w:val="28"/>
-        </w:rPr>
-        <w:tab/>
-      </w:r>
-      <w:bookmarkStart w:id="13" w:name="_Toc22847980"/>
-      <w:r>
-        <w:rPr>
-          <w:rFonts w:ascii="Times New Roman" w:hAnsi="Times New Roman" w:cs="Times New Roman"/>
-          <w:b/>
-          <w:color w:val="auto"/>
-          <w:sz w:val="24"/>
-          <w:szCs w:val="24"/>
-          <w:lang w:val="es-PE"/>
-        </w:rPr>
-        <w:t>4.3 Pseudocódigo 3:</w:t>
-      </w:r>
-      <w:bookmarkEnd w:id="13"/>
-    </w:p>
-    <w:p>
-      <w:pPr>
-        <w:spacing w:line="276" w:lineRule="auto"/>
-        <w:rPr>
-          <w:rFonts w:ascii="Times New Roman" w:hAnsi="Times New Roman" w:cs="Times New Roman"/>
-          <w:b/>
-          <w:sz w:val="28"/>
-          <w:szCs w:val="28"/>
-          <w:lang w:val="es-PE"/>
-        </w:rPr>
-      </w:pPr>
-    </w:p>
-    <w:p>
-      <w:pPr>
-        <w:spacing w:line="276" w:lineRule="auto"/>
-        <w:rPr>
-          <w:rFonts w:ascii="Times New Roman" w:hAnsi="Times New Roman" w:cs="Times New Roman"/>
-          <w:b/>
-          <w:sz w:val="28"/>
-          <w:szCs w:val="28"/>
-          <w:lang w:val="es-PE"/>
-        </w:rPr>
-      </w:pPr>
-    </w:p>
-    <w:p>
-      <w:pPr>
-        <w:spacing w:line="276" w:lineRule="auto"/>
-        <w:rPr>
-          <w:rFonts w:ascii="Times New Roman" w:hAnsi="Times New Roman" w:cs="Times New Roman"/>
-          <w:b/>
-          <w:sz w:val="28"/>
-          <w:szCs w:val="28"/>
-          <w:lang w:val="es-PE"/>
-        </w:rPr>
-      </w:pPr>
-    </w:p>
-    <w:p>
-      <w:pPr>
-        <w:spacing w:line="276" w:lineRule="auto"/>
-        <w:rPr>
-          <w:rFonts w:ascii="Times New Roman" w:hAnsi="Times New Roman" w:cs="Times New Roman"/>
-          <w:b/>
-          <w:sz w:val="28"/>
-          <w:szCs w:val="28"/>
-          <w:lang w:val="es-PE"/>
-        </w:rPr>
-      </w:pPr>
-    </w:p>
-    <w:p>
-      <w:pPr>
-        <w:spacing w:line="276" w:lineRule="auto"/>
-        <w:rPr>
-          <w:rFonts w:ascii="Times New Roman" w:hAnsi="Times New Roman" w:cs="Times New Roman"/>
-          <w:b/>
-          <w:sz w:val="28"/>
-          <w:szCs w:val="28"/>
-          <w:lang w:val="es-PE"/>
-        </w:rPr>
-      </w:pPr>
-    </w:p>
-    <w:p>
-      <w:pPr>
-        <w:spacing w:line="276" w:lineRule="auto"/>
-        <w:rPr>
-          <w:rFonts w:ascii="Times New Roman" w:hAnsi="Times New Roman" w:cs="Times New Roman"/>
-          <w:b/>
-          <w:sz w:val="28"/>
-          <w:szCs w:val="28"/>
-          <w:lang w:val="es-PE"/>
-        </w:rPr>
-      </w:pPr>
-    </w:p>
-    <w:p>
-      <w:pPr>
-        <w:spacing w:line="276" w:lineRule="auto"/>
-        <w:rPr>
-          <w:rFonts w:ascii="Times New Roman" w:hAnsi="Times New Roman" w:cs="Times New Roman"/>
-          <w:b/>
-          <w:sz w:val="28"/>
-          <w:szCs w:val="28"/>
-          <w:lang w:val="es-PE"/>
-        </w:rPr>
-      </w:pPr>
-    </w:p>
-    <w:p>
-      <w:pPr>
-        <w:spacing w:line="276" w:lineRule="auto"/>
-        <w:rPr>
-          <w:rFonts w:ascii="Times New Roman" w:hAnsi="Times New Roman" w:cs="Times New Roman"/>
-          <w:b/>
-          <w:sz w:val="28"/>
-          <w:szCs w:val="28"/>
-          <w:lang w:val="es-PE"/>
-        </w:rPr>
-      </w:pPr>
-    </w:p>
-    <w:p>
-      <w:pPr>
-        <w:spacing w:line="276" w:lineRule="auto"/>
-        <w:rPr>
-          <w:rFonts w:ascii="Times New Roman" w:hAnsi="Times New Roman" w:cs="Times New Roman"/>
-          <w:b/>
-          <w:sz w:val="28"/>
-          <w:szCs w:val="28"/>
-          <w:lang w:val="es-PE"/>
-        </w:rPr>
-      </w:pPr>
-    </w:p>
-    <w:p>
-      <w:pPr>
-        <w:spacing w:line="276" w:lineRule="auto"/>
-        <w:rPr>
-          <w:rFonts w:ascii="Times New Roman" w:hAnsi="Times New Roman" w:cs="Times New Roman"/>
-          <w:b/>
-          <w:sz w:val="28"/>
-          <w:szCs w:val="28"/>
-          <w:lang w:val="es-PE"/>
-        </w:rPr>
-      </w:pPr>
-    </w:p>
-    <w:p>
-      <w:pPr>
-        <w:spacing w:line="276" w:lineRule="auto"/>
-        <w:rPr>
-          <w:rFonts w:ascii="Times New Roman" w:hAnsi="Times New Roman" w:cs="Times New Roman"/>
-          <w:b/>
-          <w:sz w:val="28"/>
-          <w:szCs w:val="28"/>
-          <w:lang w:val="es-PE"/>
-        </w:rPr>
-      </w:pPr>
-    </w:p>
-    <w:p>
-      <w:pPr>
-        <w:spacing w:line="276" w:lineRule="auto"/>
-        <w:rPr>
-          <w:rFonts w:ascii="Times New Roman" w:hAnsi="Times New Roman" w:cs="Times New Roman"/>
-          <w:b/>
-          <w:sz w:val="28"/>
-          <w:szCs w:val="28"/>
-          <w:lang w:val="es-PE"/>
-        </w:rPr>
-      </w:pPr>
-    </w:p>
-    <w:p>
-      <w:pPr>
-        <w:spacing w:line="276" w:lineRule="auto"/>
-        <w:rPr>
-          <w:rFonts w:ascii="Times New Roman" w:hAnsi="Times New Roman" w:cs="Times New Roman"/>
-          <w:b/>
-          <w:sz w:val="28"/>
-          <w:szCs w:val="28"/>
-          <w:lang w:val="es-PE"/>
-        </w:rPr>
-      </w:pPr>
-    </w:p>
-    <w:p>
-      <w:pPr>
-        <w:spacing w:line="276" w:lineRule="auto"/>
-        <w:rPr>
-          <w:rFonts w:ascii="Times New Roman" w:hAnsi="Times New Roman" w:cs="Times New Roman"/>
-          <w:b/>
-          <w:sz w:val="28"/>
-          <w:szCs w:val="28"/>
-          <w:lang w:val="es-PE"/>
-        </w:rPr>
-      </w:pPr>
-    </w:p>
-    <w:p>
-      <w:pPr>
-        <w:spacing w:line="276" w:lineRule="auto"/>
-        <w:rPr>
-          <w:rFonts w:ascii="Times New Roman" w:hAnsi="Times New Roman" w:cs="Times New Roman"/>
-          <w:b/>
-          <w:sz w:val="28"/>
-          <w:szCs w:val="28"/>
-          <w:lang w:val="es-PE"/>
-        </w:rPr>
-      </w:pPr>
-    </w:p>
-    <w:p>
-      <w:pPr>
-        <w:spacing w:line="276" w:lineRule="auto"/>
-        <w:rPr>
-          <w:rFonts w:ascii="Times New Roman" w:hAnsi="Times New Roman" w:cs="Times New Roman"/>
-          <w:b/>
-          <w:sz w:val="28"/>
-          <w:szCs w:val="28"/>
-          <w:lang w:val="es-PE"/>
-        </w:rPr>
-      </w:pPr>
-    </w:p>
-    <w:p>
-      <w:pPr>
-        <w:spacing w:line="276" w:lineRule="auto"/>
-        <w:rPr>
-          <w:rFonts w:ascii="Times New Roman" w:hAnsi="Times New Roman" w:cs="Times New Roman"/>
-          <w:b/>
-          <w:sz w:val="28"/>
-          <w:szCs w:val="28"/>
-          <w:lang w:val="es-PE"/>
-        </w:rPr>
-      </w:pPr>
+        <w:rPr>
+          <w:rFonts w:ascii="Times New Roman" w:hAnsi="Times New Roman" w:cs="Times New Roman"/>
+          <w:sz w:val="24"/>
+          <w:szCs w:val="24"/>
+          <w:lang w:val="es-PE"/>
+        </w:rPr>
+      </w:pPr>
+      <w:r>
+        <w:rPr>
+          <w:rFonts w:ascii="Times New Roman" w:hAnsi="Times New Roman" w:cs="Times New Roman"/>
+          <w:sz w:val="24"/>
+          <w:szCs w:val="24"/>
+          <w:lang w:val="es-PE"/>
+        </w:rPr>
+        <w:t xml:space="preserve">Para una mejor visualización hemos decidido colocar los </w:t>
+      </w:r>
+      <w:r>
+        <w:rPr>
+          <w:rFonts w:ascii="Times New Roman" w:hAnsi="Times New Roman" w:cs="Times New Roman"/>
+          <w:sz w:val="24"/>
+          <w:szCs w:val="24"/>
+          <w:lang w:val="es-PE"/>
+        </w:rPr>
+        <w:t>p</w:t>
+      </w:r>
+      <w:r>
+        <w:rPr>
+          <w:rFonts w:ascii="Times New Roman" w:hAnsi="Times New Roman" w:cs="Times New Roman"/>
+          <w:sz w:val="24"/>
+          <w:szCs w:val="24"/>
+          <w:lang w:val="es-PE"/>
+        </w:rPr>
+        <w:t>seudocódigos de los algoritmos en u</w:t>
+      </w:r>
+      <w:r>
+        <w:rPr>
+          <w:rFonts w:ascii="Times New Roman" w:hAnsi="Times New Roman" w:cs="Times New Roman"/>
+          <w:sz w:val="24"/>
+          <w:szCs w:val="24"/>
+          <w:lang w:val="es-PE"/>
+        </w:rPr>
+        <w:t>n Folder, lo podrá encontrar fuera de este Folder</w:t>
+      </w:r>
+      <w:r>
+        <w:rPr>
+          <w:rFonts w:ascii="Times New Roman" w:hAnsi="Times New Roman" w:cs="Times New Roman"/>
+          <w:sz w:val="24"/>
+          <w:szCs w:val="24"/>
+          <w:lang w:val="es-PE"/>
+        </w:rPr>
+        <w:t>.</w:t>
+      </w:r>
     </w:p>
     <w:p>
       <w:pPr>
@@ -5337,7 +4402,7 @@
           <w:szCs w:val="28"/>
         </w:rPr>
       </w:pPr>
-      <w:bookmarkStart w:id="14" w:name="_Toc22847981"/>
+      <w:bookmarkStart w:id="11" w:name="_Toc22847981"/>
       <w:r>
         <w:rPr>
           <w:rFonts w:ascii="Times New Roman" w:hAnsi="Times New Roman" w:cs="Times New Roman"/>
@@ -5358,7 +4423,7 @@
         </w:rPr>
         <w:t>ción de Resultados y Discusión</w:t>
       </w:r>
-      <w:bookmarkEnd w:id="14"/>
+      <w:bookmarkEnd w:id="11"/>
     </w:p>
     <w:p>
       <w:pPr>
@@ -5660,7 +4725,7 @@
           <w:szCs w:val="28"/>
         </w:rPr>
       </w:pPr>
-      <w:bookmarkStart w:id="15" w:name="_Toc22847982"/>
+      <w:bookmarkStart w:id="12" w:name="_Toc22847982"/>
       <w:r>
         <w:rPr>
           <w:rFonts w:ascii="Times New Roman" w:hAnsi="Times New Roman" w:cs="Times New Roman"/>
@@ -5681,7 +4746,7 @@
         </w:rPr>
         <w:t>Futuros</w:t>
       </w:r>
-      <w:bookmarkEnd w:id="15"/>
+      <w:bookmarkEnd w:id="12"/>
     </w:p>
     <w:p>
       <w:pPr>
@@ -5983,7 +5048,7 @@
           <w:szCs w:val="28"/>
         </w:rPr>
       </w:pPr>
-      <w:bookmarkStart w:id="16" w:name="_Toc22847983"/>
+      <w:bookmarkStart w:id="13" w:name="_Toc22847983"/>
       <w:r>
         <w:rPr>
           <w:rFonts w:ascii="Times New Roman" w:hAnsi="Times New Roman" w:cs="Times New Roman"/>
@@ -5994,7 +5059,7 @@
         </w:rPr>
         <w:t>Conclusiones</w:t>
       </w:r>
-      <w:bookmarkEnd w:id="16"/>
+      <w:bookmarkEnd w:id="13"/>
       <w:r>
         <w:rPr>
           <w:rFonts w:ascii="Times New Roman" w:hAnsi="Times New Roman" w:cs="Times New Roman"/>
@@ -6303,7 +5368,7 @@
           <w:szCs w:val="28"/>
         </w:rPr>
       </w:pPr>
-      <w:bookmarkStart w:id="17" w:name="_Toc22847984"/>
+      <w:bookmarkStart w:id="14" w:name="_Toc22847984"/>
       <w:r>
         <w:rPr>
           <w:rFonts w:ascii="Times New Roman" w:hAnsi="Times New Roman" w:cs="Times New Roman"/>
@@ -6314,7 +5379,7 @@
         </w:rPr>
         <w:t>Anexos</w:t>
       </w:r>
-      <w:bookmarkEnd w:id="17"/>
+      <w:bookmarkEnd w:id="14"/>
     </w:p>
     <w:p>
       <w:pPr>
@@ -6616,7 +5681,7 @@
           <w:szCs w:val="28"/>
         </w:rPr>
       </w:pPr>
-      <w:bookmarkStart w:id="18" w:name="_Toc22847985"/>
+      <w:bookmarkStart w:id="15" w:name="_Toc22847985"/>
       <w:r>
         <w:rPr>
           <w:rFonts w:ascii="Times New Roman" w:hAnsi="Times New Roman" w:cs="Times New Roman"/>
@@ -6627,8 +5692,8 @@
         </w:rPr>
         <w:t>Bibliografía</w:t>
       </w:r>
-      <w:bookmarkStart w:id="19" w:name="baep-author-id11"/>
-      <w:bookmarkEnd w:id="18"/>
+      <w:bookmarkStart w:id="16" w:name="baep-author-id11"/>
+      <w:bookmarkEnd w:id="15"/>
     </w:p>
     <w:p>
       <w:pPr>
@@ -6640,7 +5705,7 @@
         <w:tab/>
       </w:r>
     </w:p>
-    <w:bookmarkEnd w:id="19"/>
+    <w:bookmarkEnd w:id="16"/>
     <w:p>
       <w:pPr>
         <w:rPr>
@@ -8351,7 +7416,7 @@
 </file>
 
 <file path=customXml/itemProps1.xml><?xml version="1.0" encoding="utf-8"?>
-<ds:datastoreItem xmlns:ds="http://schemas.openxmlformats.org/officeDocument/2006/customXml" ds:itemID="{0B7214DF-0E7A-404C-B8F7-BEA4E1F62DF6}">
+<ds:datastoreItem xmlns:ds="http://schemas.openxmlformats.org/officeDocument/2006/customXml" ds:itemID="{2043104B-0936-48E0-94AA-655471BB8572}">
   <ds:schemaRefs>
     <ds:schemaRef ds:uri="http://schemas.openxmlformats.org/officeDocument/2006/bibliography"/>
   </ds:schemaRefs>

</xml_diff>

<commit_message>
Añadiendo Aporte y avance conclusión
</commit_message>
<xml_diff>
--- a/Informe/Informe_TF.docx
+++ b/Informe/Informe_TF.docx
@@ -322,6 +322,7 @@
         </w:rPr>
         <w:t xml:space="preserve">Profesora: </w:t>
       </w:r>
+      <w:proofErr w:type="spellStart"/>
       <w:r>
         <w:rPr>
           <w:rFonts w:ascii="Times New Roman" w:eastAsia="Times New Roman" w:hAnsi="Times New Roman" w:cs="Times New Roman"/>
@@ -332,7 +333,46 @@
           <w:szCs w:val="28"/>
           <w:lang w:val="es-PE"/>
         </w:rPr>
-        <w:t>Canaval Sanchez, Luis Martin</w:t>
+        <w:t>Canaval</w:t>
+      </w:r>
+      <w:proofErr w:type="spellEnd"/>
+      <w:r>
+        <w:rPr>
+          <w:rFonts w:ascii="Times New Roman" w:eastAsia="Times New Roman" w:hAnsi="Times New Roman" w:cs="Times New Roman"/>
+          <w:b/>
+          <w:bCs/>
+          <w:color w:val="000000"/>
+          <w:sz w:val="28"/>
+          <w:szCs w:val="28"/>
+          <w:lang w:val="es-PE"/>
+        </w:rPr>
+        <w:t xml:space="preserve"> </w:t>
+      </w:r>
+      <w:proofErr w:type="spellStart"/>
+      <w:r>
+        <w:rPr>
+          <w:rFonts w:ascii="Times New Roman" w:eastAsia="Times New Roman" w:hAnsi="Times New Roman" w:cs="Times New Roman"/>
+          <w:b/>
+          <w:bCs/>
+          <w:color w:val="000000"/>
+          <w:sz w:val="28"/>
+          <w:szCs w:val="28"/>
+          <w:lang w:val="es-PE"/>
+        </w:rPr>
+        <w:t>Sanchez</w:t>
+      </w:r>
+      <w:proofErr w:type="spellEnd"/>
+      <w:r>
+        <w:rPr>
+          <w:rFonts w:ascii="Times New Roman" w:eastAsia="Times New Roman" w:hAnsi="Times New Roman" w:cs="Times New Roman"/>
+          <w:b/>
+          <w:bCs/>
+          <w:color w:val="000000"/>
+          <w:sz w:val="28"/>
+          <w:szCs w:val="28"/>
+          <w:lang w:val="es-PE"/>
+        </w:rPr>
+        <w:t>, Luis Martin</w:t>
       </w:r>
     </w:p>
     <w:p>
@@ -422,8 +462,20 @@
                 <w:sz w:val="24"/>
                 <w:szCs w:val="24"/>
               </w:rPr>
-              <w:t>Guillermo Gavilano Auris</w:t>
-            </w:r>
+              <w:t xml:space="preserve">Guillermo Gavilano </w:t>
+            </w:r>
+            <w:proofErr w:type="spellStart"/>
+            <w:r>
+              <w:rPr>
+                <w:rFonts w:ascii="Times New Roman" w:eastAsia="Times New Roman" w:hAnsi="Times New Roman" w:cs="Times New Roman"/>
+                <w:bCs/>
+                <w:color w:val="000000"/>
+                <w:sz w:val="24"/>
+                <w:szCs w:val="24"/>
+              </w:rPr>
+              <w:t>Auris</w:t>
+            </w:r>
+            <w:proofErr w:type="spellEnd"/>
           </w:p>
         </w:tc>
         <w:tc>
@@ -502,8 +554,20 @@
                 <w:sz w:val="24"/>
                 <w:szCs w:val="24"/>
               </w:rPr>
-              <w:t>Diego Alonzo  Hilario Callupe</w:t>
-            </w:r>
+              <w:t xml:space="preserve">Diego Alonzo  Hilario </w:t>
+            </w:r>
+            <w:proofErr w:type="spellStart"/>
+            <w:r>
+              <w:rPr>
+                <w:rFonts w:ascii="Times New Roman" w:eastAsia="Times New Roman" w:hAnsi="Times New Roman" w:cs="Times New Roman"/>
+                <w:bCs/>
+                <w:color w:val="000000"/>
+                <w:sz w:val="24"/>
+                <w:szCs w:val="24"/>
+              </w:rPr>
+              <w:t>Callupe</w:t>
+            </w:r>
+            <w:proofErr w:type="spellEnd"/>
           </w:p>
         </w:tc>
         <w:tc>
@@ -2708,7 +2772,55 @@
           <w:szCs w:val="28"/>
           <w:lang w:val="es-PE"/>
         </w:rPr>
-        <w:t>Objetivo del Estudiante (Student Outcome)</w:t>
+        <w:t>Objetivo del Estudiante (</w:t>
+      </w:r>
+      <w:proofErr w:type="spellStart"/>
+      <w:r>
+        <w:rPr>
+          <w:rFonts w:ascii="Times New Roman" w:hAnsi="Times New Roman" w:cs="Times New Roman"/>
+          <w:b/>
+          <w:color w:val="auto"/>
+          <w:sz w:val="28"/>
+          <w:szCs w:val="28"/>
+          <w:lang w:val="es-PE"/>
+        </w:rPr>
+        <w:t>Student</w:t>
+      </w:r>
+      <w:proofErr w:type="spellEnd"/>
+      <w:r>
+        <w:rPr>
+          <w:rFonts w:ascii="Times New Roman" w:hAnsi="Times New Roman" w:cs="Times New Roman"/>
+          <w:b/>
+          <w:color w:val="auto"/>
+          <w:sz w:val="28"/>
+          <w:szCs w:val="28"/>
+          <w:lang w:val="es-PE"/>
+        </w:rPr>
+        <w:t xml:space="preserve"> </w:t>
+      </w:r>
+      <w:proofErr w:type="spellStart"/>
+      <w:r>
+        <w:rPr>
+          <w:rFonts w:ascii="Times New Roman" w:hAnsi="Times New Roman" w:cs="Times New Roman"/>
+          <w:b/>
+          <w:color w:val="auto"/>
+          <w:sz w:val="28"/>
+          <w:szCs w:val="28"/>
+          <w:lang w:val="es-PE"/>
+        </w:rPr>
+        <w:t>Outcome</w:t>
+      </w:r>
+      <w:proofErr w:type="spellEnd"/>
+      <w:r>
+        <w:rPr>
+          <w:rFonts w:ascii="Times New Roman" w:hAnsi="Times New Roman" w:cs="Times New Roman"/>
+          <w:b/>
+          <w:color w:val="auto"/>
+          <w:sz w:val="28"/>
+          <w:szCs w:val="28"/>
+          <w:lang w:val="es-PE"/>
+        </w:rPr>
+        <w:t>)</w:t>
       </w:r>
       <w:bookmarkEnd w:id="0"/>
     </w:p>
@@ -2724,6 +2836,7 @@
     <w:p>
       <w:pPr>
         <w:spacing w:line="360" w:lineRule="auto"/>
+        <w:ind w:left="720"/>
         <w:jc w:val="both"/>
         <w:rPr>
           <w:rFonts w:ascii="Times New Roman" w:hAnsi="Times New Roman" w:cs="Times New Roman"/>
@@ -2946,8 +3059,29 @@
           <w:sz w:val="28"/>
           <w:szCs w:val="28"/>
         </w:rPr>
-        <w:lastRenderedPageBreak/>
-        <w:t>Estado del Arte</w:t>
+        <w:t xml:space="preserve">Estado </w:t>
+      </w:r>
+      <w:proofErr w:type="gramStart"/>
+      <w:r>
+        <w:rPr>
+          <w:rFonts w:ascii="Times New Roman" w:hAnsi="Times New Roman" w:cs="Times New Roman"/>
+          <w:b/>
+          <w:color w:val="auto"/>
+          <w:sz w:val="28"/>
+          <w:szCs w:val="28"/>
+        </w:rPr>
+        <w:t>del</w:t>
+      </w:r>
+      <w:proofErr w:type="gramEnd"/>
+      <w:r>
+        <w:rPr>
+          <w:rFonts w:ascii="Times New Roman" w:hAnsi="Times New Roman" w:cs="Times New Roman"/>
+          <w:b/>
+          <w:color w:val="auto"/>
+          <w:sz w:val="28"/>
+          <w:szCs w:val="28"/>
+        </w:rPr>
+        <w:t xml:space="preserve"> Arte</w:t>
       </w:r>
       <w:bookmarkEnd w:id="1"/>
     </w:p>
@@ -3052,8 +3186,21 @@
           <w:szCs w:val="24"/>
           <w:lang w:val="es-PE"/>
         </w:rPr>
-        <w:t xml:space="preserve"> Left-Bottom</w:t>
-      </w:r>
+        <w:t xml:space="preserve"> </w:t>
+      </w:r>
+      <w:proofErr w:type="spellStart"/>
+      <w:r>
+        <w:rPr>
+          <w:rFonts w:ascii="Times New Roman" w:hAnsi="Times New Roman" w:cs="Times New Roman"/>
+          <w:b/>
+          <w:color w:val="auto"/>
+          <w:sz w:val="24"/>
+          <w:szCs w:val="24"/>
+          <w:lang w:val="es-PE"/>
+        </w:rPr>
+        <w:t>Left-Bottom</w:t>
+      </w:r>
+      <w:proofErr w:type="spellEnd"/>
       <w:r>
         <w:rPr>
           <w:rFonts w:ascii="Times New Roman" w:hAnsi="Times New Roman" w:cs="Times New Roman"/>
@@ -3103,7 +3250,39 @@
           <w:color w:val="000000"/>
           <w:lang w:val="es-PE" w:eastAsia="es-PE"/>
         </w:rPr>
-        <w:t xml:space="preserve">Este algoritmo de empaquetamiento también sigue la heurística de Strip Packing. Consiste en ordenar todas las piezas </w:t>
+        <w:t xml:space="preserve">Este algoritmo de empaquetamiento también sigue la heurística de </w:t>
+      </w:r>
+      <w:proofErr w:type="spellStart"/>
+      <w:r>
+        <w:rPr>
+          <w:color w:val="000000"/>
+          <w:lang w:val="es-PE" w:eastAsia="es-PE"/>
+        </w:rPr>
+        <w:t>Strip</w:t>
+      </w:r>
+      <w:proofErr w:type="spellEnd"/>
+      <w:r>
+        <w:rPr>
+          <w:color w:val="000000"/>
+          <w:lang w:val="es-PE" w:eastAsia="es-PE"/>
+        </w:rPr>
+        <w:t xml:space="preserve"> </w:t>
+      </w:r>
+      <w:proofErr w:type="spellStart"/>
+      <w:r>
+        <w:rPr>
+          <w:color w:val="000000"/>
+          <w:lang w:val="es-PE" w:eastAsia="es-PE"/>
+        </w:rPr>
+        <w:t>Packing</w:t>
+      </w:r>
+      <w:proofErr w:type="spellEnd"/>
+      <w:r>
+        <w:rPr>
+          <w:color w:val="000000"/>
+          <w:lang w:val="es-PE" w:eastAsia="es-PE"/>
+        </w:rPr>
+        <w:t xml:space="preserve">. Consiste en ordenar todas las piezas </w:t>
       </w:r>
       <w:r>
         <w:rPr>
@@ -3162,6 +3341,7 @@
         </w:rPr>
       </w:pPr>
       <w:bookmarkStart w:id="4" w:name="_Toc22847972"/>
+      <w:proofErr w:type="spellStart"/>
       <w:r>
         <w:rPr>
           <w:rFonts w:ascii="Times New Roman" w:hAnsi="Times New Roman" w:cs="Times New Roman"/>
@@ -3170,7 +3350,18 @@
           <w:sz w:val="24"/>
           <w:szCs w:val="24"/>
         </w:rPr>
-        <w:t>Heurística Finite-Next-Fit (FNF)</w:t>
+        <w:t>Heurística</w:t>
+      </w:r>
+      <w:proofErr w:type="spellEnd"/>
+      <w:r>
+        <w:rPr>
+          <w:rFonts w:ascii="Times New Roman" w:hAnsi="Times New Roman" w:cs="Times New Roman"/>
+          <w:b/>
+          <w:color w:val="auto"/>
+          <w:sz w:val="24"/>
+          <w:szCs w:val="24"/>
+        </w:rPr>
+        <w:t xml:space="preserve"> Finite-Next-Fit (FNF)</w:t>
       </w:r>
       <w:bookmarkEnd w:id="4"/>
     </w:p>
@@ -3190,7 +3381,21 @@
         <w:rPr>
           <w:lang w:val="es-PE"/>
         </w:rPr>
-        <w:t>Inicialmente se tienen todos los contenedores vacíos. Se empieza con el primer el primer ítem (i=1). Si el contenedor j tiene capacidad suficiente para albergar a la pieza i, ésta es asignada al contenedor j y se consideraría en ítem i+1. Si, en cambio, no tuviera la capacidad se pasaría a considerar el contenedor j+1. Este proceso continuaría hasta asignar los n ítems. Esta heurística nunca reconsidera los contenedores que han sido rechazados, lo que deja espacio para la mejora.</w:t>
+        <w:t xml:space="preserve">Inicialmente se tienen todos los contenedores vacíos. Se empieza con el primer el primer ítem (i=1). Si el contenedor j tiene capacidad suficiente para albergar a la pieza i, ésta es asignada al contenedor j y se consideraría en ítem i+1. Si, en cambio, no tuviera la capacidad se pasaría a considerar el contenedor j+1. Este proceso continuaría hasta asignar </w:t>
+      </w:r>
+      <w:proofErr w:type="gramStart"/>
+      <w:r>
+        <w:rPr>
+          <w:lang w:val="es-PE"/>
+        </w:rPr>
+        <w:t>los</w:t>
+      </w:r>
+      <w:proofErr w:type="gramEnd"/>
+      <w:r>
+        <w:rPr>
+          <w:lang w:val="es-PE"/>
+        </w:rPr>
+        <w:t xml:space="preserve"> n ítems. Esta heurística nunca reconsidera los contenedores que han sido rechazados, lo que deja espacio para la mejora.</w:t>
       </w:r>
     </w:p>
     <w:p>
@@ -3218,31 +3423,84 @@
           <w:u w:val="single"/>
           <w:lang w:val="es-PE" w:eastAsia="es-PE"/>
         </w:rPr>
-        <w:t>ante</w:t>
-      </w:r>
-      <w:bookmarkStart w:id="5" w:name="_GoBack"/>
-      <w:bookmarkEnd w:id="5"/>
-      <w:r>
-        <w:rPr>
-          <w:color w:val="000000"/>
-          <w:u w:val="single"/>
+        <w:t>anteriores</w:t>
+      </w:r>
+      <w:r>
+        <w:rPr>
+          <w:color w:val="000000"/>
           <w:lang w:val="es-PE" w:eastAsia="es-PE"/>
         </w:rPr>
-        <w:t>riores</w:t>
+        <w:t xml:space="preserve"> se utilizarán de la siguiente manera para el empaquetado tridimensional. En primer lugar, los ítems serán ordenados de manera decrecie</w:t>
       </w:r>
       <w:r>
         <w:rPr>
           <w:color w:val="000000"/>
           <w:lang w:val="es-PE" w:eastAsia="es-PE"/>
         </w:rPr>
-        <w:t xml:space="preserve"> se utilizarán de la siguiente manera para el empaquetado tridimensional. En primer lugar, los ítems serán ordenados de manera decrecie</w:t>
-      </w:r>
+        <w:t xml:space="preserve">nte por el volumen de cada uno, como la heurística BL lo hacía en 2D, pero con áreas. En segunda lugar, la heurística  de </w:t>
+      </w:r>
+      <w:proofErr w:type="spellStart"/>
       <w:r>
         <w:rPr>
           <w:color w:val="000000"/>
           <w:lang w:val="es-PE" w:eastAsia="es-PE"/>
         </w:rPr>
-        <w:t>nte por el volumen de cada uno, como la heurística BL lo hacía en 2D, pero con áreas. En segunda lugar, la heurística  de Finite Next Fit será aplicada de igual forma, ya que está no varía.</w:t>
+        <w:t>Finite</w:t>
+      </w:r>
+      <w:proofErr w:type="spellEnd"/>
+      <w:r>
+        <w:rPr>
+          <w:color w:val="000000"/>
+          <w:lang w:val="es-PE" w:eastAsia="es-PE"/>
+        </w:rPr>
+        <w:t xml:space="preserve"> </w:t>
+      </w:r>
+      <w:proofErr w:type="spellStart"/>
+      <w:r>
+        <w:rPr>
+          <w:color w:val="000000"/>
+          <w:lang w:val="es-PE" w:eastAsia="es-PE"/>
+        </w:rPr>
+        <w:t>Next</w:t>
+      </w:r>
+      <w:proofErr w:type="spellEnd"/>
+      <w:r>
+        <w:rPr>
+          <w:color w:val="000000"/>
+          <w:lang w:val="es-PE" w:eastAsia="es-PE"/>
+        </w:rPr>
+        <w:t xml:space="preserve"> </w:t>
+      </w:r>
+      <w:proofErr w:type="spellStart"/>
+      <w:r>
+        <w:rPr>
+          <w:color w:val="000000"/>
+          <w:lang w:val="es-PE" w:eastAsia="es-PE"/>
+        </w:rPr>
+        <w:t>Fit</w:t>
+      </w:r>
+      <w:proofErr w:type="spellEnd"/>
+      <w:r>
+        <w:rPr>
+          <w:color w:val="000000"/>
+          <w:lang w:val="es-PE" w:eastAsia="es-PE"/>
+        </w:rPr>
+        <w:t xml:space="preserve"> será aplicada de igual forma, ya </w:t>
+      </w:r>
+      <w:r>
+        <w:rPr>
+          <w:color w:val="000000"/>
+          <w:lang w:val="es-PE" w:eastAsia="es-PE"/>
+        </w:rPr>
+        <w:lastRenderedPageBreak/>
+        <w:t>que está no varía.</w:t>
+      </w:r>
+      <w:r>
+        <w:rPr>
+          <w:color w:val="000000"/>
+          <w:lang w:val="es-PE" w:eastAsia="es-PE"/>
+        </w:rPr>
+        <w:t xml:space="preserve"> Y por último, cada caja será colocada uno encima de otro, en forma de tira.</w:t>
       </w:r>
     </w:p>
     <w:p>
@@ -3264,7 +3522,7 @@
           <w:szCs w:val="24"/>
         </w:rPr>
       </w:pPr>
-      <w:bookmarkStart w:id="6" w:name="_Toc22847973"/>
+      <w:bookmarkStart w:id="5" w:name="_Toc22847973"/>
       <w:r>
         <w:rPr>
           <w:rFonts w:ascii="Times New Roman" w:hAnsi="Times New Roman" w:cs="Times New Roman"/>
@@ -3285,6 +3543,7 @@
         </w:rPr>
         <w:t xml:space="preserve"> </w:t>
       </w:r>
+      <w:proofErr w:type="spellStart"/>
       <w:r>
         <w:rPr>
           <w:rFonts w:ascii="Times New Roman" w:hAnsi="Times New Roman" w:cs="Times New Roman"/>
@@ -3293,9 +3552,20 @@
           <w:sz w:val="24"/>
           <w:szCs w:val="24"/>
         </w:rPr>
-        <w:t>Algoritmo 2:</w:t>
-      </w:r>
-      <w:bookmarkEnd w:id="6"/>
+        <w:t>Algoritmo</w:t>
+      </w:r>
+      <w:proofErr w:type="spellEnd"/>
+      <w:r>
+        <w:rPr>
+          <w:rFonts w:ascii="Times New Roman" w:hAnsi="Times New Roman" w:cs="Times New Roman"/>
+          <w:b/>
+          <w:color w:val="auto"/>
+          <w:sz w:val="24"/>
+          <w:szCs w:val="24"/>
+        </w:rPr>
+        <w:t xml:space="preserve"> 2:</w:t>
+      </w:r>
+      <w:bookmarkEnd w:id="5"/>
       <w:r>
         <w:rPr>
           <w:rFonts w:ascii="Times New Roman" w:hAnsi="Times New Roman" w:cs="Times New Roman"/>
@@ -3332,7 +3602,8 @@
           <w:szCs w:val="28"/>
         </w:rPr>
       </w:pPr>
-      <w:bookmarkStart w:id="7" w:name="_Toc22847974"/>
+      <w:bookmarkStart w:id="6" w:name="_Toc22847974"/>
+      <w:proofErr w:type="spellStart"/>
       <w:r>
         <w:rPr>
           <w:rFonts w:ascii="Times New Roman" w:hAnsi="Times New Roman" w:cs="Times New Roman"/>
@@ -3343,6 +3614,7 @@
         </w:rPr>
         <w:t>Heurística</w:t>
       </w:r>
+      <w:proofErr w:type="spellEnd"/>
       <w:r>
         <w:rPr>
           <w:rFonts w:ascii="Times New Roman" w:hAnsi="Times New Roman" w:cs="Times New Roman"/>
@@ -3393,7 +3665,7 @@
         </w:rPr>
         <w:t>)</w:t>
       </w:r>
-      <w:bookmarkEnd w:id="7"/>
+      <w:bookmarkEnd w:id="6"/>
     </w:p>
     <w:p>
       <w:pPr>
@@ -3509,8 +3781,17 @@
           <w:color w:val="000000"/>
           <w:lang w:val="es-PE"/>
         </w:rPr>
-        <w:t xml:space="preserve"> forma parte de la heurística basada en niveles de Strip Packing Problem, que tiene como idea central la colocación de rectángulos en niveles , es decir, cortes paralelos de guillotina en todo el ancho de la tira. Esta heurística fue propuesta por Coffman Jr en 1980. El algoritmo clasifica los ítems (rectángulos) por altura de manera decreciente, donde el ítem con mayor altura define la altura de cada nivel, y los coloca uno por uno en el nivel actual y en la posición más a la izquierda. Se cambiará de nivel cuando en el nivel actual no se tiene suficiente espacio para acomodar al siguiente rectángulo, donde este pasará al nivel superior colocado en la posición más a la izquierda.</w:t>
-      </w:r>
+        <w:t xml:space="preserve"> forma parte de la heurística basada en niveles de </w:t>
+      </w:r>
+      <w:proofErr w:type="spellStart"/>
+      <w:r>
+        <w:rPr>
+          <w:color w:val="000000"/>
+          <w:lang w:val="es-PE"/>
+        </w:rPr>
+        <w:t>Strip</w:t>
+      </w:r>
+      <w:proofErr w:type="spellEnd"/>
       <w:r>
         <w:rPr>
           <w:color w:val="000000"/>
@@ -3518,12 +3799,163 @@
         </w:rPr>
         <w:t xml:space="preserve"> </w:t>
       </w:r>
-      <w:r>
-        <w:rPr>
-          <w:color w:val="000000"/>
-          <w:lang w:val="es-PE"/>
-        </w:rPr>
-        <w:t>Para este caso, se realizará la implementación de esta heurística que será dirigida a problemas reales de forma tridimensional (3D), donde tanto el contenedor como los items serán manipulados con los ejes X, Y y Z. Esta heurística permitirá ordenar por altura los ítems y se colocará de manera descendente apegada, en primera instancia, hacia el eje Y y hacia la derecha, apilandolos hasta que ya no quepa otro ítem. Es ahí donde el siguiente ítem pasará a colocarse en la posición X que tendrá el valor del ítem con mayor largo que ha sido colocado hasta el momento y se repetirá el proceso hasta que ya no pueda entrar otro ítem en el contenedor.</w:t>
+      <w:proofErr w:type="spellStart"/>
+      <w:r>
+        <w:rPr>
+          <w:color w:val="000000"/>
+          <w:lang w:val="es-PE"/>
+        </w:rPr>
+        <w:t>Packing</w:t>
+      </w:r>
+      <w:proofErr w:type="spellEnd"/>
+      <w:r>
+        <w:rPr>
+          <w:color w:val="000000"/>
+          <w:lang w:val="es-PE"/>
+        </w:rPr>
+        <w:t xml:space="preserve"> </w:t>
+      </w:r>
+      <w:proofErr w:type="spellStart"/>
+      <w:r>
+        <w:rPr>
+          <w:color w:val="000000"/>
+          <w:lang w:val="es-PE"/>
+        </w:rPr>
+        <w:t>Problem</w:t>
+      </w:r>
+      <w:proofErr w:type="spellEnd"/>
+      <w:r>
+        <w:rPr>
+          <w:color w:val="000000"/>
+          <w:lang w:val="es-PE"/>
+        </w:rPr>
+        <w:t xml:space="preserve">, que tiene como idea central la colocación de rectángulos en </w:t>
+      </w:r>
+      <w:proofErr w:type="gramStart"/>
+      <w:r>
+        <w:rPr>
+          <w:color w:val="000000"/>
+          <w:lang w:val="es-PE"/>
+        </w:rPr>
+        <w:t>niveles ,</w:t>
+      </w:r>
+      <w:proofErr w:type="gramEnd"/>
+      <w:r>
+        <w:rPr>
+          <w:color w:val="000000"/>
+          <w:lang w:val="es-PE"/>
+        </w:rPr>
+        <w:t xml:space="preserve"> es decir, cortes paralelos de guillotina en todo el ancho de la tira. Esta heurística fue propuesta por </w:t>
+      </w:r>
+      <w:proofErr w:type="spellStart"/>
+      <w:r>
+        <w:rPr>
+          <w:color w:val="000000"/>
+          <w:lang w:val="es-PE"/>
+        </w:rPr>
+        <w:t>Coffman</w:t>
+      </w:r>
+      <w:proofErr w:type="spellEnd"/>
+      <w:r>
+        <w:rPr>
+          <w:color w:val="000000"/>
+          <w:lang w:val="es-PE"/>
+        </w:rPr>
+        <w:t xml:space="preserve"> </w:t>
+      </w:r>
+      <w:proofErr w:type="spellStart"/>
+      <w:r>
+        <w:rPr>
+          <w:color w:val="000000"/>
+          <w:lang w:val="es-PE"/>
+        </w:rPr>
+        <w:t>Jr</w:t>
+      </w:r>
+      <w:proofErr w:type="spellEnd"/>
+      <w:r>
+        <w:rPr>
+          <w:color w:val="000000"/>
+          <w:lang w:val="es-PE"/>
+        </w:rPr>
+        <w:t xml:space="preserve"> en 1980. El algoritmo clasifica los ítems (rectángulos) por altura de manera decreciente, donde el ítem con mayor altura define la altura de cada nivel, y los coloca uno por uno en el nivel actual y en la posición más a la izquierda. Se cambiará de nivel cuando en el nivel actual no se tiene suficiente espacio para acomodar al siguiente rectángulo, donde este pasará al nivel superior colocado en la posición más a la izquierda.</w:t>
+      </w:r>
+      <w:r>
+        <w:rPr>
+          <w:color w:val="000000"/>
+          <w:lang w:val="es-PE"/>
+        </w:rPr>
+        <w:t xml:space="preserve"> </w:t>
+      </w:r>
+      <w:r>
+        <w:rPr>
+          <w:color w:val="000000"/>
+          <w:lang w:val="es-PE"/>
+        </w:rPr>
+        <w:t xml:space="preserve">Para este caso, se realizará la implementación de esta heurística que será dirigida a problemas reales de forma tridimensional (3D), donde tanto el contenedor como los </w:t>
+      </w:r>
+      <w:proofErr w:type="spellStart"/>
+      <w:r>
+        <w:rPr>
+          <w:color w:val="000000"/>
+          <w:lang w:val="es-PE"/>
+        </w:rPr>
+        <w:t>items</w:t>
+      </w:r>
+      <w:proofErr w:type="spellEnd"/>
+      <w:r>
+        <w:rPr>
+          <w:color w:val="000000"/>
+          <w:lang w:val="es-PE"/>
+        </w:rPr>
+        <w:t xml:space="preserve"> serán manipulados con los ejes X, Y </w:t>
+      </w:r>
+      <w:proofErr w:type="spellStart"/>
+      <w:r>
+        <w:rPr>
+          <w:color w:val="000000"/>
+          <w:lang w:val="es-PE"/>
+        </w:rPr>
+        <w:t>y</w:t>
+      </w:r>
+      <w:proofErr w:type="spellEnd"/>
+      <w:r>
+        <w:rPr>
+          <w:color w:val="000000"/>
+          <w:lang w:val="es-PE"/>
+        </w:rPr>
+        <w:t xml:space="preserve"> Z. Esta heurística permitirá ordenar por altura los ítems y se colocará de manera descendente apegada, en primera instancia, hacia el eje Y </w:t>
+      </w:r>
+      <w:proofErr w:type="spellStart"/>
+      <w:r>
+        <w:rPr>
+          <w:color w:val="000000"/>
+          <w:lang w:val="es-PE"/>
+        </w:rPr>
+        <w:t>y</w:t>
+      </w:r>
+      <w:proofErr w:type="spellEnd"/>
+      <w:r>
+        <w:rPr>
+          <w:color w:val="000000"/>
+          <w:lang w:val="es-PE"/>
+        </w:rPr>
+        <w:t xml:space="preserve"> hacia la derecha, </w:t>
+      </w:r>
+      <w:proofErr w:type="spellStart"/>
+      <w:r>
+        <w:rPr>
+          <w:color w:val="000000"/>
+          <w:lang w:val="es-PE"/>
+        </w:rPr>
+        <w:t>apilandolos</w:t>
+      </w:r>
+      <w:proofErr w:type="spellEnd"/>
+      <w:r>
+        <w:rPr>
+          <w:color w:val="000000"/>
+          <w:lang w:val="es-PE"/>
+        </w:rPr>
+        <w:t xml:space="preserve"> hasta que ya no quepa otro ítem. Es ahí donde el siguiente ítem pasará a colocarse en la posición X que tendrá el valor del ítem con mayor largo que ha sido colocado hasta el momento y se repetirá el proceso hasta que ya no pueda entrar otro ítem en el contenedor.</w:t>
       </w:r>
     </w:p>
     <w:p>
@@ -3558,7 +3990,6 @@
           <w:noProof/>
           <w:lang w:val="es-PE" w:eastAsia="es-PE"/>
         </w:rPr>
-        <w:lastRenderedPageBreak/>
         <w:drawing>
           <wp:anchor distT="0" distB="0" distL="114300" distR="114300" simplePos="0" relativeHeight="251660288" behindDoc="0" locked="0" layoutInCell="1" allowOverlap="1">
             <wp:simplePos x="0" y="0"/>
@@ -3720,7 +4151,7 @@
           <w:lang w:val="es-PE"/>
         </w:rPr>
       </w:pPr>
-      <w:bookmarkStart w:id="8" w:name="_Toc22847975"/>
+      <w:bookmarkStart w:id="7" w:name="_Toc22847975"/>
       <w:r>
         <w:rPr>
           <w:rFonts w:ascii="Times New Roman" w:hAnsi="Times New Roman" w:cs="Times New Roman"/>
@@ -3754,7 +4185,7 @@
         </w:rPr>
         <w:t>Algoritmo 3:</w:t>
       </w:r>
-      <w:bookmarkEnd w:id="8"/>
+      <w:bookmarkEnd w:id="7"/>
     </w:p>
     <w:p>
       <w:pPr>
@@ -3936,7 +4367,8 @@
           <w:szCs w:val="28"/>
         </w:rPr>
       </w:pPr>
-      <w:bookmarkStart w:id="9" w:name="_Toc22847976"/>
+      <w:bookmarkStart w:id="8" w:name="_Toc22847976"/>
+      <w:proofErr w:type="spellStart"/>
       <w:r>
         <w:rPr>
           <w:rFonts w:ascii="Times New Roman" w:hAnsi="Times New Roman" w:cs="Times New Roman"/>
@@ -3946,9 +4378,9 @@
           <w:szCs w:val="28"/>
         </w:rPr>
         <w:lastRenderedPageBreak/>
-        <w:t>Aporte: Demuestra ética profesional</w:t>
-      </w:r>
-      <w:bookmarkEnd w:id="9"/>
+        <w:t>Aporte</w:t>
+      </w:r>
+      <w:proofErr w:type="spellEnd"/>
       <w:r>
         <w:rPr>
           <w:rFonts w:ascii="Times New Roman" w:hAnsi="Times New Roman" w:cs="Times New Roman"/>
@@ -3957,200 +4389,895 @@
           <w:sz w:val="28"/>
           <w:szCs w:val="28"/>
         </w:rPr>
+        <w:t xml:space="preserve">: </w:t>
+      </w:r>
+      <w:proofErr w:type="spellStart"/>
+      <w:r>
+        <w:rPr>
+          <w:rFonts w:ascii="Times New Roman" w:hAnsi="Times New Roman" w:cs="Times New Roman"/>
+          <w:b/>
+          <w:color w:val="auto"/>
+          <w:sz w:val="28"/>
+          <w:szCs w:val="28"/>
+        </w:rPr>
+        <w:t>Demuestra</w:t>
+      </w:r>
+      <w:proofErr w:type="spellEnd"/>
+      <w:r>
+        <w:rPr>
+          <w:rFonts w:ascii="Times New Roman" w:hAnsi="Times New Roman" w:cs="Times New Roman"/>
+          <w:b/>
+          <w:color w:val="auto"/>
+          <w:sz w:val="28"/>
+          <w:szCs w:val="28"/>
+        </w:rPr>
         <w:t xml:space="preserve"> </w:t>
       </w:r>
-    </w:p>
-    <w:p>
-      <w:pPr>
-        <w:spacing w:line="276" w:lineRule="auto"/>
-        <w:rPr>
-          <w:rFonts w:ascii="Times New Roman" w:hAnsi="Times New Roman" w:cs="Times New Roman"/>
-          <w:b/>
-          <w:sz w:val="28"/>
-          <w:szCs w:val="28"/>
-          <w:lang w:val="es-PE"/>
-        </w:rPr>
-      </w:pPr>
-    </w:p>
-    <w:p>
-      <w:pPr>
-        <w:spacing w:line="276" w:lineRule="auto"/>
-        <w:rPr>
-          <w:rFonts w:ascii="Times New Roman" w:hAnsi="Times New Roman" w:cs="Times New Roman"/>
-          <w:b/>
-          <w:sz w:val="28"/>
-          <w:szCs w:val="28"/>
-          <w:lang w:val="es-PE"/>
-        </w:rPr>
-      </w:pPr>
-    </w:p>
-    <w:p>
-      <w:pPr>
-        <w:spacing w:line="276" w:lineRule="auto"/>
-        <w:rPr>
-          <w:rFonts w:ascii="Times New Roman" w:hAnsi="Times New Roman" w:cs="Times New Roman"/>
-          <w:b/>
-          <w:sz w:val="28"/>
-          <w:szCs w:val="28"/>
-          <w:lang w:val="es-PE"/>
-        </w:rPr>
-      </w:pPr>
-    </w:p>
-    <w:p>
-      <w:pPr>
-        <w:spacing w:line="276" w:lineRule="auto"/>
-        <w:rPr>
-          <w:rFonts w:ascii="Times New Roman" w:hAnsi="Times New Roman" w:cs="Times New Roman"/>
-          <w:b/>
-          <w:sz w:val="28"/>
-          <w:szCs w:val="28"/>
-          <w:lang w:val="es-PE"/>
-        </w:rPr>
-      </w:pPr>
-    </w:p>
-    <w:p>
-      <w:pPr>
-        <w:spacing w:line="276" w:lineRule="auto"/>
-        <w:rPr>
-          <w:rFonts w:ascii="Times New Roman" w:hAnsi="Times New Roman" w:cs="Times New Roman"/>
-          <w:b/>
-          <w:sz w:val="28"/>
-          <w:szCs w:val="28"/>
-          <w:lang w:val="es-PE"/>
-        </w:rPr>
-      </w:pPr>
-    </w:p>
-    <w:p>
-      <w:pPr>
-        <w:spacing w:line="276" w:lineRule="auto"/>
-        <w:rPr>
-          <w:rFonts w:ascii="Times New Roman" w:hAnsi="Times New Roman" w:cs="Times New Roman"/>
-          <w:b/>
-          <w:sz w:val="28"/>
-          <w:szCs w:val="28"/>
-          <w:lang w:val="es-PE"/>
-        </w:rPr>
-      </w:pPr>
-    </w:p>
-    <w:p>
-      <w:pPr>
-        <w:spacing w:line="276" w:lineRule="auto"/>
-        <w:rPr>
-          <w:rFonts w:ascii="Times New Roman" w:hAnsi="Times New Roman" w:cs="Times New Roman"/>
-          <w:b/>
-          <w:sz w:val="28"/>
-          <w:szCs w:val="28"/>
-          <w:lang w:val="es-PE"/>
-        </w:rPr>
-      </w:pPr>
-    </w:p>
-    <w:p>
-      <w:pPr>
-        <w:spacing w:line="276" w:lineRule="auto"/>
-        <w:rPr>
-          <w:rFonts w:ascii="Times New Roman" w:hAnsi="Times New Roman" w:cs="Times New Roman"/>
-          <w:b/>
-          <w:sz w:val="28"/>
-          <w:szCs w:val="28"/>
-          <w:lang w:val="es-PE"/>
-        </w:rPr>
-      </w:pPr>
-    </w:p>
-    <w:p>
-      <w:pPr>
-        <w:spacing w:line="276" w:lineRule="auto"/>
-        <w:rPr>
-          <w:rFonts w:ascii="Times New Roman" w:hAnsi="Times New Roman" w:cs="Times New Roman"/>
-          <w:b/>
-          <w:sz w:val="28"/>
-          <w:szCs w:val="28"/>
-          <w:lang w:val="es-PE"/>
-        </w:rPr>
-      </w:pPr>
-    </w:p>
-    <w:p>
-      <w:pPr>
-        <w:spacing w:line="276" w:lineRule="auto"/>
-        <w:rPr>
-          <w:rFonts w:ascii="Times New Roman" w:hAnsi="Times New Roman" w:cs="Times New Roman"/>
-          <w:b/>
-          <w:sz w:val="28"/>
-          <w:szCs w:val="28"/>
-          <w:lang w:val="es-PE"/>
-        </w:rPr>
-      </w:pPr>
-    </w:p>
-    <w:p>
-      <w:pPr>
-        <w:spacing w:line="276" w:lineRule="auto"/>
-        <w:rPr>
-          <w:rFonts w:ascii="Times New Roman" w:hAnsi="Times New Roman" w:cs="Times New Roman"/>
-          <w:b/>
-          <w:sz w:val="28"/>
-          <w:szCs w:val="28"/>
-          <w:lang w:val="es-PE"/>
-        </w:rPr>
-      </w:pPr>
-    </w:p>
-    <w:p>
-      <w:pPr>
-        <w:spacing w:line="276" w:lineRule="auto"/>
-        <w:rPr>
-          <w:rFonts w:ascii="Times New Roman" w:hAnsi="Times New Roman" w:cs="Times New Roman"/>
-          <w:b/>
-          <w:sz w:val="28"/>
-          <w:szCs w:val="28"/>
-          <w:lang w:val="es-PE"/>
-        </w:rPr>
-      </w:pPr>
-    </w:p>
-    <w:p>
-      <w:pPr>
-        <w:spacing w:line="276" w:lineRule="auto"/>
-        <w:rPr>
-          <w:rFonts w:ascii="Times New Roman" w:hAnsi="Times New Roman" w:cs="Times New Roman"/>
-          <w:b/>
-          <w:sz w:val="28"/>
-          <w:szCs w:val="28"/>
-          <w:lang w:val="es-PE"/>
-        </w:rPr>
-      </w:pPr>
-    </w:p>
-    <w:p>
-      <w:pPr>
-        <w:spacing w:line="276" w:lineRule="auto"/>
-        <w:rPr>
-          <w:rFonts w:ascii="Times New Roman" w:hAnsi="Times New Roman" w:cs="Times New Roman"/>
-          <w:b/>
-          <w:sz w:val="28"/>
-          <w:szCs w:val="28"/>
-          <w:lang w:val="es-PE"/>
-        </w:rPr>
-      </w:pPr>
-    </w:p>
-    <w:p>
-      <w:pPr>
-        <w:spacing w:line="276" w:lineRule="auto"/>
-        <w:rPr>
-          <w:rFonts w:ascii="Times New Roman" w:hAnsi="Times New Roman" w:cs="Times New Roman"/>
-          <w:b/>
-          <w:sz w:val="28"/>
-          <w:szCs w:val="28"/>
-          <w:lang w:val="es-PE"/>
-        </w:rPr>
-      </w:pPr>
-    </w:p>
-    <w:p>
-      <w:pPr>
-        <w:spacing w:line="276" w:lineRule="auto"/>
-        <w:rPr>
-          <w:rFonts w:ascii="Times New Roman" w:hAnsi="Times New Roman" w:cs="Times New Roman"/>
-          <w:b/>
-          <w:sz w:val="28"/>
-          <w:szCs w:val="28"/>
-          <w:lang w:val="es-PE"/>
-        </w:rPr>
-      </w:pPr>
+      <w:proofErr w:type="spellStart"/>
+      <w:r>
+        <w:rPr>
+          <w:rFonts w:ascii="Times New Roman" w:hAnsi="Times New Roman" w:cs="Times New Roman"/>
+          <w:b/>
+          <w:color w:val="auto"/>
+          <w:sz w:val="28"/>
+          <w:szCs w:val="28"/>
+        </w:rPr>
+        <w:t>ética</w:t>
+      </w:r>
+      <w:proofErr w:type="spellEnd"/>
+      <w:r>
+        <w:rPr>
+          <w:rFonts w:ascii="Times New Roman" w:hAnsi="Times New Roman" w:cs="Times New Roman"/>
+          <w:b/>
+          <w:color w:val="auto"/>
+          <w:sz w:val="28"/>
+          <w:szCs w:val="28"/>
+        </w:rPr>
+        <w:t xml:space="preserve"> </w:t>
+      </w:r>
+      <w:proofErr w:type="spellStart"/>
+      <w:r>
+        <w:rPr>
+          <w:rFonts w:ascii="Times New Roman" w:hAnsi="Times New Roman" w:cs="Times New Roman"/>
+          <w:b/>
+          <w:color w:val="auto"/>
+          <w:sz w:val="28"/>
+          <w:szCs w:val="28"/>
+        </w:rPr>
+        <w:t>profesional</w:t>
+      </w:r>
+      <w:bookmarkEnd w:id="8"/>
+      <w:proofErr w:type="spellEnd"/>
+      <w:r>
+        <w:rPr>
+          <w:rFonts w:ascii="Times New Roman" w:hAnsi="Times New Roman" w:cs="Times New Roman"/>
+          <w:b/>
+          <w:color w:val="auto"/>
+          <w:sz w:val="28"/>
+          <w:szCs w:val="28"/>
+        </w:rPr>
+        <w:t xml:space="preserve"> </w:t>
+      </w:r>
+    </w:p>
+    <w:p/>
+    <w:p>
+      <w:pPr>
+        <w:ind w:left="720"/>
+        <w:rPr>
+          <w:rFonts w:ascii="Times New Roman" w:eastAsia="Times New Roman" w:hAnsi="Times New Roman" w:cs="Times New Roman"/>
+          <w:color w:val="000000"/>
+          <w:sz w:val="24"/>
+          <w:szCs w:val="24"/>
+          <w:lang w:val="es-PE"/>
+        </w:rPr>
+      </w:pPr>
+    </w:p>
+    <w:p>
+      <w:pPr>
+        <w:spacing w:line="480" w:lineRule="auto"/>
+        <w:ind w:left="720"/>
+        <w:rPr>
+          <w:rFonts w:ascii="Times New Roman" w:eastAsia="Times New Roman" w:hAnsi="Times New Roman" w:cs="Times New Roman"/>
+          <w:color w:val="000000"/>
+          <w:sz w:val="24"/>
+          <w:szCs w:val="24"/>
+          <w:lang w:val="es-PE"/>
+        </w:rPr>
+      </w:pPr>
+      <w:proofErr w:type="spellStart"/>
+      <w:r>
+        <w:rPr>
+          <w:rFonts w:ascii="Times New Roman" w:eastAsia="Times New Roman" w:hAnsi="Times New Roman" w:cs="Times New Roman"/>
+          <w:color w:val="000000"/>
+          <w:sz w:val="24"/>
+          <w:szCs w:val="24"/>
+          <w:lang w:val="es-PE"/>
+        </w:rPr>
+        <w:t>Ya</w:t>
+      </w:r>
+      <w:proofErr w:type="spellEnd"/>
+      <w:r>
+        <w:rPr>
+          <w:rFonts w:ascii="Times New Roman" w:eastAsia="Times New Roman" w:hAnsi="Times New Roman" w:cs="Times New Roman"/>
+          <w:color w:val="000000"/>
+          <w:sz w:val="24"/>
+          <w:szCs w:val="24"/>
+          <w:lang w:val="es-PE"/>
+        </w:rPr>
+        <w:t xml:space="preserve"> </w:t>
+      </w:r>
+      <w:proofErr w:type="spellStart"/>
+      <w:r>
+        <w:rPr>
+          <w:rFonts w:ascii="Times New Roman" w:eastAsia="Times New Roman" w:hAnsi="Times New Roman" w:cs="Times New Roman"/>
+          <w:color w:val="000000"/>
+          <w:sz w:val="24"/>
+          <w:szCs w:val="24"/>
+          <w:lang w:val="es-PE"/>
+        </w:rPr>
+        <w:t>implementado</w:t>
+      </w:r>
+      <w:proofErr w:type="spellEnd"/>
+      <w:r>
+        <w:rPr>
+          <w:rFonts w:ascii="Times New Roman" w:eastAsia="Times New Roman" w:hAnsi="Times New Roman" w:cs="Times New Roman"/>
+          <w:color w:val="000000"/>
+          <w:sz w:val="24"/>
+          <w:szCs w:val="24"/>
+          <w:lang w:val="es-PE"/>
+        </w:rPr>
+        <w:t xml:space="preserve"> </w:t>
+      </w:r>
+      <w:proofErr w:type="spellStart"/>
+      <w:r>
+        <w:rPr>
+          <w:rFonts w:ascii="Times New Roman" w:eastAsia="Times New Roman" w:hAnsi="Times New Roman" w:cs="Times New Roman"/>
+          <w:color w:val="000000"/>
+          <w:sz w:val="24"/>
+          <w:szCs w:val="24"/>
+          <w:lang w:val="es-PE"/>
+        </w:rPr>
+        <w:t>los</w:t>
+      </w:r>
+      <w:proofErr w:type="spellEnd"/>
+      <w:r>
+        <w:rPr>
+          <w:rFonts w:ascii="Times New Roman" w:eastAsia="Times New Roman" w:hAnsi="Times New Roman" w:cs="Times New Roman"/>
+          <w:color w:val="000000"/>
+          <w:sz w:val="24"/>
+          <w:szCs w:val="24"/>
+          <w:lang w:val="es-PE"/>
+        </w:rPr>
+        <w:t xml:space="preserve"> </w:t>
+      </w:r>
+      <w:proofErr w:type="spellStart"/>
+      <w:r>
+        <w:rPr>
+          <w:rFonts w:ascii="Times New Roman" w:eastAsia="Times New Roman" w:hAnsi="Times New Roman" w:cs="Times New Roman"/>
+          <w:color w:val="000000"/>
+          <w:sz w:val="24"/>
+          <w:szCs w:val="24"/>
+          <w:lang w:val="es-PE"/>
+        </w:rPr>
+        <w:t>algoritmos</w:t>
+      </w:r>
+      <w:proofErr w:type="spellEnd"/>
+      <w:r>
+        <w:rPr>
+          <w:rFonts w:ascii="Times New Roman" w:eastAsia="Times New Roman" w:hAnsi="Times New Roman" w:cs="Times New Roman"/>
+          <w:color w:val="000000"/>
+          <w:sz w:val="24"/>
+          <w:szCs w:val="24"/>
+          <w:lang w:val="es-PE"/>
+        </w:rPr>
+        <w:t xml:space="preserve"> de empaquetamiento tridimensional, lo sigui</w:t>
+      </w:r>
+      <w:r>
+        <w:rPr>
+          <w:rFonts w:ascii="Times New Roman" w:eastAsia="Times New Roman" w:hAnsi="Times New Roman" w:cs="Times New Roman"/>
+          <w:color w:val="000000"/>
+          <w:sz w:val="24"/>
+          <w:szCs w:val="24"/>
+          <w:lang w:val="es-PE"/>
+        </w:rPr>
+        <w:t>ente y lo más</w:t>
+      </w:r>
+      <w:r>
+        <w:rPr>
+          <w:rFonts w:ascii="Times New Roman" w:eastAsia="Times New Roman" w:hAnsi="Times New Roman" w:cs="Times New Roman"/>
+          <w:color w:val="000000"/>
+          <w:sz w:val="24"/>
+          <w:szCs w:val="24"/>
+          <w:lang w:val="es-PE"/>
+        </w:rPr>
+        <w:t xml:space="preserve"> primordial es analizar la complejidad </w:t>
+      </w:r>
+      <w:r>
+        <w:rPr>
+          <w:rFonts w:ascii="Times New Roman" w:eastAsia="Times New Roman" w:hAnsi="Times New Roman" w:cs="Times New Roman"/>
+          <w:color w:val="000000"/>
+          <w:sz w:val="24"/>
+          <w:szCs w:val="24"/>
+          <w:lang w:val="es-PE"/>
+        </w:rPr>
+        <w:t>algorítmica</w:t>
+      </w:r>
+      <w:r>
+        <w:rPr>
+          <w:rFonts w:ascii="Times New Roman" w:eastAsia="Times New Roman" w:hAnsi="Times New Roman" w:cs="Times New Roman"/>
+          <w:color w:val="000000"/>
+          <w:sz w:val="24"/>
+          <w:szCs w:val="24"/>
+          <w:lang w:val="es-PE"/>
+        </w:rPr>
+        <w:t xml:space="preserve"> de </w:t>
+      </w:r>
+      <w:proofErr w:type="spellStart"/>
+      <w:r>
+        <w:rPr>
+          <w:rFonts w:ascii="Times New Roman" w:eastAsia="Times New Roman" w:hAnsi="Times New Roman" w:cs="Times New Roman"/>
+          <w:color w:val="000000"/>
+          <w:sz w:val="24"/>
+          <w:szCs w:val="24"/>
+          <w:lang w:val="es-PE"/>
+        </w:rPr>
+        <w:t>cada</w:t>
+      </w:r>
+      <w:proofErr w:type="spellEnd"/>
+      <w:r>
+        <w:rPr>
+          <w:rFonts w:ascii="Times New Roman" w:eastAsia="Times New Roman" w:hAnsi="Times New Roman" w:cs="Times New Roman"/>
+          <w:color w:val="000000"/>
+          <w:sz w:val="24"/>
+          <w:szCs w:val="24"/>
+          <w:lang w:val="es-PE"/>
+        </w:rPr>
+        <w:t xml:space="preserve"> </w:t>
+      </w:r>
+      <w:proofErr w:type="spellStart"/>
+      <w:r>
+        <w:rPr>
+          <w:rFonts w:ascii="Times New Roman" w:eastAsia="Times New Roman" w:hAnsi="Times New Roman" w:cs="Times New Roman"/>
+          <w:color w:val="000000"/>
+          <w:sz w:val="24"/>
+          <w:szCs w:val="24"/>
+          <w:lang w:val="es-PE"/>
+        </w:rPr>
+        <w:t>uno</w:t>
+      </w:r>
+      <w:proofErr w:type="spellEnd"/>
+      <w:r>
+        <w:rPr>
+          <w:rFonts w:ascii="Times New Roman" w:eastAsia="Times New Roman" w:hAnsi="Times New Roman" w:cs="Times New Roman"/>
+          <w:color w:val="000000"/>
+          <w:sz w:val="24"/>
+          <w:szCs w:val="24"/>
+          <w:lang w:val="es-PE"/>
+        </w:rPr>
+        <w:t xml:space="preserve"> de </w:t>
+      </w:r>
+      <w:proofErr w:type="spellStart"/>
+      <w:r>
+        <w:rPr>
+          <w:rFonts w:ascii="Times New Roman" w:eastAsia="Times New Roman" w:hAnsi="Times New Roman" w:cs="Times New Roman"/>
+          <w:color w:val="000000"/>
+          <w:sz w:val="24"/>
+          <w:szCs w:val="24"/>
+          <w:lang w:val="es-PE"/>
+        </w:rPr>
+        <w:t>los</w:t>
+      </w:r>
+      <w:proofErr w:type="spellEnd"/>
+      <w:r>
+        <w:rPr>
+          <w:rFonts w:ascii="Times New Roman" w:eastAsia="Times New Roman" w:hAnsi="Times New Roman" w:cs="Times New Roman"/>
+          <w:color w:val="000000"/>
+          <w:sz w:val="24"/>
+          <w:szCs w:val="24"/>
+          <w:lang w:val="es-PE"/>
+        </w:rPr>
+        <w:t xml:space="preserve"> </w:t>
+      </w:r>
+      <w:proofErr w:type="spellStart"/>
+      <w:r>
+        <w:rPr>
+          <w:rFonts w:ascii="Times New Roman" w:eastAsia="Times New Roman" w:hAnsi="Times New Roman" w:cs="Times New Roman"/>
+          <w:color w:val="000000"/>
+          <w:sz w:val="24"/>
+          <w:szCs w:val="24"/>
+          <w:lang w:val="es-PE"/>
+        </w:rPr>
+        <w:t>algoritmos</w:t>
+      </w:r>
+      <w:proofErr w:type="spellEnd"/>
+      <w:r>
+        <w:rPr>
+          <w:rFonts w:ascii="Times New Roman" w:eastAsia="Times New Roman" w:hAnsi="Times New Roman" w:cs="Times New Roman"/>
+          <w:color w:val="000000"/>
+          <w:sz w:val="24"/>
+          <w:szCs w:val="24"/>
+          <w:lang w:val="es-PE"/>
+        </w:rPr>
+        <w:t xml:space="preserve"> </w:t>
+      </w:r>
+      <w:proofErr w:type="spellStart"/>
+      <w:r>
+        <w:rPr>
+          <w:rFonts w:ascii="Times New Roman" w:eastAsia="Times New Roman" w:hAnsi="Times New Roman" w:cs="Times New Roman"/>
+          <w:color w:val="000000"/>
+          <w:sz w:val="24"/>
+          <w:szCs w:val="24"/>
+          <w:lang w:val="es-PE"/>
+        </w:rPr>
+        <w:t>implementados</w:t>
+      </w:r>
+      <w:proofErr w:type="spellEnd"/>
+      <w:r>
+        <w:rPr>
+          <w:rFonts w:ascii="Times New Roman" w:eastAsia="Times New Roman" w:hAnsi="Times New Roman" w:cs="Times New Roman"/>
+          <w:color w:val="000000"/>
+          <w:sz w:val="24"/>
+          <w:szCs w:val="24"/>
+          <w:lang w:val="es-PE"/>
+        </w:rPr>
+        <w:t xml:space="preserve">, </w:t>
+      </w:r>
+      <w:proofErr w:type="spellStart"/>
+      <w:r>
+        <w:rPr>
+          <w:rFonts w:ascii="Times New Roman" w:eastAsia="Times New Roman" w:hAnsi="Times New Roman" w:cs="Times New Roman"/>
+          <w:color w:val="000000"/>
+          <w:sz w:val="24"/>
+          <w:szCs w:val="24"/>
+          <w:lang w:val="es-PE"/>
+        </w:rPr>
+        <w:t>ya</w:t>
+      </w:r>
+      <w:proofErr w:type="spellEnd"/>
+      <w:r>
+        <w:rPr>
+          <w:rFonts w:ascii="Times New Roman" w:eastAsia="Times New Roman" w:hAnsi="Times New Roman" w:cs="Times New Roman"/>
+          <w:color w:val="000000"/>
+          <w:sz w:val="24"/>
+          <w:szCs w:val="24"/>
+          <w:lang w:val="es-PE"/>
+        </w:rPr>
+        <w:t xml:space="preserve"> que </w:t>
+      </w:r>
+      <w:proofErr w:type="spellStart"/>
+      <w:r>
+        <w:rPr>
+          <w:rFonts w:ascii="Times New Roman" w:eastAsia="Times New Roman" w:hAnsi="Times New Roman" w:cs="Times New Roman"/>
+          <w:color w:val="000000"/>
+          <w:sz w:val="24"/>
+          <w:szCs w:val="24"/>
+          <w:lang w:val="es-PE"/>
+        </w:rPr>
+        <w:t>en</w:t>
+      </w:r>
+      <w:proofErr w:type="spellEnd"/>
+      <w:r>
+        <w:rPr>
+          <w:rFonts w:ascii="Times New Roman" w:eastAsia="Times New Roman" w:hAnsi="Times New Roman" w:cs="Times New Roman"/>
+          <w:color w:val="000000"/>
+          <w:sz w:val="24"/>
+          <w:szCs w:val="24"/>
+          <w:lang w:val="es-PE"/>
+        </w:rPr>
+        <w:t xml:space="preserve"> la </w:t>
+      </w:r>
+      <w:proofErr w:type="spellStart"/>
+      <w:r>
+        <w:rPr>
+          <w:rFonts w:ascii="Times New Roman" w:eastAsia="Times New Roman" w:hAnsi="Times New Roman" w:cs="Times New Roman"/>
+          <w:color w:val="000000"/>
+          <w:sz w:val="24"/>
+          <w:szCs w:val="24"/>
+          <w:lang w:val="es-PE"/>
+        </w:rPr>
+        <w:t>actualidad</w:t>
+      </w:r>
+      <w:proofErr w:type="spellEnd"/>
+      <w:r>
+        <w:rPr>
+          <w:rFonts w:ascii="Times New Roman" w:eastAsia="Times New Roman" w:hAnsi="Times New Roman" w:cs="Times New Roman"/>
+          <w:color w:val="000000"/>
+          <w:sz w:val="24"/>
+          <w:szCs w:val="24"/>
+          <w:lang w:val="es-PE"/>
+        </w:rPr>
+        <w:t xml:space="preserve"> </w:t>
+      </w:r>
+      <w:proofErr w:type="spellStart"/>
+      <w:r>
+        <w:rPr>
+          <w:rFonts w:ascii="Times New Roman" w:eastAsia="Times New Roman" w:hAnsi="Times New Roman" w:cs="Times New Roman"/>
+          <w:color w:val="000000"/>
+          <w:sz w:val="24"/>
+          <w:szCs w:val="24"/>
+          <w:lang w:val="es-PE"/>
+        </w:rPr>
+        <w:t>los</w:t>
+      </w:r>
+      <w:proofErr w:type="spellEnd"/>
+      <w:r>
+        <w:rPr>
+          <w:rFonts w:ascii="Times New Roman" w:eastAsia="Times New Roman" w:hAnsi="Times New Roman" w:cs="Times New Roman"/>
+          <w:color w:val="000000"/>
+          <w:sz w:val="24"/>
+          <w:szCs w:val="24"/>
+          <w:lang w:val="es-PE"/>
+        </w:rPr>
+        <w:t xml:space="preserve"> </w:t>
+      </w:r>
+      <w:proofErr w:type="spellStart"/>
+      <w:r>
+        <w:rPr>
+          <w:rFonts w:ascii="Times New Roman" w:eastAsia="Times New Roman" w:hAnsi="Times New Roman" w:cs="Times New Roman"/>
+          <w:color w:val="000000"/>
+          <w:sz w:val="24"/>
+          <w:szCs w:val="24"/>
+          <w:lang w:val="es-PE"/>
+        </w:rPr>
+        <w:t>algoritmos</w:t>
+      </w:r>
+      <w:proofErr w:type="spellEnd"/>
+      <w:r>
+        <w:rPr>
+          <w:rFonts w:ascii="Times New Roman" w:eastAsia="Times New Roman" w:hAnsi="Times New Roman" w:cs="Times New Roman"/>
+          <w:color w:val="000000"/>
+          <w:sz w:val="24"/>
+          <w:szCs w:val="24"/>
+          <w:lang w:val="es-PE"/>
+        </w:rPr>
+        <w:t xml:space="preserve"> son </w:t>
+      </w:r>
+      <w:proofErr w:type="spellStart"/>
+      <w:r>
+        <w:rPr>
+          <w:rFonts w:ascii="Times New Roman" w:eastAsia="Times New Roman" w:hAnsi="Times New Roman" w:cs="Times New Roman"/>
+          <w:color w:val="000000"/>
+          <w:sz w:val="24"/>
+          <w:szCs w:val="24"/>
+          <w:lang w:val="es-PE"/>
+        </w:rPr>
+        <w:t>tecnologia</w:t>
+      </w:r>
+      <w:proofErr w:type="spellEnd"/>
+      <w:r>
+        <w:rPr>
+          <w:rFonts w:ascii="Times New Roman" w:eastAsia="Times New Roman" w:hAnsi="Times New Roman" w:cs="Times New Roman"/>
+          <w:color w:val="000000"/>
+          <w:sz w:val="24"/>
+          <w:szCs w:val="24"/>
+          <w:lang w:val="es-PE"/>
+        </w:rPr>
+        <w:t xml:space="preserve"> y la </w:t>
+      </w:r>
+      <w:proofErr w:type="spellStart"/>
+      <w:r>
+        <w:rPr>
+          <w:rFonts w:ascii="Times New Roman" w:eastAsia="Times New Roman" w:hAnsi="Times New Roman" w:cs="Times New Roman"/>
+          <w:color w:val="000000"/>
+          <w:sz w:val="24"/>
+          <w:szCs w:val="24"/>
+          <w:lang w:val="es-PE"/>
+        </w:rPr>
+        <w:t>tecnologia</w:t>
+      </w:r>
+      <w:proofErr w:type="spellEnd"/>
+      <w:r>
+        <w:rPr>
+          <w:rFonts w:ascii="Times New Roman" w:eastAsia="Times New Roman" w:hAnsi="Times New Roman" w:cs="Times New Roman"/>
+          <w:color w:val="000000"/>
+          <w:sz w:val="24"/>
+          <w:szCs w:val="24"/>
+          <w:lang w:val="es-PE"/>
+        </w:rPr>
+        <w:t xml:space="preserve"> </w:t>
+      </w:r>
+      <w:proofErr w:type="spellStart"/>
+      <w:r>
+        <w:rPr>
+          <w:rFonts w:ascii="Times New Roman" w:eastAsia="Times New Roman" w:hAnsi="Times New Roman" w:cs="Times New Roman"/>
+          <w:color w:val="000000"/>
+          <w:sz w:val="24"/>
+          <w:szCs w:val="24"/>
+          <w:lang w:val="es-PE"/>
+        </w:rPr>
+        <w:t>es</w:t>
+      </w:r>
+      <w:proofErr w:type="spellEnd"/>
+      <w:r>
+        <w:rPr>
+          <w:rFonts w:ascii="Times New Roman" w:eastAsia="Times New Roman" w:hAnsi="Times New Roman" w:cs="Times New Roman"/>
+          <w:color w:val="000000"/>
+          <w:sz w:val="24"/>
+          <w:szCs w:val="24"/>
+          <w:lang w:val="es-PE"/>
+        </w:rPr>
+        <w:t xml:space="preserve"> </w:t>
+      </w:r>
+      <w:proofErr w:type="spellStart"/>
+      <w:r>
+        <w:rPr>
+          <w:rFonts w:ascii="Times New Roman" w:eastAsia="Times New Roman" w:hAnsi="Times New Roman" w:cs="Times New Roman"/>
+          <w:color w:val="000000"/>
+          <w:sz w:val="24"/>
+          <w:szCs w:val="24"/>
+          <w:lang w:val="es-PE"/>
+        </w:rPr>
+        <w:t>usada</w:t>
+      </w:r>
+      <w:proofErr w:type="spellEnd"/>
+      <w:r>
+        <w:rPr>
+          <w:rFonts w:ascii="Times New Roman" w:eastAsia="Times New Roman" w:hAnsi="Times New Roman" w:cs="Times New Roman"/>
+          <w:color w:val="000000"/>
+          <w:sz w:val="24"/>
+          <w:szCs w:val="24"/>
+          <w:lang w:val="es-PE"/>
+        </w:rPr>
+        <w:t xml:space="preserve"> </w:t>
+      </w:r>
+      <w:proofErr w:type="spellStart"/>
+      <w:r>
+        <w:rPr>
+          <w:rFonts w:ascii="Times New Roman" w:eastAsia="Times New Roman" w:hAnsi="Times New Roman" w:cs="Times New Roman"/>
+          <w:color w:val="000000"/>
+          <w:sz w:val="24"/>
+          <w:szCs w:val="24"/>
+          <w:lang w:val="es-PE"/>
+        </w:rPr>
+        <w:t>constantemente</w:t>
+      </w:r>
+      <w:proofErr w:type="spellEnd"/>
+      <w:r>
+        <w:rPr>
+          <w:rFonts w:ascii="Times New Roman" w:eastAsia="Times New Roman" w:hAnsi="Times New Roman" w:cs="Times New Roman"/>
+          <w:color w:val="000000"/>
+          <w:sz w:val="24"/>
+          <w:szCs w:val="24"/>
+          <w:lang w:val="es-PE"/>
+        </w:rPr>
+        <w:t xml:space="preserve">, </w:t>
+      </w:r>
+      <w:proofErr w:type="spellStart"/>
+      <w:r>
+        <w:rPr>
+          <w:rFonts w:ascii="Times New Roman" w:eastAsia="Times New Roman" w:hAnsi="Times New Roman" w:cs="Times New Roman"/>
+          <w:color w:val="000000"/>
+          <w:sz w:val="24"/>
+          <w:szCs w:val="24"/>
+          <w:lang w:val="es-PE"/>
+        </w:rPr>
+        <w:t>por</w:t>
+      </w:r>
+      <w:proofErr w:type="spellEnd"/>
+      <w:r>
+        <w:rPr>
+          <w:rFonts w:ascii="Times New Roman" w:eastAsia="Times New Roman" w:hAnsi="Times New Roman" w:cs="Times New Roman"/>
+          <w:color w:val="000000"/>
+          <w:sz w:val="24"/>
+          <w:szCs w:val="24"/>
+          <w:lang w:val="es-PE"/>
+        </w:rPr>
+        <w:t xml:space="preserve"> </w:t>
+      </w:r>
+      <w:r>
+        <w:rPr>
+          <w:rFonts w:ascii="Times New Roman" w:eastAsia="Times New Roman" w:hAnsi="Times New Roman" w:cs="Times New Roman"/>
+          <w:color w:val="000000"/>
+          <w:sz w:val="24"/>
+          <w:szCs w:val="24"/>
+          <w:lang w:val="es-PE"/>
+        </w:rPr>
+        <w:t>lo que un algoritmo puede estar</w:t>
+      </w:r>
+      <w:r>
+        <w:rPr>
+          <w:rFonts w:ascii="Times New Roman" w:eastAsia="Times New Roman" w:hAnsi="Times New Roman" w:cs="Times New Roman"/>
+          <w:color w:val="000000"/>
+          <w:sz w:val="24"/>
+          <w:szCs w:val="24"/>
+          <w:lang w:val="es-PE"/>
+        </w:rPr>
+        <w:t xml:space="preserve"> </w:t>
+      </w:r>
+      <w:proofErr w:type="spellStart"/>
+      <w:r>
+        <w:rPr>
+          <w:rFonts w:ascii="Times New Roman" w:eastAsia="Times New Roman" w:hAnsi="Times New Roman" w:cs="Times New Roman"/>
+          <w:color w:val="000000"/>
+          <w:sz w:val="24"/>
+          <w:szCs w:val="24"/>
+          <w:lang w:val="es-PE"/>
+        </w:rPr>
+        <w:t>ejecutandose</w:t>
+      </w:r>
+      <w:proofErr w:type="spellEnd"/>
+      <w:r>
+        <w:rPr>
+          <w:rFonts w:ascii="Times New Roman" w:eastAsia="Times New Roman" w:hAnsi="Times New Roman" w:cs="Times New Roman"/>
+          <w:color w:val="000000"/>
+          <w:sz w:val="24"/>
+          <w:szCs w:val="24"/>
+          <w:lang w:val="es-PE"/>
+        </w:rPr>
+        <w:t xml:space="preserve"> </w:t>
+      </w:r>
+      <w:r>
+        <w:rPr>
+          <w:rFonts w:ascii="Times New Roman" w:eastAsia="Times New Roman" w:hAnsi="Times New Roman" w:cs="Times New Roman"/>
+          <w:color w:val="000000"/>
+          <w:sz w:val="24"/>
+          <w:szCs w:val="24"/>
+          <w:lang w:val="es-PE"/>
+        </w:rPr>
+        <w:t xml:space="preserve">muchas veces en día, </w:t>
+      </w:r>
+      <w:r>
+        <w:rPr>
+          <w:rFonts w:ascii="Times New Roman" w:eastAsia="Times New Roman" w:hAnsi="Times New Roman" w:cs="Times New Roman"/>
+          <w:color w:val="000000"/>
+          <w:sz w:val="24"/>
+          <w:szCs w:val="24"/>
+          <w:lang w:val="es-PE"/>
+        </w:rPr>
+        <w:t>dependiente el propósito con el que use</w:t>
+      </w:r>
+      <w:r>
+        <w:rPr>
+          <w:rFonts w:ascii="Times New Roman" w:eastAsia="Times New Roman" w:hAnsi="Times New Roman" w:cs="Times New Roman"/>
+          <w:color w:val="000000"/>
+          <w:sz w:val="24"/>
+          <w:szCs w:val="24"/>
+          <w:lang w:val="es-PE"/>
+        </w:rPr>
+        <w:t>, en consecuencia,</w:t>
+      </w:r>
+      <w:r>
+        <w:rPr>
+          <w:rFonts w:ascii="Times New Roman" w:eastAsia="Times New Roman" w:hAnsi="Times New Roman" w:cs="Times New Roman"/>
+          <w:color w:val="000000"/>
+          <w:sz w:val="24"/>
+          <w:szCs w:val="24"/>
+          <w:lang w:val="es-PE"/>
+        </w:rPr>
+        <w:t xml:space="preserve"> existen varios</w:t>
+      </w:r>
+      <w:r>
+        <w:rPr>
+          <w:rFonts w:ascii="Times New Roman" w:eastAsia="Times New Roman" w:hAnsi="Times New Roman" w:cs="Times New Roman"/>
+          <w:color w:val="000000"/>
+          <w:sz w:val="24"/>
+          <w:szCs w:val="24"/>
+          <w:lang w:val="es-PE"/>
+        </w:rPr>
+        <w:t xml:space="preserve"> factores que </w:t>
+      </w:r>
+      <w:proofErr w:type="spellStart"/>
+      <w:r>
+        <w:rPr>
+          <w:rFonts w:ascii="Times New Roman" w:eastAsia="Times New Roman" w:hAnsi="Times New Roman" w:cs="Times New Roman"/>
+          <w:color w:val="000000"/>
+          <w:sz w:val="24"/>
+          <w:szCs w:val="24"/>
+          <w:lang w:val="es-PE"/>
+        </w:rPr>
+        <w:t>podrían</w:t>
+      </w:r>
+      <w:proofErr w:type="spellEnd"/>
+      <w:r>
+        <w:rPr>
+          <w:rFonts w:ascii="Times New Roman" w:eastAsia="Times New Roman" w:hAnsi="Times New Roman" w:cs="Times New Roman"/>
+          <w:color w:val="000000"/>
+          <w:sz w:val="24"/>
+          <w:szCs w:val="24"/>
+          <w:lang w:val="es-PE"/>
+        </w:rPr>
+        <w:t xml:space="preserve"> </w:t>
+      </w:r>
+      <w:proofErr w:type="spellStart"/>
+      <w:r>
+        <w:rPr>
+          <w:rFonts w:ascii="Times New Roman" w:eastAsia="Times New Roman" w:hAnsi="Times New Roman" w:cs="Times New Roman"/>
+          <w:color w:val="000000"/>
+          <w:sz w:val="24"/>
+          <w:szCs w:val="24"/>
+          <w:lang w:val="es-PE"/>
+        </w:rPr>
+        <w:t>causar</w:t>
+      </w:r>
+      <w:proofErr w:type="spellEnd"/>
+      <w:r>
+        <w:rPr>
+          <w:rFonts w:ascii="Times New Roman" w:eastAsia="Times New Roman" w:hAnsi="Times New Roman" w:cs="Times New Roman"/>
+          <w:color w:val="000000"/>
+          <w:sz w:val="24"/>
+          <w:szCs w:val="24"/>
+          <w:lang w:val="es-PE"/>
+        </w:rPr>
+        <w:t xml:space="preserve"> un grave </w:t>
+      </w:r>
+      <w:proofErr w:type="spellStart"/>
+      <w:r>
+        <w:rPr>
+          <w:rFonts w:ascii="Times New Roman" w:eastAsia="Times New Roman" w:hAnsi="Times New Roman" w:cs="Times New Roman"/>
+          <w:color w:val="000000"/>
+          <w:sz w:val="24"/>
+          <w:szCs w:val="24"/>
+          <w:lang w:val="es-PE"/>
+        </w:rPr>
+        <w:t>problema</w:t>
+      </w:r>
+      <w:proofErr w:type="spellEnd"/>
+      <w:r>
+        <w:rPr>
+          <w:rFonts w:ascii="Times New Roman" w:eastAsia="Times New Roman" w:hAnsi="Times New Roman" w:cs="Times New Roman"/>
+          <w:color w:val="000000"/>
+          <w:sz w:val="24"/>
+          <w:szCs w:val="24"/>
+          <w:lang w:val="es-PE"/>
+        </w:rPr>
+        <w:t xml:space="preserve"> en la actualidad, tanto en la sociedad,</w:t>
+      </w:r>
+      <w:proofErr w:type="spellStart"/>
+      <w:r>
+        <w:rPr>
+          <w:rFonts w:ascii="Times New Roman" w:eastAsia="Times New Roman" w:hAnsi="Times New Roman" w:cs="Times New Roman"/>
+          <w:color w:val="000000"/>
+          <w:sz w:val="24"/>
+          <w:szCs w:val="24"/>
+          <w:lang w:val="es-PE"/>
+        </w:rPr>
+        <w:t xml:space="preserve"> </w:t>
+      </w:r>
+      <w:proofErr w:type="spellEnd"/>
+      <w:r>
+        <w:rPr>
+          <w:rFonts w:ascii="Times New Roman" w:eastAsia="Times New Roman" w:hAnsi="Times New Roman" w:cs="Times New Roman"/>
+          <w:color w:val="000000"/>
+          <w:sz w:val="24"/>
+          <w:szCs w:val="24"/>
+          <w:lang w:val="es-PE"/>
+        </w:rPr>
+        <w:t xml:space="preserve">como en el medio ambiente. </w:t>
+      </w:r>
+      <w:proofErr w:type="spellStart"/>
+      <w:r>
+        <w:rPr>
+          <w:rFonts w:ascii="Times New Roman" w:eastAsia="Times New Roman" w:hAnsi="Times New Roman" w:cs="Times New Roman"/>
+          <w:color w:val="000000"/>
+          <w:sz w:val="24"/>
+          <w:szCs w:val="24"/>
+          <w:lang w:val="es-PE"/>
+        </w:rPr>
+        <w:t>En</w:t>
+      </w:r>
+      <w:proofErr w:type="spellEnd"/>
+      <w:r>
+        <w:rPr>
+          <w:rFonts w:ascii="Times New Roman" w:eastAsia="Times New Roman" w:hAnsi="Times New Roman" w:cs="Times New Roman"/>
+          <w:color w:val="000000"/>
+          <w:sz w:val="24"/>
+          <w:szCs w:val="24"/>
+          <w:lang w:val="es-PE"/>
+        </w:rPr>
+        <w:t xml:space="preserve"> primer lugar, un algoritmo </w:t>
+      </w:r>
+      <w:r>
+        <w:rPr>
+          <w:rFonts w:ascii="Times New Roman" w:eastAsia="Times New Roman" w:hAnsi="Times New Roman" w:cs="Times New Roman"/>
+          <w:color w:val="000000"/>
+          <w:sz w:val="24"/>
+          <w:szCs w:val="24"/>
+          <w:lang w:val="es-PE"/>
+        </w:rPr>
+        <w:t>consume</w:t>
+      </w:r>
+      <w:r>
+        <w:rPr>
+          <w:rFonts w:ascii="Times New Roman" w:eastAsia="Times New Roman" w:hAnsi="Times New Roman" w:cs="Times New Roman"/>
+          <w:color w:val="000000"/>
+          <w:sz w:val="24"/>
+          <w:szCs w:val="24"/>
+          <w:lang w:val="es-PE"/>
+        </w:rPr>
+        <w:t xml:space="preserve"> energía </w:t>
+      </w:r>
+      <w:r>
+        <w:rPr>
+          <w:rFonts w:ascii="Times New Roman" w:eastAsia="Times New Roman" w:hAnsi="Times New Roman" w:cs="Times New Roman"/>
+          <w:color w:val="000000"/>
+          <w:sz w:val="24"/>
+          <w:szCs w:val="24"/>
+          <w:lang w:val="es-PE"/>
+        </w:rPr>
+        <w:t>eléctrica</w:t>
+      </w:r>
+      <w:r>
+        <w:rPr>
+          <w:rFonts w:ascii="Times New Roman" w:eastAsia="Times New Roman" w:hAnsi="Times New Roman" w:cs="Times New Roman"/>
+          <w:color w:val="000000"/>
+          <w:sz w:val="24"/>
+          <w:szCs w:val="24"/>
+          <w:lang w:val="es-PE"/>
+        </w:rPr>
+        <w:t>,</w:t>
+      </w:r>
+      <w:r>
+        <w:rPr>
+          <w:rFonts w:ascii="Times New Roman" w:eastAsia="Times New Roman" w:hAnsi="Times New Roman" w:cs="Times New Roman"/>
+          <w:color w:val="000000"/>
+          <w:sz w:val="24"/>
+          <w:szCs w:val="24"/>
+          <w:lang w:val="es-PE"/>
+        </w:rPr>
+        <w:t xml:space="preserve"> </w:t>
+      </w:r>
+      <w:r>
+        <w:rPr>
+          <w:rFonts w:ascii="Times New Roman" w:eastAsia="Times New Roman" w:hAnsi="Times New Roman" w:cs="Times New Roman"/>
+          <w:color w:val="000000"/>
+          <w:sz w:val="24"/>
+          <w:szCs w:val="24"/>
+          <w:lang w:val="es-PE"/>
+        </w:rPr>
+        <w:t xml:space="preserve">teniendo en cuenta esto, debemos </w:t>
+      </w:r>
+      <w:proofErr w:type="spellStart"/>
+      <w:r>
+        <w:rPr>
+          <w:rFonts w:ascii="Times New Roman" w:eastAsia="Times New Roman" w:hAnsi="Times New Roman" w:cs="Times New Roman"/>
+          <w:color w:val="000000"/>
+          <w:sz w:val="24"/>
+          <w:szCs w:val="24"/>
+          <w:lang w:val="es-PE"/>
+        </w:rPr>
+        <w:t>procuar</w:t>
+      </w:r>
+      <w:proofErr w:type="spellEnd"/>
+      <w:r>
+        <w:rPr>
+          <w:rFonts w:ascii="Times New Roman" w:eastAsia="Times New Roman" w:hAnsi="Times New Roman" w:cs="Times New Roman"/>
+          <w:color w:val="000000"/>
+          <w:sz w:val="24"/>
+          <w:szCs w:val="24"/>
+          <w:lang w:val="es-PE"/>
+        </w:rPr>
+        <w:t xml:space="preserve"> que el </w:t>
+      </w:r>
+      <w:r>
+        <w:rPr>
+          <w:rFonts w:ascii="Times New Roman" w:eastAsia="Times New Roman" w:hAnsi="Times New Roman" w:cs="Times New Roman"/>
+          <w:color w:val="000000"/>
+          <w:sz w:val="24"/>
+          <w:szCs w:val="24"/>
+          <w:lang w:val="es-PE"/>
+        </w:rPr>
+        <w:t xml:space="preserve">algoritmo que hemos </w:t>
+      </w:r>
+      <w:r>
+        <w:rPr>
+          <w:rFonts w:ascii="Times New Roman" w:eastAsia="Times New Roman" w:hAnsi="Times New Roman" w:cs="Times New Roman"/>
+          <w:color w:val="000000"/>
+          <w:sz w:val="24"/>
+          <w:szCs w:val="24"/>
+          <w:lang w:val="es-PE"/>
+        </w:rPr>
+        <w:t>desarrollado</w:t>
+      </w:r>
+      <w:r>
+        <w:rPr>
+          <w:rFonts w:ascii="Times New Roman" w:eastAsia="Times New Roman" w:hAnsi="Times New Roman" w:cs="Times New Roman"/>
+          <w:color w:val="000000"/>
+          <w:sz w:val="24"/>
+          <w:szCs w:val="24"/>
+          <w:lang w:val="es-PE"/>
+        </w:rPr>
+        <w:t xml:space="preserve"> no consuma mucha energía eléctrica, ya que la energía al producirse generan residuos altamente contaminante para que el medio ambiente. En segundo lugar, un algoritmo puede ser usado para diferentes propósitos, en caso nuestro algoritmo se use por ejemplo, en hospitales, donde la salud de los pacientes depende de nuestro algoritmo, este debe funcionar correctamente al 100%, ya que si en algún momento por un error por parte del programador en algoritmo falla, este generaría un resultado erróneo que podría afectar la salud de la persona, el paciente. </w:t>
+      </w:r>
     </w:p>
     <w:p>
       <w:pPr>
@@ -4248,7 +5375,8 @@
           <w:lang w:val="es-PE"/>
         </w:rPr>
       </w:pPr>
-      <w:bookmarkStart w:id="10" w:name="_Toc22847977"/>
+      <w:bookmarkStart w:id="9" w:name="_Toc22847977"/>
+      <w:proofErr w:type="spellStart"/>
       <w:r>
         <w:rPr>
           <w:rFonts w:ascii="Times New Roman" w:hAnsi="Times New Roman" w:cs="Times New Roman"/>
@@ -4257,7 +5385,6 @@
           <w:sz w:val="28"/>
           <w:szCs w:val="28"/>
         </w:rPr>
-        <w:lastRenderedPageBreak/>
         <w:t>Di</w:t>
       </w:r>
       <w:r>
@@ -4268,38 +5395,83 @@
           <w:sz w:val="28"/>
           <w:szCs w:val="28"/>
         </w:rPr>
-        <w:t>seño de Aplicativo para Pruebas</w:t>
-      </w:r>
-      <w:bookmarkEnd w:id="10"/>
-    </w:p>
-    <w:p>
-      <w:pPr>
-        <w:spacing w:line="276" w:lineRule="auto"/>
-        <w:rPr>
-          <w:rFonts w:ascii="Times New Roman" w:hAnsi="Times New Roman" w:cs="Times New Roman"/>
-          <w:b/>
-          <w:sz w:val="28"/>
-          <w:szCs w:val="28"/>
-          <w:lang w:val="es-PE"/>
-        </w:rPr>
-      </w:pPr>
-    </w:p>
-    <w:p>
-      <w:pPr>
-        <w:spacing w:line="276" w:lineRule="auto"/>
-        <w:rPr>
-          <w:rFonts w:ascii="Times New Roman" w:hAnsi="Times New Roman" w:cs="Times New Roman"/>
-          <w:b/>
-          <w:sz w:val="28"/>
-          <w:szCs w:val="28"/>
-          <w:lang w:val="es-PE"/>
-        </w:rPr>
-      </w:pPr>
-    </w:p>
-    <w:p>
-      <w:pPr>
-        <w:spacing w:line="276" w:lineRule="auto"/>
-        <w:ind w:left="360"/>
+        <w:t>seño</w:t>
+      </w:r>
+      <w:proofErr w:type="spellEnd"/>
+      <w:r>
+        <w:rPr>
+          <w:rFonts w:ascii="Times New Roman" w:hAnsi="Times New Roman" w:cs="Times New Roman"/>
+          <w:b/>
+          <w:color w:val="auto"/>
+          <w:sz w:val="28"/>
+          <w:szCs w:val="28"/>
+        </w:rPr>
+        <w:t xml:space="preserve"> de </w:t>
+      </w:r>
+      <w:proofErr w:type="spellStart"/>
+      <w:r>
+        <w:rPr>
+          <w:rFonts w:ascii="Times New Roman" w:hAnsi="Times New Roman" w:cs="Times New Roman"/>
+          <w:b/>
+          <w:color w:val="auto"/>
+          <w:sz w:val="28"/>
+          <w:szCs w:val="28"/>
+        </w:rPr>
+        <w:t>Aplicativo</w:t>
+      </w:r>
+      <w:proofErr w:type="spellEnd"/>
+      <w:r>
+        <w:rPr>
+          <w:rFonts w:ascii="Times New Roman" w:hAnsi="Times New Roman" w:cs="Times New Roman"/>
+          <w:b/>
+          <w:color w:val="auto"/>
+          <w:sz w:val="28"/>
+          <w:szCs w:val="28"/>
+        </w:rPr>
+        <w:t xml:space="preserve"> para </w:t>
+      </w:r>
+      <w:proofErr w:type="spellStart"/>
+      <w:r>
+        <w:rPr>
+          <w:rFonts w:ascii="Times New Roman" w:hAnsi="Times New Roman" w:cs="Times New Roman"/>
+          <w:b/>
+          <w:color w:val="auto"/>
+          <w:sz w:val="28"/>
+          <w:szCs w:val="28"/>
+        </w:rPr>
+        <w:t>Pruebas</w:t>
+      </w:r>
+      <w:bookmarkEnd w:id="9"/>
+      <w:proofErr w:type="spellEnd"/>
+    </w:p>
+    <w:p>
+      <w:pPr>
+        <w:spacing w:line="276" w:lineRule="auto"/>
+        <w:rPr>
+          <w:rFonts w:ascii="Times New Roman" w:hAnsi="Times New Roman" w:cs="Times New Roman"/>
+          <w:b/>
+          <w:sz w:val="28"/>
+          <w:szCs w:val="28"/>
+          <w:lang w:val="es-PE"/>
+        </w:rPr>
+      </w:pPr>
+    </w:p>
+    <w:p>
+      <w:pPr>
+        <w:spacing w:line="276" w:lineRule="auto"/>
+        <w:rPr>
+          <w:rFonts w:ascii="Times New Roman" w:hAnsi="Times New Roman" w:cs="Times New Roman"/>
+          <w:b/>
+          <w:sz w:val="28"/>
+          <w:szCs w:val="28"/>
+          <w:lang w:val="es-PE"/>
+        </w:rPr>
+      </w:pPr>
+    </w:p>
+    <w:p>
+      <w:pPr>
+        <w:spacing w:line="276" w:lineRule="auto"/>
+        <w:ind w:left="720"/>
         <w:jc w:val="both"/>
         <w:rPr>
           <w:rFonts w:ascii="Times New Roman" w:hAnsi="Times New Roman" w:cs="Times New Roman"/>
@@ -4402,7 +5574,8 @@
           <w:szCs w:val="28"/>
         </w:rPr>
       </w:pPr>
-      <w:bookmarkStart w:id="11" w:name="_Toc22847981"/>
+      <w:bookmarkStart w:id="10" w:name="_Toc22847981"/>
+      <w:proofErr w:type="spellStart"/>
       <w:r>
         <w:rPr>
           <w:rFonts w:ascii="Times New Roman" w:hAnsi="Times New Roman" w:cs="Times New Roman"/>
@@ -4421,93 +5594,54 @@
           <w:sz w:val="28"/>
           <w:szCs w:val="28"/>
         </w:rPr>
-        <w:t>ción de Resultados y Discusión</w:t>
-      </w:r>
-      <w:bookmarkEnd w:id="11"/>
-    </w:p>
-    <w:p>
-      <w:pPr>
-        <w:spacing w:line="276" w:lineRule="auto"/>
-        <w:rPr>
-          <w:rFonts w:ascii="Times New Roman" w:hAnsi="Times New Roman" w:cs="Times New Roman"/>
-          <w:b/>
-          <w:sz w:val="28"/>
-          <w:szCs w:val="28"/>
-          <w:lang w:val="es-PE"/>
-        </w:rPr>
-      </w:pPr>
-    </w:p>
-    <w:p>
-      <w:pPr>
-        <w:spacing w:line="276" w:lineRule="auto"/>
-        <w:rPr>
-          <w:rFonts w:ascii="Times New Roman" w:hAnsi="Times New Roman" w:cs="Times New Roman"/>
-          <w:b/>
-          <w:sz w:val="28"/>
-          <w:szCs w:val="28"/>
-          <w:lang w:val="es-PE"/>
-        </w:rPr>
-      </w:pPr>
-    </w:p>
-    <w:p>
-      <w:pPr>
-        <w:spacing w:line="276" w:lineRule="auto"/>
-        <w:rPr>
-          <w:rFonts w:ascii="Times New Roman" w:hAnsi="Times New Roman" w:cs="Times New Roman"/>
-          <w:b/>
-          <w:sz w:val="28"/>
-          <w:szCs w:val="28"/>
-          <w:lang w:val="es-PE"/>
-        </w:rPr>
-      </w:pPr>
-    </w:p>
-    <w:p>
-      <w:pPr>
-        <w:spacing w:line="276" w:lineRule="auto"/>
-        <w:rPr>
-          <w:rFonts w:ascii="Times New Roman" w:hAnsi="Times New Roman" w:cs="Times New Roman"/>
-          <w:b/>
-          <w:sz w:val="28"/>
-          <w:szCs w:val="28"/>
-          <w:lang w:val="es-PE"/>
-        </w:rPr>
-      </w:pPr>
-    </w:p>
-    <w:p>
-      <w:pPr>
-        <w:spacing w:line="276" w:lineRule="auto"/>
-        <w:rPr>
-          <w:rFonts w:ascii="Times New Roman" w:hAnsi="Times New Roman" w:cs="Times New Roman"/>
-          <w:b/>
-          <w:sz w:val="28"/>
-          <w:szCs w:val="28"/>
-          <w:lang w:val="es-PE"/>
-        </w:rPr>
-      </w:pPr>
-    </w:p>
-    <w:p>
-      <w:pPr>
-        <w:spacing w:line="276" w:lineRule="auto"/>
-        <w:rPr>
-          <w:rFonts w:ascii="Times New Roman" w:hAnsi="Times New Roman" w:cs="Times New Roman"/>
-          <w:b/>
-          <w:sz w:val="28"/>
-          <w:szCs w:val="28"/>
-          <w:lang w:val="es-PE"/>
-        </w:rPr>
-      </w:pPr>
-    </w:p>
-    <w:p>
-      <w:pPr>
-        <w:spacing w:line="276" w:lineRule="auto"/>
-        <w:rPr>
-          <w:rFonts w:ascii="Times New Roman" w:hAnsi="Times New Roman" w:cs="Times New Roman"/>
-          <w:b/>
-          <w:sz w:val="28"/>
-          <w:szCs w:val="28"/>
-          <w:lang w:val="es-PE"/>
-        </w:rPr>
-      </w:pPr>
+        <w:t>ción</w:t>
+      </w:r>
+      <w:proofErr w:type="spellEnd"/>
+      <w:r>
+        <w:rPr>
+          <w:rFonts w:ascii="Times New Roman" w:hAnsi="Times New Roman" w:cs="Times New Roman"/>
+          <w:b/>
+          <w:color w:val="auto"/>
+          <w:sz w:val="28"/>
+          <w:szCs w:val="28"/>
+        </w:rPr>
+        <w:t xml:space="preserve"> de </w:t>
+      </w:r>
+      <w:proofErr w:type="spellStart"/>
+      <w:r>
+        <w:rPr>
+          <w:rFonts w:ascii="Times New Roman" w:hAnsi="Times New Roman" w:cs="Times New Roman"/>
+          <w:b/>
+          <w:color w:val="auto"/>
+          <w:sz w:val="28"/>
+          <w:szCs w:val="28"/>
+        </w:rPr>
+        <w:t>Resultados</w:t>
+      </w:r>
+      <w:proofErr w:type="spellEnd"/>
+      <w:r>
+        <w:rPr>
+          <w:rFonts w:ascii="Times New Roman" w:hAnsi="Times New Roman" w:cs="Times New Roman"/>
+          <w:b/>
+          <w:color w:val="auto"/>
+          <w:sz w:val="28"/>
+          <w:szCs w:val="28"/>
+        </w:rPr>
+        <w:t xml:space="preserve"> y </w:t>
+      </w:r>
+      <w:proofErr w:type="spellStart"/>
+      <w:r>
+        <w:rPr>
+          <w:rFonts w:ascii="Times New Roman" w:hAnsi="Times New Roman" w:cs="Times New Roman"/>
+          <w:b/>
+          <w:color w:val="auto"/>
+          <w:sz w:val="28"/>
+          <w:szCs w:val="28"/>
+        </w:rPr>
+        <w:t>Discusión</w:t>
+      </w:r>
+      <w:bookmarkEnd w:id="10"/>
+      <w:proofErr w:type="spellEnd"/>
     </w:p>
     <w:p>
       <w:pPr>
@@ -4725,7 +5859,8 @@
           <w:szCs w:val="28"/>
         </w:rPr>
       </w:pPr>
-      <w:bookmarkStart w:id="12" w:name="_Toc22847982"/>
+      <w:bookmarkStart w:id="11" w:name="_Toc22847982"/>
+      <w:proofErr w:type="spellStart"/>
       <w:r>
         <w:rPr>
           <w:rFonts w:ascii="Times New Roman" w:hAnsi="Times New Roman" w:cs="Times New Roman"/>
@@ -4734,8 +5869,9 @@
           <w:sz w:val="28"/>
           <w:szCs w:val="28"/>
         </w:rPr>
-        <w:t xml:space="preserve">Conclusiones y Trabajos </w:t>
-      </w:r>
+        <w:t>Conclusiones</w:t>
+      </w:r>
+      <w:proofErr w:type="spellEnd"/>
       <w:r>
         <w:rPr>
           <w:rFonts w:ascii="Times New Roman" w:hAnsi="Times New Roman" w:cs="Times New Roman"/>
@@ -4744,9 +5880,49 @@
           <w:sz w:val="28"/>
           <w:szCs w:val="28"/>
         </w:rPr>
+        <w:t xml:space="preserve"> y </w:t>
+      </w:r>
+      <w:proofErr w:type="spellStart"/>
+      <w:r>
+        <w:rPr>
+          <w:rFonts w:ascii="Times New Roman" w:hAnsi="Times New Roman" w:cs="Times New Roman"/>
+          <w:b/>
+          <w:color w:val="auto"/>
+          <w:sz w:val="28"/>
+          <w:szCs w:val="28"/>
+        </w:rPr>
+        <w:t>Trabajos</w:t>
+      </w:r>
+      <w:proofErr w:type="spellEnd"/>
+      <w:r>
+        <w:rPr>
+          <w:rFonts w:ascii="Times New Roman" w:hAnsi="Times New Roman" w:cs="Times New Roman"/>
+          <w:b/>
+          <w:color w:val="auto"/>
+          <w:sz w:val="28"/>
+          <w:szCs w:val="28"/>
+        </w:rPr>
+        <w:t xml:space="preserve"> </w:t>
+      </w:r>
+      <w:proofErr w:type="spellStart"/>
+      <w:r>
+        <w:rPr>
+          <w:rFonts w:ascii="Times New Roman" w:hAnsi="Times New Roman" w:cs="Times New Roman"/>
+          <w:b/>
+          <w:color w:val="auto"/>
+          <w:sz w:val="28"/>
+          <w:szCs w:val="28"/>
+        </w:rPr>
         <w:t>Futuros</w:t>
       </w:r>
-      <w:bookmarkEnd w:id="12"/>
+      <w:bookmarkEnd w:id="11"/>
+      <w:proofErr w:type="spellEnd"/>
+    </w:p>
+    <w:p/>
+    <w:p>
+      <w:pPr>
+        <w:ind w:left="360"/>
+      </w:pPr>
     </w:p>
     <w:p>
       <w:pPr>
@@ -5048,7 +6224,8 @@
           <w:szCs w:val="28"/>
         </w:rPr>
       </w:pPr>
-      <w:bookmarkStart w:id="13" w:name="_Toc22847983"/>
+      <w:bookmarkStart w:id="12" w:name="_Toc22847983"/>
+      <w:proofErr w:type="spellStart"/>
       <w:r>
         <w:rPr>
           <w:rFonts w:ascii="Times New Roman" w:hAnsi="Times New Roman" w:cs="Times New Roman"/>
@@ -5059,17 +6236,689 @@
         </w:rPr>
         <w:t>Conclusiones</w:t>
       </w:r>
+      <w:bookmarkEnd w:id="12"/>
+      <w:proofErr w:type="spellEnd"/>
+      <w:r>
+        <w:rPr>
+          <w:rFonts w:ascii="Times New Roman" w:hAnsi="Times New Roman" w:cs="Times New Roman"/>
+          <w:b/>
+          <w:color w:val="auto"/>
+          <w:sz w:val="28"/>
+          <w:szCs w:val="28"/>
+        </w:rPr>
+        <w:t xml:space="preserve"> </w:t>
+      </w:r>
+    </w:p>
+    <w:p>
+      <w:pPr>
+        <w:ind w:left="360"/>
+      </w:pPr>
+    </w:p>
+    <w:p>
+      <w:pPr>
+        <w:spacing w:line="480" w:lineRule="auto"/>
+        <w:ind w:left="720"/>
+        <w:rPr>
+          <w:rFonts w:ascii="Times New Roman" w:hAnsi="Times New Roman" w:cs="Times New Roman"/>
+          <w:sz w:val="24"/>
+          <w:szCs w:val="24"/>
+        </w:rPr>
+      </w:pPr>
+      <w:proofErr w:type="spellStart"/>
+      <w:r>
+        <w:rPr>
+          <w:rFonts w:ascii="Times New Roman" w:hAnsi="Times New Roman" w:cs="Times New Roman"/>
+          <w:sz w:val="24"/>
+          <w:szCs w:val="24"/>
+        </w:rPr>
+        <w:t>En</w:t>
+      </w:r>
+      <w:proofErr w:type="spellEnd"/>
+      <w:r>
+        <w:rPr>
+          <w:rFonts w:ascii="Times New Roman" w:hAnsi="Times New Roman" w:cs="Times New Roman"/>
+          <w:sz w:val="24"/>
+          <w:szCs w:val="24"/>
+        </w:rPr>
+        <w:t xml:space="preserve"> conclusion, </w:t>
+      </w:r>
+      <w:proofErr w:type="spellStart"/>
+      <w:r>
+        <w:rPr>
+          <w:rFonts w:ascii="Times New Roman" w:hAnsi="Times New Roman" w:cs="Times New Roman"/>
+          <w:sz w:val="24"/>
+          <w:szCs w:val="24"/>
+        </w:rPr>
+        <w:t>luego</w:t>
+      </w:r>
+      <w:proofErr w:type="spellEnd"/>
+      <w:r>
+        <w:rPr>
+          <w:rFonts w:ascii="Times New Roman" w:hAnsi="Times New Roman" w:cs="Times New Roman"/>
+          <w:sz w:val="24"/>
+          <w:szCs w:val="24"/>
+        </w:rPr>
+        <w:t xml:space="preserve"> de </w:t>
+      </w:r>
+      <w:proofErr w:type="spellStart"/>
+      <w:r>
+        <w:rPr>
+          <w:rFonts w:ascii="Times New Roman" w:hAnsi="Times New Roman" w:cs="Times New Roman"/>
+          <w:sz w:val="24"/>
+          <w:szCs w:val="24"/>
+        </w:rPr>
+        <w:t>analizar</w:t>
+      </w:r>
+      <w:proofErr w:type="spellEnd"/>
+      <w:r>
+        <w:rPr>
+          <w:rFonts w:ascii="Times New Roman" w:hAnsi="Times New Roman" w:cs="Times New Roman"/>
+          <w:sz w:val="24"/>
+          <w:szCs w:val="24"/>
+        </w:rPr>
+        <w:t xml:space="preserve"> y comparer </w:t>
+      </w:r>
+      <w:proofErr w:type="spellStart"/>
+      <w:r>
+        <w:rPr>
+          <w:rFonts w:ascii="Times New Roman" w:hAnsi="Times New Roman" w:cs="Times New Roman"/>
+          <w:sz w:val="24"/>
+          <w:szCs w:val="24"/>
+        </w:rPr>
+        <w:t>cada</w:t>
+      </w:r>
+      <w:proofErr w:type="spellEnd"/>
+      <w:r>
+        <w:rPr>
+          <w:rFonts w:ascii="Times New Roman" w:hAnsi="Times New Roman" w:cs="Times New Roman"/>
+          <w:sz w:val="24"/>
+          <w:szCs w:val="24"/>
+        </w:rPr>
+        <w:t xml:space="preserve"> </w:t>
+      </w:r>
+      <w:proofErr w:type="spellStart"/>
+      <w:r>
+        <w:rPr>
+          <w:rFonts w:ascii="Times New Roman" w:hAnsi="Times New Roman" w:cs="Times New Roman"/>
+          <w:sz w:val="24"/>
+          <w:szCs w:val="24"/>
+        </w:rPr>
+        <w:t>un</w:t>
+      </w:r>
+      <w:bookmarkStart w:id="13" w:name="_GoBack"/>
       <w:bookmarkEnd w:id="13"/>
       <w:r>
         <w:rPr>
           <w:rFonts w:ascii="Times New Roman" w:hAnsi="Times New Roman" w:cs="Times New Roman"/>
-          <w:b/>
-          <w:color w:val="auto"/>
-          <w:sz w:val="28"/>
-          <w:szCs w:val="28"/>
+          <w:sz w:val="24"/>
+          <w:szCs w:val="24"/>
+        </w:rPr>
+        <w:t>o</w:t>
+      </w:r>
+      <w:proofErr w:type="spellEnd"/>
+      <w:r>
+        <w:rPr>
+          <w:rFonts w:ascii="Times New Roman" w:hAnsi="Times New Roman" w:cs="Times New Roman"/>
+          <w:sz w:val="24"/>
+          <w:szCs w:val="24"/>
+        </w:rPr>
+        <w:t xml:space="preserve"> de </w:t>
+      </w:r>
+      <w:proofErr w:type="spellStart"/>
+      <w:r>
+        <w:rPr>
+          <w:rFonts w:ascii="Times New Roman" w:hAnsi="Times New Roman" w:cs="Times New Roman"/>
+          <w:sz w:val="24"/>
+          <w:szCs w:val="24"/>
+        </w:rPr>
+        <w:t>los</w:t>
+      </w:r>
+      <w:proofErr w:type="spellEnd"/>
+      <w:r>
+        <w:rPr>
+          <w:rFonts w:ascii="Times New Roman" w:hAnsi="Times New Roman" w:cs="Times New Roman"/>
+          <w:sz w:val="24"/>
+          <w:szCs w:val="24"/>
         </w:rPr>
         <w:t xml:space="preserve"> </w:t>
       </w:r>
+      <w:proofErr w:type="spellStart"/>
+      <w:r>
+        <w:rPr>
+          <w:rFonts w:ascii="Times New Roman" w:hAnsi="Times New Roman" w:cs="Times New Roman"/>
+          <w:sz w:val="24"/>
+          <w:szCs w:val="24"/>
+        </w:rPr>
+        <w:t>algoritmos</w:t>
+      </w:r>
+      <w:proofErr w:type="spellEnd"/>
+      <w:r>
+        <w:rPr>
+          <w:rFonts w:ascii="Times New Roman" w:hAnsi="Times New Roman" w:cs="Times New Roman"/>
+          <w:sz w:val="24"/>
+          <w:szCs w:val="24"/>
+        </w:rPr>
+        <w:t xml:space="preserve"> </w:t>
+      </w:r>
+      <w:proofErr w:type="spellStart"/>
+      <w:r>
+        <w:rPr>
+          <w:rFonts w:ascii="Times New Roman" w:hAnsi="Times New Roman" w:cs="Times New Roman"/>
+          <w:sz w:val="24"/>
+          <w:szCs w:val="24"/>
+        </w:rPr>
+        <w:t>desarrollados</w:t>
+      </w:r>
+      <w:proofErr w:type="spellEnd"/>
+      <w:r>
+        <w:rPr>
+          <w:rFonts w:ascii="Times New Roman" w:hAnsi="Times New Roman" w:cs="Times New Roman"/>
+          <w:sz w:val="24"/>
+          <w:szCs w:val="24"/>
+        </w:rPr>
+        <w:t xml:space="preserve">, se </w:t>
+      </w:r>
+      <w:proofErr w:type="spellStart"/>
+      <w:r>
+        <w:rPr>
+          <w:rFonts w:ascii="Times New Roman" w:hAnsi="Times New Roman" w:cs="Times New Roman"/>
+          <w:sz w:val="24"/>
+          <w:szCs w:val="24"/>
+        </w:rPr>
+        <w:t>pudo</w:t>
+      </w:r>
+      <w:proofErr w:type="spellEnd"/>
+      <w:r>
+        <w:rPr>
+          <w:rFonts w:ascii="Times New Roman" w:hAnsi="Times New Roman" w:cs="Times New Roman"/>
+          <w:sz w:val="24"/>
+          <w:szCs w:val="24"/>
+        </w:rPr>
+        <w:t xml:space="preserve"> observer que </w:t>
+      </w:r>
+      <w:proofErr w:type="spellStart"/>
+      <w:r>
+        <w:rPr>
+          <w:rFonts w:ascii="Times New Roman" w:hAnsi="Times New Roman" w:cs="Times New Roman"/>
+          <w:sz w:val="24"/>
+          <w:szCs w:val="24"/>
+        </w:rPr>
+        <w:t>diferencias</w:t>
+      </w:r>
+      <w:proofErr w:type="spellEnd"/>
+      <w:r>
+        <w:rPr>
+          <w:rFonts w:ascii="Times New Roman" w:hAnsi="Times New Roman" w:cs="Times New Roman"/>
+          <w:sz w:val="24"/>
+          <w:szCs w:val="24"/>
+        </w:rPr>
+        <w:t xml:space="preserve">, </w:t>
+      </w:r>
+      <w:proofErr w:type="spellStart"/>
+      <w:r>
+        <w:rPr>
+          <w:rFonts w:ascii="Times New Roman" w:hAnsi="Times New Roman" w:cs="Times New Roman"/>
+          <w:sz w:val="24"/>
+          <w:szCs w:val="24"/>
+        </w:rPr>
+        <w:t>ventajas</w:t>
+      </w:r>
+      <w:proofErr w:type="spellEnd"/>
+      <w:r>
+        <w:rPr>
+          <w:rFonts w:ascii="Times New Roman" w:hAnsi="Times New Roman" w:cs="Times New Roman"/>
+          <w:sz w:val="24"/>
+          <w:szCs w:val="24"/>
+        </w:rPr>
+        <w:t xml:space="preserve"> y </w:t>
+      </w:r>
+      <w:proofErr w:type="spellStart"/>
+      <w:r>
+        <w:rPr>
+          <w:rFonts w:ascii="Times New Roman" w:hAnsi="Times New Roman" w:cs="Times New Roman"/>
+          <w:sz w:val="24"/>
+          <w:szCs w:val="24"/>
+        </w:rPr>
+        <w:t>desventajas</w:t>
+      </w:r>
+      <w:proofErr w:type="spellEnd"/>
+      <w:r>
+        <w:rPr>
+          <w:rFonts w:ascii="Times New Roman" w:hAnsi="Times New Roman" w:cs="Times New Roman"/>
+          <w:sz w:val="24"/>
+          <w:szCs w:val="24"/>
+        </w:rPr>
+        <w:t xml:space="preserve"> </w:t>
+      </w:r>
+      <w:proofErr w:type="spellStart"/>
+      <w:r>
+        <w:rPr>
+          <w:rFonts w:ascii="Times New Roman" w:hAnsi="Times New Roman" w:cs="Times New Roman"/>
+          <w:sz w:val="24"/>
+          <w:szCs w:val="24"/>
+        </w:rPr>
+        <w:t>poseen</w:t>
+      </w:r>
+      <w:proofErr w:type="spellEnd"/>
+      <w:r>
+        <w:rPr>
+          <w:rFonts w:ascii="Times New Roman" w:hAnsi="Times New Roman" w:cs="Times New Roman"/>
+          <w:sz w:val="24"/>
+          <w:szCs w:val="24"/>
+        </w:rPr>
+        <w:t xml:space="preserve"> </w:t>
+      </w:r>
+      <w:proofErr w:type="spellStart"/>
+      <w:r>
+        <w:rPr>
+          <w:rFonts w:ascii="Times New Roman" w:hAnsi="Times New Roman" w:cs="Times New Roman"/>
+          <w:sz w:val="24"/>
+          <w:szCs w:val="24"/>
+        </w:rPr>
+        <w:t>cada</w:t>
+      </w:r>
+      <w:proofErr w:type="spellEnd"/>
+      <w:r>
+        <w:rPr>
+          <w:rFonts w:ascii="Times New Roman" w:hAnsi="Times New Roman" w:cs="Times New Roman"/>
+          <w:sz w:val="24"/>
+          <w:szCs w:val="24"/>
+        </w:rPr>
+        <w:t xml:space="preserve"> </w:t>
+      </w:r>
+      <w:proofErr w:type="spellStart"/>
+      <w:r>
+        <w:rPr>
+          <w:rFonts w:ascii="Times New Roman" w:hAnsi="Times New Roman" w:cs="Times New Roman"/>
+          <w:sz w:val="24"/>
+          <w:szCs w:val="24"/>
+        </w:rPr>
+        <w:t>uno</w:t>
+      </w:r>
+      <w:proofErr w:type="spellEnd"/>
+      <w:r>
+        <w:rPr>
+          <w:rFonts w:ascii="Times New Roman" w:hAnsi="Times New Roman" w:cs="Times New Roman"/>
+          <w:sz w:val="24"/>
+          <w:szCs w:val="24"/>
+        </w:rPr>
+        <w:t xml:space="preserve"> de </w:t>
+      </w:r>
+      <w:proofErr w:type="spellStart"/>
+      <w:r>
+        <w:rPr>
+          <w:rFonts w:ascii="Times New Roman" w:hAnsi="Times New Roman" w:cs="Times New Roman"/>
+          <w:sz w:val="24"/>
+          <w:szCs w:val="24"/>
+        </w:rPr>
+        <w:t>ellos</w:t>
+      </w:r>
+      <w:proofErr w:type="spellEnd"/>
+      <w:r>
+        <w:rPr>
+          <w:rFonts w:ascii="Times New Roman" w:hAnsi="Times New Roman" w:cs="Times New Roman"/>
+          <w:sz w:val="24"/>
+          <w:szCs w:val="24"/>
+        </w:rPr>
+        <w:t xml:space="preserve"> </w:t>
+      </w:r>
+      <w:proofErr w:type="spellStart"/>
+      <w:r>
+        <w:rPr>
+          <w:rFonts w:ascii="Times New Roman" w:hAnsi="Times New Roman" w:cs="Times New Roman"/>
+          <w:sz w:val="24"/>
+          <w:szCs w:val="24"/>
+        </w:rPr>
+        <w:t>respecto</w:t>
+      </w:r>
+      <w:proofErr w:type="spellEnd"/>
+      <w:r>
+        <w:rPr>
+          <w:rFonts w:ascii="Times New Roman" w:hAnsi="Times New Roman" w:cs="Times New Roman"/>
+          <w:sz w:val="24"/>
+          <w:szCs w:val="24"/>
+        </w:rPr>
+        <w:t xml:space="preserve"> </w:t>
+      </w:r>
+      <w:proofErr w:type="gramStart"/>
+      <w:r>
+        <w:rPr>
+          <w:rFonts w:ascii="Times New Roman" w:hAnsi="Times New Roman" w:cs="Times New Roman"/>
+          <w:sz w:val="24"/>
+          <w:szCs w:val="24"/>
+        </w:rPr>
+        <w:t>a</w:t>
+      </w:r>
+      <w:proofErr w:type="gramEnd"/>
+      <w:r>
+        <w:rPr>
+          <w:rFonts w:ascii="Times New Roman" w:hAnsi="Times New Roman" w:cs="Times New Roman"/>
+          <w:sz w:val="24"/>
+          <w:szCs w:val="24"/>
+        </w:rPr>
+        <w:t xml:space="preserve"> </w:t>
+      </w:r>
+      <w:proofErr w:type="spellStart"/>
+      <w:r>
+        <w:rPr>
+          <w:rFonts w:ascii="Times New Roman" w:hAnsi="Times New Roman" w:cs="Times New Roman"/>
+          <w:sz w:val="24"/>
+          <w:szCs w:val="24"/>
+        </w:rPr>
+        <w:t>otro</w:t>
+      </w:r>
+      <w:proofErr w:type="spellEnd"/>
+      <w:r>
+        <w:rPr>
+          <w:rFonts w:ascii="Times New Roman" w:hAnsi="Times New Roman" w:cs="Times New Roman"/>
+          <w:sz w:val="24"/>
+          <w:szCs w:val="24"/>
+        </w:rPr>
+        <w:t>.</w:t>
+      </w:r>
+    </w:p>
+    <w:p>
+      <w:pPr>
+        <w:pStyle w:val="Prrafodelista"/>
+        <w:numPr>
+          <w:ilvl w:val="0"/>
+          <w:numId w:val="5"/>
+        </w:numPr>
+        <w:spacing w:line="480" w:lineRule="auto"/>
+        <w:rPr>
+          <w:rFonts w:ascii="Times New Roman" w:hAnsi="Times New Roman" w:cs="Times New Roman"/>
+          <w:sz w:val="24"/>
+          <w:szCs w:val="24"/>
+        </w:rPr>
+      </w:pPr>
+      <w:r>
+        <w:rPr>
+          <w:rFonts w:ascii="Times New Roman" w:hAnsi="Times New Roman" w:cs="Times New Roman"/>
+          <w:sz w:val="24"/>
+          <w:szCs w:val="24"/>
+        </w:rPr>
+        <w:t xml:space="preserve">El </w:t>
+      </w:r>
+      <w:proofErr w:type="spellStart"/>
+      <w:r>
+        <w:rPr>
+          <w:rFonts w:ascii="Times New Roman" w:hAnsi="Times New Roman" w:cs="Times New Roman"/>
+          <w:sz w:val="24"/>
+          <w:szCs w:val="24"/>
+        </w:rPr>
+        <w:t>Algoritmo</w:t>
+      </w:r>
+      <w:proofErr w:type="spellEnd"/>
+      <w:r>
+        <w:rPr>
+          <w:rFonts w:ascii="Times New Roman" w:hAnsi="Times New Roman" w:cs="Times New Roman"/>
+          <w:sz w:val="24"/>
+          <w:szCs w:val="24"/>
+        </w:rPr>
+        <w:t xml:space="preserve"> NFDH </w:t>
+      </w:r>
+      <w:proofErr w:type="spellStart"/>
+      <w:r>
+        <w:rPr>
+          <w:rFonts w:ascii="Times New Roman" w:hAnsi="Times New Roman" w:cs="Times New Roman"/>
+          <w:sz w:val="24"/>
+          <w:szCs w:val="24"/>
+        </w:rPr>
+        <w:t>es</w:t>
+      </w:r>
+      <w:proofErr w:type="spellEnd"/>
+      <w:r>
+        <w:rPr>
+          <w:rFonts w:ascii="Times New Roman" w:hAnsi="Times New Roman" w:cs="Times New Roman"/>
+          <w:sz w:val="24"/>
+          <w:szCs w:val="24"/>
+        </w:rPr>
+        <w:t xml:space="preserve"> </w:t>
+      </w:r>
+      <w:proofErr w:type="spellStart"/>
+      <w:r>
+        <w:rPr>
+          <w:rFonts w:ascii="Times New Roman" w:hAnsi="Times New Roman" w:cs="Times New Roman"/>
+          <w:sz w:val="24"/>
+          <w:szCs w:val="24"/>
+        </w:rPr>
+        <w:t>más</w:t>
+      </w:r>
+      <w:proofErr w:type="spellEnd"/>
+      <w:r>
+        <w:rPr>
+          <w:rFonts w:ascii="Times New Roman" w:hAnsi="Times New Roman" w:cs="Times New Roman"/>
+          <w:sz w:val="24"/>
+          <w:szCs w:val="24"/>
+        </w:rPr>
+        <w:t xml:space="preserve"> </w:t>
+      </w:r>
+      <w:proofErr w:type="spellStart"/>
+      <w:r>
+        <w:rPr>
+          <w:rFonts w:ascii="Times New Roman" w:hAnsi="Times New Roman" w:cs="Times New Roman"/>
+          <w:sz w:val="24"/>
+          <w:szCs w:val="24"/>
+        </w:rPr>
+        <w:t>eficiente</w:t>
+      </w:r>
+      <w:proofErr w:type="spellEnd"/>
+      <w:r>
+        <w:rPr>
+          <w:rFonts w:ascii="Times New Roman" w:hAnsi="Times New Roman" w:cs="Times New Roman"/>
+          <w:sz w:val="24"/>
+          <w:szCs w:val="24"/>
+        </w:rPr>
+        <w:t xml:space="preserve"> </w:t>
+      </w:r>
+      <w:proofErr w:type="spellStart"/>
+      <w:r>
+        <w:rPr>
+          <w:rFonts w:ascii="Times New Roman" w:hAnsi="Times New Roman" w:cs="Times New Roman"/>
+          <w:sz w:val="24"/>
+          <w:szCs w:val="24"/>
+        </w:rPr>
+        <w:t>en</w:t>
+      </w:r>
+      <w:proofErr w:type="spellEnd"/>
+      <w:r>
+        <w:rPr>
+          <w:rFonts w:ascii="Times New Roman" w:hAnsi="Times New Roman" w:cs="Times New Roman"/>
+          <w:sz w:val="24"/>
+          <w:szCs w:val="24"/>
+        </w:rPr>
+        <w:t xml:space="preserve"> el consume de </w:t>
+      </w:r>
+      <w:proofErr w:type="spellStart"/>
+      <w:r>
+        <w:rPr>
+          <w:rFonts w:ascii="Times New Roman" w:hAnsi="Times New Roman" w:cs="Times New Roman"/>
+          <w:sz w:val="24"/>
+          <w:szCs w:val="24"/>
+        </w:rPr>
+        <w:t>memoria</w:t>
+      </w:r>
+      <w:proofErr w:type="spellEnd"/>
+      <w:r>
+        <w:rPr>
+          <w:rFonts w:ascii="Times New Roman" w:hAnsi="Times New Roman" w:cs="Times New Roman"/>
+          <w:sz w:val="24"/>
+          <w:szCs w:val="24"/>
+        </w:rPr>
+        <w:t xml:space="preserve"> RAM a </w:t>
+      </w:r>
+      <w:proofErr w:type="spellStart"/>
+      <w:r>
+        <w:rPr>
+          <w:rFonts w:ascii="Times New Roman" w:hAnsi="Times New Roman" w:cs="Times New Roman"/>
+          <w:sz w:val="24"/>
+          <w:szCs w:val="24"/>
+        </w:rPr>
+        <w:t>medida</w:t>
+      </w:r>
+      <w:proofErr w:type="spellEnd"/>
+      <w:r>
+        <w:rPr>
+          <w:rFonts w:ascii="Times New Roman" w:hAnsi="Times New Roman" w:cs="Times New Roman"/>
+          <w:sz w:val="24"/>
+          <w:szCs w:val="24"/>
+        </w:rPr>
+        <w:t xml:space="preserve"> que el </w:t>
+      </w:r>
+      <w:proofErr w:type="spellStart"/>
+      <w:r>
+        <w:rPr>
+          <w:rFonts w:ascii="Times New Roman" w:hAnsi="Times New Roman" w:cs="Times New Roman"/>
+          <w:sz w:val="24"/>
+          <w:szCs w:val="24"/>
+        </w:rPr>
+        <w:t>tamaño</w:t>
+      </w:r>
+      <w:proofErr w:type="spellEnd"/>
+      <w:r>
+        <w:rPr>
+          <w:rFonts w:ascii="Times New Roman" w:hAnsi="Times New Roman" w:cs="Times New Roman"/>
+          <w:sz w:val="24"/>
+          <w:szCs w:val="24"/>
+        </w:rPr>
+        <w:t xml:space="preserve"> de </w:t>
+      </w:r>
+      <w:proofErr w:type="spellStart"/>
+      <w:r>
+        <w:rPr>
+          <w:rFonts w:ascii="Times New Roman" w:hAnsi="Times New Roman" w:cs="Times New Roman"/>
+          <w:sz w:val="24"/>
+          <w:szCs w:val="24"/>
+        </w:rPr>
+        <w:t>cajas</w:t>
+      </w:r>
+      <w:proofErr w:type="spellEnd"/>
+      <w:r>
+        <w:rPr>
+          <w:rFonts w:ascii="Times New Roman" w:hAnsi="Times New Roman" w:cs="Times New Roman"/>
+          <w:sz w:val="24"/>
+          <w:szCs w:val="24"/>
+        </w:rPr>
+        <w:t xml:space="preserve"> </w:t>
+      </w:r>
+      <w:proofErr w:type="gramStart"/>
+      <w:r>
+        <w:rPr>
+          <w:rFonts w:ascii="Times New Roman" w:hAnsi="Times New Roman" w:cs="Times New Roman"/>
+          <w:sz w:val="24"/>
+          <w:szCs w:val="24"/>
+        </w:rPr>
+        <w:t>a</w:t>
+      </w:r>
+      <w:proofErr w:type="gramEnd"/>
+      <w:r>
+        <w:rPr>
+          <w:rFonts w:ascii="Times New Roman" w:hAnsi="Times New Roman" w:cs="Times New Roman"/>
+          <w:sz w:val="24"/>
+          <w:szCs w:val="24"/>
+        </w:rPr>
+        <w:t xml:space="preserve"> </w:t>
+      </w:r>
+      <w:proofErr w:type="spellStart"/>
+      <w:r>
+        <w:rPr>
+          <w:rFonts w:ascii="Times New Roman" w:hAnsi="Times New Roman" w:cs="Times New Roman"/>
+          <w:sz w:val="24"/>
+          <w:szCs w:val="24"/>
+        </w:rPr>
+        <w:t>ordenar</w:t>
+      </w:r>
+      <w:proofErr w:type="spellEnd"/>
+      <w:r>
+        <w:rPr>
+          <w:rFonts w:ascii="Times New Roman" w:hAnsi="Times New Roman" w:cs="Times New Roman"/>
+          <w:sz w:val="24"/>
+          <w:szCs w:val="24"/>
+        </w:rPr>
+        <w:t xml:space="preserve"> </w:t>
+      </w:r>
+      <w:proofErr w:type="spellStart"/>
+      <w:r>
+        <w:rPr>
+          <w:rFonts w:ascii="Times New Roman" w:hAnsi="Times New Roman" w:cs="Times New Roman"/>
+          <w:sz w:val="24"/>
+          <w:szCs w:val="24"/>
+        </w:rPr>
+        <w:t>aumente</w:t>
+      </w:r>
+      <w:proofErr w:type="spellEnd"/>
+      <w:r>
+        <w:rPr>
+          <w:rFonts w:ascii="Times New Roman" w:hAnsi="Times New Roman" w:cs="Times New Roman"/>
+          <w:sz w:val="24"/>
+          <w:szCs w:val="24"/>
+        </w:rPr>
+        <w:t xml:space="preserve">, </w:t>
+      </w:r>
+      <w:proofErr w:type="spellStart"/>
+      <w:r>
+        <w:rPr>
+          <w:rFonts w:ascii="Times New Roman" w:hAnsi="Times New Roman" w:cs="Times New Roman"/>
+          <w:sz w:val="24"/>
+          <w:szCs w:val="24"/>
+        </w:rPr>
+        <w:t>respecto</w:t>
+      </w:r>
+      <w:proofErr w:type="spellEnd"/>
+      <w:r>
+        <w:rPr>
+          <w:rFonts w:ascii="Times New Roman" w:hAnsi="Times New Roman" w:cs="Times New Roman"/>
+          <w:sz w:val="24"/>
+          <w:szCs w:val="24"/>
+        </w:rPr>
+        <w:t xml:space="preserve"> al </w:t>
+      </w:r>
+      <w:proofErr w:type="spellStart"/>
+      <w:r>
+        <w:rPr>
+          <w:rFonts w:ascii="Times New Roman" w:hAnsi="Times New Roman" w:cs="Times New Roman"/>
+          <w:sz w:val="24"/>
+          <w:szCs w:val="24"/>
+        </w:rPr>
+        <w:t>algoritmo</w:t>
+      </w:r>
+      <w:proofErr w:type="spellEnd"/>
+      <w:r>
+        <w:rPr>
+          <w:rFonts w:ascii="Times New Roman" w:hAnsi="Times New Roman" w:cs="Times New Roman"/>
+          <w:sz w:val="24"/>
+          <w:szCs w:val="24"/>
+        </w:rPr>
+        <w:t xml:space="preserve"> </w:t>
+      </w:r>
+      <w:proofErr w:type="spellStart"/>
+      <w:r>
+        <w:rPr>
+          <w:rFonts w:ascii="Times New Roman" w:hAnsi="Times New Roman" w:cs="Times New Roman"/>
+          <w:sz w:val="24"/>
+          <w:szCs w:val="24"/>
+        </w:rPr>
+        <w:t>Algoriithm</w:t>
+      </w:r>
+      <w:proofErr w:type="spellEnd"/>
+      <w:r>
+        <w:rPr>
+          <w:rFonts w:ascii="Times New Roman" w:hAnsi="Times New Roman" w:cs="Times New Roman"/>
+          <w:sz w:val="24"/>
+          <w:szCs w:val="24"/>
+        </w:rPr>
+        <w:t>.</w:t>
+      </w:r>
+    </w:p>
+    <w:p>
+      <w:pPr>
+        <w:ind w:left="720"/>
+      </w:pPr>
+    </w:p>
+    <w:p>
+      <w:pPr>
+        <w:ind w:left="720"/>
+      </w:pPr>
     </w:p>
     <w:p>
       <w:pPr>
@@ -5369,6 +7218,7 @@
         </w:rPr>
       </w:pPr>
       <w:bookmarkStart w:id="14" w:name="_Toc22847984"/>
+      <w:proofErr w:type="spellStart"/>
       <w:r>
         <w:rPr>
           <w:rFonts w:ascii="Times New Roman" w:hAnsi="Times New Roman" w:cs="Times New Roman"/>
@@ -5380,6 +7230,7 @@
         <w:t>Anexos</w:t>
       </w:r>
       <w:bookmarkEnd w:id="14"/>
+      <w:proofErr w:type="spellEnd"/>
     </w:p>
     <w:p>
       <w:pPr>
@@ -5682,6 +7533,7 @@
         </w:rPr>
       </w:pPr>
       <w:bookmarkStart w:id="15" w:name="_Toc22847985"/>
+      <w:proofErr w:type="spellStart"/>
       <w:r>
         <w:rPr>
           <w:rFonts w:ascii="Times New Roman" w:hAnsi="Times New Roman" w:cs="Times New Roman"/>
@@ -5694,6 +7546,7 @@
       </w:r>
       <w:bookmarkStart w:id="16" w:name="baep-author-id11"/>
       <w:bookmarkEnd w:id="15"/>
+      <w:proofErr w:type="spellEnd"/>
     </w:p>
     <w:p>
       <w:pPr>
@@ -5708,6 +7561,7 @@
     <w:bookmarkEnd w:id="16"/>
     <w:p>
       <w:pPr>
+        <w:ind w:left="720"/>
         <w:rPr>
           <w:rFonts w:ascii="Times New Roman" w:eastAsia="Times New Roman" w:hAnsi="Times New Roman" w:cs="Times New Roman"/>
           <w:color w:val="000000"/>
@@ -5908,7 +7762,29 @@
           <w:szCs w:val="24"/>
           <w:lang w:eastAsia="es-PE"/>
         </w:rPr>
-        <w:t xml:space="preserve">Recent advances on two-dimensional bin packing problems. Recuperado de </w:t>
+        <w:t xml:space="preserve">Recent advances on two-dimensional bin packing problems. </w:t>
+      </w:r>
+      <w:proofErr w:type="spellStart"/>
+      <w:r>
+        <w:rPr>
+          <w:rFonts w:ascii="Times New Roman" w:eastAsia="Times New Roman" w:hAnsi="Times New Roman" w:cs="Times New Roman"/>
+          <w:color w:val="000000"/>
+          <w:sz w:val="24"/>
+          <w:szCs w:val="24"/>
+          <w:lang w:eastAsia="es-PE"/>
+        </w:rPr>
+        <w:t>Recuperado</w:t>
+      </w:r>
+      <w:proofErr w:type="spellEnd"/>
+      <w:r>
+        <w:rPr>
+          <w:rFonts w:ascii="Times New Roman" w:eastAsia="Times New Roman" w:hAnsi="Times New Roman" w:cs="Times New Roman"/>
+          <w:color w:val="000000"/>
+          <w:sz w:val="24"/>
+          <w:szCs w:val="24"/>
+          <w:lang w:eastAsia="es-PE"/>
+        </w:rPr>
+        <w:t xml:space="preserve"> de </w:t>
       </w:r>
       <w:hyperlink r:id="rId14" w:anchor="SEC2" w:history="1">
         <w:r>
@@ -6247,6 +8123,95 @@
     </w:lvl>
   </w:abstractNum>
   <w:abstractNum w:abstractNumId="2" w15:restartNumberingAfterBreak="0">
+    <w:nsid w:val="40C05741"/>
+    <w:multiLevelType w:val="hybridMultilevel"/>
+    <w:tmpl w:val="8DEAF67A"/>
+    <w:lvl w:ilvl="0" w:tplc="B48E3110">
+      <w:start w:val="1"/>
+      <w:numFmt w:val="decimal"/>
+      <w:lvlText w:val="%1."/>
+      <w:lvlJc w:val="left"/>
+      <w:pPr>
+        <w:ind w:left="1080" w:hanging="360"/>
+      </w:pPr>
+      <w:rPr>
+        <w:rFonts w:hint="default"/>
+      </w:rPr>
+    </w:lvl>
+    <w:lvl w:ilvl="1" w:tplc="280A0019" w:tentative="1">
+      <w:start w:val="1"/>
+      <w:numFmt w:val="lowerLetter"/>
+      <w:lvlText w:val="%2."/>
+      <w:lvlJc w:val="left"/>
+      <w:pPr>
+        <w:ind w:left="1800" w:hanging="360"/>
+      </w:pPr>
+    </w:lvl>
+    <w:lvl w:ilvl="2" w:tplc="280A001B" w:tentative="1">
+      <w:start w:val="1"/>
+      <w:numFmt w:val="lowerRoman"/>
+      <w:lvlText w:val="%3."/>
+      <w:lvlJc w:val="right"/>
+      <w:pPr>
+        <w:ind w:left="2520" w:hanging="180"/>
+      </w:pPr>
+    </w:lvl>
+    <w:lvl w:ilvl="3" w:tplc="280A000F" w:tentative="1">
+      <w:start w:val="1"/>
+      <w:numFmt w:val="decimal"/>
+      <w:lvlText w:val="%4."/>
+      <w:lvlJc w:val="left"/>
+      <w:pPr>
+        <w:ind w:left="3240" w:hanging="360"/>
+      </w:pPr>
+    </w:lvl>
+    <w:lvl w:ilvl="4" w:tplc="280A0019" w:tentative="1">
+      <w:start w:val="1"/>
+      <w:numFmt w:val="lowerLetter"/>
+      <w:lvlText w:val="%5."/>
+      <w:lvlJc w:val="left"/>
+      <w:pPr>
+        <w:ind w:left="3960" w:hanging="360"/>
+      </w:pPr>
+    </w:lvl>
+    <w:lvl w:ilvl="5" w:tplc="280A001B" w:tentative="1">
+      <w:start w:val="1"/>
+      <w:numFmt w:val="lowerRoman"/>
+      <w:lvlText w:val="%6."/>
+      <w:lvlJc w:val="right"/>
+      <w:pPr>
+        <w:ind w:left="4680" w:hanging="180"/>
+      </w:pPr>
+    </w:lvl>
+    <w:lvl w:ilvl="6" w:tplc="280A000F" w:tentative="1">
+      <w:start w:val="1"/>
+      <w:numFmt w:val="decimal"/>
+      <w:lvlText w:val="%7."/>
+      <w:lvlJc w:val="left"/>
+      <w:pPr>
+        <w:ind w:left="5400" w:hanging="360"/>
+      </w:pPr>
+    </w:lvl>
+    <w:lvl w:ilvl="7" w:tplc="280A0019" w:tentative="1">
+      <w:start w:val="1"/>
+      <w:numFmt w:val="lowerLetter"/>
+      <w:lvlText w:val="%8."/>
+      <w:lvlJc w:val="left"/>
+      <w:pPr>
+        <w:ind w:left="6120" w:hanging="360"/>
+      </w:pPr>
+    </w:lvl>
+    <w:lvl w:ilvl="8" w:tplc="280A001B" w:tentative="1">
+      <w:start w:val="1"/>
+      <w:numFmt w:val="lowerRoman"/>
+      <w:lvlText w:val="%9."/>
+      <w:lvlJc w:val="right"/>
+      <w:pPr>
+        <w:ind w:left="6840" w:hanging="180"/>
+      </w:pPr>
+    </w:lvl>
+  </w:abstractNum>
+  <w:abstractNum w:abstractNumId="3" w15:restartNumberingAfterBreak="0">
     <w:nsid w:val="5FB14CDC"/>
     <w:multiLevelType w:val="hybridMultilevel"/>
     <w:tmpl w:val="BC803048"/>
@@ -6332,7 +8297,7 @@
       </w:pPr>
     </w:lvl>
   </w:abstractNum>
-  <w:abstractNum w:abstractNumId="3" w15:restartNumberingAfterBreak="0">
+  <w:abstractNum w:abstractNumId="4" w15:restartNumberingAfterBreak="0">
     <w:nsid w:val="61D3290C"/>
     <w:multiLevelType w:val="multilevel"/>
     <w:tmpl w:val="E976F6FC"/>
@@ -6482,16 +8447,19 @@
     </w:lvl>
   </w:abstractNum>
   <w:num w:numId="1">
-    <w:abstractNumId w:val="3"/>
+    <w:abstractNumId w:val="4"/>
   </w:num>
   <w:num w:numId="2">
-    <w:abstractNumId w:val="2"/>
+    <w:abstractNumId w:val="3"/>
   </w:num>
   <w:num w:numId="3">
     <w:abstractNumId w:val="1"/>
   </w:num>
   <w:num w:numId="4">
     <w:abstractNumId w:val="0"/>
+  </w:num>
+  <w:num w:numId="5">
+    <w:abstractNumId w:val="2"/>
   </w:num>
 </w:numbering>
 </file>
@@ -7416,7 +9384,7 @@
 </file>
 
 <file path=customXml/itemProps1.xml><?xml version="1.0" encoding="utf-8"?>
-<ds:datastoreItem xmlns:ds="http://schemas.openxmlformats.org/officeDocument/2006/customXml" ds:itemID="{2043104B-0936-48E0-94AA-655471BB8572}">
+<ds:datastoreItem xmlns:ds="http://schemas.openxmlformats.org/officeDocument/2006/customXml" ds:itemID="{4A8371C6-9B74-4E59-B339-476837A3B596}">
   <ds:schemaRefs>
     <ds:schemaRef ds:uri="http://schemas.openxmlformats.org/officeDocument/2006/bibliography"/>
   </ds:schemaRefs>

</xml_diff>

<commit_message>
Tablas comparativas de recursos
</commit_message>
<xml_diff>
--- a/Informe/Informe_TF.docx
+++ b/Informe/Informe_TF.docx
@@ -3218,17 +3218,7 @@
           <w:u w:val="single"/>
           <w:lang w:val="es-PE" w:eastAsia="es-PE"/>
         </w:rPr>
-        <w:t>ante</w:t>
-      </w:r>
-      <w:bookmarkStart w:id="5" w:name="_GoBack"/>
-      <w:bookmarkEnd w:id="5"/>
-      <w:r>
-        <w:rPr>
-          <w:color w:val="000000"/>
-          <w:u w:val="single"/>
-          <w:lang w:val="es-PE" w:eastAsia="es-PE"/>
-        </w:rPr>
-        <w:t>riores</w:t>
+        <w:t>anteriores</w:t>
       </w:r>
       <w:r>
         <w:rPr>
@@ -3264,7 +3254,7 @@
           <w:szCs w:val="24"/>
         </w:rPr>
       </w:pPr>
-      <w:bookmarkStart w:id="6" w:name="_Toc22847973"/>
+      <w:bookmarkStart w:id="5" w:name="_Toc22847973"/>
       <w:r>
         <w:rPr>
           <w:rFonts w:ascii="Times New Roman" w:hAnsi="Times New Roman" w:cs="Times New Roman"/>
@@ -3295,7 +3285,7 @@
         </w:rPr>
         <w:t>Algoritmo 2:</w:t>
       </w:r>
-      <w:bookmarkEnd w:id="6"/>
+      <w:bookmarkEnd w:id="5"/>
       <w:r>
         <w:rPr>
           <w:rFonts w:ascii="Times New Roman" w:hAnsi="Times New Roman" w:cs="Times New Roman"/>
@@ -3332,7 +3322,7 @@
           <w:szCs w:val="28"/>
         </w:rPr>
       </w:pPr>
-      <w:bookmarkStart w:id="7" w:name="_Toc22847974"/>
+      <w:bookmarkStart w:id="6" w:name="_Toc22847974"/>
       <w:r>
         <w:rPr>
           <w:rFonts w:ascii="Times New Roman" w:hAnsi="Times New Roman" w:cs="Times New Roman"/>
@@ -3393,7 +3383,7 @@
         </w:rPr>
         <w:t>)</w:t>
       </w:r>
-      <w:bookmarkEnd w:id="7"/>
+      <w:bookmarkEnd w:id="6"/>
     </w:p>
     <w:p>
       <w:pPr>
@@ -3720,7 +3710,7 @@
           <w:lang w:val="es-PE"/>
         </w:rPr>
       </w:pPr>
-      <w:bookmarkStart w:id="8" w:name="_Toc22847975"/>
+      <w:bookmarkStart w:id="7" w:name="_Toc22847975"/>
       <w:r>
         <w:rPr>
           <w:rFonts w:ascii="Times New Roman" w:hAnsi="Times New Roman" w:cs="Times New Roman"/>
@@ -3754,7 +3744,7 @@
         </w:rPr>
         <w:t>Algoritmo 3:</w:t>
       </w:r>
-      <w:bookmarkEnd w:id="8"/>
+      <w:bookmarkEnd w:id="7"/>
     </w:p>
     <w:p>
       <w:pPr>
@@ -3936,7 +3926,7 @@
           <w:szCs w:val="28"/>
         </w:rPr>
       </w:pPr>
-      <w:bookmarkStart w:id="9" w:name="_Toc22847976"/>
+      <w:bookmarkStart w:id="8" w:name="_Toc22847976"/>
       <w:r>
         <w:rPr>
           <w:rFonts w:ascii="Times New Roman" w:hAnsi="Times New Roman" w:cs="Times New Roman"/>
@@ -3946,19 +3936,15 @@
           <w:szCs w:val="28"/>
         </w:rPr>
         <w:lastRenderedPageBreak/>
-        <w:t>Aporte: Demuestra ética profesional</w:t>
-      </w:r>
-      <w:bookmarkEnd w:id="9"/>
-      <w:r>
-        <w:rPr>
-          <w:rFonts w:ascii="Times New Roman" w:hAnsi="Times New Roman" w:cs="Times New Roman"/>
-          <w:b/>
-          <w:color w:val="auto"/>
-          <w:sz w:val="28"/>
-          <w:szCs w:val="28"/>
-        </w:rPr>
-        <w:t xml:space="preserve"> </w:t>
-      </w:r>
+        <w:t xml:space="preserve">Aporte: </w:t>
+      </w:r>
+      <w:bookmarkEnd w:id="8"/>
+    </w:p>
+    <w:p/>
+    <w:p>
+      <w:pPr>
+        <w:ind w:left="360"/>
+      </w:pPr>
     </w:p>
     <w:p>
       <w:pPr>
@@ -4248,7 +4234,7 @@
           <w:lang w:val="es-PE"/>
         </w:rPr>
       </w:pPr>
-      <w:bookmarkStart w:id="10" w:name="_Toc22847977"/>
+      <w:bookmarkStart w:id="9" w:name="_Toc22847977"/>
       <w:r>
         <w:rPr>
           <w:rFonts w:ascii="Times New Roman" w:hAnsi="Times New Roman" w:cs="Times New Roman"/>
@@ -4257,7 +4243,6 @@
           <w:sz w:val="28"/>
           <w:szCs w:val="28"/>
         </w:rPr>
-        <w:lastRenderedPageBreak/>
         <w:t>Di</w:t>
       </w:r>
       <w:r>
@@ -4270,7 +4255,7 @@
         </w:rPr>
         <w:t>seño de Aplicativo para Pruebas</w:t>
       </w:r>
-      <w:bookmarkEnd w:id="10"/>
+      <w:bookmarkEnd w:id="9"/>
     </w:p>
     <w:p>
       <w:pPr>
@@ -4402,7 +4387,7 @@
           <w:szCs w:val="28"/>
         </w:rPr>
       </w:pPr>
-      <w:bookmarkStart w:id="11" w:name="_Toc22847981"/>
+      <w:bookmarkStart w:id="10" w:name="_Toc22847981"/>
       <w:r>
         <w:rPr>
           <w:rFonts w:ascii="Times New Roman" w:hAnsi="Times New Roman" w:cs="Times New Roman"/>
@@ -4423,19 +4408,243 @@
         </w:rPr>
         <w:t>ción de Resultados y Discusión</w:t>
       </w:r>
+      <w:bookmarkEnd w:id="10"/>
+    </w:p>
+    <w:p/>
+    <w:p>
+      <w:pPr>
+        <w:pStyle w:val="Prrafodelista"/>
+        <w:numPr>
+          <w:ilvl w:val="1"/>
+          <w:numId w:val="4"/>
+        </w:numPr>
+        <w:outlineLvl w:val="1"/>
+        <w:rPr>
+          <w:rFonts w:ascii="Times New Roman" w:hAnsi="Times New Roman" w:cs="Times New Roman"/>
+          <w:b/>
+          <w:sz w:val="24"/>
+        </w:rPr>
+      </w:pPr>
+      <w:r>
+        <w:rPr>
+          <w:rFonts w:ascii="Times New Roman" w:hAnsi="Times New Roman" w:cs="Times New Roman"/>
+          <w:b/>
+          <w:sz w:val="24"/>
+        </w:rPr>
+        <w:t>Para 20 Items:</w:t>
+      </w:r>
+    </w:p>
+    <w:p>
+      <w:pPr>
+        <w:pStyle w:val="Prrafodelista"/>
+        <w:outlineLvl w:val="1"/>
+        <w:rPr>
+          <w:rFonts w:ascii="Times New Roman" w:hAnsi="Times New Roman" w:cs="Times New Roman"/>
+          <w:b/>
+          <w:sz w:val="24"/>
+        </w:rPr>
+      </w:pPr>
+    </w:p>
+    <w:p>
+      <w:pPr>
+        <w:pStyle w:val="Prrafodelista"/>
+        <w:outlineLvl w:val="1"/>
+        <w:rPr>
+          <w:rFonts w:ascii="Times New Roman" w:hAnsi="Times New Roman" w:cs="Times New Roman"/>
+          <w:b/>
+          <w:sz w:val="24"/>
+        </w:rPr>
+      </w:pPr>
+      <w:r>
+        <w:rPr>
+          <w:noProof/>
+          <w:lang w:val="es-PE" w:eastAsia="es-PE"/>
+        </w:rPr>
+        <w:drawing>
+          <wp:inline distT="0" distB="0" distL="0" distR="0" wp14:anchorId="48F25F59" wp14:editId="7F28CA36">
+            <wp:extent cx="5124450" cy="3176588"/>
+            <wp:effectExtent l="0" t="0" r="0" b="5080"/>
+            <wp:docPr id="3" name="Gráfico 3"/>
+            <wp:cNvGraphicFramePr/>
+            <a:graphic xmlns:a="http://schemas.openxmlformats.org/drawingml/2006/main">
+              <a:graphicData uri="http://schemas.openxmlformats.org/drawingml/2006/chart">
+                <c:chart xmlns:c="http://schemas.openxmlformats.org/drawingml/2006/chart" xmlns:r="http://schemas.openxmlformats.org/officeDocument/2006/relationships" r:id="rId12"/>
+              </a:graphicData>
+            </a:graphic>
+          </wp:inline>
+        </w:drawing>
+      </w:r>
+    </w:p>
+    <w:p>
+      <w:pPr>
+        <w:pStyle w:val="Prrafodelista"/>
+        <w:outlineLvl w:val="1"/>
+        <w:rPr>
+          <w:rFonts w:ascii="Times New Roman" w:hAnsi="Times New Roman" w:cs="Times New Roman"/>
+          <w:b/>
+          <w:sz w:val="24"/>
+        </w:rPr>
+      </w:pPr>
+    </w:p>
+    <w:p>
+      <w:pPr>
+        <w:pStyle w:val="Prrafodelista"/>
+        <w:outlineLvl w:val="1"/>
+        <w:rPr>
+          <w:rFonts w:ascii="Times New Roman" w:hAnsi="Times New Roman" w:cs="Times New Roman"/>
+          <w:b/>
+          <w:sz w:val="24"/>
+        </w:rPr>
+      </w:pPr>
+      <w:r>
+        <w:rPr>
+          <w:noProof/>
+          <w:lang w:val="es-PE" w:eastAsia="es-PE"/>
+        </w:rPr>
+        <w:lastRenderedPageBreak/>
+        <w:drawing>
+          <wp:inline distT="0" distB="0" distL="0" distR="0" wp14:anchorId="50C2016B" wp14:editId="74F7FB41">
+            <wp:extent cx="5143500" cy="3148013"/>
+            <wp:effectExtent l="0" t="0" r="0" b="14605"/>
+            <wp:docPr id="4" name="Gráfico 4"/>
+            <wp:cNvGraphicFramePr/>
+            <a:graphic xmlns:a="http://schemas.openxmlformats.org/drawingml/2006/main">
+              <a:graphicData uri="http://schemas.openxmlformats.org/drawingml/2006/chart">
+                <c:chart xmlns:c="http://schemas.openxmlformats.org/drawingml/2006/chart" xmlns:r="http://schemas.openxmlformats.org/officeDocument/2006/relationships" r:id="rId13"/>
+              </a:graphicData>
+            </a:graphic>
+          </wp:inline>
+        </w:drawing>
+      </w:r>
+    </w:p>
+    <w:p>
+      <w:pPr>
+        <w:pStyle w:val="Prrafodelista"/>
+        <w:outlineLvl w:val="1"/>
+        <w:rPr>
+          <w:rFonts w:ascii="Times New Roman" w:hAnsi="Times New Roman" w:cs="Times New Roman"/>
+          <w:b/>
+          <w:sz w:val="24"/>
+        </w:rPr>
+      </w:pPr>
+    </w:p>
+    <w:p>
+      <w:pPr>
+        <w:pStyle w:val="Prrafodelista"/>
+        <w:outlineLvl w:val="1"/>
+        <w:rPr>
+          <w:rFonts w:ascii="Times New Roman" w:hAnsi="Times New Roman" w:cs="Times New Roman"/>
+          <w:b/>
+          <w:sz w:val="24"/>
+        </w:rPr>
+      </w:pPr>
+    </w:p>
+    <w:p>
+      <w:pPr>
+        <w:pStyle w:val="Prrafodelista"/>
+        <w:outlineLvl w:val="1"/>
+        <w:rPr>
+          <w:rFonts w:ascii="Times New Roman" w:hAnsi="Times New Roman" w:cs="Times New Roman"/>
+          <w:b/>
+          <w:sz w:val="24"/>
+        </w:rPr>
+      </w:pPr>
+    </w:p>
+    <w:p>
+      <w:pPr>
+        <w:pStyle w:val="Prrafodelista"/>
+        <w:numPr>
+          <w:ilvl w:val="1"/>
+          <w:numId w:val="4"/>
+        </w:numPr>
+        <w:outlineLvl w:val="1"/>
+        <w:rPr>
+          <w:rFonts w:ascii="Times New Roman" w:hAnsi="Times New Roman" w:cs="Times New Roman"/>
+          <w:b/>
+          <w:sz w:val="24"/>
+        </w:rPr>
+      </w:pPr>
+      <w:r>
+        <w:rPr>
+          <w:rFonts w:ascii="Times New Roman" w:hAnsi="Times New Roman" w:cs="Times New Roman"/>
+          <w:b/>
+          <w:sz w:val="24"/>
+        </w:rPr>
+        <w:t>Para 100 Items:</w:t>
+      </w:r>
+    </w:p>
+    <w:p>
+      <w:pPr>
+        <w:spacing w:line="276" w:lineRule="auto"/>
+        <w:ind w:left="720"/>
+      </w:pPr>
+    </w:p>
+    <w:p>
+      <w:pPr>
+        <w:spacing w:line="276" w:lineRule="auto"/>
+        <w:ind w:left="720"/>
+        <w:rPr>
+          <w:rFonts w:ascii="Times New Roman" w:hAnsi="Times New Roman" w:cs="Times New Roman"/>
+          <w:b/>
+          <w:sz w:val="28"/>
+          <w:szCs w:val="28"/>
+          <w:lang w:val="es-PE"/>
+        </w:rPr>
+      </w:pPr>
+      <w:r>
+        <w:rPr>
+          <w:noProof/>
+          <w:lang w:val="es-PE" w:eastAsia="es-PE"/>
+        </w:rPr>
+        <w:drawing>
+          <wp:inline distT="0" distB="0" distL="0" distR="0" wp14:anchorId="14DF8BFA" wp14:editId="28A496AA">
+            <wp:extent cx="5114925" cy="3276600"/>
+            <wp:effectExtent l="0" t="0" r="9525" b="0"/>
+            <wp:docPr id="5" name="Gráfico 5"/>
+            <wp:cNvGraphicFramePr/>
+            <a:graphic xmlns:a="http://schemas.openxmlformats.org/drawingml/2006/main">
+              <a:graphicData uri="http://schemas.openxmlformats.org/drawingml/2006/chart">
+                <c:chart xmlns:c="http://schemas.openxmlformats.org/drawingml/2006/chart" xmlns:r="http://schemas.openxmlformats.org/officeDocument/2006/relationships" r:id="rId14"/>
+              </a:graphicData>
+            </a:graphic>
+          </wp:inline>
+        </w:drawing>
+      </w:r>
+    </w:p>
+    <w:p>
+      <w:pPr>
+        <w:spacing w:line="276" w:lineRule="auto"/>
+        <w:ind w:left="720"/>
+        <w:rPr>
+          <w:rFonts w:ascii="Times New Roman" w:hAnsi="Times New Roman" w:cs="Times New Roman"/>
+          <w:b/>
+          <w:sz w:val="28"/>
+          <w:szCs w:val="28"/>
+          <w:lang w:val="es-PE"/>
+        </w:rPr>
+      </w:pPr>
+      <w:bookmarkStart w:id="11" w:name="_GoBack"/>
+      <w:r>
+        <w:rPr>
+          <w:noProof/>
+          <w:lang w:val="es-PE" w:eastAsia="es-PE"/>
+        </w:rPr>
+        <w:lastRenderedPageBreak/>
+        <w:drawing>
+          <wp:inline distT="0" distB="0" distL="0" distR="0" wp14:anchorId="20BCAA40" wp14:editId="5163100C">
+            <wp:extent cx="5105400" cy="3267075"/>
+            <wp:effectExtent l="0" t="0" r="0" b="9525"/>
+            <wp:docPr id="8" name="Gráfico 8"/>
+            <wp:cNvGraphicFramePr/>
+            <a:graphic xmlns:a="http://schemas.openxmlformats.org/drawingml/2006/main">
+              <a:graphicData uri="http://schemas.openxmlformats.org/drawingml/2006/chart">
+                <c:chart xmlns:c="http://schemas.openxmlformats.org/drawingml/2006/chart" xmlns:r="http://schemas.openxmlformats.org/officeDocument/2006/relationships" r:id="rId15"/>
+              </a:graphicData>
+            </a:graphic>
+          </wp:inline>
+        </w:drawing>
+      </w:r>
       <w:bookmarkEnd w:id="11"/>
-    </w:p>
-    <w:p>
-      <w:pPr>
-        <w:spacing w:line="276" w:lineRule="auto"/>
-        <w:rPr>
-          <w:rFonts w:ascii="Times New Roman" w:hAnsi="Times New Roman" w:cs="Times New Roman"/>
-          <w:b/>
-          <w:sz w:val="28"/>
-          <w:szCs w:val="28"/>
-          <w:lang w:val="es-PE"/>
-        </w:rPr>
-      </w:pPr>
     </w:p>
     <w:p>
       <w:pPr>
@@ -5796,7 +6005,7 @@
         </w:rPr>
         <w:t xml:space="preserve">, </w:t>
       </w:r>
-      <w:hyperlink r:id="rId12" w:anchor="!" w:history="1">
+      <w:hyperlink r:id="rId16" w:anchor="!" w:history="1">
         <w:r>
           <w:rPr>
             <w:rFonts w:ascii="Times New Roman" w:eastAsia="Times New Roman" w:hAnsi="Times New Roman" w:cs="Times New Roman"/>
@@ -5838,7 +6047,7 @@
         </w:rPr>
         <w:t xml:space="preserve">, </w:t>
       </w:r>
-      <w:hyperlink r:id="rId13" w:anchor="!" w:history="1">
+      <w:hyperlink r:id="rId17" w:anchor="!" w:history="1">
         <w:r>
           <w:rPr>
             <w:rFonts w:ascii="Times New Roman" w:eastAsia="Times New Roman" w:hAnsi="Times New Roman" w:cs="Times New Roman"/>
@@ -5910,7 +6119,7 @@
         </w:rPr>
         <w:t xml:space="preserve">Recent advances on two-dimensional bin packing problems. Recuperado de </w:t>
       </w:r>
-      <w:hyperlink r:id="rId14" w:anchor="SEC2" w:history="1">
+      <w:hyperlink r:id="rId18" w:anchor="SEC2" w:history="1">
         <w:r>
           <w:rPr>
             <w:rFonts w:ascii="Times New Roman" w:eastAsia="Times New Roman" w:hAnsi="Times New Roman" w:cs="Times New Roman"/>
@@ -7150,6 +7359,4301 @@
 </w:styles>
 </file>
 
+<file path=word/charts/chart1.xml><?xml version="1.0" encoding="utf-8"?>
+<c:chartSpace xmlns:c="http://schemas.openxmlformats.org/drawingml/2006/chart" xmlns:a="http://schemas.openxmlformats.org/drawingml/2006/main" xmlns:r="http://schemas.openxmlformats.org/officeDocument/2006/relationships">
+  <c:date1904 val="0"/>
+  <c:lang val="es-ES"/>
+  <c:roundedCorners val="0"/>
+  <mc:AlternateContent xmlns:mc="http://schemas.openxmlformats.org/markup-compatibility/2006">
+    <mc:Choice xmlns:c14="http://schemas.microsoft.com/office/drawing/2007/8/2/chart" Requires="c14">
+      <c14:style val="102"/>
+    </mc:Choice>
+    <mc:Fallback>
+      <c:style val="2"/>
+    </mc:Fallback>
+  </mc:AlternateContent>
+  <c:chart>
+    <c:title>
+      <c:tx>
+        <c:rich>
+          <a:bodyPr rot="0" spcFirstLastPara="1" vertOverflow="ellipsis" vert="horz" wrap="square" anchor="ctr" anchorCtr="1"/>
+          <a:lstStyle/>
+          <a:p>
+            <a:pPr>
+              <a:defRPr sz="1400" b="1" i="0" u="none" strike="noStrike" kern="1200" cap="none" baseline="0">
+                <a:solidFill>
+                  <a:schemeClr val="lt1">
+                    <a:lumMod val="85000"/>
+                  </a:schemeClr>
+                </a:solidFill>
+                <a:latin typeface="+mn-lt"/>
+                <a:ea typeface="+mn-ea"/>
+                <a:cs typeface="+mn-cs"/>
+              </a:defRPr>
+            </a:pPr>
+            <a:r>
+              <a:rPr lang="en-US"/>
+              <a:t>Distribución de consumo de recursos de memoria por algoritmo</a:t>
+            </a:r>
+          </a:p>
+        </c:rich>
+      </c:tx>
+      <c:overlay val="0"/>
+      <c:spPr>
+        <a:noFill/>
+        <a:ln>
+          <a:noFill/>
+        </a:ln>
+        <a:effectLst/>
+      </c:spPr>
+      <c:txPr>
+        <a:bodyPr rot="0" spcFirstLastPara="1" vertOverflow="ellipsis" vert="horz" wrap="square" anchor="ctr" anchorCtr="1"/>
+        <a:lstStyle/>
+        <a:p>
+          <a:pPr>
+            <a:defRPr sz="1400" b="1" i="0" u="none" strike="noStrike" kern="1200" cap="none" baseline="0">
+              <a:solidFill>
+                <a:schemeClr val="lt1">
+                  <a:lumMod val="85000"/>
+                </a:schemeClr>
+              </a:solidFill>
+              <a:latin typeface="+mn-lt"/>
+              <a:ea typeface="+mn-ea"/>
+              <a:cs typeface="+mn-cs"/>
+            </a:defRPr>
+          </a:pPr>
+          <a:endParaRPr lang="es-PE"/>
+        </a:p>
+      </c:txPr>
+    </c:title>
+    <c:autoTitleDeleted val="0"/>
+    <c:plotArea>
+      <c:layout/>
+      <c:barChart>
+        <c:barDir val="col"/>
+        <c:grouping val="clustered"/>
+        <c:varyColors val="0"/>
+        <c:ser>
+          <c:idx val="0"/>
+          <c:order val="0"/>
+          <c:spPr>
+            <a:noFill/>
+            <a:ln w="9525" cap="flat" cmpd="sng" algn="ctr">
+              <a:solidFill>
+                <a:schemeClr val="accent1"/>
+              </a:solidFill>
+              <a:miter lim="800000"/>
+            </a:ln>
+            <a:effectLst>
+              <a:glow rad="63500">
+                <a:schemeClr val="accent1">
+                  <a:satMod val="175000"/>
+                  <a:alpha val="25000"/>
+                </a:schemeClr>
+              </a:glow>
+            </a:effectLst>
+          </c:spPr>
+          <c:invertIfNegative val="0"/>
+          <c:dLbls>
+            <c:spPr>
+              <a:noFill/>
+              <a:ln>
+                <a:noFill/>
+              </a:ln>
+              <a:effectLst/>
+            </c:spPr>
+            <c:txPr>
+              <a:bodyPr rot="0" spcFirstLastPara="1" vertOverflow="ellipsis" vert="horz" wrap="square" lIns="38100" tIns="19050" rIns="38100" bIns="19050" anchor="ctr" anchorCtr="1">
+                <a:spAutoFit/>
+              </a:bodyPr>
+              <a:lstStyle/>
+              <a:p>
+                <a:pPr>
+                  <a:defRPr sz="900" b="0" i="0" u="none" strike="noStrike" kern="1200" baseline="0">
+                    <a:solidFill>
+                      <a:schemeClr val="lt1">
+                        <a:lumMod val="75000"/>
+                      </a:schemeClr>
+                    </a:solidFill>
+                    <a:latin typeface="+mn-lt"/>
+                    <a:ea typeface="+mn-ea"/>
+                    <a:cs typeface="+mn-cs"/>
+                  </a:defRPr>
+                </a:pPr>
+                <a:endParaRPr lang="es-PE"/>
+              </a:p>
+            </c:txPr>
+            <c:dLblPos val="outEnd"/>
+            <c:showLegendKey val="0"/>
+            <c:showVal val="1"/>
+            <c:showCatName val="0"/>
+            <c:showSerName val="0"/>
+            <c:showPercent val="0"/>
+            <c:showBubbleSize val="0"/>
+            <c:showLeaderLines val="0"/>
+            <c:extLst>
+              <c:ext xmlns:c15="http://schemas.microsoft.com/office/drawing/2012/chart" uri="{CE6537A1-D6FC-4f65-9D91-7224C49458BB}">
+                <c15:showLeaderLines val="1"/>
+                <c15:leaderLines>
+                  <c:spPr>
+                    <a:ln w="9525">
+                      <a:solidFill>
+                        <a:schemeClr val="lt1">
+                          <a:lumMod val="50000"/>
+                        </a:schemeClr>
+                      </a:solidFill>
+                      <a:round/>
+                    </a:ln>
+                    <a:effectLst/>
+                  </c:spPr>
+                </c15:leaderLines>
+              </c:ext>
+            </c:extLst>
+          </c:dLbls>
+          <c:cat>
+            <c:strRef>
+              <c:f>Hoja1!$J$4:$J$5</c:f>
+              <c:strCache>
+                <c:ptCount val="2"/>
+                <c:pt idx="0">
+                  <c:v>NFDHDi</c:v>
+                </c:pt>
+                <c:pt idx="1">
+                  <c:v>AlgortGui</c:v>
+                </c:pt>
+              </c:strCache>
+            </c:strRef>
+          </c:cat>
+          <c:val>
+            <c:numRef>
+              <c:f>Hoja1!$L$4:$L$5</c:f>
+              <c:numCache>
+                <c:formatCode>General</c:formatCode>
+                <c:ptCount val="2"/>
+                <c:pt idx="0">
+                  <c:v>140.08975000000001</c:v>
+                </c:pt>
+                <c:pt idx="1">
+                  <c:v>139.77518000000001</c:v>
+                </c:pt>
+              </c:numCache>
+            </c:numRef>
+          </c:val>
+        </c:ser>
+        <c:dLbls>
+          <c:showLegendKey val="0"/>
+          <c:showVal val="0"/>
+          <c:showCatName val="0"/>
+          <c:showSerName val="0"/>
+          <c:showPercent val="0"/>
+          <c:showBubbleSize val="0"/>
+        </c:dLbls>
+        <c:gapWidth val="315"/>
+        <c:overlap val="-40"/>
+        <c:axId val="378528632"/>
+        <c:axId val="378529024"/>
+      </c:barChart>
+      <c:catAx>
+        <c:axId val="378528632"/>
+        <c:scaling>
+          <c:orientation val="minMax"/>
+        </c:scaling>
+        <c:delete val="0"/>
+        <c:axPos val="b"/>
+        <c:majorGridlines>
+          <c:spPr>
+            <a:ln w="9525" cap="flat" cmpd="sng" algn="ctr">
+              <a:gradFill>
+                <a:gsLst>
+                  <a:gs pos="100000">
+                    <a:schemeClr val="dk1">
+                      <a:lumMod val="75000"/>
+                      <a:lumOff val="25000"/>
+                    </a:schemeClr>
+                  </a:gs>
+                  <a:gs pos="0">
+                    <a:schemeClr val="dk1">
+                      <a:lumMod val="65000"/>
+                      <a:lumOff val="35000"/>
+                    </a:schemeClr>
+                  </a:gs>
+                </a:gsLst>
+                <a:lin ang="5400000" scaled="0"/>
+              </a:gradFill>
+              <a:round/>
+            </a:ln>
+            <a:effectLst/>
+          </c:spPr>
+        </c:majorGridlines>
+        <c:title>
+          <c:tx>
+            <c:rich>
+              <a:bodyPr rot="0" spcFirstLastPara="1" vertOverflow="ellipsis" vert="horz" wrap="square" anchor="ctr" anchorCtr="1"/>
+              <a:lstStyle/>
+              <a:p>
+                <a:pPr>
+                  <a:defRPr sz="900" b="1" i="0" u="none" strike="noStrike" kern="1200" baseline="0">
+                    <a:solidFill>
+                      <a:schemeClr val="lt1">
+                        <a:lumMod val="75000"/>
+                      </a:schemeClr>
+                    </a:solidFill>
+                    <a:latin typeface="+mn-lt"/>
+                    <a:ea typeface="+mn-ea"/>
+                    <a:cs typeface="+mn-cs"/>
+                  </a:defRPr>
+                </a:pPr>
+                <a:r>
+                  <a:rPr lang="es-PE"/>
+                  <a:t>Algoritmos planteados</a:t>
+                </a:r>
+              </a:p>
+            </c:rich>
+          </c:tx>
+          <c:overlay val="0"/>
+          <c:spPr>
+            <a:noFill/>
+            <a:ln>
+              <a:noFill/>
+            </a:ln>
+            <a:effectLst/>
+          </c:spPr>
+          <c:txPr>
+            <a:bodyPr rot="0" spcFirstLastPara="1" vertOverflow="ellipsis" vert="horz" wrap="square" anchor="ctr" anchorCtr="1"/>
+            <a:lstStyle/>
+            <a:p>
+              <a:pPr>
+                <a:defRPr sz="900" b="1" i="0" u="none" strike="noStrike" kern="1200" baseline="0">
+                  <a:solidFill>
+                    <a:schemeClr val="lt1">
+                      <a:lumMod val="75000"/>
+                    </a:schemeClr>
+                  </a:solidFill>
+                  <a:latin typeface="+mn-lt"/>
+                  <a:ea typeface="+mn-ea"/>
+                  <a:cs typeface="+mn-cs"/>
+                </a:defRPr>
+              </a:pPr>
+              <a:endParaRPr lang="es-PE"/>
+            </a:p>
+          </c:txPr>
+        </c:title>
+        <c:numFmt formatCode="General" sourceLinked="1"/>
+        <c:majorTickMark val="none"/>
+        <c:minorTickMark val="none"/>
+        <c:tickLblPos val="nextTo"/>
+        <c:spPr>
+          <a:noFill/>
+          <a:ln>
+            <a:noFill/>
+          </a:ln>
+          <a:effectLst/>
+        </c:spPr>
+        <c:txPr>
+          <a:bodyPr rot="-60000000" spcFirstLastPara="1" vertOverflow="ellipsis" vert="horz" wrap="square" anchor="ctr" anchorCtr="1"/>
+          <a:lstStyle/>
+          <a:p>
+            <a:pPr>
+              <a:defRPr sz="900" b="0" i="0" u="none" strike="noStrike" kern="1200" baseline="0">
+                <a:solidFill>
+                  <a:schemeClr val="lt1">
+                    <a:lumMod val="75000"/>
+                  </a:schemeClr>
+                </a:solidFill>
+                <a:latin typeface="+mn-lt"/>
+                <a:ea typeface="+mn-ea"/>
+                <a:cs typeface="+mn-cs"/>
+              </a:defRPr>
+            </a:pPr>
+            <a:endParaRPr lang="es-PE"/>
+          </a:p>
+        </c:txPr>
+        <c:crossAx val="378529024"/>
+        <c:crosses val="autoZero"/>
+        <c:auto val="1"/>
+        <c:lblAlgn val="ctr"/>
+        <c:lblOffset val="100"/>
+        <c:noMultiLvlLbl val="0"/>
+      </c:catAx>
+      <c:valAx>
+        <c:axId val="378529024"/>
+        <c:scaling>
+          <c:orientation val="minMax"/>
+        </c:scaling>
+        <c:delete val="0"/>
+        <c:axPos val="l"/>
+        <c:majorGridlines>
+          <c:spPr>
+            <a:ln w="9525" cap="flat" cmpd="sng" algn="ctr">
+              <a:gradFill>
+                <a:gsLst>
+                  <a:gs pos="100000">
+                    <a:schemeClr val="dk1">
+                      <a:lumMod val="75000"/>
+                      <a:lumOff val="25000"/>
+                    </a:schemeClr>
+                  </a:gs>
+                  <a:gs pos="0">
+                    <a:schemeClr val="dk1">
+                      <a:lumMod val="65000"/>
+                      <a:lumOff val="35000"/>
+                    </a:schemeClr>
+                  </a:gs>
+                </a:gsLst>
+                <a:lin ang="5400000" scaled="0"/>
+              </a:gradFill>
+              <a:round/>
+            </a:ln>
+            <a:effectLst/>
+          </c:spPr>
+        </c:majorGridlines>
+        <c:title>
+          <c:tx>
+            <c:rich>
+              <a:bodyPr rot="-5400000" spcFirstLastPara="1" vertOverflow="ellipsis" vert="horz" wrap="square" anchor="ctr" anchorCtr="1"/>
+              <a:lstStyle/>
+              <a:p>
+                <a:pPr>
+                  <a:defRPr sz="900" b="1" i="0" u="none" strike="noStrike" kern="1200" baseline="0">
+                    <a:solidFill>
+                      <a:schemeClr val="lt1">
+                        <a:lumMod val="75000"/>
+                      </a:schemeClr>
+                    </a:solidFill>
+                    <a:latin typeface="+mn-lt"/>
+                    <a:ea typeface="+mn-ea"/>
+                    <a:cs typeface="+mn-cs"/>
+                  </a:defRPr>
+                </a:pPr>
+                <a:r>
+                  <a:rPr lang="es-PE"/>
+                  <a:t>Consumo de recursos de memoria en MgB</a:t>
+                </a:r>
+              </a:p>
+              <a:p>
+                <a:pPr>
+                  <a:defRPr/>
+                </a:pPr>
+                <a:endParaRPr lang="es-PE"/>
+              </a:p>
+            </c:rich>
+          </c:tx>
+          <c:overlay val="0"/>
+          <c:spPr>
+            <a:noFill/>
+            <a:ln>
+              <a:noFill/>
+            </a:ln>
+            <a:effectLst/>
+          </c:spPr>
+          <c:txPr>
+            <a:bodyPr rot="-5400000" spcFirstLastPara="1" vertOverflow="ellipsis" vert="horz" wrap="square" anchor="ctr" anchorCtr="1"/>
+            <a:lstStyle/>
+            <a:p>
+              <a:pPr>
+                <a:defRPr sz="900" b="1" i="0" u="none" strike="noStrike" kern="1200" baseline="0">
+                  <a:solidFill>
+                    <a:schemeClr val="lt1">
+                      <a:lumMod val="75000"/>
+                    </a:schemeClr>
+                  </a:solidFill>
+                  <a:latin typeface="+mn-lt"/>
+                  <a:ea typeface="+mn-ea"/>
+                  <a:cs typeface="+mn-cs"/>
+                </a:defRPr>
+              </a:pPr>
+              <a:endParaRPr lang="es-PE"/>
+            </a:p>
+          </c:txPr>
+        </c:title>
+        <c:numFmt formatCode="General" sourceLinked="1"/>
+        <c:majorTickMark val="none"/>
+        <c:minorTickMark val="none"/>
+        <c:tickLblPos val="nextTo"/>
+        <c:spPr>
+          <a:noFill/>
+          <a:ln>
+            <a:noFill/>
+          </a:ln>
+          <a:effectLst/>
+        </c:spPr>
+        <c:txPr>
+          <a:bodyPr rot="-60000000" spcFirstLastPara="1" vertOverflow="ellipsis" vert="horz" wrap="square" anchor="ctr" anchorCtr="1"/>
+          <a:lstStyle/>
+          <a:p>
+            <a:pPr>
+              <a:defRPr sz="900" b="0" i="0" u="none" strike="noStrike" kern="1200" baseline="0">
+                <a:solidFill>
+                  <a:schemeClr val="lt1">
+                    <a:lumMod val="75000"/>
+                  </a:schemeClr>
+                </a:solidFill>
+                <a:latin typeface="+mn-lt"/>
+                <a:ea typeface="+mn-ea"/>
+                <a:cs typeface="+mn-cs"/>
+              </a:defRPr>
+            </a:pPr>
+            <a:endParaRPr lang="es-PE"/>
+          </a:p>
+        </c:txPr>
+        <c:crossAx val="378528632"/>
+        <c:crosses val="autoZero"/>
+        <c:crossBetween val="between"/>
+      </c:valAx>
+      <c:spPr>
+        <a:noFill/>
+        <a:ln>
+          <a:noFill/>
+        </a:ln>
+        <a:effectLst/>
+      </c:spPr>
+    </c:plotArea>
+    <c:plotVisOnly val="1"/>
+    <c:dispBlanksAs val="gap"/>
+    <c:showDLblsOverMax val="0"/>
+  </c:chart>
+  <c:spPr>
+    <a:solidFill>
+      <a:schemeClr val="dk1">
+        <a:lumMod val="75000"/>
+        <a:lumOff val="25000"/>
+      </a:schemeClr>
+    </a:solidFill>
+    <a:ln w="9525" cap="flat" cmpd="sng" algn="ctr">
+      <a:solidFill>
+        <a:schemeClr val="dk1">
+          <a:lumMod val="15000"/>
+          <a:lumOff val="85000"/>
+        </a:schemeClr>
+      </a:solidFill>
+      <a:round/>
+    </a:ln>
+    <a:effectLst/>
+  </c:spPr>
+  <c:txPr>
+    <a:bodyPr/>
+    <a:lstStyle/>
+    <a:p>
+      <a:pPr>
+        <a:defRPr/>
+      </a:pPr>
+      <a:endParaRPr lang="es-PE"/>
+    </a:p>
+  </c:txPr>
+  <c:externalData r:id="rId3">
+    <c:autoUpdate val="0"/>
+  </c:externalData>
+</c:chartSpace>
+</file>
+
+<file path=word/charts/chart2.xml><?xml version="1.0" encoding="utf-8"?>
+<c:chartSpace xmlns:c="http://schemas.openxmlformats.org/drawingml/2006/chart" xmlns:a="http://schemas.openxmlformats.org/drawingml/2006/main" xmlns:r="http://schemas.openxmlformats.org/officeDocument/2006/relationships">
+  <c:date1904 val="0"/>
+  <c:lang val="es-ES"/>
+  <c:roundedCorners val="0"/>
+  <mc:AlternateContent xmlns:mc="http://schemas.openxmlformats.org/markup-compatibility/2006">
+    <mc:Choice xmlns:c14="http://schemas.microsoft.com/office/drawing/2007/8/2/chart" Requires="c14">
+      <c14:style val="102"/>
+    </mc:Choice>
+    <mc:Fallback>
+      <c:style val="2"/>
+    </mc:Fallback>
+  </mc:AlternateContent>
+  <c:chart>
+    <c:title>
+      <c:tx>
+        <c:rich>
+          <a:bodyPr rot="0" spcFirstLastPara="1" vertOverflow="ellipsis" vert="horz" wrap="square" anchor="ctr" anchorCtr="1"/>
+          <a:lstStyle/>
+          <a:p>
+            <a:pPr>
+              <a:defRPr sz="1400" b="1" i="0" u="none" strike="noStrike" kern="1200" cap="none" baseline="0">
+                <a:solidFill>
+                  <a:schemeClr val="lt1">
+                    <a:lumMod val="85000"/>
+                  </a:schemeClr>
+                </a:solidFill>
+                <a:latin typeface="+mn-lt"/>
+                <a:ea typeface="+mn-ea"/>
+                <a:cs typeface="+mn-cs"/>
+              </a:defRPr>
+            </a:pPr>
+            <a:r>
+              <a:rPr lang="en-US"/>
+              <a:t>Distribución de consumo de recursos de tiempo por algoritmo</a:t>
+            </a:r>
+          </a:p>
+        </c:rich>
+      </c:tx>
+      <c:overlay val="0"/>
+      <c:spPr>
+        <a:noFill/>
+        <a:ln>
+          <a:noFill/>
+        </a:ln>
+        <a:effectLst/>
+      </c:spPr>
+      <c:txPr>
+        <a:bodyPr rot="0" spcFirstLastPara="1" vertOverflow="ellipsis" vert="horz" wrap="square" anchor="ctr" anchorCtr="1"/>
+        <a:lstStyle/>
+        <a:p>
+          <a:pPr>
+            <a:defRPr sz="1400" b="1" i="0" u="none" strike="noStrike" kern="1200" cap="none" baseline="0">
+              <a:solidFill>
+                <a:schemeClr val="lt1">
+                  <a:lumMod val="85000"/>
+                </a:schemeClr>
+              </a:solidFill>
+              <a:latin typeface="+mn-lt"/>
+              <a:ea typeface="+mn-ea"/>
+              <a:cs typeface="+mn-cs"/>
+            </a:defRPr>
+          </a:pPr>
+          <a:endParaRPr lang="es-PE"/>
+        </a:p>
+      </c:txPr>
+    </c:title>
+    <c:autoTitleDeleted val="0"/>
+    <c:plotArea>
+      <c:layout/>
+      <c:barChart>
+        <c:barDir val="col"/>
+        <c:grouping val="clustered"/>
+        <c:varyColors val="0"/>
+        <c:ser>
+          <c:idx val="0"/>
+          <c:order val="0"/>
+          <c:spPr>
+            <a:noFill/>
+            <a:ln w="9525" cap="flat" cmpd="sng" algn="ctr">
+              <a:solidFill>
+                <a:schemeClr val="accent1"/>
+              </a:solidFill>
+              <a:miter lim="800000"/>
+            </a:ln>
+            <a:effectLst>
+              <a:glow rad="63500">
+                <a:schemeClr val="accent1">
+                  <a:satMod val="175000"/>
+                  <a:alpha val="25000"/>
+                </a:schemeClr>
+              </a:glow>
+            </a:effectLst>
+          </c:spPr>
+          <c:invertIfNegative val="0"/>
+          <c:dLbls>
+            <c:spPr>
+              <a:noFill/>
+              <a:ln>
+                <a:noFill/>
+              </a:ln>
+              <a:effectLst/>
+            </c:spPr>
+            <c:txPr>
+              <a:bodyPr rot="0" spcFirstLastPara="1" vertOverflow="ellipsis" vert="horz" wrap="square" lIns="38100" tIns="19050" rIns="38100" bIns="19050" anchor="ctr" anchorCtr="1">
+                <a:spAutoFit/>
+              </a:bodyPr>
+              <a:lstStyle/>
+              <a:p>
+                <a:pPr>
+                  <a:defRPr sz="900" b="0" i="0" u="none" strike="noStrike" kern="1200" baseline="0">
+                    <a:solidFill>
+                      <a:schemeClr val="lt1">
+                        <a:lumMod val="75000"/>
+                      </a:schemeClr>
+                    </a:solidFill>
+                    <a:latin typeface="+mn-lt"/>
+                    <a:ea typeface="+mn-ea"/>
+                    <a:cs typeface="+mn-cs"/>
+                  </a:defRPr>
+                </a:pPr>
+                <a:endParaRPr lang="es-PE"/>
+              </a:p>
+            </c:txPr>
+            <c:dLblPos val="outEnd"/>
+            <c:showLegendKey val="0"/>
+            <c:showVal val="1"/>
+            <c:showCatName val="0"/>
+            <c:showSerName val="0"/>
+            <c:showPercent val="0"/>
+            <c:showBubbleSize val="0"/>
+            <c:showLeaderLines val="0"/>
+            <c:extLst>
+              <c:ext xmlns:c15="http://schemas.microsoft.com/office/drawing/2012/chart" uri="{CE6537A1-D6FC-4f65-9D91-7224C49458BB}">
+                <c15:showLeaderLines val="1"/>
+                <c15:leaderLines>
+                  <c:spPr>
+                    <a:ln w="9525">
+                      <a:solidFill>
+                        <a:schemeClr val="lt1">
+                          <a:lumMod val="50000"/>
+                        </a:schemeClr>
+                      </a:solidFill>
+                      <a:round/>
+                    </a:ln>
+                    <a:effectLst/>
+                  </c:spPr>
+                </c15:leaderLines>
+              </c:ext>
+            </c:extLst>
+          </c:dLbls>
+          <c:cat>
+            <c:strRef>
+              <c:f>Hoja1!$K$34:$K$35</c:f>
+              <c:strCache>
+                <c:ptCount val="2"/>
+                <c:pt idx="0">
+                  <c:v>NFDHDi</c:v>
+                </c:pt>
+                <c:pt idx="1">
+                  <c:v>AlgortGui</c:v>
+                </c:pt>
+              </c:strCache>
+            </c:strRef>
+          </c:cat>
+          <c:val>
+            <c:numRef>
+              <c:f>Hoja1!$L$34:$L$35</c:f>
+              <c:numCache>
+                <c:formatCode>General</c:formatCode>
+                <c:ptCount val="2"/>
+                <c:pt idx="0" formatCode="0.0000000">
+                  <c:v>0.167162699999998</c:v>
+                </c:pt>
+                <c:pt idx="1">
+                  <c:v>0.1626782000002</c:v>
+                </c:pt>
+              </c:numCache>
+            </c:numRef>
+          </c:val>
+        </c:ser>
+        <c:dLbls>
+          <c:dLblPos val="outEnd"/>
+          <c:showLegendKey val="0"/>
+          <c:showVal val="1"/>
+          <c:showCatName val="0"/>
+          <c:showSerName val="0"/>
+          <c:showPercent val="0"/>
+          <c:showBubbleSize val="0"/>
+        </c:dLbls>
+        <c:gapWidth val="315"/>
+        <c:overlap val="-40"/>
+        <c:axId val="484525696"/>
+        <c:axId val="484526872"/>
+      </c:barChart>
+      <c:catAx>
+        <c:axId val="484525696"/>
+        <c:scaling>
+          <c:orientation val="minMax"/>
+        </c:scaling>
+        <c:delete val="0"/>
+        <c:axPos val="b"/>
+        <c:majorGridlines>
+          <c:spPr>
+            <a:ln w="9525" cap="flat" cmpd="sng" algn="ctr">
+              <a:gradFill>
+                <a:gsLst>
+                  <a:gs pos="100000">
+                    <a:schemeClr val="dk1">
+                      <a:lumMod val="75000"/>
+                      <a:lumOff val="25000"/>
+                    </a:schemeClr>
+                  </a:gs>
+                  <a:gs pos="0">
+                    <a:schemeClr val="dk1">
+                      <a:lumMod val="65000"/>
+                      <a:lumOff val="35000"/>
+                    </a:schemeClr>
+                  </a:gs>
+                </a:gsLst>
+                <a:lin ang="5400000" scaled="0"/>
+              </a:gradFill>
+              <a:round/>
+            </a:ln>
+            <a:effectLst/>
+          </c:spPr>
+        </c:majorGridlines>
+        <c:title>
+          <c:tx>
+            <c:rich>
+              <a:bodyPr rot="0" spcFirstLastPara="1" vertOverflow="ellipsis" vert="horz" wrap="square" anchor="ctr" anchorCtr="1"/>
+              <a:lstStyle/>
+              <a:p>
+                <a:pPr>
+                  <a:defRPr sz="900" b="1" i="0" u="none" strike="noStrike" kern="1200" baseline="0">
+                    <a:solidFill>
+                      <a:schemeClr val="lt1">
+                        <a:lumMod val="75000"/>
+                      </a:schemeClr>
+                    </a:solidFill>
+                    <a:latin typeface="+mn-lt"/>
+                    <a:ea typeface="+mn-ea"/>
+                    <a:cs typeface="+mn-cs"/>
+                  </a:defRPr>
+                </a:pPr>
+                <a:r>
+                  <a:rPr lang="en-US"/>
+                  <a:t>Algoritmos planteados</a:t>
+                </a:r>
+              </a:p>
+            </c:rich>
+          </c:tx>
+          <c:overlay val="0"/>
+          <c:spPr>
+            <a:noFill/>
+            <a:ln>
+              <a:noFill/>
+            </a:ln>
+            <a:effectLst/>
+          </c:spPr>
+          <c:txPr>
+            <a:bodyPr rot="0" spcFirstLastPara="1" vertOverflow="ellipsis" vert="horz" wrap="square" anchor="ctr" anchorCtr="1"/>
+            <a:lstStyle/>
+            <a:p>
+              <a:pPr>
+                <a:defRPr sz="900" b="1" i="0" u="none" strike="noStrike" kern="1200" baseline="0">
+                  <a:solidFill>
+                    <a:schemeClr val="lt1">
+                      <a:lumMod val="75000"/>
+                    </a:schemeClr>
+                  </a:solidFill>
+                  <a:latin typeface="+mn-lt"/>
+                  <a:ea typeface="+mn-ea"/>
+                  <a:cs typeface="+mn-cs"/>
+                </a:defRPr>
+              </a:pPr>
+              <a:endParaRPr lang="es-PE"/>
+            </a:p>
+          </c:txPr>
+        </c:title>
+        <c:numFmt formatCode="General" sourceLinked="1"/>
+        <c:majorTickMark val="none"/>
+        <c:minorTickMark val="none"/>
+        <c:tickLblPos val="nextTo"/>
+        <c:spPr>
+          <a:noFill/>
+          <a:ln>
+            <a:noFill/>
+          </a:ln>
+          <a:effectLst/>
+        </c:spPr>
+        <c:txPr>
+          <a:bodyPr rot="-60000000" spcFirstLastPara="1" vertOverflow="ellipsis" vert="horz" wrap="square" anchor="ctr" anchorCtr="1"/>
+          <a:lstStyle/>
+          <a:p>
+            <a:pPr>
+              <a:defRPr sz="900" b="0" i="0" u="none" strike="noStrike" kern="1200" baseline="0">
+                <a:solidFill>
+                  <a:schemeClr val="lt1">
+                    <a:lumMod val="75000"/>
+                  </a:schemeClr>
+                </a:solidFill>
+                <a:latin typeface="+mn-lt"/>
+                <a:ea typeface="+mn-ea"/>
+                <a:cs typeface="+mn-cs"/>
+              </a:defRPr>
+            </a:pPr>
+            <a:endParaRPr lang="es-PE"/>
+          </a:p>
+        </c:txPr>
+        <c:crossAx val="484526872"/>
+        <c:crosses val="autoZero"/>
+        <c:auto val="1"/>
+        <c:lblAlgn val="ctr"/>
+        <c:lblOffset val="100"/>
+        <c:noMultiLvlLbl val="0"/>
+      </c:catAx>
+      <c:valAx>
+        <c:axId val="484526872"/>
+        <c:scaling>
+          <c:orientation val="minMax"/>
+        </c:scaling>
+        <c:delete val="0"/>
+        <c:axPos val="l"/>
+        <c:majorGridlines>
+          <c:spPr>
+            <a:ln w="9525" cap="flat" cmpd="sng" algn="ctr">
+              <a:gradFill>
+                <a:gsLst>
+                  <a:gs pos="100000">
+                    <a:schemeClr val="dk1">
+                      <a:lumMod val="75000"/>
+                      <a:lumOff val="25000"/>
+                    </a:schemeClr>
+                  </a:gs>
+                  <a:gs pos="0">
+                    <a:schemeClr val="dk1">
+                      <a:lumMod val="65000"/>
+                      <a:lumOff val="35000"/>
+                    </a:schemeClr>
+                  </a:gs>
+                </a:gsLst>
+                <a:lin ang="5400000" scaled="0"/>
+              </a:gradFill>
+              <a:round/>
+            </a:ln>
+            <a:effectLst/>
+          </c:spPr>
+        </c:majorGridlines>
+        <c:title>
+          <c:tx>
+            <c:rich>
+              <a:bodyPr rot="-5400000" spcFirstLastPara="1" vertOverflow="ellipsis" vert="horz" wrap="square" anchor="ctr" anchorCtr="1"/>
+              <a:lstStyle/>
+              <a:p>
+                <a:pPr>
+                  <a:defRPr sz="900" b="1" i="0" u="none" strike="noStrike" kern="1200" baseline="0">
+                    <a:solidFill>
+                      <a:schemeClr val="lt1">
+                        <a:lumMod val="75000"/>
+                      </a:schemeClr>
+                    </a:solidFill>
+                    <a:latin typeface="+mn-lt"/>
+                    <a:ea typeface="+mn-ea"/>
+                    <a:cs typeface="+mn-cs"/>
+                  </a:defRPr>
+                </a:pPr>
+                <a:r>
+                  <a:rPr lang="es-PE"/>
+                  <a:t>Consumo de recursos de tiempo en segundos</a:t>
+                </a:r>
+              </a:p>
+              <a:p>
+                <a:pPr>
+                  <a:defRPr/>
+                </a:pPr>
+                <a:endParaRPr lang="es-PE"/>
+              </a:p>
+            </c:rich>
+          </c:tx>
+          <c:overlay val="0"/>
+          <c:spPr>
+            <a:noFill/>
+            <a:ln>
+              <a:noFill/>
+            </a:ln>
+            <a:effectLst/>
+          </c:spPr>
+          <c:txPr>
+            <a:bodyPr rot="-5400000" spcFirstLastPara="1" vertOverflow="ellipsis" vert="horz" wrap="square" anchor="ctr" anchorCtr="1"/>
+            <a:lstStyle/>
+            <a:p>
+              <a:pPr>
+                <a:defRPr sz="900" b="1" i="0" u="none" strike="noStrike" kern="1200" baseline="0">
+                  <a:solidFill>
+                    <a:schemeClr val="lt1">
+                      <a:lumMod val="75000"/>
+                    </a:schemeClr>
+                  </a:solidFill>
+                  <a:latin typeface="+mn-lt"/>
+                  <a:ea typeface="+mn-ea"/>
+                  <a:cs typeface="+mn-cs"/>
+                </a:defRPr>
+              </a:pPr>
+              <a:endParaRPr lang="es-PE"/>
+            </a:p>
+          </c:txPr>
+        </c:title>
+        <c:numFmt formatCode="0.0000000" sourceLinked="1"/>
+        <c:majorTickMark val="none"/>
+        <c:minorTickMark val="none"/>
+        <c:tickLblPos val="nextTo"/>
+        <c:spPr>
+          <a:noFill/>
+          <a:ln>
+            <a:noFill/>
+          </a:ln>
+          <a:effectLst/>
+        </c:spPr>
+        <c:txPr>
+          <a:bodyPr rot="-60000000" spcFirstLastPara="1" vertOverflow="ellipsis" vert="horz" wrap="square" anchor="ctr" anchorCtr="1"/>
+          <a:lstStyle/>
+          <a:p>
+            <a:pPr>
+              <a:defRPr sz="900" b="0" i="0" u="none" strike="noStrike" kern="1200" baseline="0">
+                <a:solidFill>
+                  <a:schemeClr val="lt1">
+                    <a:lumMod val="75000"/>
+                  </a:schemeClr>
+                </a:solidFill>
+                <a:latin typeface="+mn-lt"/>
+                <a:ea typeface="+mn-ea"/>
+                <a:cs typeface="+mn-cs"/>
+              </a:defRPr>
+            </a:pPr>
+            <a:endParaRPr lang="es-PE"/>
+          </a:p>
+        </c:txPr>
+        <c:crossAx val="484525696"/>
+        <c:crosses val="autoZero"/>
+        <c:crossBetween val="between"/>
+      </c:valAx>
+      <c:spPr>
+        <a:noFill/>
+        <a:ln>
+          <a:noFill/>
+        </a:ln>
+        <a:effectLst/>
+      </c:spPr>
+    </c:plotArea>
+    <c:plotVisOnly val="1"/>
+    <c:dispBlanksAs val="gap"/>
+    <c:showDLblsOverMax val="0"/>
+  </c:chart>
+  <c:spPr>
+    <a:solidFill>
+      <a:schemeClr val="dk1">
+        <a:lumMod val="75000"/>
+        <a:lumOff val="25000"/>
+      </a:schemeClr>
+    </a:solidFill>
+    <a:ln w="9525" cap="flat" cmpd="sng" algn="ctr">
+      <a:solidFill>
+        <a:schemeClr val="dk1">
+          <a:lumMod val="15000"/>
+          <a:lumOff val="85000"/>
+        </a:schemeClr>
+      </a:solidFill>
+      <a:round/>
+    </a:ln>
+    <a:effectLst/>
+  </c:spPr>
+  <c:txPr>
+    <a:bodyPr/>
+    <a:lstStyle/>
+    <a:p>
+      <a:pPr>
+        <a:defRPr/>
+      </a:pPr>
+      <a:endParaRPr lang="es-PE"/>
+    </a:p>
+  </c:txPr>
+  <c:externalData r:id="rId3">
+    <c:autoUpdate val="0"/>
+  </c:externalData>
+</c:chartSpace>
+</file>
+
+<file path=word/charts/chart3.xml><?xml version="1.0" encoding="utf-8"?>
+<c:chartSpace xmlns:c="http://schemas.openxmlformats.org/drawingml/2006/chart" xmlns:a="http://schemas.openxmlformats.org/drawingml/2006/main" xmlns:r="http://schemas.openxmlformats.org/officeDocument/2006/relationships">
+  <c:date1904 val="0"/>
+  <c:lang val="es-ES"/>
+  <c:roundedCorners val="0"/>
+  <mc:AlternateContent xmlns:mc="http://schemas.openxmlformats.org/markup-compatibility/2006">
+    <mc:Choice xmlns:c14="http://schemas.microsoft.com/office/drawing/2007/8/2/chart" Requires="c14">
+      <c14:style val="102"/>
+    </mc:Choice>
+    <mc:Fallback>
+      <c:style val="2"/>
+    </mc:Fallback>
+  </mc:AlternateContent>
+  <c:chart>
+    <c:title>
+      <c:tx>
+        <c:rich>
+          <a:bodyPr rot="0" spcFirstLastPara="1" vertOverflow="ellipsis" vert="horz" wrap="square" anchor="ctr" anchorCtr="1"/>
+          <a:lstStyle/>
+          <a:p>
+            <a:pPr>
+              <a:defRPr sz="1400" b="1" i="0" u="none" strike="noStrike" kern="1200" cap="none" baseline="0">
+                <a:solidFill>
+                  <a:schemeClr val="lt1">
+                    <a:lumMod val="85000"/>
+                  </a:schemeClr>
+                </a:solidFill>
+                <a:latin typeface="+mn-lt"/>
+                <a:ea typeface="+mn-ea"/>
+                <a:cs typeface="+mn-cs"/>
+              </a:defRPr>
+            </a:pPr>
+            <a:r>
+              <a:rPr lang="en-US"/>
+              <a:t>Distribución de consumo de recursos de memoria por algoritmo</a:t>
+            </a:r>
+          </a:p>
+        </c:rich>
+      </c:tx>
+      <c:overlay val="0"/>
+      <c:spPr>
+        <a:noFill/>
+        <a:ln>
+          <a:noFill/>
+        </a:ln>
+        <a:effectLst/>
+      </c:spPr>
+      <c:txPr>
+        <a:bodyPr rot="0" spcFirstLastPara="1" vertOverflow="ellipsis" vert="horz" wrap="square" anchor="ctr" anchorCtr="1"/>
+        <a:lstStyle/>
+        <a:p>
+          <a:pPr>
+            <a:defRPr sz="1400" b="1" i="0" u="none" strike="noStrike" kern="1200" cap="none" baseline="0">
+              <a:solidFill>
+                <a:schemeClr val="lt1">
+                  <a:lumMod val="85000"/>
+                </a:schemeClr>
+              </a:solidFill>
+              <a:latin typeface="+mn-lt"/>
+              <a:ea typeface="+mn-ea"/>
+              <a:cs typeface="+mn-cs"/>
+            </a:defRPr>
+          </a:pPr>
+          <a:endParaRPr lang="es-PE"/>
+        </a:p>
+      </c:txPr>
+    </c:title>
+    <c:autoTitleDeleted val="0"/>
+    <c:plotArea>
+      <c:layout/>
+      <c:barChart>
+        <c:barDir val="col"/>
+        <c:grouping val="clustered"/>
+        <c:varyColors val="0"/>
+        <c:ser>
+          <c:idx val="0"/>
+          <c:order val="0"/>
+          <c:spPr>
+            <a:noFill/>
+            <a:ln w="9525" cap="flat" cmpd="sng" algn="ctr">
+              <a:solidFill>
+                <a:schemeClr val="accent1"/>
+              </a:solidFill>
+              <a:miter lim="800000"/>
+            </a:ln>
+            <a:effectLst>
+              <a:glow rad="63500">
+                <a:schemeClr val="accent1">
+                  <a:satMod val="175000"/>
+                  <a:alpha val="25000"/>
+                </a:schemeClr>
+              </a:glow>
+            </a:effectLst>
+          </c:spPr>
+          <c:invertIfNegative val="0"/>
+          <c:dLbls>
+            <c:spPr>
+              <a:noFill/>
+              <a:ln>
+                <a:noFill/>
+              </a:ln>
+              <a:effectLst/>
+            </c:spPr>
+            <c:txPr>
+              <a:bodyPr rot="0" spcFirstLastPara="1" vertOverflow="ellipsis" vert="horz" wrap="square" lIns="38100" tIns="19050" rIns="38100" bIns="19050" anchor="ctr" anchorCtr="1">
+                <a:spAutoFit/>
+              </a:bodyPr>
+              <a:lstStyle/>
+              <a:p>
+                <a:pPr>
+                  <a:defRPr sz="900" b="0" i="0" u="none" strike="noStrike" kern="1200" baseline="0">
+                    <a:solidFill>
+                      <a:schemeClr val="lt1">
+                        <a:lumMod val="75000"/>
+                      </a:schemeClr>
+                    </a:solidFill>
+                    <a:latin typeface="+mn-lt"/>
+                    <a:ea typeface="+mn-ea"/>
+                    <a:cs typeface="+mn-cs"/>
+                  </a:defRPr>
+                </a:pPr>
+                <a:endParaRPr lang="es-PE"/>
+              </a:p>
+            </c:txPr>
+            <c:dLblPos val="outEnd"/>
+            <c:showLegendKey val="0"/>
+            <c:showVal val="1"/>
+            <c:showCatName val="0"/>
+            <c:showSerName val="0"/>
+            <c:showPercent val="0"/>
+            <c:showBubbleSize val="0"/>
+            <c:showLeaderLines val="0"/>
+            <c:extLst>
+              <c:ext xmlns:c15="http://schemas.microsoft.com/office/drawing/2012/chart" uri="{CE6537A1-D6FC-4f65-9D91-7224C49458BB}">
+                <c15:showLeaderLines val="1"/>
+                <c15:leaderLines>
+                  <c:spPr>
+                    <a:ln w="9525">
+                      <a:solidFill>
+                        <a:schemeClr val="lt1">
+                          <a:lumMod val="50000"/>
+                        </a:schemeClr>
+                      </a:solidFill>
+                      <a:round/>
+                    </a:ln>
+                    <a:effectLst/>
+                  </c:spPr>
+                </c15:leaderLines>
+              </c:ext>
+            </c:extLst>
+          </c:dLbls>
+          <c:cat>
+            <c:strRef>
+              <c:f>Hoja1!$K$41:$K$42</c:f>
+              <c:strCache>
+                <c:ptCount val="2"/>
+                <c:pt idx="0">
+                  <c:v>NFDHDi</c:v>
+                </c:pt>
+                <c:pt idx="1">
+                  <c:v>AlgortGui</c:v>
+                </c:pt>
+              </c:strCache>
+            </c:strRef>
+          </c:cat>
+          <c:val>
+            <c:numRef>
+              <c:f>Hoja1!$M$41:$M$42</c:f>
+              <c:numCache>
+                <c:formatCode>General</c:formatCode>
+                <c:ptCount val="2"/>
+                <c:pt idx="0">
+                  <c:v>139.35628200000002</c:v>
+                </c:pt>
+                <c:pt idx="1">
+                  <c:v>140.40486200000001</c:v>
+                </c:pt>
+              </c:numCache>
+            </c:numRef>
+          </c:val>
+        </c:ser>
+        <c:dLbls>
+          <c:dLblPos val="outEnd"/>
+          <c:showLegendKey val="0"/>
+          <c:showVal val="1"/>
+          <c:showCatName val="0"/>
+          <c:showSerName val="0"/>
+          <c:showPercent val="0"/>
+          <c:showBubbleSize val="0"/>
+        </c:dLbls>
+        <c:gapWidth val="315"/>
+        <c:overlap val="-40"/>
+        <c:axId val="481952552"/>
+        <c:axId val="481949808"/>
+      </c:barChart>
+      <c:catAx>
+        <c:axId val="481952552"/>
+        <c:scaling>
+          <c:orientation val="minMax"/>
+        </c:scaling>
+        <c:delete val="0"/>
+        <c:axPos val="b"/>
+        <c:majorGridlines>
+          <c:spPr>
+            <a:ln w="9525" cap="flat" cmpd="sng" algn="ctr">
+              <a:gradFill>
+                <a:gsLst>
+                  <a:gs pos="100000">
+                    <a:schemeClr val="dk1">
+                      <a:lumMod val="75000"/>
+                      <a:lumOff val="25000"/>
+                    </a:schemeClr>
+                  </a:gs>
+                  <a:gs pos="0">
+                    <a:schemeClr val="dk1">
+                      <a:lumMod val="65000"/>
+                      <a:lumOff val="35000"/>
+                    </a:schemeClr>
+                  </a:gs>
+                </a:gsLst>
+                <a:lin ang="5400000" scaled="0"/>
+              </a:gradFill>
+              <a:round/>
+            </a:ln>
+            <a:effectLst/>
+          </c:spPr>
+        </c:majorGridlines>
+        <c:title>
+          <c:tx>
+            <c:rich>
+              <a:bodyPr rot="0" spcFirstLastPara="1" vertOverflow="ellipsis" vert="horz" wrap="square" anchor="ctr" anchorCtr="1"/>
+              <a:lstStyle/>
+              <a:p>
+                <a:pPr>
+                  <a:defRPr sz="900" b="1" i="0" u="none" strike="noStrike" kern="1200" baseline="0">
+                    <a:solidFill>
+                      <a:schemeClr val="lt1">
+                        <a:lumMod val="75000"/>
+                      </a:schemeClr>
+                    </a:solidFill>
+                    <a:latin typeface="+mn-lt"/>
+                    <a:ea typeface="+mn-ea"/>
+                    <a:cs typeface="+mn-cs"/>
+                  </a:defRPr>
+                </a:pPr>
+                <a:r>
+                  <a:rPr lang="es-PE"/>
+                  <a:t>Algoritmos planteados</a:t>
+                </a:r>
+              </a:p>
+            </c:rich>
+          </c:tx>
+          <c:overlay val="0"/>
+          <c:spPr>
+            <a:noFill/>
+            <a:ln>
+              <a:noFill/>
+            </a:ln>
+            <a:effectLst/>
+          </c:spPr>
+          <c:txPr>
+            <a:bodyPr rot="0" spcFirstLastPara="1" vertOverflow="ellipsis" vert="horz" wrap="square" anchor="ctr" anchorCtr="1"/>
+            <a:lstStyle/>
+            <a:p>
+              <a:pPr>
+                <a:defRPr sz="900" b="1" i="0" u="none" strike="noStrike" kern="1200" baseline="0">
+                  <a:solidFill>
+                    <a:schemeClr val="lt1">
+                      <a:lumMod val="75000"/>
+                    </a:schemeClr>
+                  </a:solidFill>
+                  <a:latin typeface="+mn-lt"/>
+                  <a:ea typeface="+mn-ea"/>
+                  <a:cs typeface="+mn-cs"/>
+                </a:defRPr>
+              </a:pPr>
+              <a:endParaRPr lang="es-PE"/>
+            </a:p>
+          </c:txPr>
+        </c:title>
+        <c:numFmt formatCode="General" sourceLinked="1"/>
+        <c:majorTickMark val="none"/>
+        <c:minorTickMark val="none"/>
+        <c:tickLblPos val="nextTo"/>
+        <c:spPr>
+          <a:noFill/>
+          <a:ln>
+            <a:noFill/>
+          </a:ln>
+          <a:effectLst/>
+        </c:spPr>
+        <c:txPr>
+          <a:bodyPr rot="-60000000" spcFirstLastPara="1" vertOverflow="ellipsis" vert="horz" wrap="square" anchor="ctr" anchorCtr="1"/>
+          <a:lstStyle/>
+          <a:p>
+            <a:pPr>
+              <a:defRPr sz="900" b="0" i="0" u="none" strike="noStrike" kern="1200" baseline="0">
+                <a:solidFill>
+                  <a:schemeClr val="lt1">
+                    <a:lumMod val="75000"/>
+                  </a:schemeClr>
+                </a:solidFill>
+                <a:latin typeface="+mn-lt"/>
+                <a:ea typeface="+mn-ea"/>
+                <a:cs typeface="+mn-cs"/>
+              </a:defRPr>
+            </a:pPr>
+            <a:endParaRPr lang="es-PE"/>
+          </a:p>
+        </c:txPr>
+        <c:crossAx val="481949808"/>
+        <c:crosses val="autoZero"/>
+        <c:auto val="1"/>
+        <c:lblAlgn val="ctr"/>
+        <c:lblOffset val="100"/>
+        <c:noMultiLvlLbl val="0"/>
+      </c:catAx>
+      <c:valAx>
+        <c:axId val="481949808"/>
+        <c:scaling>
+          <c:orientation val="minMax"/>
+        </c:scaling>
+        <c:delete val="0"/>
+        <c:axPos val="l"/>
+        <c:majorGridlines>
+          <c:spPr>
+            <a:ln w="9525" cap="flat" cmpd="sng" algn="ctr">
+              <a:gradFill>
+                <a:gsLst>
+                  <a:gs pos="100000">
+                    <a:schemeClr val="dk1">
+                      <a:lumMod val="75000"/>
+                      <a:lumOff val="25000"/>
+                    </a:schemeClr>
+                  </a:gs>
+                  <a:gs pos="0">
+                    <a:schemeClr val="dk1">
+                      <a:lumMod val="65000"/>
+                      <a:lumOff val="35000"/>
+                    </a:schemeClr>
+                  </a:gs>
+                </a:gsLst>
+                <a:lin ang="5400000" scaled="0"/>
+              </a:gradFill>
+              <a:round/>
+            </a:ln>
+            <a:effectLst/>
+          </c:spPr>
+        </c:majorGridlines>
+        <c:title>
+          <c:tx>
+            <c:rich>
+              <a:bodyPr rot="-5400000" spcFirstLastPara="1" vertOverflow="ellipsis" vert="horz" wrap="square" anchor="ctr" anchorCtr="1"/>
+              <a:lstStyle/>
+              <a:p>
+                <a:pPr>
+                  <a:defRPr sz="900" b="1" i="0" u="none" strike="noStrike" kern="1200" baseline="0">
+                    <a:solidFill>
+                      <a:schemeClr val="lt1">
+                        <a:lumMod val="75000"/>
+                      </a:schemeClr>
+                    </a:solidFill>
+                    <a:latin typeface="+mn-lt"/>
+                    <a:ea typeface="+mn-ea"/>
+                    <a:cs typeface="+mn-cs"/>
+                  </a:defRPr>
+                </a:pPr>
+                <a:r>
+                  <a:rPr lang="es-PE"/>
+                  <a:t>Consumo de recursos de memoria en MgB</a:t>
+                </a:r>
+              </a:p>
+            </c:rich>
+          </c:tx>
+          <c:overlay val="0"/>
+          <c:spPr>
+            <a:noFill/>
+            <a:ln>
+              <a:noFill/>
+            </a:ln>
+            <a:effectLst/>
+          </c:spPr>
+          <c:txPr>
+            <a:bodyPr rot="-5400000" spcFirstLastPara="1" vertOverflow="ellipsis" vert="horz" wrap="square" anchor="ctr" anchorCtr="1"/>
+            <a:lstStyle/>
+            <a:p>
+              <a:pPr>
+                <a:defRPr sz="900" b="1" i="0" u="none" strike="noStrike" kern="1200" baseline="0">
+                  <a:solidFill>
+                    <a:schemeClr val="lt1">
+                      <a:lumMod val="75000"/>
+                    </a:schemeClr>
+                  </a:solidFill>
+                  <a:latin typeface="+mn-lt"/>
+                  <a:ea typeface="+mn-ea"/>
+                  <a:cs typeface="+mn-cs"/>
+                </a:defRPr>
+              </a:pPr>
+              <a:endParaRPr lang="es-PE"/>
+            </a:p>
+          </c:txPr>
+        </c:title>
+        <c:numFmt formatCode="General" sourceLinked="1"/>
+        <c:majorTickMark val="none"/>
+        <c:minorTickMark val="none"/>
+        <c:tickLblPos val="nextTo"/>
+        <c:spPr>
+          <a:noFill/>
+          <a:ln>
+            <a:noFill/>
+          </a:ln>
+          <a:effectLst/>
+        </c:spPr>
+        <c:txPr>
+          <a:bodyPr rot="-60000000" spcFirstLastPara="1" vertOverflow="ellipsis" vert="horz" wrap="square" anchor="ctr" anchorCtr="1"/>
+          <a:lstStyle/>
+          <a:p>
+            <a:pPr>
+              <a:defRPr sz="900" b="0" i="0" u="none" strike="noStrike" kern="1200" baseline="0">
+                <a:solidFill>
+                  <a:schemeClr val="lt1">
+                    <a:lumMod val="75000"/>
+                  </a:schemeClr>
+                </a:solidFill>
+                <a:latin typeface="+mn-lt"/>
+                <a:ea typeface="+mn-ea"/>
+                <a:cs typeface="+mn-cs"/>
+              </a:defRPr>
+            </a:pPr>
+            <a:endParaRPr lang="es-PE"/>
+          </a:p>
+        </c:txPr>
+        <c:crossAx val="481952552"/>
+        <c:crosses val="autoZero"/>
+        <c:crossBetween val="between"/>
+      </c:valAx>
+      <c:spPr>
+        <a:noFill/>
+        <a:ln>
+          <a:noFill/>
+        </a:ln>
+        <a:effectLst/>
+      </c:spPr>
+    </c:plotArea>
+    <c:plotVisOnly val="1"/>
+    <c:dispBlanksAs val="gap"/>
+    <c:showDLblsOverMax val="0"/>
+  </c:chart>
+  <c:spPr>
+    <a:solidFill>
+      <a:schemeClr val="dk1">
+        <a:lumMod val="75000"/>
+        <a:lumOff val="25000"/>
+      </a:schemeClr>
+    </a:solidFill>
+    <a:ln w="9525" cap="flat" cmpd="sng" algn="ctr">
+      <a:solidFill>
+        <a:schemeClr val="dk1">
+          <a:lumMod val="15000"/>
+          <a:lumOff val="85000"/>
+        </a:schemeClr>
+      </a:solidFill>
+      <a:round/>
+    </a:ln>
+    <a:effectLst/>
+  </c:spPr>
+  <c:txPr>
+    <a:bodyPr/>
+    <a:lstStyle/>
+    <a:p>
+      <a:pPr>
+        <a:defRPr/>
+      </a:pPr>
+      <a:endParaRPr lang="es-PE"/>
+    </a:p>
+  </c:txPr>
+  <c:externalData r:id="rId3">
+    <c:autoUpdate val="0"/>
+  </c:externalData>
+</c:chartSpace>
+</file>
+
+<file path=word/charts/chart4.xml><?xml version="1.0" encoding="utf-8"?>
+<c:chartSpace xmlns:c="http://schemas.openxmlformats.org/drawingml/2006/chart" xmlns:a="http://schemas.openxmlformats.org/drawingml/2006/main" xmlns:r="http://schemas.openxmlformats.org/officeDocument/2006/relationships">
+  <c:date1904 val="0"/>
+  <c:lang val="es-ES"/>
+  <c:roundedCorners val="0"/>
+  <mc:AlternateContent xmlns:mc="http://schemas.openxmlformats.org/markup-compatibility/2006">
+    <mc:Choice xmlns:c14="http://schemas.microsoft.com/office/drawing/2007/8/2/chart" Requires="c14">
+      <c14:style val="102"/>
+    </mc:Choice>
+    <mc:Fallback>
+      <c:style val="2"/>
+    </mc:Fallback>
+  </mc:AlternateContent>
+  <c:chart>
+    <c:title>
+      <c:tx>
+        <c:rich>
+          <a:bodyPr rot="0" spcFirstLastPara="1" vertOverflow="ellipsis" vert="horz" wrap="square" anchor="ctr" anchorCtr="1"/>
+          <a:lstStyle/>
+          <a:p>
+            <a:pPr>
+              <a:defRPr sz="1400" b="1" i="0" u="none" strike="noStrike" kern="1200" cap="none" baseline="0">
+                <a:solidFill>
+                  <a:schemeClr val="lt1">
+                    <a:lumMod val="85000"/>
+                  </a:schemeClr>
+                </a:solidFill>
+                <a:latin typeface="+mn-lt"/>
+                <a:ea typeface="+mn-ea"/>
+                <a:cs typeface="+mn-cs"/>
+              </a:defRPr>
+            </a:pPr>
+            <a:r>
+              <a:rPr lang="en-US"/>
+              <a:t>Distribución de consumo de recursos de tiempo por algoritmo</a:t>
+            </a:r>
+          </a:p>
+        </c:rich>
+      </c:tx>
+      <c:overlay val="0"/>
+      <c:spPr>
+        <a:noFill/>
+        <a:ln>
+          <a:noFill/>
+        </a:ln>
+        <a:effectLst/>
+      </c:spPr>
+      <c:txPr>
+        <a:bodyPr rot="0" spcFirstLastPara="1" vertOverflow="ellipsis" vert="horz" wrap="square" anchor="ctr" anchorCtr="1"/>
+        <a:lstStyle/>
+        <a:p>
+          <a:pPr>
+            <a:defRPr sz="1400" b="1" i="0" u="none" strike="noStrike" kern="1200" cap="none" baseline="0">
+              <a:solidFill>
+                <a:schemeClr val="lt1">
+                  <a:lumMod val="85000"/>
+                </a:schemeClr>
+              </a:solidFill>
+              <a:latin typeface="+mn-lt"/>
+              <a:ea typeface="+mn-ea"/>
+              <a:cs typeface="+mn-cs"/>
+            </a:defRPr>
+          </a:pPr>
+          <a:endParaRPr lang="es-PE"/>
+        </a:p>
+      </c:txPr>
+    </c:title>
+    <c:autoTitleDeleted val="0"/>
+    <c:plotArea>
+      <c:layout/>
+      <c:barChart>
+        <c:barDir val="col"/>
+        <c:grouping val="clustered"/>
+        <c:varyColors val="0"/>
+        <c:ser>
+          <c:idx val="0"/>
+          <c:order val="0"/>
+          <c:spPr>
+            <a:noFill/>
+            <a:ln w="9525" cap="flat" cmpd="sng" algn="ctr">
+              <a:solidFill>
+                <a:schemeClr val="accent1"/>
+              </a:solidFill>
+              <a:miter lim="800000"/>
+            </a:ln>
+            <a:effectLst>
+              <a:glow rad="63500">
+                <a:schemeClr val="accent1">
+                  <a:satMod val="175000"/>
+                  <a:alpha val="25000"/>
+                </a:schemeClr>
+              </a:glow>
+            </a:effectLst>
+          </c:spPr>
+          <c:invertIfNegative val="0"/>
+          <c:dLbls>
+            <c:spPr>
+              <a:noFill/>
+              <a:ln>
+                <a:noFill/>
+              </a:ln>
+              <a:effectLst/>
+            </c:spPr>
+            <c:txPr>
+              <a:bodyPr rot="0" spcFirstLastPara="1" vertOverflow="ellipsis" vert="horz" wrap="square" lIns="38100" tIns="19050" rIns="38100" bIns="19050" anchor="ctr" anchorCtr="1">
+                <a:spAutoFit/>
+              </a:bodyPr>
+              <a:lstStyle/>
+              <a:p>
+                <a:pPr>
+                  <a:defRPr sz="900" b="0" i="0" u="none" strike="noStrike" kern="1200" baseline="0">
+                    <a:solidFill>
+                      <a:schemeClr val="lt1">
+                        <a:lumMod val="75000"/>
+                      </a:schemeClr>
+                    </a:solidFill>
+                    <a:latin typeface="+mn-lt"/>
+                    <a:ea typeface="+mn-ea"/>
+                    <a:cs typeface="+mn-cs"/>
+                  </a:defRPr>
+                </a:pPr>
+                <a:endParaRPr lang="es-PE"/>
+              </a:p>
+            </c:txPr>
+            <c:dLblPos val="outEnd"/>
+            <c:showLegendKey val="0"/>
+            <c:showVal val="1"/>
+            <c:showCatName val="0"/>
+            <c:showSerName val="0"/>
+            <c:showPercent val="0"/>
+            <c:showBubbleSize val="0"/>
+            <c:showLeaderLines val="0"/>
+            <c:extLst>
+              <c:ext xmlns:c15="http://schemas.microsoft.com/office/drawing/2012/chart" uri="{CE6537A1-D6FC-4f65-9D91-7224C49458BB}">
+                <c15:showLeaderLines val="1"/>
+                <c15:leaderLines>
+                  <c:spPr>
+                    <a:ln w="9525">
+                      <a:solidFill>
+                        <a:schemeClr val="lt1">
+                          <a:lumMod val="50000"/>
+                        </a:schemeClr>
+                      </a:solidFill>
+                      <a:round/>
+                    </a:ln>
+                    <a:effectLst/>
+                  </c:spPr>
+                </c15:leaderLines>
+              </c:ext>
+            </c:extLst>
+          </c:dLbls>
+          <c:cat>
+            <c:strRef>
+              <c:f>Hoja1!$K$46:$K$47</c:f>
+              <c:strCache>
+                <c:ptCount val="2"/>
+                <c:pt idx="0">
+                  <c:v>NFDHDi</c:v>
+                </c:pt>
+                <c:pt idx="1">
+                  <c:v>AlgortGui</c:v>
+                </c:pt>
+              </c:strCache>
+            </c:strRef>
+          </c:cat>
+          <c:val>
+            <c:numRef>
+              <c:f>Hoja1!$L$46:$L$47</c:f>
+              <c:numCache>
+                <c:formatCode>General</c:formatCode>
+                <c:ptCount val="2"/>
+                <c:pt idx="0" formatCode="0.0000000">
+                  <c:v>0.16981649999996001</c:v>
+                </c:pt>
+                <c:pt idx="1">
+                  <c:v>0.161056699999996</c:v>
+                </c:pt>
+              </c:numCache>
+            </c:numRef>
+          </c:val>
+        </c:ser>
+        <c:dLbls>
+          <c:dLblPos val="outEnd"/>
+          <c:showLegendKey val="0"/>
+          <c:showVal val="1"/>
+          <c:showCatName val="0"/>
+          <c:showSerName val="0"/>
+          <c:showPercent val="0"/>
+          <c:showBubbleSize val="0"/>
+        </c:dLbls>
+        <c:gapWidth val="315"/>
+        <c:overlap val="-40"/>
+        <c:axId val="481950984"/>
+        <c:axId val="481952160"/>
+      </c:barChart>
+      <c:catAx>
+        <c:axId val="481950984"/>
+        <c:scaling>
+          <c:orientation val="minMax"/>
+        </c:scaling>
+        <c:delete val="0"/>
+        <c:axPos val="b"/>
+        <c:majorGridlines>
+          <c:spPr>
+            <a:ln w="9525" cap="flat" cmpd="sng" algn="ctr">
+              <a:gradFill>
+                <a:gsLst>
+                  <a:gs pos="100000">
+                    <a:schemeClr val="dk1">
+                      <a:lumMod val="75000"/>
+                      <a:lumOff val="25000"/>
+                    </a:schemeClr>
+                  </a:gs>
+                  <a:gs pos="0">
+                    <a:schemeClr val="dk1">
+                      <a:lumMod val="65000"/>
+                      <a:lumOff val="35000"/>
+                    </a:schemeClr>
+                  </a:gs>
+                </a:gsLst>
+                <a:lin ang="5400000" scaled="0"/>
+              </a:gradFill>
+              <a:round/>
+            </a:ln>
+            <a:effectLst/>
+          </c:spPr>
+        </c:majorGridlines>
+        <c:title>
+          <c:tx>
+            <c:rich>
+              <a:bodyPr rot="0" spcFirstLastPara="1" vertOverflow="ellipsis" vert="horz" wrap="square" anchor="ctr" anchorCtr="1"/>
+              <a:lstStyle/>
+              <a:p>
+                <a:pPr>
+                  <a:defRPr sz="900" b="1" i="0" u="none" strike="noStrike" kern="1200" baseline="0">
+                    <a:solidFill>
+                      <a:schemeClr val="lt1">
+                        <a:lumMod val="75000"/>
+                      </a:schemeClr>
+                    </a:solidFill>
+                    <a:latin typeface="+mn-lt"/>
+                    <a:ea typeface="+mn-ea"/>
+                    <a:cs typeface="+mn-cs"/>
+                  </a:defRPr>
+                </a:pPr>
+                <a:r>
+                  <a:rPr lang="en-US"/>
+                  <a:t>Algoritmos planteados</a:t>
+                </a:r>
+              </a:p>
+            </c:rich>
+          </c:tx>
+          <c:overlay val="0"/>
+          <c:spPr>
+            <a:noFill/>
+            <a:ln>
+              <a:noFill/>
+            </a:ln>
+            <a:effectLst/>
+          </c:spPr>
+          <c:txPr>
+            <a:bodyPr rot="0" spcFirstLastPara="1" vertOverflow="ellipsis" vert="horz" wrap="square" anchor="ctr" anchorCtr="1"/>
+            <a:lstStyle/>
+            <a:p>
+              <a:pPr>
+                <a:defRPr sz="900" b="1" i="0" u="none" strike="noStrike" kern="1200" baseline="0">
+                  <a:solidFill>
+                    <a:schemeClr val="lt1">
+                      <a:lumMod val="75000"/>
+                    </a:schemeClr>
+                  </a:solidFill>
+                  <a:latin typeface="+mn-lt"/>
+                  <a:ea typeface="+mn-ea"/>
+                  <a:cs typeface="+mn-cs"/>
+                </a:defRPr>
+              </a:pPr>
+              <a:endParaRPr lang="es-PE"/>
+            </a:p>
+          </c:txPr>
+        </c:title>
+        <c:numFmt formatCode="General" sourceLinked="1"/>
+        <c:majorTickMark val="none"/>
+        <c:minorTickMark val="none"/>
+        <c:tickLblPos val="nextTo"/>
+        <c:spPr>
+          <a:noFill/>
+          <a:ln>
+            <a:noFill/>
+          </a:ln>
+          <a:effectLst/>
+        </c:spPr>
+        <c:txPr>
+          <a:bodyPr rot="-60000000" spcFirstLastPara="1" vertOverflow="ellipsis" vert="horz" wrap="square" anchor="ctr" anchorCtr="1"/>
+          <a:lstStyle/>
+          <a:p>
+            <a:pPr>
+              <a:defRPr sz="900" b="0" i="0" u="none" strike="noStrike" kern="1200" baseline="0">
+                <a:solidFill>
+                  <a:schemeClr val="lt1">
+                    <a:lumMod val="75000"/>
+                  </a:schemeClr>
+                </a:solidFill>
+                <a:latin typeface="+mn-lt"/>
+                <a:ea typeface="+mn-ea"/>
+                <a:cs typeface="+mn-cs"/>
+              </a:defRPr>
+            </a:pPr>
+            <a:endParaRPr lang="es-PE"/>
+          </a:p>
+        </c:txPr>
+        <c:crossAx val="481952160"/>
+        <c:crosses val="autoZero"/>
+        <c:auto val="1"/>
+        <c:lblAlgn val="ctr"/>
+        <c:lblOffset val="100"/>
+        <c:noMultiLvlLbl val="0"/>
+      </c:catAx>
+      <c:valAx>
+        <c:axId val="481952160"/>
+        <c:scaling>
+          <c:orientation val="minMax"/>
+        </c:scaling>
+        <c:delete val="0"/>
+        <c:axPos val="l"/>
+        <c:majorGridlines>
+          <c:spPr>
+            <a:ln w="9525" cap="flat" cmpd="sng" algn="ctr">
+              <a:gradFill>
+                <a:gsLst>
+                  <a:gs pos="100000">
+                    <a:schemeClr val="dk1">
+                      <a:lumMod val="75000"/>
+                      <a:lumOff val="25000"/>
+                    </a:schemeClr>
+                  </a:gs>
+                  <a:gs pos="0">
+                    <a:schemeClr val="dk1">
+                      <a:lumMod val="65000"/>
+                      <a:lumOff val="35000"/>
+                    </a:schemeClr>
+                  </a:gs>
+                </a:gsLst>
+                <a:lin ang="5400000" scaled="0"/>
+              </a:gradFill>
+              <a:round/>
+            </a:ln>
+            <a:effectLst/>
+          </c:spPr>
+        </c:majorGridlines>
+        <c:title>
+          <c:tx>
+            <c:rich>
+              <a:bodyPr rot="-5400000" spcFirstLastPara="1" vertOverflow="ellipsis" vert="horz" wrap="square" anchor="ctr" anchorCtr="1"/>
+              <a:lstStyle/>
+              <a:p>
+                <a:pPr>
+                  <a:defRPr sz="900" b="1" i="0" u="none" strike="noStrike" kern="1200" baseline="0">
+                    <a:solidFill>
+                      <a:schemeClr val="lt1">
+                        <a:lumMod val="75000"/>
+                      </a:schemeClr>
+                    </a:solidFill>
+                    <a:latin typeface="+mn-lt"/>
+                    <a:ea typeface="+mn-ea"/>
+                    <a:cs typeface="+mn-cs"/>
+                  </a:defRPr>
+                </a:pPr>
+                <a:r>
+                  <a:rPr lang="es-PE"/>
+                  <a:t>Consumo de recursos de tiempo en segundos</a:t>
+                </a:r>
+              </a:p>
+            </c:rich>
+          </c:tx>
+          <c:overlay val="0"/>
+          <c:spPr>
+            <a:noFill/>
+            <a:ln>
+              <a:noFill/>
+            </a:ln>
+            <a:effectLst/>
+          </c:spPr>
+          <c:txPr>
+            <a:bodyPr rot="-5400000" spcFirstLastPara="1" vertOverflow="ellipsis" vert="horz" wrap="square" anchor="ctr" anchorCtr="1"/>
+            <a:lstStyle/>
+            <a:p>
+              <a:pPr>
+                <a:defRPr sz="900" b="1" i="0" u="none" strike="noStrike" kern="1200" baseline="0">
+                  <a:solidFill>
+                    <a:schemeClr val="lt1">
+                      <a:lumMod val="75000"/>
+                    </a:schemeClr>
+                  </a:solidFill>
+                  <a:latin typeface="+mn-lt"/>
+                  <a:ea typeface="+mn-ea"/>
+                  <a:cs typeface="+mn-cs"/>
+                </a:defRPr>
+              </a:pPr>
+              <a:endParaRPr lang="es-PE"/>
+            </a:p>
+          </c:txPr>
+        </c:title>
+        <c:numFmt formatCode="0.0000000" sourceLinked="1"/>
+        <c:majorTickMark val="none"/>
+        <c:minorTickMark val="none"/>
+        <c:tickLblPos val="nextTo"/>
+        <c:spPr>
+          <a:noFill/>
+          <a:ln>
+            <a:noFill/>
+          </a:ln>
+          <a:effectLst/>
+        </c:spPr>
+        <c:txPr>
+          <a:bodyPr rot="-60000000" spcFirstLastPara="1" vertOverflow="ellipsis" vert="horz" wrap="square" anchor="ctr" anchorCtr="1"/>
+          <a:lstStyle/>
+          <a:p>
+            <a:pPr>
+              <a:defRPr sz="900" b="0" i="0" u="none" strike="noStrike" kern="1200" baseline="0">
+                <a:solidFill>
+                  <a:schemeClr val="lt1">
+                    <a:lumMod val="75000"/>
+                  </a:schemeClr>
+                </a:solidFill>
+                <a:latin typeface="+mn-lt"/>
+                <a:ea typeface="+mn-ea"/>
+                <a:cs typeface="+mn-cs"/>
+              </a:defRPr>
+            </a:pPr>
+            <a:endParaRPr lang="es-PE"/>
+          </a:p>
+        </c:txPr>
+        <c:crossAx val="481950984"/>
+        <c:crosses val="autoZero"/>
+        <c:crossBetween val="between"/>
+      </c:valAx>
+      <c:spPr>
+        <a:noFill/>
+        <a:ln>
+          <a:noFill/>
+        </a:ln>
+        <a:effectLst/>
+      </c:spPr>
+    </c:plotArea>
+    <c:plotVisOnly val="1"/>
+    <c:dispBlanksAs val="gap"/>
+    <c:showDLblsOverMax val="0"/>
+  </c:chart>
+  <c:spPr>
+    <a:solidFill>
+      <a:schemeClr val="dk1">
+        <a:lumMod val="75000"/>
+        <a:lumOff val="25000"/>
+      </a:schemeClr>
+    </a:solidFill>
+    <a:ln w="9525" cap="flat" cmpd="sng" algn="ctr">
+      <a:solidFill>
+        <a:schemeClr val="dk1">
+          <a:lumMod val="15000"/>
+          <a:lumOff val="85000"/>
+        </a:schemeClr>
+      </a:solidFill>
+      <a:round/>
+    </a:ln>
+    <a:effectLst/>
+  </c:spPr>
+  <c:txPr>
+    <a:bodyPr/>
+    <a:lstStyle/>
+    <a:p>
+      <a:pPr>
+        <a:defRPr/>
+      </a:pPr>
+      <a:endParaRPr lang="es-PE"/>
+    </a:p>
+  </c:txPr>
+  <c:externalData r:id="rId3">
+    <c:autoUpdate val="0"/>
+  </c:externalData>
+</c:chartSpace>
+</file>
+
+<file path=word/charts/colors1.xml><?xml version="1.0" encoding="utf-8"?>
+<cs:colorStyle xmlns:cs="http://schemas.microsoft.com/office/drawing/2012/chartStyle" xmlns:a="http://schemas.openxmlformats.org/drawingml/2006/main" meth="cycle" id="10">
+  <a:schemeClr val="accent1"/>
+  <a:schemeClr val="accent2"/>
+  <a:schemeClr val="accent3"/>
+  <a:schemeClr val="accent4"/>
+  <a:schemeClr val="accent5"/>
+  <a:schemeClr val="accent6"/>
+  <cs:variation/>
+  <cs:variation>
+    <a:lumMod val="60000"/>
+  </cs:variation>
+  <cs:variation>
+    <a:lumMod val="80000"/>
+    <a:lumOff val="20000"/>
+  </cs:variation>
+  <cs:variation>
+    <a:lumMod val="80000"/>
+  </cs:variation>
+  <cs:variation>
+    <a:lumMod val="60000"/>
+    <a:lumOff val="40000"/>
+  </cs:variation>
+  <cs:variation>
+    <a:lumMod val="50000"/>
+  </cs:variation>
+  <cs:variation>
+    <a:lumMod val="70000"/>
+    <a:lumOff val="30000"/>
+  </cs:variation>
+  <cs:variation>
+    <a:lumMod val="70000"/>
+  </cs:variation>
+  <cs:variation>
+    <a:lumMod val="50000"/>
+    <a:lumOff val="50000"/>
+  </cs:variation>
+</cs:colorStyle>
+</file>
+
+<file path=word/charts/colors2.xml><?xml version="1.0" encoding="utf-8"?>
+<cs:colorStyle xmlns:cs="http://schemas.microsoft.com/office/drawing/2012/chartStyle" xmlns:a="http://schemas.openxmlformats.org/drawingml/2006/main" meth="cycle" id="10">
+  <a:schemeClr val="accent1"/>
+  <a:schemeClr val="accent2"/>
+  <a:schemeClr val="accent3"/>
+  <a:schemeClr val="accent4"/>
+  <a:schemeClr val="accent5"/>
+  <a:schemeClr val="accent6"/>
+  <cs:variation/>
+  <cs:variation>
+    <a:lumMod val="60000"/>
+  </cs:variation>
+  <cs:variation>
+    <a:lumMod val="80000"/>
+    <a:lumOff val="20000"/>
+  </cs:variation>
+  <cs:variation>
+    <a:lumMod val="80000"/>
+  </cs:variation>
+  <cs:variation>
+    <a:lumMod val="60000"/>
+    <a:lumOff val="40000"/>
+  </cs:variation>
+  <cs:variation>
+    <a:lumMod val="50000"/>
+  </cs:variation>
+  <cs:variation>
+    <a:lumMod val="70000"/>
+    <a:lumOff val="30000"/>
+  </cs:variation>
+  <cs:variation>
+    <a:lumMod val="70000"/>
+  </cs:variation>
+  <cs:variation>
+    <a:lumMod val="50000"/>
+    <a:lumOff val="50000"/>
+  </cs:variation>
+</cs:colorStyle>
+</file>
+
+<file path=word/charts/colors3.xml><?xml version="1.0" encoding="utf-8"?>
+<cs:colorStyle xmlns:cs="http://schemas.microsoft.com/office/drawing/2012/chartStyle" xmlns:a="http://schemas.openxmlformats.org/drawingml/2006/main" meth="cycle" id="10">
+  <a:schemeClr val="accent1"/>
+  <a:schemeClr val="accent2"/>
+  <a:schemeClr val="accent3"/>
+  <a:schemeClr val="accent4"/>
+  <a:schemeClr val="accent5"/>
+  <a:schemeClr val="accent6"/>
+  <cs:variation/>
+  <cs:variation>
+    <a:lumMod val="60000"/>
+  </cs:variation>
+  <cs:variation>
+    <a:lumMod val="80000"/>
+    <a:lumOff val="20000"/>
+  </cs:variation>
+  <cs:variation>
+    <a:lumMod val="80000"/>
+  </cs:variation>
+  <cs:variation>
+    <a:lumMod val="60000"/>
+    <a:lumOff val="40000"/>
+  </cs:variation>
+  <cs:variation>
+    <a:lumMod val="50000"/>
+  </cs:variation>
+  <cs:variation>
+    <a:lumMod val="70000"/>
+    <a:lumOff val="30000"/>
+  </cs:variation>
+  <cs:variation>
+    <a:lumMod val="70000"/>
+  </cs:variation>
+  <cs:variation>
+    <a:lumMod val="50000"/>
+    <a:lumOff val="50000"/>
+  </cs:variation>
+</cs:colorStyle>
+</file>
+
+<file path=word/charts/colors4.xml><?xml version="1.0" encoding="utf-8"?>
+<cs:colorStyle xmlns:cs="http://schemas.microsoft.com/office/drawing/2012/chartStyle" xmlns:a="http://schemas.openxmlformats.org/drawingml/2006/main" meth="cycle" id="10">
+  <a:schemeClr val="accent1"/>
+  <a:schemeClr val="accent2"/>
+  <a:schemeClr val="accent3"/>
+  <a:schemeClr val="accent4"/>
+  <a:schemeClr val="accent5"/>
+  <a:schemeClr val="accent6"/>
+  <cs:variation/>
+  <cs:variation>
+    <a:lumMod val="60000"/>
+  </cs:variation>
+  <cs:variation>
+    <a:lumMod val="80000"/>
+    <a:lumOff val="20000"/>
+  </cs:variation>
+  <cs:variation>
+    <a:lumMod val="80000"/>
+  </cs:variation>
+  <cs:variation>
+    <a:lumMod val="60000"/>
+    <a:lumOff val="40000"/>
+  </cs:variation>
+  <cs:variation>
+    <a:lumMod val="50000"/>
+  </cs:variation>
+  <cs:variation>
+    <a:lumMod val="70000"/>
+    <a:lumOff val="30000"/>
+  </cs:variation>
+  <cs:variation>
+    <a:lumMod val="70000"/>
+  </cs:variation>
+  <cs:variation>
+    <a:lumMod val="50000"/>
+    <a:lumOff val="50000"/>
+  </cs:variation>
+</cs:colorStyle>
+</file>
+
+<file path=word/charts/style1.xml><?xml version="1.0" encoding="utf-8"?>
+<cs:chartStyle xmlns:cs="http://schemas.microsoft.com/office/drawing/2012/chartStyle" xmlns:a="http://schemas.openxmlformats.org/drawingml/2006/main" id="213">
+  <cs:axisTitle>
+    <cs:lnRef idx="0"/>
+    <cs:fillRef idx="0"/>
+    <cs:effectRef idx="0"/>
+    <cs:fontRef idx="minor">
+      <a:schemeClr val="lt1">
+        <a:lumMod val="75000"/>
+      </a:schemeClr>
+    </cs:fontRef>
+    <cs:defRPr sz="900" b="1" kern="1200"/>
+  </cs:axisTitle>
+  <cs:categoryAxis>
+    <cs:lnRef idx="0"/>
+    <cs:fillRef idx="0"/>
+    <cs:effectRef idx="0"/>
+    <cs:fontRef idx="minor">
+      <a:schemeClr val="lt1">
+        <a:lumMod val="75000"/>
+      </a:schemeClr>
+    </cs:fontRef>
+    <cs:defRPr sz="900" kern="1200"/>
+  </cs:categoryAxis>
+  <cs:chartArea>
+    <cs:lnRef idx="0"/>
+    <cs:fillRef idx="0"/>
+    <cs:effectRef idx="0"/>
+    <cs:fontRef idx="minor">
+      <a:schemeClr val="dk1"/>
+    </cs:fontRef>
+    <cs:spPr>
+      <a:solidFill>
+        <a:schemeClr val="dk1">
+          <a:lumMod val="75000"/>
+          <a:lumOff val="25000"/>
+        </a:schemeClr>
+      </a:solidFill>
+      <a:ln w="9525" cap="flat" cmpd="sng" algn="ctr">
+        <a:solidFill>
+          <a:schemeClr val="dk1">
+            <a:lumMod val="15000"/>
+            <a:lumOff val="85000"/>
+          </a:schemeClr>
+        </a:solidFill>
+        <a:round/>
+      </a:ln>
+    </cs:spPr>
+    <cs:defRPr sz="900" kern="1200"/>
+  </cs:chartArea>
+  <cs:dataLabel>
+    <cs:lnRef idx="0"/>
+    <cs:fillRef idx="0"/>
+    <cs:effectRef idx="0"/>
+    <cs:fontRef idx="minor">
+      <a:schemeClr val="lt1">
+        <a:lumMod val="75000"/>
+      </a:schemeClr>
+    </cs:fontRef>
+    <cs:defRPr sz="900" kern="1200"/>
+  </cs:dataLabel>
+  <cs:dataLabelCallout>
+    <cs:lnRef idx="0"/>
+    <cs:fillRef idx="0"/>
+    <cs:effectRef idx="0"/>
+    <cs:fontRef idx="minor">
+      <a:schemeClr val="lt1">
+        <a:lumMod val="15000"/>
+        <a:lumOff val="85000"/>
+      </a:schemeClr>
+    </cs:fontRef>
+    <cs:spPr>
+      <a:solidFill>
+        <a:schemeClr val="dk1">
+          <a:lumMod val="65000"/>
+          <a:lumOff val="35000"/>
+        </a:schemeClr>
+      </a:solidFill>
+    </cs:spPr>
+    <cs:defRPr sz="900" kern="1200"/>
+    <cs:bodyPr rot="0" spcFirstLastPara="1" vertOverflow="clip" horzOverflow="clip" vert="horz" wrap="square" lIns="36576" tIns="18288" rIns="36576" bIns="18288" anchor="ctr" anchorCtr="1">
+      <a:spAutoFit/>
+    </cs:bodyPr>
+  </cs:dataLabelCallout>
+  <cs:dataPoint>
+    <cs:lnRef idx="0">
+      <cs:styleClr val="auto"/>
+    </cs:lnRef>
+    <cs:fillRef idx="0"/>
+    <cs:effectRef idx="0">
+      <cs:styleClr val="auto"/>
+    </cs:effectRef>
+    <cs:fontRef idx="minor">
+      <a:schemeClr val="dk1"/>
+    </cs:fontRef>
+    <cs:spPr>
+      <a:ln w="9525" cap="flat" cmpd="sng" algn="ctr">
+        <a:solidFill>
+          <a:schemeClr val="phClr"/>
+        </a:solidFill>
+        <a:miter lim="800000"/>
+      </a:ln>
+      <a:effectLst>
+        <a:glow rad="63500">
+          <a:schemeClr val="phClr">
+            <a:satMod val="175000"/>
+            <a:alpha val="25000"/>
+          </a:schemeClr>
+        </a:glow>
+      </a:effectLst>
+    </cs:spPr>
+  </cs:dataPoint>
+  <cs:dataPoint3D>
+    <cs:lnRef idx="0">
+      <cs:styleClr val="auto"/>
+    </cs:lnRef>
+    <cs:fillRef idx="0">
+      <cs:styleClr val="auto"/>
+    </cs:fillRef>
+    <cs:effectRef idx="0">
+      <cs:styleClr val="auto"/>
+    </cs:effectRef>
+    <cs:fontRef idx="minor">
+      <a:schemeClr val="dk1"/>
+    </cs:fontRef>
+    <cs:spPr>
+      <a:ln w="9525" cap="flat" cmpd="sng" algn="ctr">
+        <a:solidFill>
+          <a:schemeClr val="phClr"/>
+        </a:solidFill>
+        <a:miter lim="800000"/>
+      </a:ln>
+      <a:effectLst>
+        <a:glow rad="63500">
+          <a:schemeClr val="phClr">
+            <a:satMod val="175000"/>
+            <a:alpha val="25000"/>
+          </a:schemeClr>
+        </a:glow>
+      </a:effectLst>
+    </cs:spPr>
+  </cs:dataPoint3D>
+  <cs:dataPointLine>
+    <cs:lnRef idx="0">
+      <cs:styleClr val="auto"/>
+    </cs:lnRef>
+    <cs:fillRef idx="0">
+      <cs:styleClr val="auto"/>
+    </cs:fillRef>
+    <cs:effectRef idx="0">
+      <cs:styleClr val="auto"/>
+    </cs:effectRef>
+    <cs:fontRef idx="minor">
+      <a:schemeClr val="dk1"/>
+    </cs:fontRef>
+    <cs:spPr>
+      <a:ln w="22225" cap="rnd">
+        <a:solidFill>
+          <a:schemeClr val="phClr"/>
+        </a:solidFill>
+      </a:ln>
+      <a:effectLst>
+        <a:glow rad="139700">
+          <a:schemeClr val="phClr">
+            <a:satMod val="175000"/>
+            <a:alpha val="14000"/>
+          </a:schemeClr>
+        </a:glow>
+      </a:effectLst>
+    </cs:spPr>
+  </cs:dataPointLine>
+  <cs:dataPointMarker>
+    <cs:lnRef idx="0">
+      <cs:styleClr val="auto"/>
+    </cs:lnRef>
+    <cs:fillRef idx="0">
+      <cs:styleClr val="auto"/>
+    </cs:fillRef>
+    <cs:effectRef idx="0">
+      <cs:styleClr val="auto"/>
+    </cs:effectRef>
+    <cs:fontRef idx="minor">
+      <a:schemeClr val="dk1"/>
+    </cs:fontRef>
+    <cs:spPr>
+      <a:solidFill>
+        <a:schemeClr val="phClr">
+          <a:lumMod val="60000"/>
+          <a:lumOff val="40000"/>
+        </a:schemeClr>
+      </a:solidFill>
+      <a:effectLst>
+        <a:glow rad="63500">
+          <a:schemeClr val="phClr">
+            <a:satMod val="175000"/>
+            <a:alpha val="25000"/>
+          </a:schemeClr>
+        </a:glow>
+      </a:effectLst>
+    </cs:spPr>
+  </cs:dataPointMarker>
+  <cs:dataPointMarkerLayout symbol="circle" size="4"/>
+  <cs:dataPointWireframe>
+    <cs:lnRef idx="0">
+      <cs:styleClr val="auto"/>
+    </cs:lnRef>
+    <cs:fillRef idx="0"/>
+    <cs:effectRef idx="0"/>
+    <cs:fontRef idx="minor">
+      <a:schemeClr val="dk1"/>
+    </cs:fontRef>
+    <cs:spPr>
+      <a:ln w="9525" cap="rnd">
+        <a:solidFill>
+          <a:schemeClr val="phClr"/>
+        </a:solidFill>
+        <a:round/>
+      </a:ln>
+    </cs:spPr>
+  </cs:dataPointWireframe>
+  <cs:dataTable>
+    <cs:lnRef idx="0"/>
+    <cs:fillRef idx="0"/>
+    <cs:effectRef idx="0"/>
+    <cs:fontRef idx="minor">
+      <a:schemeClr val="lt1">
+        <a:lumMod val="75000"/>
+      </a:schemeClr>
+    </cs:fontRef>
+    <cs:spPr>
+      <a:ln w="9525">
+        <a:solidFill>
+          <a:schemeClr val="dk1">
+            <a:lumMod val="50000"/>
+            <a:lumOff val="50000"/>
+          </a:schemeClr>
+        </a:solidFill>
+      </a:ln>
+    </cs:spPr>
+    <cs:defRPr sz="900" kern="1200"/>
+  </cs:dataTable>
+  <cs:downBar>
+    <cs:lnRef idx="0"/>
+    <cs:fillRef idx="0"/>
+    <cs:effectRef idx="0"/>
+    <cs:fontRef idx="minor">
+      <a:schemeClr val="lt1"/>
+    </cs:fontRef>
+    <cs:spPr>
+      <a:solidFill>
+        <a:schemeClr val="dk1">
+          <a:lumMod val="50000"/>
+          <a:lumOff val="50000"/>
+        </a:schemeClr>
+      </a:solidFill>
+      <a:ln w="9525">
+        <a:solidFill>
+          <a:schemeClr val="dk1">
+            <a:lumMod val="75000"/>
+          </a:schemeClr>
+        </a:solidFill>
+        <a:round/>
+      </a:ln>
+    </cs:spPr>
+  </cs:downBar>
+  <cs:dropLine>
+    <cs:lnRef idx="0"/>
+    <cs:fillRef idx="0"/>
+    <cs:effectRef idx="0"/>
+    <cs:fontRef idx="minor">
+      <a:schemeClr val="dk1"/>
+    </cs:fontRef>
+    <cs:spPr>
+      <a:ln w="9525">
+        <a:solidFill>
+          <a:schemeClr val="lt1">
+            <a:lumMod val="50000"/>
+          </a:schemeClr>
+        </a:solidFill>
+        <a:round/>
+      </a:ln>
+    </cs:spPr>
+  </cs:dropLine>
+  <cs:errorBar>
+    <cs:lnRef idx="0"/>
+    <cs:fillRef idx="0"/>
+    <cs:effectRef idx="0"/>
+    <cs:fontRef idx="minor">
+      <a:schemeClr val="dk1"/>
+    </cs:fontRef>
+    <cs:spPr>
+      <a:ln w="9525">
+        <a:solidFill>
+          <a:schemeClr val="lt1">
+            <a:lumMod val="50000"/>
+          </a:schemeClr>
+        </a:solidFill>
+        <a:round/>
+      </a:ln>
+    </cs:spPr>
+  </cs:errorBar>
+  <cs:floor>
+    <cs:lnRef idx="0"/>
+    <cs:fillRef idx="0"/>
+    <cs:effectRef idx="0"/>
+    <cs:fontRef idx="minor">
+      <a:schemeClr val="dk1"/>
+    </cs:fontRef>
+  </cs:floor>
+  <cs:gridlineMajor>
+    <cs:lnRef idx="0"/>
+    <cs:fillRef idx="0"/>
+    <cs:effectRef idx="0"/>
+    <cs:fontRef idx="minor">
+      <a:schemeClr val="dk1"/>
+    </cs:fontRef>
+    <cs:spPr>
+      <a:ln w="9525" cap="flat" cmpd="sng" algn="ctr">
+        <a:gradFill>
+          <a:gsLst>
+            <a:gs pos="100000">
+              <a:schemeClr val="dk1">
+                <a:lumMod val="75000"/>
+                <a:lumOff val="25000"/>
+              </a:schemeClr>
+            </a:gs>
+            <a:gs pos="0">
+              <a:schemeClr val="dk1">
+                <a:lumMod val="65000"/>
+                <a:lumOff val="35000"/>
+              </a:schemeClr>
+            </a:gs>
+          </a:gsLst>
+          <a:lin ang="5400000" scaled="0"/>
+        </a:gradFill>
+        <a:round/>
+      </a:ln>
+    </cs:spPr>
+  </cs:gridlineMajor>
+  <cs:gridlineMinor>
+    <cs:lnRef idx="0"/>
+    <cs:fillRef idx="0"/>
+    <cs:effectRef idx="0"/>
+    <cs:fontRef idx="minor">
+      <a:schemeClr val="dk1"/>
+    </cs:fontRef>
+    <cs:spPr>
+      <a:ln w="9525" cap="flat" cmpd="sng" algn="ctr">
+        <a:gradFill>
+          <a:gsLst>
+            <a:gs pos="100000">
+              <a:schemeClr val="dk1">
+                <a:lumMod val="75000"/>
+                <a:lumOff val="25000"/>
+                <a:alpha val="25000"/>
+              </a:schemeClr>
+            </a:gs>
+            <a:gs pos="0">
+              <a:schemeClr val="dk1">
+                <a:lumMod val="65000"/>
+                <a:lumOff val="35000"/>
+                <a:alpha val="25000"/>
+              </a:schemeClr>
+            </a:gs>
+          </a:gsLst>
+          <a:lin ang="5400000" scaled="0"/>
+        </a:gradFill>
+        <a:round/>
+      </a:ln>
+    </cs:spPr>
+  </cs:gridlineMinor>
+  <cs:hiLoLine>
+    <cs:lnRef idx="0"/>
+    <cs:fillRef idx="0"/>
+    <cs:effectRef idx="0"/>
+    <cs:fontRef idx="minor">
+      <a:schemeClr val="dk1"/>
+    </cs:fontRef>
+    <cs:spPr>
+      <a:ln w="9525">
+        <a:solidFill>
+          <a:schemeClr val="lt1">
+            <a:lumMod val="50000"/>
+          </a:schemeClr>
+        </a:solidFill>
+        <a:round/>
+      </a:ln>
+    </cs:spPr>
+  </cs:hiLoLine>
+  <cs:leaderLine>
+    <cs:lnRef idx="0"/>
+    <cs:fillRef idx="0"/>
+    <cs:effectRef idx="0"/>
+    <cs:fontRef idx="minor">
+      <a:schemeClr val="dk1"/>
+    </cs:fontRef>
+    <cs:spPr>
+      <a:ln w="9525">
+        <a:solidFill>
+          <a:schemeClr val="lt1">
+            <a:lumMod val="50000"/>
+          </a:schemeClr>
+        </a:solidFill>
+        <a:round/>
+      </a:ln>
+    </cs:spPr>
+  </cs:leaderLine>
+  <cs:legend>
+    <cs:lnRef idx="0"/>
+    <cs:fillRef idx="0"/>
+    <cs:effectRef idx="0"/>
+    <cs:fontRef idx="minor">
+      <a:schemeClr val="lt1">
+        <a:lumMod val="75000"/>
+      </a:schemeClr>
+    </cs:fontRef>
+    <cs:defRPr sz="900" kern="1200"/>
+  </cs:legend>
+  <cs:plotArea>
+    <cs:lnRef idx="0"/>
+    <cs:fillRef idx="0"/>
+    <cs:effectRef idx="0"/>
+    <cs:fontRef idx="minor">
+      <a:schemeClr val="dk1"/>
+    </cs:fontRef>
+  </cs:plotArea>
+  <cs:plotArea3D>
+    <cs:lnRef idx="0"/>
+    <cs:fillRef idx="0"/>
+    <cs:effectRef idx="0"/>
+    <cs:fontRef idx="minor">
+      <a:schemeClr val="dk1"/>
+    </cs:fontRef>
+  </cs:plotArea3D>
+  <cs:seriesAxis>
+    <cs:lnRef idx="0"/>
+    <cs:fillRef idx="0"/>
+    <cs:effectRef idx="0"/>
+    <cs:fontRef idx="minor">
+      <a:schemeClr val="lt1">
+        <a:lumMod val="75000"/>
+      </a:schemeClr>
+    </cs:fontRef>
+    <cs:defRPr sz="900" kern="1200"/>
+  </cs:seriesAxis>
+  <cs:seriesLine>
+    <cs:lnRef idx="0"/>
+    <cs:fillRef idx="0"/>
+    <cs:effectRef idx="0"/>
+    <cs:fontRef idx="minor">
+      <a:schemeClr val="dk1"/>
+    </cs:fontRef>
+    <cs:spPr>
+      <a:ln w="9525">
+        <a:solidFill>
+          <a:schemeClr val="lt1">
+            <a:lumMod val="50000"/>
+          </a:schemeClr>
+        </a:solidFill>
+        <a:round/>
+      </a:ln>
+    </cs:spPr>
+  </cs:seriesLine>
+  <cs:title>
+    <cs:lnRef idx="0"/>
+    <cs:fillRef idx="0"/>
+    <cs:effectRef idx="0"/>
+    <cs:fontRef idx="minor">
+      <a:schemeClr val="lt1">
+        <a:lumMod val="85000"/>
+      </a:schemeClr>
+    </cs:fontRef>
+    <cs:defRPr sz="1400" b="1" kern="1200" cap="none" baseline="0"/>
+  </cs:title>
+  <cs:trendline>
+    <cs:lnRef idx="0">
+      <cs:styleClr val="auto"/>
+    </cs:lnRef>
+    <cs:fillRef idx="0"/>
+    <cs:effectRef idx="0"/>
+    <cs:fontRef idx="minor">
+      <a:schemeClr val="lt1"/>
+    </cs:fontRef>
+    <cs:spPr>
+      <a:ln w="25400" cap="rnd">
+        <a:solidFill>
+          <a:schemeClr val="phClr">
+            <a:alpha val="50000"/>
+          </a:schemeClr>
+        </a:solidFill>
+      </a:ln>
+    </cs:spPr>
+  </cs:trendline>
+  <cs:trendlineLabel>
+    <cs:lnRef idx="0"/>
+    <cs:fillRef idx="0"/>
+    <cs:effectRef idx="0"/>
+    <cs:fontRef idx="minor">
+      <a:schemeClr val="lt1">
+        <a:lumMod val="75000"/>
+      </a:schemeClr>
+    </cs:fontRef>
+    <cs:defRPr sz="900" kern="1200"/>
+  </cs:trendlineLabel>
+  <cs:upBar>
+    <cs:lnRef idx="0"/>
+    <cs:fillRef idx="0"/>
+    <cs:effectRef idx="0"/>
+    <cs:fontRef idx="minor">
+      <a:schemeClr val="dk1"/>
+    </cs:fontRef>
+    <cs:spPr>
+      <a:solidFill>
+        <a:schemeClr val="lt1">
+          <a:lumMod val="85000"/>
+        </a:schemeClr>
+      </a:solidFill>
+      <a:ln w="9525">
+        <a:solidFill>
+          <a:schemeClr val="dk1">
+            <a:lumMod val="50000"/>
+          </a:schemeClr>
+        </a:solidFill>
+        <a:round/>
+      </a:ln>
+    </cs:spPr>
+  </cs:upBar>
+  <cs:valueAxis>
+    <cs:lnRef idx="0"/>
+    <cs:fillRef idx="0"/>
+    <cs:effectRef idx="0"/>
+    <cs:fontRef idx="minor">
+      <a:schemeClr val="lt1">
+        <a:lumMod val="75000"/>
+      </a:schemeClr>
+    </cs:fontRef>
+    <cs:defRPr sz="900" kern="1200"/>
+  </cs:valueAxis>
+  <cs:wall>
+    <cs:lnRef idx="0"/>
+    <cs:fillRef idx="0"/>
+    <cs:effectRef idx="0"/>
+    <cs:fontRef idx="minor">
+      <a:schemeClr val="dk1"/>
+    </cs:fontRef>
+  </cs:wall>
+</cs:chartStyle>
+</file>
+
+<file path=word/charts/style2.xml><?xml version="1.0" encoding="utf-8"?>
+<cs:chartStyle xmlns:cs="http://schemas.microsoft.com/office/drawing/2012/chartStyle" xmlns:a="http://schemas.openxmlformats.org/drawingml/2006/main" id="213">
+  <cs:axisTitle>
+    <cs:lnRef idx="0"/>
+    <cs:fillRef idx="0"/>
+    <cs:effectRef idx="0"/>
+    <cs:fontRef idx="minor">
+      <a:schemeClr val="lt1">
+        <a:lumMod val="75000"/>
+      </a:schemeClr>
+    </cs:fontRef>
+    <cs:defRPr sz="900" b="1" kern="1200"/>
+  </cs:axisTitle>
+  <cs:categoryAxis>
+    <cs:lnRef idx="0"/>
+    <cs:fillRef idx="0"/>
+    <cs:effectRef idx="0"/>
+    <cs:fontRef idx="minor">
+      <a:schemeClr val="lt1">
+        <a:lumMod val="75000"/>
+      </a:schemeClr>
+    </cs:fontRef>
+    <cs:defRPr sz="900" kern="1200"/>
+  </cs:categoryAxis>
+  <cs:chartArea>
+    <cs:lnRef idx="0"/>
+    <cs:fillRef idx="0"/>
+    <cs:effectRef idx="0"/>
+    <cs:fontRef idx="minor">
+      <a:schemeClr val="dk1"/>
+    </cs:fontRef>
+    <cs:spPr>
+      <a:solidFill>
+        <a:schemeClr val="dk1">
+          <a:lumMod val="75000"/>
+          <a:lumOff val="25000"/>
+        </a:schemeClr>
+      </a:solidFill>
+      <a:ln w="9525" cap="flat" cmpd="sng" algn="ctr">
+        <a:solidFill>
+          <a:schemeClr val="dk1">
+            <a:lumMod val="15000"/>
+            <a:lumOff val="85000"/>
+          </a:schemeClr>
+        </a:solidFill>
+        <a:round/>
+      </a:ln>
+    </cs:spPr>
+    <cs:defRPr sz="900" kern="1200"/>
+  </cs:chartArea>
+  <cs:dataLabel>
+    <cs:lnRef idx="0"/>
+    <cs:fillRef idx="0"/>
+    <cs:effectRef idx="0"/>
+    <cs:fontRef idx="minor">
+      <a:schemeClr val="lt1">
+        <a:lumMod val="75000"/>
+      </a:schemeClr>
+    </cs:fontRef>
+    <cs:defRPr sz="900" kern="1200"/>
+  </cs:dataLabel>
+  <cs:dataLabelCallout>
+    <cs:lnRef idx="0"/>
+    <cs:fillRef idx="0"/>
+    <cs:effectRef idx="0"/>
+    <cs:fontRef idx="minor">
+      <a:schemeClr val="lt1">
+        <a:lumMod val="15000"/>
+        <a:lumOff val="85000"/>
+      </a:schemeClr>
+    </cs:fontRef>
+    <cs:spPr>
+      <a:solidFill>
+        <a:schemeClr val="dk1">
+          <a:lumMod val="65000"/>
+          <a:lumOff val="35000"/>
+        </a:schemeClr>
+      </a:solidFill>
+    </cs:spPr>
+    <cs:defRPr sz="900" kern="1200"/>
+    <cs:bodyPr rot="0" spcFirstLastPara="1" vertOverflow="clip" horzOverflow="clip" vert="horz" wrap="square" lIns="36576" tIns="18288" rIns="36576" bIns="18288" anchor="ctr" anchorCtr="1">
+      <a:spAutoFit/>
+    </cs:bodyPr>
+  </cs:dataLabelCallout>
+  <cs:dataPoint>
+    <cs:lnRef idx="0">
+      <cs:styleClr val="auto"/>
+    </cs:lnRef>
+    <cs:fillRef idx="0"/>
+    <cs:effectRef idx="0">
+      <cs:styleClr val="auto"/>
+    </cs:effectRef>
+    <cs:fontRef idx="minor">
+      <a:schemeClr val="dk1"/>
+    </cs:fontRef>
+    <cs:spPr>
+      <a:ln w="9525" cap="flat" cmpd="sng" algn="ctr">
+        <a:solidFill>
+          <a:schemeClr val="phClr"/>
+        </a:solidFill>
+        <a:miter lim="800000"/>
+      </a:ln>
+      <a:effectLst>
+        <a:glow rad="63500">
+          <a:schemeClr val="phClr">
+            <a:satMod val="175000"/>
+            <a:alpha val="25000"/>
+          </a:schemeClr>
+        </a:glow>
+      </a:effectLst>
+    </cs:spPr>
+  </cs:dataPoint>
+  <cs:dataPoint3D>
+    <cs:lnRef idx="0">
+      <cs:styleClr val="auto"/>
+    </cs:lnRef>
+    <cs:fillRef idx="0">
+      <cs:styleClr val="auto"/>
+    </cs:fillRef>
+    <cs:effectRef idx="0">
+      <cs:styleClr val="auto"/>
+    </cs:effectRef>
+    <cs:fontRef idx="minor">
+      <a:schemeClr val="dk1"/>
+    </cs:fontRef>
+    <cs:spPr>
+      <a:ln w="9525" cap="flat" cmpd="sng" algn="ctr">
+        <a:solidFill>
+          <a:schemeClr val="phClr"/>
+        </a:solidFill>
+        <a:miter lim="800000"/>
+      </a:ln>
+      <a:effectLst>
+        <a:glow rad="63500">
+          <a:schemeClr val="phClr">
+            <a:satMod val="175000"/>
+            <a:alpha val="25000"/>
+          </a:schemeClr>
+        </a:glow>
+      </a:effectLst>
+    </cs:spPr>
+  </cs:dataPoint3D>
+  <cs:dataPointLine>
+    <cs:lnRef idx="0">
+      <cs:styleClr val="auto"/>
+    </cs:lnRef>
+    <cs:fillRef idx="0">
+      <cs:styleClr val="auto"/>
+    </cs:fillRef>
+    <cs:effectRef idx="0">
+      <cs:styleClr val="auto"/>
+    </cs:effectRef>
+    <cs:fontRef idx="minor">
+      <a:schemeClr val="dk1"/>
+    </cs:fontRef>
+    <cs:spPr>
+      <a:ln w="22225" cap="rnd">
+        <a:solidFill>
+          <a:schemeClr val="phClr"/>
+        </a:solidFill>
+      </a:ln>
+      <a:effectLst>
+        <a:glow rad="139700">
+          <a:schemeClr val="phClr">
+            <a:satMod val="175000"/>
+            <a:alpha val="14000"/>
+          </a:schemeClr>
+        </a:glow>
+      </a:effectLst>
+    </cs:spPr>
+  </cs:dataPointLine>
+  <cs:dataPointMarker>
+    <cs:lnRef idx="0">
+      <cs:styleClr val="auto"/>
+    </cs:lnRef>
+    <cs:fillRef idx="0">
+      <cs:styleClr val="auto"/>
+    </cs:fillRef>
+    <cs:effectRef idx="0">
+      <cs:styleClr val="auto"/>
+    </cs:effectRef>
+    <cs:fontRef idx="minor">
+      <a:schemeClr val="dk1"/>
+    </cs:fontRef>
+    <cs:spPr>
+      <a:solidFill>
+        <a:schemeClr val="phClr">
+          <a:lumMod val="60000"/>
+          <a:lumOff val="40000"/>
+        </a:schemeClr>
+      </a:solidFill>
+      <a:effectLst>
+        <a:glow rad="63500">
+          <a:schemeClr val="phClr">
+            <a:satMod val="175000"/>
+            <a:alpha val="25000"/>
+          </a:schemeClr>
+        </a:glow>
+      </a:effectLst>
+    </cs:spPr>
+  </cs:dataPointMarker>
+  <cs:dataPointMarkerLayout symbol="circle" size="4"/>
+  <cs:dataPointWireframe>
+    <cs:lnRef idx="0">
+      <cs:styleClr val="auto"/>
+    </cs:lnRef>
+    <cs:fillRef idx="0"/>
+    <cs:effectRef idx="0"/>
+    <cs:fontRef idx="minor">
+      <a:schemeClr val="dk1"/>
+    </cs:fontRef>
+    <cs:spPr>
+      <a:ln w="9525" cap="rnd">
+        <a:solidFill>
+          <a:schemeClr val="phClr"/>
+        </a:solidFill>
+        <a:round/>
+      </a:ln>
+    </cs:spPr>
+  </cs:dataPointWireframe>
+  <cs:dataTable>
+    <cs:lnRef idx="0"/>
+    <cs:fillRef idx="0"/>
+    <cs:effectRef idx="0"/>
+    <cs:fontRef idx="minor">
+      <a:schemeClr val="lt1">
+        <a:lumMod val="75000"/>
+      </a:schemeClr>
+    </cs:fontRef>
+    <cs:spPr>
+      <a:ln w="9525">
+        <a:solidFill>
+          <a:schemeClr val="dk1">
+            <a:lumMod val="50000"/>
+            <a:lumOff val="50000"/>
+          </a:schemeClr>
+        </a:solidFill>
+      </a:ln>
+    </cs:spPr>
+    <cs:defRPr sz="900" kern="1200"/>
+  </cs:dataTable>
+  <cs:downBar>
+    <cs:lnRef idx="0"/>
+    <cs:fillRef idx="0"/>
+    <cs:effectRef idx="0"/>
+    <cs:fontRef idx="minor">
+      <a:schemeClr val="lt1"/>
+    </cs:fontRef>
+    <cs:spPr>
+      <a:solidFill>
+        <a:schemeClr val="dk1">
+          <a:lumMod val="50000"/>
+          <a:lumOff val="50000"/>
+        </a:schemeClr>
+      </a:solidFill>
+      <a:ln w="9525">
+        <a:solidFill>
+          <a:schemeClr val="dk1">
+            <a:lumMod val="75000"/>
+          </a:schemeClr>
+        </a:solidFill>
+        <a:round/>
+      </a:ln>
+    </cs:spPr>
+  </cs:downBar>
+  <cs:dropLine>
+    <cs:lnRef idx="0"/>
+    <cs:fillRef idx="0"/>
+    <cs:effectRef idx="0"/>
+    <cs:fontRef idx="minor">
+      <a:schemeClr val="dk1"/>
+    </cs:fontRef>
+    <cs:spPr>
+      <a:ln w="9525">
+        <a:solidFill>
+          <a:schemeClr val="lt1">
+            <a:lumMod val="50000"/>
+          </a:schemeClr>
+        </a:solidFill>
+        <a:round/>
+      </a:ln>
+    </cs:spPr>
+  </cs:dropLine>
+  <cs:errorBar>
+    <cs:lnRef idx="0"/>
+    <cs:fillRef idx="0"/>
+    <cs:effectRef idx="0"/>
+    <cs:fontRef idx="minor">
+      <a:schemeClr val="dk1"/>
+    </cs:fontRef>
+    <cs:spPr>
+      <a:ln w="9525">
+        <a:solidFill>
+          <a:schemeClr val="lt1">
+            <a:lumMod val="50000"/>
+          </a:schemeClr>
+        </a:solidFill>
+        <a:round/>
+      </a:ln>
+    </cs:spPr>
+  </cs:errorBar>
+  <cs:floor>
+    <cs:lnRef idx="0"/>
+    <cs:fillRef idx="0"/>
+    <cs:effectRef idx="0"/>
+    <cs:fontRef idx="minor">
+      <a:schemeClr val="dk1"/>
+    </cs:fontRef>
+  </cs:floor>
+  <cs:gridlineMajor>
+    <cs:lnRef idx="0"/>
+    <cs:fillRef idx="0"/>
+    <cs:effectRef idx="0"/>
+    <cs:fontRef idx="minor">
+      <a:schemeClr val="dk1"/>
+    </cs:fontRef>
+    <cs:spPr>
+      <a:ln w="9525" cap="flat" cmpd="sng" algn="ctr">
+        <a:gradFill>
+          <a:gsLst>
+            <a:gs pos="100000">
+              <a:schemeClr val="dk1">
+                <a:lumMod val="75000"/>
+                <a:lumOff val="25000"/>
+              </a:schemeClr>
+            </a:gs>
+            <a:gs pos="0">
+              <a:schemeClr val="dk1">
+                <a:lumMod val="65000"/>
+                <a:lumOff val="35000"/>
+              </a:schemeClr>
+            </a:gs>
+          </a:gsLst>
+          <a:lin ang="5400000" scaled="0"/>
+        </a:gradFill>
+        <a:round/>
+      </a:ln>
+    </cs:spPr>
+  </cs:gridlineMajor>
+  <cs:gridlineMinor>
+    <cs:lnRef idx="0"/>
+    <cs:fillRef idx="0"/>
+    <cs:effectRef idx="0"/>
+    <cs:fontRef idx="minor">
+      <a:schemeClr val="dk1"/>
+    </cs:fontRef>
+    <cs:spPr>
+      <a:ln w="9525" cap="flat" cmpd="sng" algn="ctr">
+        <a:gradFill>
+          <a:gsLst>
+            <a:gs pos="100000">
+              <a:schemeClr val="dk1">
+                <a:lumMod val="75000"/>
+                <a:lumOff val="25000"/>
+                <a:alpha val="25000"/>
+              </a:schemeClr>
+            </a:gs>
+            <a:gs pos="0">
+              <a:schemeClr val="dk1">
+                <a:lumMod val="65000"/>
+                <a:lumOff val="35000"/>
+                <a:alpha val="25000"/>
+              </a:schemeClr>
+            </a:gs>
+          </a:gsLst>
+          <a:lin ang="5400000" scaled="0"/>
+        </a:gradFill>
+        <a:round/>
+      </a:ln>
+    </cs:spPr>
+  </cs:gridlineMinor>
+  <cs:hiLoLine>
+    <cs:lnRef idx="0"/>
+    <cs:fillRef idx="0"/>
+    <cs:effectRef idx="0"/>
+    <cs:fontRef idx="minor">
+      <a:schemeClr val="dk1"/>
+    </cs:fontRef>
+    <cs:spPr>
+      <a:ln w="9525">
+        <a:solidFill>
+          <a:schemeClr val="lt1">
+            <a:lumMod val="50000"/>
+          </a:schemeClr>
+        </a:solidFill>
+        <a:round/>
+      </a:ln>
+    </cs:spPr>
+  </cs:hiLoLine>
+  <cs:leaderLine>
+    <cs:lnRef idx="0"/>
+    <cs:fillRef idx="0"/>
+    <cs:effectRef idx="0"/>
+    <cs:fontRef idx="minor">
+      <a:schemeClr val="dk1"/>
+    </cs:fontRef>
+    <cs:spPr>
+      <a:ln w="9525">
+        <a:solidFill>
+          <a:schemeClr val="lt1">
+            <a:lumMod val="50000"/>
+          </a:schemeClr>
+        </a:solidFill>
+        <a:round/>
+      </a:ln>
+    </cs:spPr>
+  </cs:leaderLine>
+  <cs:legend>
+    <cs:lnRef idx="0"/>
+    <cs:fillRef idx="0"/>
+    <cs:effectRef idx="0"/>
+    <cs:fontRef idx="minor">
+      <a:schemeClr val="lt1">
+        <a:lumMod val="75000"/>
+      </a:schemeClr>
+    </cs:fontRef>
+    <cs:defRPr sz="900" kern="1200"/>
+  </cs:legend>
+  <cs:plotArea>
+    <cs:lnRef idx="0"/>
+    <cs:fillRef idx="0"/>
+    <cs:effectRef idx="0"/>
+    <cs:fontRef idx="minor">
+      <a:schemeClr val="dk1"/>
+    </cs:fontRef>
+  </cs:plotArea>
+  <cs:plotArea3D>
+    <cs:lnRef idx="0"/>
+    <cs:fillRef idx="0"/>
+    <cs:effectRef idx="0"/>
+    <cs:fontRef idx="minor">
+      <a:schemeClr val="dk1"/>
+    </cs:fontRef>
+  </cs:plotArea3D>
+  <cs:seriesAxis>
+    <cs:lnRef idx="0"/>
+    <cs:fillRef idx="0"/>
+    <cs:effectRef idx="0"/>
+    <cs:fontRef idx="minor">
+      <a:schemeClr val="lt1">
+        <a:lumMod val="75000"/>
+      </a:schemeClr>
+    </cs:fontRef>
+    <cs:defRPr sz="900" kern="1200"/>
+  </cs:seriesAxis>
+  <cs:seriesLine>
+    <cs:lnRef idx="0"/>
+    <cs:fillRef idx="0"/>
+    <cs:effectRef idx="0"/>
+    <cs:fontRef idx="minor">
+      <a:schemeClr val="dk1"/>
+    </cs:fontRef>
+    <cs:spPr>
+      <a:ln w="9525">
+        <a:solidFill>
+          <a:schemeClr val="lt1">
+            <a:lumMod val="50000"/>
+          </a:schemeClr>
+        </a:solidFill>
+        <a:round/>
+      </a:ln>
+    </cs:spPr>
+  </cs:seriesLine>
+  <cs:title>
+    <cs:lnRef idx="0"/>
+    <cs:fillRef idx="0"/>
+    <cs:effectRef idx="0"/>
+    <cs:fontRef idx="minor">
+      <a:schemeClr val="lt1">
+        <a:lumMod val="85000"/>
+      </a:schemeClr>
+    </cs:fontRef>
+    <cs:defRPr sz="1400" b="1" kern="1200" cap="none" baseline="0"/>
+  </cs:title>
+  <cs:trendline>
+    <cs:lnRef idx="0">
+      <cs:styleClr val="auto"/>
+    </cs:lnRef>
+    <cs:fillRef idx="0"/>
+    <cs:effectRef idx="0"/>
+    <cs:fontRef idx="minor">
+      <a:schemeClr val="lt1"/>
+    </cs:fontRef>
+    <cs:spPr>
+      <a:ln w="25400" cap="rnd">
+        <a:solidFill>
+          <a:schemeClr val="phClr">
+            <a:alpha val="50000"/>
+          </a:schemeClr>
+        </a:solidFill>
+      </a:ln>
+    </cs:spPr>
+  </cs:trendline>
+  <cs:trendlineLabel>
+    <cs:lnRef idx="0"/>
+    <cs:fillRef idx="0"/>
+    <cs:effectRef idx="0"/>
+    <cs:fontRef idx="minor">
+      <a:schemeClr val="lt1">
+        <a:lumMod val="75000"/>
+      </a:schemeClr>
+    </cs:fontRef>
+    <cs:defRPr sz="900" kern="1200"/>
+  </cs:trendlineLabel>
+  <cs:upBar>
+    <cs:lnRef idx="0"/>
+    <cs:fillRef idx="0"/>
+    <cs:effectRef idx="0"/>
+    <cs:fontRef idx="minor">
+      <a:schemeClr val="dk1"/>
+    </cs:fontRef>
+    <cs:spPr>
+      <a:solidFill>
+        <a:schemeClr val="lt1">
+          <a:lumMod val="85000"/>
+        </a:schemeClr>
+      </a:solidFill>
+      <a:ln w="9525">
+        <a:solidFill>
+          <a:schemeClr val="dk1">
+            <a:lumMod val="50000"/>
+          </a:schemeClr>
+        </a:solidFill>
+        <a:round/>
+      </a:ln>
+    </cs:spPr>
+  </cs:upBar>
+  <cs:valueAxis>
+    <cs:lnRef idx="0"/>
+    <cs:fillRef idx="0"/>
+    <cs:effectRef idx="0"/>
+    <cs:fontRef idx="minor">
+      <a:schemeClr val="lt1">
+        <a:lumMod val="75000"/>
+      </a:schemeClr>
+    </cs:fontRef>
+    <cs:defRPr sz="900" kern="1200"/>
+  </cs:valueAxis>
+  <cs:wall>
+    <cs:lnRef idx="0"/>
+    <cs:fillRef idx="0"/>
+    <cs:effectRef idx="0"/>
+    <cs:fontRef idx="minor">
+      <a:schemeClr val="dk1"/>
+    </cs:fontRef>
+  </cs:wall>
+</cs:chartStyle>
+</file>
+
+<file path=word/charts/style3.xml><?xml version="1.0" encoding="utf-8"?>
+<cs:chartStyle xmlns:cs="http://schemas.microsoft.com/office/drawing/2012/chartStyle" xmlns:a="http://schemas.openxmlformats.org/drawingml/2006/main" id="213">
+  <cs:axisTitle>
+    <cs:lnRef idx="0"/>
+    <cs:fillRef idx="0"/>
+    <cs:effectRef idx="0"/>
+    <cs:fontRef idx="minor">
+      <a:schemeClr val="lt1">
+        <a:lumMod val="75000"/>
+      </a:schemeClr>
+    </cs:fontRef>
+    <cs:defRPr sz="900" b="1" kern="1200"/>
+  </cs:axisTitle>
+  <cs:categoryAxis>
+    <cs:lnRef idx="0"/>
+    <cs:fillRef idx="0"/>
+    <cs:effectRef idx="0"/>
+    <cs:fontRef idx="minor">
+      <a:schemeClr val="lt1">
+        <a:lumMod val="75000"/>
+      </a:schemeClr>
+    </cs:fontRef>
+    <cs:defRPr sz="900" kern="1200"/>
+  </cs:categoryAxis>
+  <cs:chartArea>
+    <cs:lnRef idx="0"/>
+    <cs:fillRef idx="0"/>
+    <cs:effectRef idx="0"/>
+    <cs:fontRef idx="minor">
+      <a:schemeClr val="dk1"/>
+    </cs:fontRef>
+    <cs:spPr>
+      <a:solidFill>
+        <a:schemeClr val="dk1">
+          <a:lumMod val="75000"/>
+          <a:lumOff val="25000"/>
+        </a:schemeClr>
+      </a:solidFill>
+      <a:ln w="9525" cap="flat" cmpd="sng" algn="ctr">
+        <a:solidFill>
+          <a:schemeClr val="dk1">
+            <a:lumMod val="15000"/>
+            <a:lumOff val="85000"/>
+          </a:schemeClr>
+        </a:solidFill>
+        <a:round/>
+      </a:ln>
+    </cs:spPr>
+    <cs:defRPr sz="900" kern="1200"/>
+  </cs:chartArea>
+  <cs:dataLabel>
+    <cs:lnRef idx="0"/>
+    <cs:fillRef idx="0"/>
+    <cs:effectRef idx="0"/>
+    <cs:fontRef idx="minor">
+      <a:schemeClr val="lt1">
+        <a:lumMod val="75000"/>
+      </a:schemeClr>
+    </cs:fontRef>
+    <cs:defRPr sz="900" kern="1200"/>
+  </cs:dataLabel>
+  <cs:dataLabelCallout>
+    <cs:lnRef idx="0"/>
+    <cs:fillRef idx="0"/>
+    <cs:effectRef idx="0"/>
+    <cs:fontRef idx="minor">
+      <a:schemeClr val="lt1">
+        <a:lumMod val="15000"/>
+        <a:lumOff val="85000"/>
+      </a:schemeClr>
+    </cs:fontRef>
+    <cs:spPr>
+      <a:solidFill>
+        <a:schemeClr val="dk1">
+          <a:lumMod val="65000"/>
+          <a:lumOff val="35000"/>
+        </a:schemeClr>
+      </a:solidFill>
+    </cs:spPr>
+    <cs:defRPr sz="900" kern="1200"/>
+    <cs:bodyPr rot="0" spcFirstLastPara="1" vertOverflow="clip" horzOverflow="clip" vert="horz" wrap="square" lIns="36576" tIns="18288" rIns="36576" bIns="18288" anchor="ctr" anchorCtr="1">
+      <a:spAutoFit/>
+    </cs:bodyPr>
+  </cs:dataLabelCallout>
+  <cs:dataPoint>
+    <cs:lnRef idx="0">
+      <cs:styleClr val="auto"/>
+    </cs:lnRef>
+    <cs:fillRef idx="0"/>
+    <cs:effectRef idx="0">
+      <cs:styleClr val="auto"/>
+    </cs:effectRef>
+    <cs:fontRef idx="minor">
+      <a:schemeClr val="dk1"/>
+    </cs:fontRef>
+    <cs:spPr>
+      <a:ln w="9525" cap="flat" cmpd="sng" algn="ctr">
+        <a:solidFill>
+          <a:schemeClr val="phClr"/>
+        </a:solidFill>
+        <a:miter lim="800000"/>
+      </a:ln>
+      <a:effectLst>
+        <a:glow rad="63500">
+          <a:schemeClr val="phClr">
+            <a:satMod val="175000"/>
+            <a:alpha val="25000"/>
+          </a:schemeClr>
+        </a:glow>
+      </a:effectLst>
+    </cs:spPr>
+  </cs:dataPoint>
+  <cs:dataPoint3D>
+    <cs:lnRef idx="0">
+      <cs:styleClr val="auto"/>
+    </cs:lnRef>
+    <cs:fillRef idx="0">
+      <cs:styleClr val="auto"/>
+    </cs:fillRef>
+    <cs:effectRef idx="0">
+      <cs:styleClr val="auto"/>
+    </cs:effectRef>
+    <cs:fontRef idx="minor">
+      <a:schemeClr val="dk1"/>
+    </cs:fontRef>
+    <cs:spPr>
+      <a:ln w="9525" cap="flat" cmpd="sng" algn="ctr">
+        <a:solidFill>
+          <a:schemeClr val="phClr"/>
+        </a:solidFill>
+        <a:miter lim="800000"/>
+      </a:ln>
+      <a:effectLst>
+        <a:glow rad="63500">
+          <a:schemeClr val="phClr">
+            <a:satMod val="175000"/>
+            <a:alpha val="25000"/>
+          </a:schemeClr>
+        </a:glow>
+      </a:effectLst>
+    </cs:spPr>
+  </cs:dataPoint3D>
+  <cs:dataPointLine>
+    <cs:lnRef idx="0">
+      <cs:styleClr val="auto"/>
+    </cs:lnRef>
+    <cs:fillRef idx="0">
+      <cs:styleClr val="auto"/>
+    </cs:fillRef>
+    <cs:effectRef idx="0">
+      <cs:styleClr val="auto"/>
+    </cs:effectRef>
+    <cs:fontRef idx="minor">
+      <a:schemeClr val="dk1"/>
+    </cs:fontRef>
+    <cs:spPr>
+      <a:ln w="22225" cap="rnd">
+        <a:solidFill>
+          <a:schemeClr val="phClr"/>
+        </a:solidFill>
+      </a:ln>
+      <a:effectLst>
+        <a:glow rad="139700">
+          <a:schemeClr val="phClr">
+            <a:satMod val="175000"/>
+            <a:alpha val="14000"/>
+          </a:schemeClr>
+        </a:glow>
+      </a:effectLst>
+    </cs:spPr>
+  </cs:dataPointLine>
+  <cs:dataPointMarker>
+    <cs:lnRef idx="0">
+      <cs:styleClr val="auto"/>
+    </cs:lnRef>
+    <cs:fillRef idx="0">
+      <cs:styleClr val="auto"/>
+    </cs:fillRef>
+    <cs:effectRef idx="0">
+      <cs:styleClr val="auto"/>
+    </cs:effectRef>
+    <cs:fontRef idx="minor">
+      <a:schemeClr val="dk1"/>
+    </cs:fontRef>
+    <cs:spPr>
+      <a:solidFill>
+        <a:schemeClr val="phClr">
+          <a:lumMod val="60000"/>
+          <a:lumOff val="40000"/>
+        </a:schemeClr>
+      </a:solidFill>
+      <a:effectLst>
+        <a:glow rad="63500">
+          <a:schemeClr val="phClr">
+            <a:satMod val="175000"/>
+            <a:alpha val="25000"/>
+          </a:schemeClr>
+        </a:glow>
+      </a:effectLst>
+    </cs:spPr>
+  </cs:dataPointMarker>
+  <cs:dataPointMarkerLayout symbol="circle" size="4"/>
+  <cs:dataPointWireframe>
+    <cs:lnRef idx="0">
+      <cs:styleClr val="auto"/>
+    </cs:lnRef>
+    <cs:fillRef idx="0"/>
+    <cs:effectRef idx="0"/>
+    <cs:fontRef idx="minor">
+      <a:schemeClr val="dk1"/>
+    </cs:fontRef>
+    <cs:spPr>
+      <a:ln w="9525" cap="rnd">
+        <a:solidFill>
+          <a:schemeClr val="phClr"/>
+        </a:solidFill>
+        <a:round/>
+      </a:ln>
+    </cs:spPr>
+  </cs:dataPointWireframe>
+  <cs:dataTable>
+    <cs:lnRef idx="0"/>
+    <cs:fillRef idx="0"/>
+    <cs:effectRef idx="0"/>
+    <cs:fontRef idx="minor">
+      <a:schemeClr val="lt1">
+        <a:lumMod val="75000"/>
+      </a:schemeClr>
+    </cs:fontRef>
+    <cs:spPr>
+      <a:ln w="9525">
+        <a:solidFill>
+          <a:schemeClr val="dk1">
+            <a:lumMod val="50000"/>
+            <a:lumOff val="50000"/>
+          </a:schemeClr>
+        </a:solidFill>
+      </a:ln>
+    </cs:spPr>
+    <cs:defRPr sz="900" kern="1200"/>
+  </cs:dataTable>
+  <cs:downBar>
+    <cs:lnRef idx="0"/>
+    <cs:fillRef idx="0"/>
+    <cs:effectRef idx="0"/>
+    <cs:fontRef idx="minor">
+      <a:schemeClr val="lt1"/>
+    </cs:fontRef>
+    <cs:spPr>
+      <a:solidFill>
+        <a:schemeClr val="dk1">
+          <a:lumMod val="50000"/>
+          <a:lumOff val="50000"/>
+        </a:schemeClr>
+      </a:solidFill>
+      <a:ln w="9525">
+        <a:solidFill>
+          <a:schemeClr val="dk1">
+            <a:lumMod val="75000"/>
+          </a:schemeClr>
+        </a:solidFill>
+        <a:round/>
+      </a:ln>
+    </cs:spPr>
+  </cs:downBar>
+  <cs:dropLine>
+    <cs:lnRef idx="0"/>
+    <cs:fillRef idx="0"/>
+    <cs:effectRef idx="0"/>
+    <cs:fontRef idx="minor">
+      <a:schemeClr val="dk1"/>
+    </cs:fontRef>
+    <cs:spPr>
+      <a:ln w="9525">
+        <a:solidFill>
+          <a:schemeClr val="lt1">
+            <a:lumMod val="50000"/>
+          </a:schemeClr>
+        </a:solidFill>
+        <a:round/>
+      </a:ln>
+    </cs:spPr>
+  </cs:dropLine>
+  <cs:errorBar>
+    <cs:lnRef idx="0"/>
+    <cs:fillRef idx="0"/>
+    <cs:effectRef idx="0"/>
+    <cs:fontRef idx="minor">
+      <a:schemeClr val="dk1"/>
+    </cs:fontRef>
+    <cs:spPr>
+      <a:ln w="9525">
+        <a:solidFill>
+          <a:schemeClr val="lt1">
+            <a:lumMod val="50000"/>
+          </a:schemeClr>
+        </a:solidFill>
+        <a:round/>
+      </a:ln>
+    </cs:spPr>
+  </cs:errorBar>
+  <cs:floor>
+    <cs:lnRef idx="0"/>
+    <cs:fillRef idx="0"/>
+    <cs:effectRef idx="0"/>
+    <cs:fontRef idx="minor">
+      <a:schemeClr val="dk1"/>
+    </cs:fontRef>
+  </cs:floor>
+  <cs:gridlineMajor>
+    <cs:lnRef idx="0"/>
+    <cs:fillRef idx="0"/>
+    <cs:effectRef idx="0"/>
+    <cs:fontRef idx="minor">
+      <a:schemeClr val="dk1"/>
+    </cs:fontRef>
+    <cs:spPr>
+      <a:ln w="9525" cap="flat" cmpd="sng" algn="ctr">
+        <a:gradFill>
+          <a:gsLst>
+            <a:gs pos="100000">
+              <a:schemeClr val="dk1">
+                <a:lumMod val="75000"/>
+                <a:lumOff val="25000"/>
+              </a:schemeClr>
+            </a:gs>
+            <a:gs pos="0">
+              <a:schemeClr val="dk1">
+                <a:lumMod val="65000"/>
+                <a:lumOff val="35000"/>
+              </a:schemeClr>
+            </a:gs>
+          </a:gsLst>
+          <a:lin ang="5400000" scaled="0"/>
+        </a:gradFill>
+        <a:round/>
+      </a:ln>
+    </cs:spPr>
+  </cs:gridlineMajor>
+  <cs:gridlineMinor>
+    <cs:lnRef idx="0"/>
+    <cs:fillRef idx="0"/>
+    <cs:effectRef idx="0"/>
+    <cs:fontRef idx="minor">
+      <a:schemeClr val="dk1"/>
+    </cs:fontRef>
+    <cs:spPr>
+      <a:ln w="9525" cap="flat" cmpd="sng" algn="ctr">
+        <a:gradFill>
+          <a:gsLst>
+            <a:gs pos="100000">
+              <a:schemeClr val="dk1">
+                <a:lumMod val="75000"/>
+                <a:lumOff val="25000"/>
+                <a:alpha val="25000"/>
+              </a:schemeClr>
+            </a:gs>
+            <a:gs pos="0">
+              <a:schemeClr val="dk1">
+                <a:lumMod val="65000"/>
+                <a:lumOff val="35000"/>
+                <a:alpha val="25000"/>
+              </a:schemeClr>
+            </a:gs>
+          </a:gsLst>
+          <a:lin ang="5400000" scaled="0"/>
+        </a:gradFill>
+        <a:round/>
+      </a:ln>
+    </cs:spPr>
+  </cs:gridlineMinor>
+  <cs:hiLoLine>
+    <cs:lnRef idx="0"/>
+    <cs:fillRef idx="0"/>
+    <cs:effectRef idx="0"/>
+    <cs:fontRef idx="minor">
+      <a:schemeClr val="dk1"/>
+    </cs:fontRef>
+    <cs:spPr>
+      <a:ln w="9525">
+        <a:solidFill>
+          <a:schemeClr val="lt1">
+            <a:lumMod val="50000"/>
+          </a:schemeClr>
+        </a:solidFill>
+        <a:round/>
+      </a:ln>
+    </cs:spPr>
+  </cs:hiLoLine>
+  <cs:leaderLine>
+    <cs:lnRef idx="0"/>
+    <cs:fillRef idx="0"/>
+    <cs:effectRef idx="0"/>
+    <cs:fontRef idx="minor">
+      <a:schemeClr val="dk1"/>
+    </cs:fontRef>
+    <cs:spPr>
+      <a:ln w="9525">
+        <a:solidFill>
+          <a:schemeClr val="lt1">
+            <a:lumMod val="50000"/>
+          </a:schemeClr>
+        </a:solidFill>
+        <a:round/>
+      </a:ln>
+    </cs:spPr>
+  </cs:leaderLine>
+  <cs:legend>
+    <cs:lnRef idx="0"/>
+    <cs:fillRef idx="0"/>
+    <cs:effectRef idx="0"/>
+    <cs:fontRef idx="minor">
+      <a:schemeClr val="lt1">
+        <a:lumMod val="75000"/>
+      </a:schemeClr>
+    </cs:fontRef>
+    <cs:defRPr sz="900" kern="1200"/>
+  </cs:legend>
+  <cs:plotArea>
+    <cs:lnRef idx="0"/>
+    <cs:fillRef idx="0"/>
+    <cs:effectRef idx="0"/>
+    <cs:fontRef idx="minor">
+      <a:schemeClr val="dk1"/>
+    </cs:fontRef>
+  </cs:plotArea>
+  <cs:plotArea3D>
+    <cs:lnRef idx="0"/>
+    <cs:fillRef idx="0"/>
+    <cs:effectRef idx="0"/>
+    <cs:fontRef idx="minor">
+      <a:schemeClr val="dk1"/>
+    </cs:fontRef>
+  </cs:plotArea3D>
+  <cs:seriesAxis>
+    <cs:lnRef idx="0"/>
+    <cs:fillRef idx="0"/>
+    <cs:effectRef idx="0"/>
+    <cs:fontRef idx="minor">
+      <a:schemeClr val="lt1">
+        <a:lumMod val="75000"/>
+      </a:schemeClr>
+    </cs:fontRef>
+    <cs:defRPr sz="900" kern="1200"/>
+  </cs:seriesAxis>
+  <cs:seriesLine>
+    <cs:lnRef idx="0"/>
+    <cs:fillRef idx="0"/>
+    <cs:effectRef idx="0"/>
+    <cs:fontRef idx="minor">
+      <a:schemeClr val="dk1"/>
+    </cs:fontRef>
+    <cs:spPr>
+      <a:ln w="9525">
+        <a:solidFill>
+          <a:schemeClr val="lt1">
+            <a:lumMod val="50000"/>
+          </a:schemeClr>
+        </a:solidFill>
+        <a:round/>
+      </a:ln>
+    </cs:spPr>
+  </cs:seriesLine>
+  <cs:title>
+    <cs:lnRef idx="0"/>
+    <cs:fillRef idx="0"/>
+    <cs:effectRef idx="0"/>
+    <cs:fontRef idx="minor">
+      <a:schemeClr val="lt1">
+        <a:lumMod val="85000"/>
+      </a:schemeClr>
+    </cs:fontRef>
+    <cs:defRPr sz="1400" b="1" kern="1200" cap="none" baseline="0"/>
+  </cs:title>
+  <cs:trendline>
+    <cs:lnRef idx="0">
+      <cs:styleClr val="auto"/>
+    </cs:lnRef>
+    <cs:fillRef idx="0"/>
+    <cs:effectRef idx="0"/>
+    <cs:fontRef idx="minor">
+      <a:schemeClr val="lt1"/>
+    </cs:fontRef>
+    <cs:spPr>
+      <a:ln w="25400" cap="rnd">
+        <a:solidFill>
+          <a:schemeClr val="phClr">
+            <a:alpha val="50000"/>
+          </a:schemeClr>
+        </a:solidFill>
+      </a:ln>
+    </cs:spPr>
+  </cs:trendline>
+  <cs:trendlineLabel>
+    <cs:lnRef idx="0"/>
+    <cs:fillRef idx="0"/>
+    <cs:effectRef idx="0"/>
+    <cs:fontRef idx="minor">
+      <a:schemeClr val="lt1">
+        <a:lumMod val="75000"/>
+      </a:schemeClr>
+    </cs:fontRef>
+    <cs:defRPr sz="900" kern="1200"/>
+  </cs:trendlineLabel>
+  <cs:upBar>
+    <cs:lnRef idx="0"/>
+    <cs:fillRef idx="0"/>
+    <cs:effectRef idx="0"/>
+    <cs:fontRef idx="minor">
+      <a:schemeClr val="dk1"/>
+    </cs:fontRef>
+    <cs:spPr>
+      <a:solidFill>
+        <a:schemeClr val="lt1">
+          <a:lumMod val="85000"/>
+        </a:schemeClr>
+      </a:solidFill>
+      <a:ln w="9525">
+        <a:solidFill>
+          <a:schemeClr val="dk1">
+            <a:lumMod val="50000"/>
+          </a:schemeClr>
+        </a:solidFill>
+        <a:round/>
+      </a:ln>
+    </cs:spPr>
+  </cs:upBar>
+  <cs:valueAxis>
+    <cs:lnRef idx="0"/>
+    <cs:fillRef idx="0"/>
+    <cs:effectRef idx="0"/>
+    <cs:fontRef idx="minor">
+      <a:schemeClr val="lt1">
+        <a:lumMod val="75000"/>
+      </a:schemeClr>
+    </cs:fontRef>
+    <cs:defRPr sz="900" kern="1200"/>
+  </cs:valueAxis>
+  <cs:wall>
+    <cs:lnRef idx="0"/>
+    <cs:fillRef idx="0"/>
+    <cs:effectRef idx="0"/>
+    <cs:fontRef idx="minor">
+      <a:schemeClr val="dk1"/>
+    </cs:fontRef>
+  </cs:wall>
+</cs:chartStyle>
+</file>
+
+<file path=word/charts/style4.xml><?xml version="1.0" encoding="utf-8"?>
+<cs:chartStyle xmlns:cs="http://schemas.microsoft.com/office/drawing/2012/chartStyle" xmlns:a="http://schemas.openxmlformats.org/drawingml/2006/main" id="213">
+  <cs:axisTitle>
+    <cs:lnRef idx="0"/>
+    <cs:fillRef idx="0"/>
+    <cs:effectRef idx="0"/>
+    <cs:fontRef idx="minor">
+      <a:schemeClr val="lt1">
+        <a:lumMod val="75000"/>
+      </a:schemeClr>
+    </cs:fontRef>
+    <cs:defRPr sz="900" b="1" kern="1200"/>
+  </cs:axisTitle>
+  <cs:categoryAxis>
+    <cs:lnRef idx="0"/>
+    <cs:fillRef idx="0"/>
+    <cs:effectRef idx="0"/>
+    <cs:fontRef idx="minor">
+      <a:schemeClr val="lt1">
+        <a:lumMod val="75000"/>
+      </a:schemeClr>
+    </cs:fontRef>
+    <cs:defRPr sz="900" kern="1200"/>
+  </cs:categoryAxis>
+  <cs:chartArea>
+    <cs:lnRef idx="0"/>
+    <cs:fillRef idx="0"/>
+    <cs:effectRef idx="0"/>
+    <cs:fontRef idx="minor">
+      <a:schemeClr val="dk1"/>
+    </cs:fontRef>
+    <cs:spPr>
+      <a:solidFill>
+        <a:schemeClr val="dk1">
+          <a:lumMod val="75000"/>
+          <a:lumOff val="25000"/>
+        </a:schemeClr>
+      </a:solidFill>
+      <a:ln w="9525" cap="flat" cmpd="sng" algn="ctr">
+        <a:solidFill>
+          <a:schemeClr val="dk1">
+            <a:lumMod val="15000"/>
+            <a:lumOff val="85000"/>
+          </a:schemeClr>
+        </a:solidFill>
+        <a:round/>
+      </a:ln>
+    </cs:spPr>
+    <cs:defRPr sz="900" kern="1200"/>
+  </cs:chartArea>
+  <cs:dataLabel>
+    <cs:lnRef idx="0"/>
+    <cs:fillRef idx="0"/>
+    <cs:effectRef idx="0"/>
+    <cs:fontRef idx="minor">
+      <a:schemeClr val="lt1">
+        <a:lumMod val="75000"/>
+      </a:schemeClr>
+    </cs:fontRef>
+    <cs:defRPr sz="900" kern="1200"/>
+  </cs:dataLabel>
+  <cs:dataLabelCallout>
+    <cs:lnRef idx="0"/>
+    <cs:fillRef idx="0"/>
+    <cs:effectRef idx="0"/>
+    <cs:fontRef idx="minor">
+      <a:schemeClr val="lt1">
+        <a:lumMod val="15000"/>
+        <a:lumOff val="85000"/>
+      </a:schemeClr>
+    </cs:fontRef>
+    <cs:spPr>
+      <a:solidFill>
+        <a:schemeClr val="dk1">
+          <a:lumMod val="65000"/>
+          <a:lumOff val="35000"/>
+        </a:schemeClr>
+      </a:solidFill>
+    </cs:spPr>
+    <cs:defRPr sz="900" kern="1200"/>
+    <cs:bodyPr rot="0" spcFirstLastPara="1" vertOverflow="clip" horzOverflow="clip" vert="horz" wrap="square" lIns="36576" tIns="18288" rIns="36576" bIns="18288" anchor="ctr" anchorCtr="1">
+      <a:spAutoFit/>
+    </cs:bodyPr>
+  </cs:dataLabelCallout>
+  <cs:dataPoint>
+    <cs:lnRef idx="0">
+      <cs:styleClr val="auto"/>
+    </cs:lnRef>
+    <cs:fillRef idx="0"/>
+    <cs:effectRef idx="0">
+      <cs:styleClr val="auto"/>
+    </cs:effectRef>
+    <cs:fontRef idx="minor">
+      <a:schemeClr val="dk1"/>
+    </cs:fontRef>
+    <cs:spPr>
+      <a:ln w="9525" cap="flat" cmpd="sng" algn="ctr">
+        <a:solidFill>
+          <a:schemeClr val="phClr"/>
+        </a:solidFill>
+        <a:miter lim="800000"/>
+      </a:ln>
+      <a:effectLst>
+        <a:glow rad="63500">
+          <a:schemeClr val="phClr">
+            <a:satMod val="175000"/>
+            <a:alpha val="25000"/>
+          </a:schemeClr>
+        </a:glow>
+      </a:effectLst>
+    </cs:spPr>
+  </cs:dataPoint>
+  <cs:dataPoint3D>
+    <cs:lnRef idx="0">
+      <cs:styleClr val="auto"/>
+    </cs:lnRef>
+    <cs:fillRef idx="0">
+      <cs:styleClr val="auto"/>
+    </cs:fillRef>
+    <cs:effectRef idx="0">
+      <cs:styleClr val="auto"/>
+    </cs:effectRef>
+    <cs:fontRef idx="minor">
+      <a:schemeClr val="dk1"/>
+    </cs:fontRef>
+    <cs:spPr>
+      <a:ln w="9525" cap="flat" cmpd="sng" algn="ctr">
+        <a:solidFill>
+          <a:schemeClr val="phClr"/>
+        </a:solidFill>
+        <a:miter lim="800000"/>
+      </a:ln>
+      <a:effectLst>
+        <a:glow rad="63500">
+          <a:schemeClr val="phClr">
+            <a:satMod val="175000"/>
+            <a:alpha val="25000"/>
+          </a:schemeClr>
+        </a:glow>
+      </a:effectLst>
+    </cs:spPr>
+  </cs:dataPoint3D>
+  <cs:dataPointLine>
+    <cs:lnRef idx="0">
+      <cs:styleClr val="auto"/>
+    </cs:lnRef>
+    <cs:fillRef idx="0">
+      <cs:styleClr val="auto"/>
+    </cs:fillRef>
+    <cs:effectRef idx="0">
+      <cs:styleClr val="auto"/>
+    </cs:effectRef>
+    <cs:fontRef idx="minor">
+      <a:schemeClr val="dk1"/>
+    </cs:fontRef>
+    <cs:spPr>
+      <a:ln w="22225" cap="rnd">
+        <a:solidFill>
+          <a:schemeClr val="phClr"/>
+        </a:solidFill>
+      </a:ln>
+      <a:effectLst>
+        <a:glow rad="139700">
+          <a:schemeClr val="phClr">
+            <a:satMod val="175000"/>
+            <a:alpha val="14000"/>
+          </a:schemeClr>
+        </a:glow>
+      </a:effectLst>
+    </cs:spPr>
+  </cs:dataPointLine>
+  <cs:dataPointMarker>
+    <cs:lnRef idx="0">
+      <cs:styleClr val="auto"/>
+    </cs:lnRef>
+    <cs:fillRef idx="0">
+      <cs:styleClr val="auto"/>
+    </cs:fillRef>
+    <cs:effectRef idx="0">
+      <cs:styleClr val="auto"/>
+    </cs:effectRef>
+    <cs:fontRef idx="minor">
+      <a:schemeClr val="dk1"/>
+    </cs:fontRef>
+    <cs:spPr>
+      <a:solidFill>
+        <a:schemeClr val="phClr">
+          <a:lumMod val="60000"/>
+          <a:lumOff val="40000"/>
+        </a:schemeClr>
+      </a:solidFill>
+      <a:effectLst>
+        <a:glow rad="63500">
+          <a:schemeClr val="phClr">
+            <a:satMod val="175000"/>
+            <a:alpha val="25000"/>
+          </a:schemeClr>
+        </a:glow>
+      </a:effectLst>
+    </cs:spPr>
+  </cs:dataPointMarker>
+  <cs:dataPointMarkerLayout symbol="circle" size="4"/>
+  <cs:dataPointWireframe>
+    <cs:lnRef idx="0">
+      <cs:styleClr val="auto"/>
+    </cs:lnRef>
+    <cs:fillRef idx="0"/>
+    <cs:effectRef idx="0"/>
+    <cs:fontRef idx="minor">
+      <a:schemeClr val="dk1"/>
+    </cs:fontRef>
+    <cs:spPr>
+      <a:ln w="9525" cap="rnd">
+        <a:solidFill>
+          <a:schemeClr val="phClr"/>
+        </a:solidFill>
+        <a:round/>
+      </a:ln>
+    </cs:spPr>
+  </cs:dataPointWireframe>
+  <cs:dataTable>
+    <cs:lnRef idx="0"/>
+    <cs:fillRef idx="0"/>
+    <cs:effectRef idx="0"/>
+    <cs:fontRef idx="minor">
+      <a:schemeClr val="lt1">
+        <a:lumMod val="75000"/>
+      </a:schemeClr>
+    </cs:fontRef>
+    <cs:spPr>
+      <a:ln w="9525">
+        <a:solidFill>
+          <a:schemeClr val="dk1">
+            <a:lumMod val="50000"/>
+            <a:lumOff val="50000"/>
+          </a:schemeClr>
+        </a:solidFill>
+      </a:ln>
+    </cs:spPr>
+    <cs:defRPr sz="900" kern="1200"/>
+  </cs:dataTable>
+  <cs:downBar>
+    <cs:lnRef idx="0"/>
+    <cs:fillRef idx="0"/>
+    <cs:effectRef idx="0"/>
+    <cs:fontRef idx="minor">
+      <a:schemeClr val="lt1"/>
+    </cs:fontRef>
+    <cs:spPr>
+      <a:solidFill>
+        <a:schemeClr val="dk1">
+          <a:lumMod val="50000"/>
+          <a:lumOff val="50000"/>
+        </a:schemeClr>
+      </a:solidFill>
+      <a:ln w="9525">
+        <a:solidFill>
+          <a:schemeClr val="dk1">
+            <a:lumMod val="75000"/>
+          </a:schemeClr>
+        </a:solidFill>
+        <a:round/>
+      </a:ln>
+    </cs:spPr>
+  </cs:downBar>
+  <cs:dropLine>
+    <cs:lnRef idx="0"/>
+    <cs:fillRef idx="0"/>
+    <cs:effectRef idx="0"/>
+    <cs:fontRef idx="minor">
+      <a:schemeClr val="dk1"/>
+    </cs:fontRef>
+    <cs:spPr>
+      <a:ln w="9525">
+        <a:solidFill>
+          <a:schemeClr val="lt1">
+            <a:lumMod val="50000"/>
+          </a:schemeClr>
+        </a:solidFill>
+        <a:round/>
+      </a:ln>
+    </cs:spPr>
+  </cs:dropLine>
+  <cs:errorBar>
+    <cs:lnRef idx="0"/>
+    <cs:fillRef idx="0"/>
+    <cs:effectRef idx="0"/>
+    <cs:fontRef idx="minor">
+      <a:schemeClr val="dk1"/>
+    </cs:fontRef>
+    <cs:spPr>
+      <a:ln w="9525">
+        <a:solidFill>
+          <a:schemeClr val="lt1">
+            <a:lumMod val="50000"/>
+          </a:schemeClr>
+        </a:solidFill>
+        <a:round/>
+      </a:ln>
+    </cs:spPr>
+  </cs:errorBar>
+  <cs:floor>
+    <cs:lnRef idx="0"/>
+    <cs:fillRef idx="0"/>
+    <cs:effectRef idx="0"/>
+    <cs:fontRef idx="minor">
+      <a:schemeClr val="dk1"/>
+    </cs:fontRef>
+  </cs:floor>
+  <cs:gridlineMajor>
+    <cs:lnRef idx="0"/>
+    <cs:fillRef idx="0"/>
+    <cs:effectRef idx="0"/>
+    <cs:fontRef idx="minor">
+      <a:schemeClr val="dk1"/>
+    </cs:fontRef>
+    <cs:spPr>
+      <a:ln w="9525" cap="flat" cmpd="sng" algn="ctr">
+        <a:gradFill>
+          <a:gsLst>
+            <a:gs pos="100000">
+              <a:schemeClr val="dk1">
+                <a:lumMod val="75000"/>
+                <a:lumOff val="25000"/>
+              </a:schemeClr>
+            </a:gs>
+            <a:gs pos="0">
+              <a:schemeClr val="dk1">
+                <a:lumMod val="65000"/>
+                <a:lumOff val="35000"/>
+              </a:schemeClr>
+            </a:gs>
+          </a:gsLst>
+          <a:lin ang="5400000" scaled="0"/>
+        </a:gradFill>
+        <a:round/>
+      </a:ln>
+    </cs:spPr>
+  </cs:gridlineMajor>
+  <cs:gridlineMinor>
+    <cs:lnRef idx="0"/>
+    <cs:fillRef idx="0"/>
+    <cs:effectRef idx="0"/>
+    <cs:fontRef idx="minor">
+      <a:schemeClr val="dk1"/>
+    </cs:fontRef>
+    <cs:spPr>
+      <a:ln w="9525" cap="flat" cmpd="sng" algn="ctr">
+        <a:gradFill>
+          <a:gsLst>
+            <a:gs pos="100000">
+              <a:schemeClr val="dk1">
+                <a:lumMod val="75000"/>
+                <a:lumOff val="25000"/>
+                <a:alpha val="25000"/>
+              </a:schemeClr>
+            </a:gs>
+            <a:gs pos="0">
+              <a:schemeClr val="dk1">
+                <a:lumMod val="65000"/>
+                <a:lumOff val="35000"/>
+                <a:alpha val="25000"/>
+              </a:schemeClr>
+            </a:gs>
+          </a:gsLst>
+          <a:lin ang="5400000" scaled="0"/>
+        </a:gradFill>
+        <a:round/>
+      </a:ln>
+    </cs:spPr>
+  </cs:gridlineMinor>
+  <cs:hiLoLine>
+    <cs:lnRef idx="0"/>
+    <cs:fillRef idx="0"/>
+    <cs:effectRef idx="0"/>
+    <cs:fontRef idx="minor">
+      <a:schemeClr val="dk1"/>
+    </cs:fontRef>
+    <cs:spPr>
+      <a:ln w="9525">
+        <a:solidFill>
+          <a:schemeClr val="lt1">
+            <a:lumMod val="50000"/>
+          </a:schemeClr>
+        </a:solidFill>
+        <a:round/>
+      </a:ln>
+    </cs:spPr>
+  </cs:hiLoLine>
+  <cs:leaderLine>
+    <cs:lnRef idx="0"/>
+    <cs:fillRef idx="0"/>
+    <cs:effectRef idx="0"/>
+    <cs:fontRef idx="minor">
+      <a:schemeClr val="dk1"/>
+    </cs:fontRef>
+    <cs:spPr>
+      <a:ln w="9525">
+        <a:solidFill>
+          <a:schemeClr val="lt1">
+            <a:lumMod val="50000"/>
+          </a:schemeClr>
+        </a:solidFill>
+        <a:round/>
+      </a:ln>
+    </cs:spPr>
+  </cs:leaderLine>
+  <cs:legend>
+    <cs:lnRef idx="0"/>
+    <cs:fillRef idx="0"/>
+    <cs:effectRef idx="0"/>
+    <cs:fontRef idx="minor">
+      <a:schemeClr val="lt1">
+        <a:lumMod val="75000"/>
+      </a:schemeClr>
+    </cs:fontRef>
+    <cs:defRPr sz="900" kern="1200"/>
+  </cs:legend>
+  <cs:plotArea>
+    <cs:lnRef idx="0"/>
+    <cs:fillRef idx="0"/>
+    <cs:effectRef idx="0"/>
+    <cs:fontRef idx="minor">
+      <a:schemeClr val="dk1"/>
+    </cs:fontRef>
+  </cs:plotArea>
+  <cs:plotArea3D>
+    <cs:lnRef idx="0"/>
+    <cs:fillRef idx="0"/>
+    <cs:effectRef idx="0"/>
+    <cs:fontRef idx="minor">
+      <a:schemeClr val="dk1"/>
+    </cs:fontRef>
+  </cs:plotArea3D>
+  <cs:seriesAxis>
+    <cs:lnRef idx="0"/>
+    <cs:fillRef idx="0"/>
+    <cs:effectRef idx="0"/>
+    <cs:fontRef idx="minor">
+      <a:schemeClr val="lt1">
+        <a:lumMod val="75000"/>
+      </a:schemeClr>
+    </cs:fontRef>
+    <cs:defRPr sz="900" kern="1200"/>
+  </cs:seriesAxis>
+  <cs:seriesLine>
+    <cs:lnRef idx="0"/>
+    <cs:fillRef idx="0"/>
+    <cs:effectRef idx="0"/>
+    <cs:fontRef idx="minor">
+      <a:schemeClr val="dk1"/>
+    </cs:fontRef>
+    <cs:spPr>
+      <a:ln w="9525">
+        <a:solidFill>
+          <a:schemeClr val="lt1">
+            <a:lumMod val="50000"/>
+          </a:schemeClr>
+        </a:solidFill>
+        <a:round/>
+      </a:ln>
+    </cs:spPr>
+  </cs:seriesLine>
+  <cs:title>
+    <cs:lnRef idx="0"/>
+    <cs:fillRef idx="0"/>
+    <cs:effectRef idx="0"/>
+    <cs:fontRef idx="minor">
+      <a:schemeClr val="lt1">
+        <a:lumMod val="85000"/>
+      </a:schemeClr>
+    </cs:fontRef>
+    <cs:defRPr sz="1400" b="1" kern="1200" cap="none" baseline="0"/>
+  </cs:title>
+  <cs:trendline>
+    <cs:lnRef idx="0">
+      <cs:styleClr val="auto"/>
+    </cs:lnRef>
+    <cs:fillRef idx="0"/>
+    <cs:effectRef idx="0"/>
+    <cs:fontRef idx="minor">
+      <a:schemeClr val="lt1"/>
+    </cs:fontRef>
+    <cs:spPr>
+      <a:ln w="25400" cap="rnd">
+        <a:solidFill>
+          <a:schemeClr val="phClr">
+            <a:alpha val="50000"/>
+          </a:schemeClr>
+        </a:solidFill>
+      </a:ln>
+    </cs:spPr>
+  </cs:trendline>
+  <cs:trendlineLabel>
+    <cs:lnRef idx="0"/>
+    <cs:fillRef idx="0"/>
+    <cs:effectRef idx="0"/>
+    <cs:fontRef idx="minor">
+      <a:schemeClr val="lt1">
+        <a:lumMod val="75000"/>
+      </a:schemeClr>
+    </cs:fontRef>
+    <cs:defRPr sz="900" kern="1200"/>
+  </cs:trendlineLabel>
+  <cs:upBar>
+    <cs:lnRef idx="0"/>
+    <cs:fillRef idx="0"/>
+    <cs:effectRef idx="0"/>
+    <cs:fontRef idx="minor">
+      <a:schemeClr val="dk1"/>
+    </cs:fontRef>
+    <cs:spPr>
+      <a:solidFill>
+        <a:schemeClr val="lt1">
+          <a:lumMod val="85000"/>
+        </a:schemeClr>
+      </a:solidFill>
+      <a:ln w="9525">
+        <a:solidFill>
+          <a:schemeClr val="dk1">
+            <a:lumMod val="50000"/>
+          </a:schemeClr>
+        </a:solidFill>
+        <a:round/>
+      </a:ln>
+    </cs:spPr>
+  </cs:upBar>
+  <cs:valueAxis>
+    <cs:lnRef idx="0"/>
+    <cs:fillRef idx="0"/>
+    <cs:effectRef idx="0"/>
+    <cs:fontRef idx="minor">
+      <a:schemeClr val="lt1">
+        <a:lumMod val="75000"/>
+      </a:schemeClr>
+    </cs:fontRef>
+    <cs:defRPr sz="900" kern="1200"/>
+  </cs:valueAxis>
+  <cs:wall>
+    <cs:lnRef idx="0"/>
+    <cs:fillRef idx="0"/>
+    <cs:effectRef idx="0"/>
+    <cs:fontRef idx="minor">
+      <a:schemeClr val="dk1"/>
+    </cs:fontRef>
+  </cs:wall>
+</cs:chartStyle>
+</file>
+
 <file path=word/theme/theme1.xml><?xml version="1.0" encoding="utf-8"?>
 <a:theme xmlns:a="http://schemas.openxmlformats.org/drawingml/2006/main" name="Tema de Office">
   <a:themeElements>
@@ -7416,7 +11920,7 @@
 </file>
 
 <file path=customXml/itemProps1.xml><?xml version="1.0" encoding="utf-8"?>
-<ds:datastoreItem xmlns:ds="http://schemas.openxmlformats.org/officeDocument/2006/customXml" ds:itemID="{2043104B-0936-48E0-94AA-655471BB8572}">
+<ds:datastoreItem xmlns:ds="http://schemas.openxmlformats.org/officeDocument/2006/customXml" ds:itemID="{D71BD1DD-EE1F-49ED-AE72-B8C265EB37F1}">
   <ds:schemaRefs>
     <ds:schemaRef ds:uri="http://schemas.openxmlformats.org/officeDocument/2006/bibliography"/>
   </ds:schemaRefs>

</xml_diff>